<commit_message>
Projekthandbuch.docx edited a-diet msproject created and dates edited
git-svn-id: http://a-diet.googlecode.com/svn/trunk@21 def8963c-b4e6-ff13-6fed-1caef110c907
</commit_message>
<xml_diff>
--- a/a-diet/docs/Projekthandbuch.docx
+++ b/a-diet/docs/Projekthandbuch.docx
@@ -1616,8 +1616,6 @@
               </w:numPr>
               <w:spacing w:before="60" w:after="60"/>
             </w:pPr>
-            <w:bookmarkStart w:id="3" w:name="_GoBack"/>
-            <w:bookmarkEnd w:id="3"/>
             <w:r>
               <w:t>Karl-Heinz Weidmann</w:t>
             </w:r>
@@ -1655,7 +1653,7 @@
                 </w:ffData>
               </w:fldChar>
             </w:r>
-            <w:bookmarkStart w:id="4" w:name="Text13"/>
+            <w:bookmarkStart w:id="3" w:name="Text13"/>
             <w:r>
               <w:instrText xml:space="preserve"> </w:instrText>
             </w:r>
@@ -1701,7 +1699,7 @@
             <w:r>
               <w:fldChar w:fldCharType="end"/>
             </w:r>
-            <w:bookmarkEnd w:id="4"/>
+            <w:bookmarkEnd w:id="3"/>
           </w:p>
         </w:tc>
         <w:tc>
@@ -1897,7 +1895,7 @@
                 </w:ffData>
               </w:fldChar>
             </w:r>
-            <w:bookmarkStart w:id="5" w:name="Text14"/>
+            <w:bookmarkStart w:id="4" w:name="Text14"/>
             <w:r>
               <w:instrText xml:space="preserve"> </w:instrText>
             </w:r>
@@ -1919,7 +1917,7 @@
             <w:r>
               <w:fldChar w:fldCharType="end"/>
             </w:r>
-            <w:bookmarkEnd w:id="5"/>
+            <w:bookmarkEnd w:id="4"/>
           </w:p>
         </w:tc>
         <w:tc>
@@ -1934,7 +1932,7 @@
               <w:t>Projektrisiken:</w:t>
             </w:r>
           </w:p>
-          <w:bookmarkStart w:id="6" w:name="Text20"/>
+          <w:bookmarkStart w:id="5" w:name="Text20"/>
           <w:p>
             <w:pPr>
               <w:spacing w:before="60" w:after="60"/>
@@ -1972,7 +1970,7 @@
             <w:r>
               <w:fldChar w:fldCharType="end"/>
             </w:r>
-            <w:bookmarkEnd w:id="6"/>
+            <w:bookmarkEnd w:id="5"/>
           </w:p>
         </w:tc>
       </w:tr>
@@ -2079,7 +2077,7 @@
                 </w:ffData>
               </w:fldChar>
             </w:r>
-            <w:bookmarkStart w:id="7" w:name="Text52"/>
+            <w:bookmarkStart w:id="6" w:name="Text52"/>
             <w:r>
               <w:instrText xml:space="preserve"> </w:instrText>
             </w:r>
@@ -2101,7 +2099,7 @@
             <w:r>
               <w:fldChar w:fldCharType="end"/>
             </w:r>
-            <w:bookmarkEnd w:id="7"/>
+            <w:bookmarkEnd w:id="6"/>
             <w:r>
               <w:t>, Unterschrift Auftraggeber</w:t>
             </w:r>
@@ -2119,12 +2117,12 @@
       <w:r>
         <w:br w:type="page"/>
       </w:r>
-      <w:bookmarkStart w:id="8" w:name="_Toc286992707"/>
+      <w:bookmarkStart w:id="7" w:name="_Toc286992707"/>
       <w:r>
         <w:lastRenderedPageBreak/>
         <w:t>Projektzieleplan</w:t>
       </w:r>
-      <w:bookmarkEnd w:id="8"/>
+      <w:bookmarkEnd w:id="7"/>
     </w:p>
     <w:tbl>
       <w:tblPr>
@@ -2231,7 +2229,7 @@
             </w:r>
           </w:p>
         </w:tc>
-        <w:bookmarkStart w:id="9" w:name="Text91"/>
+        <w:bookmarkStart w:id="8" w:name="Text91"/>
         <w:tc>
           <w:tcPr>
             <w:tcW w:w="7017" w:type="dxa"/>
@@ -2267,7 +2265,40 @@
             <w:r>
               <w:fldChar w:fldCharType="end"/>
             </w:r>
-            <w:bookmarkEnd w:id="9"/>
+            <w:bookmarkEnd w:id="8"/>
+          </w:p>
+          <w:p>
+            <w:r>
+              <w:t>Funktionierendes Programm</w:t>
+            </w:r>
+          </w:p>
+          <w:p>
+            <w:r>
+              <w:t>A</w:t>
+            </w:r>
+            <w:r>
+              <w:t>nforderungen erfüllen</w:t>
+            </w:r>
+          </w:p>
+          <w:p>
+            <w:r>
+              <w:t>Komplette Module – keine Teillösungen</w:t>
+            </w:r>
+          </w:p>
+          <w:p>
+            <w:r>
+              <w:t>MVC – Architektur</w:t>
+            </w:r>
+          </w:p>
+          <w:p>
+            <w:r>
+              <w:t>Einhaltung der Fristen</w:t>
+            </w:r>
+          </w:p>
+          <w:p>
+            <w:pPr>
+              <w:spacing w:before="60" w:after="60"/>
+            </w:pPr>
           </w:p>
         </w:tc>
       </w:tr>
@@ -2326,7 +2357,7 @@
                 </w:ffData>
               </w:fldChar>
             </w:r>
-            <w:bookmarkStart w:id="10" w:name="Text92"/>
+            <w:bookmarkStart w:id="9" w:name="Text92"/>
             <w:r>
               <w:instrText xml:space="preserve"> </w:instrText>
             </w:r>
@@ -2360,7 +2391,63 @@
             <w:r>
               <w:fldChar w:fldCharType="end"/>
             </w:r>
-            <w:bookmarkEnd w:id="10"/>
+            <w:bookmarkEnd w:id="9"/>
+          </w:p>
+          <w:p>
+            <w:pPr>
+              <w:spacing w:before="60" w:after="60"/>
+            </w:pPr>
+            <w:r>
+              <w:t>Wochenende evtl. freihalten</w:t>
+            </w:r>
+          </w:p>
+          <w:p>
+            <w:pPr>
+              <w:spacing w:before="60" w:after="60"/>
+            </w:pPr>
+            <w:r>
+              <w:t>Entsprechende Benotung</w:t>
+            </w:r>
+          </w:p>
+          <w:p>
+            <w:pPr>
+              <w:spacing w:before="60" w:after="60"/>
+            </w:pPr>
+            <w:r>
+              <w:t>Nur fertige Versionen auf Subversion</w:t>
+            </w:r>
+          </w:p>
+          <w:p>
+            <w:pPr>
+              <w:spacing w:before="60" w:after="60"/>
+            </w:pPr>
+            <w:r>
+              <w:t>Lerneffekt</w:t>
+            </w:r>
+          </w:p>
+          <w:p>
+            <w:pPr>
+              <w:spacing w:before="60" w:after="60"/>
+            </w:pPr>
+            <w:r>
+              <w:t>Dokumentieren nach Fertigstellung des jeweiligen Modules</w:t>
+            </w:r>
+          </w:p>
+          <w:p>
+            <w:pPr>
+              <w:spacing w:before="60" w:after="60"/>
+            </w:pPr>
+            <w:r>
+              <w:t xml:space="preserve">Einhaltung der </w:t>
+            </w:r>
+            <w:proofErr w:type="spellStart"/>
+            <w:r>
+              <w:t>Coding</w:t>
+            </w:r>
+            <w:proofErr w:type="spellEnd"/>
+            <w:r>
+              <w:t xml:space="preserve"> Richtlinien</w:t>
+            </w:r>
           </w:p>
         </w:tc>
       </w:tr>
@@ -2422,6 +2509,8 @@
             <w:r>
               <w:fldChar w:fldCharType="end"/>
             </w:r>
+            <w:bookmarkStart w:id="10" w:name="_GoBack"/>
+            <w:bookmarkEnd w:id="10"/>
           </w:p>
         </w:tc>
       </w:tr>
@@ -6700,7 +6789,7 @@
         <w:noProof/>
         <w:sz w:val="16"/>
       </w:rPr>
-      <w:t>10.03.2011</w:t>
+      <w:t>11.03.2011</w:t>
     </w:r>
     <w:r>
       <w:rPr>
@@ -6755,7 +6844,7 @@
         <w:noProof/>
         <w:sz w:val="16"/>
       </w:rPr>
-      <w:t>3</w:t>
+      <w:t>4</w:t>
     </w:r>
     <w:r>
       <w:rPr>
@@ -6861,11 +6950,6 @@
           <w:lang w:val="en-GB"/>
         </w:rPr>
         <w:tab/>
-      </w:r>
-      <w:r>
-        <w:rPr>
-          <w:lang w:val="en-GB"/>
-        </w:rPr>
         <w:t>z.B. MS Project, MS Excel , Gantt-Project (Open-Source-Tool) etc.</w:t>
       </w:r>
     </w:p>
@@ -7226,6 +7310,119 @@
     </w:lvl>
   </w:abstractNum>
   <w:abstractNum w:abstractNumId="2">
+    <w:nsid w:val="11F350BE"/>
+    <w:multiLevelType w:val="hybridMultilevel"/>
+    <w:tmpl w:val="B2AE6F58"/>
+    <w:lvl w:ilvl="0" w:tplc="0C070001">
+      <w:start w:val="1"/>
+      <w:numFmt w:val="bullet"/>
+      <w:lvlText w:val=""/>
+      <w:lvlJc w:val="left"/>
+      <w:pPr>
+        <w:ind w:left="720" w:hanging="360"/>
+      </w:pPr>
+      <w:rPr>
+        <w:rFonts w:ascii="Symbol" w:hAnsi="Symbol" w:hint="default"/>
+      </w:rPr>
+    </w:lvl>
+    <w:lvl w:ilvl="1" w:tplc="0C070003" w:tentative="1">
+      <w:start w:val="1"/>
+      <w:numFmt w:val="bullet"/>
+      <w:lvlText w:val="o"/>
+      <w:lvlJc w:val="left"/>
+      <w:pPr>
+        <w:ind w:left="1440" w:hanging="360"/>
+      </w:pPr>
+      <w:rPr>
+        <w:rFonts w:ascii="Courier New" w:hAnsi="Courier New" w:cs="Courier New" w:hint="default"/>
+      </w:rPr>
+    </w:lvl>
+    <w:lvl w:ilvl="2" w:tplc="0C070005" w:tentative="1">
+      <w:start w:val="1"/>
+      <w:numFmt w:val="bullet"/>
+      <w:lvlText w:val=""/>
+      <w:lvlJc w:val="left"/>
+      <w:pPr>
+        <w:ind w:left="2160" w:hanging="360"/>
+      </w:pPr>
+      <w:rPr>
+        <w:rFonts w:ascii="Wingdings" w:hAnsi="Wingdings" w:hint="default"/>
+      </w:rPr>
+    </w:lvl>
+    <w:lvl w:ilvl="3" w:tplc="0C070001" w:tentative="1">
+      <w:start w:val="1"/>
+      <w:numFmt w:val="bullet"/>
+      <w:lvlText w:val=""/>
+      <w:lvlJc w:val="left"/>
+      <w:pPr>
+        <w:ind w:left="2880" w:hanging="360"/>
+      </w:pPr>
+      <w:rPr>
+        <w:rFonts w:ascii="Symbol" w:hAnsi="Symbol" w:hint="default"/>
+      </w:rPr>
+    </w:lvl>
+    <w:lvl w:ilvl="4" w:tplc="0C070003" w:tentative="1">
+      <w:start w:val="1"/>
+      <w:numFmt w:val="bullet"/>
+      <w:lvlText w:val="o"/>
+      <w:lvlJc w:val="left"/>
+      <w:pPr>
+        <w:ind w:left="3600" w:hanging="360"/>
+      </w:pPr>
+      <w:rPr>
+        <w:rFonts w:ascii="Courier New" w:hAnsi="Courier New" w:cs="Courier New" w:hint="default"/>
+      </w:rPr>
+    </w:lvl>
+    <w:lvl w:ilvl="5" w:tplc="0C070005" w:tentative="1">
+      <w:start w:val="1"/>
+      <w:numFmt w:val="bullet"/>
+      <w:lvlText w:val=""/>
+      <w:lvlJc w:val="left"/>
+      <w:pPr>
+        <w:ind w:left="4320" w:hanging="360"/>
+      </w:pPr>
+      <w:rPr>
+        <w:rFonts w:ascii="Wingdings" w:hAnsi="Wingdings" w:hint="default"/>
+      </w:rPr>
+    </w:lvl>
+    <w:lvl w:ilvl="6" w:tplc="0C070001" w:tentative="1">
+      <w:start w:val="1"/>
+      <w:numFmt w:val="bullet"/>
+      <w:lvlText w:val=""/>
+      <w:lvlJc w:val="left"/>
+      <w:pPr>
+        <w:ind w:left="5040" w:hanging="360"/>
+      </w:pPr>
+      <w:rPr>
+        <w:rFonts w:ascii="Symbol" w:hAnsi="Symbol" w:hint="default"/>
+      </w:rPr>
+    </w:lvl>
+    <w:lvl w:ilvl="7" w:tplc="0C070003" w:tentative="1">
+      <w:start w:val="1"/>
+      <w:numFmt w:val="bullet"/>
+      <w:lvlText w:val="o"/>
+      <w:lvlJc w:val="left"/>
+      <w:pPr>
+        <w:ind w:left="5760" w:hanging="360"/>
+      </w:pPr>
+      <w:rPr>
+        <w:rFonts w:ascii="Courier New" w:hAnsi="Courier New" w:cs="Courier New" w:hint="default"/>
+      </w:rPr>
+    </w:lvl>
+    <w:lvl w:ilvl="8" w:tplc="0C070005" w:tentative="1">
+      <w:start w:val="1"/>
+      <w:numFmt w:val="bullet"/>
+      <w:lvlText w:val=""/>
+      <w:lvlJc w:val="left"/>
+      <w:pPr>
+        <w:ind w:left="6480" w:hanging="360"/>
+      </w:pPr>
+      <w:rPr>
+        <w:rFonts w:ascii="Wingdings" w:hAnsi="Wingdings" w:hint="default"/>
+      </w:rPr>
+    </w:lvl>
+  </w:abstractNum>
+  <w:abstractNum w:abstractNumId="3">
     <w:nsid w:val="13C53226"/>
     <w:multiLevelType w:val="hybridMultilevel"/>
     <w:tmpl w:val="51361010"/>
@@ -7365,7 +7562,7 @@
       </w:rPr>
     </w:lvl>
   </w:abstractNum>
-  <w:abstractNum w:abstractNumId="3">
+  <w:abstractNum w:abstractNumId="4">
     <w:nsid w:val="150F0687"/>
     <w:multiLevelType w:val="hybridMultilevel"/>
     <w:tmpl w:val="2DFA24D6"/>
@@ -7505,7 +7702,7 @@
       </w:rPr>
     </w:lvl>
   </w:abstractNum>
-  <w:abstractNum w:abstractNumId="4">
+  <w:abstractNum w:abstractNumId="5">
     <w:nsid w:val="44C15ABE"/>
     <w:multiLevelType w:val="hybridMultilevel"/>
     <w:tmpl w:val="E6F04B14"/>
@@ -7618,7 +7815,7 @@
       </w:rPr>
     </w:lvl>
   </w:abstractNum>
-  <w:abstractNum w:abstractNumId="5">
+  <w:abstractNum w:abstractNumId="6">
     <w:nsid w:val="47037B9E"/>
     <w:multiLevelType w:val="hybridMultilevel"/>
     <w:tmpl w:val="AC42E8FC"/>
@@ -7758,7 +7955,7 @@
       </w:rPr>
     </w:lvl>
   </w:abstractNum>
-  <w:abstractNum w:abstractNumId="6">
+  <w:abstractNum w:abstractNumId="7">
     <w:nsid w:val="59FF4988"/>
     <w:multiLevelType w:val="multilevel"/>
     <w:tmpl w:val="FD345388"/>
@@ -7853,7 +8050,7 @@
       </w:pPr>
     </w:lvl>
   </w:abstractNum>
-  <w:abstractNum w:abstractNumId="7">
+  <w:abstractNum w:abstractNumId="8">
     <w:nsid w:val="64A4391D"/>
     <w:multiLevelType w:val="hybridMultilevel"/>
     <w:tmpl w:val="B2B2D86C"/>
@@ -7966,7 +8163,7 @@
       </w:rPr>
     </w:lvl>
   </w:abstractNum>
-  <w:abstractNum w:abstractNumId="8">
+  <w:abstractNum w:abstractNumId="9">
     <w:nsid w:val="7197000B"/>
     <w:multiLevelType w:val="hybridMultilevel"/>
     <w:tmpl w:val="B170C862"/>
@@ -8079,7 +8276,7 @@
       </w:rPr>
     </w:lvl>
   </w:abstractNum>
-  <w:abstractNum w:abstractNumId="9">
+  <w:abstractNum w:abstractNumId="10">
     <w:nsid w:val="76FA199A"/>
     <w:multiLevelType w:val="hybridMultilevel"/>
     <w:tmpl w:val="EDB03844"/>
@@ -8219,7 +8416,7 @@
       </w:rPr>
     </w:lvl>
   </w:abstractNum>
-  <w:abstractNum w:abstractNumId="10">
+  <w:abstractNum w:abstractNumId="11">
     <w:nsid w:val="77D452D1"/>
     <w:multiLevelType w:val="hybridMultilevel"/>
     <w:tmpl w:val="E1AC3E4E"/>
@@ -8360,10 +8557,10 @@
     </w:lvl>
   </w:abstractNum>
   <w:num w:numId="1">
-    <w:abstractNumId w:val="10"/>
+    <w:abstractNumId w:val="11"/>
   </w:num>
   <w:num w:numId="2">
-    <w:abstractNumId w:val="2"/>
+    <w:abstractNumId w:val="3"/>
   </w:num>
   <w:num w:numId="3">
     <w:abstractNumId w:val="1"/>
@@ -8372,31 +8569,34 @@
     <w:abstractNumId w:val="0"/>
   </w:num>
   <w:num w:numId="5">
-    <w:abstractNumId w:val="9"/>
+    <w:abstractNumId w:val="10"/>
   </w:num>
   <w:num w:numId="6">
     <w:abstractNumId w:val="1"/>
   </w:num>
   <w:num w:numId="7">
+    <w:abstractNumId w:val="6"/>
+  </w:num>
+  <w:num w:numId="8">
+    <w:abstractNumId w:val="4"/>
+  </w:num>
+  <w:num w:numId="9">
+    <w:abstractNumId w:val="7"/>
+  </w:num>
+  <w:num w:numId="10">
+    <w:abstractNumId w:val="8"/>
+  </w:num>
+  <w:num w:numId="11">
+    <w:abstractNumId w:val="9"/>
+  </w:num>
+  <w:num w:numId="12">
+    <w:abstractNumId w:val="7"/>
+  </w:num>
+  <w:num w:numId="13">
     <w:abstractNumId w:val="5"/>
   </w:num>
-  <w:num w:numId="8">
-    <w:abstractNumId w:val="3"/>
-  </w:num>
-  <w:num w:numId="9">
-    <w:abstractNumId w:val="6"/>
-  </w:num>
-  <w:num w:numId="10">
-    <w:abstractNumId w:val="7"/>
-  </w:num>
-  <w:num w:numId="11">
-    <w:abstractNumId w:val="8"/>
-  </w:num>
-  <w:num w:numId="12">
-    <w:abstractNumId w:val="6"/>
-  </w:num>
-  <w:num w:numId="13">
-    <w:abstractNumId w:val="4"/>
+  <w:num w:numId="14">
+    <w:abstractNumId w:val="2"/>
   </w:num>
 </w:numbering>
 </file>
@@ -8756,6 +8956,7 @@
   <w:style w:type="character" w:default="1" w:styleId="Absatz-Standardschriftart">
     <w:name w:val="Default Paragraph Font"/>
     <w:uiPriority w:val="1"/>
+    <w:semiHidden/>
     <w:unhideWhenUsed/>
   </w:style>
   <w:style w:type="table" w:default="1" w:styleId="NormaleTabelle">
@@ -9008,6 +9209,24 @@
         <w:right w:w="108" w:type="dxa"/>
       </w:tblCellMar>
     </w:tblPr>
+  </w:style>
+  <w:style w:type="paragraph" w:styleId="Listenabsatz">
+    <w:name w:val="List Paragraph"/>
+    <w:basedOn w:val="Standard"/>
+    <w:uiPriority w:val="34"/>
+    <w:qFormat/>
+    <w:rsid w:val="006B6441"/>
+    <w:pPr>
+      <w:spacing w:after="200" w:line="276" w:lineRule="auto"/>
+      <w:ind w:left="720"/>
+      <w:contextualSpacing/>
+    </w:pPr>
+    <w:rPr>
+      <w:rFonts w:asciiTheme="minorHAnsi" w:eastAsiaTheme="minorHAnsi" w:hAnsiTheme="minorHAnsi" w:cstheme="minorBidi"/>
+      <w:sz w:val="22"/>
+      <w:szCs w:val="22"/>
+      <w:lang w:val="de-AT" w:eastAsia="en-US"/>
+    </w:rPr>
   </w:style>
 </w:styles>
 </file>
@@ -9367,6 +9586,7 @@
   <w:style w:type="character" w:default="1" w:styleId="Absatz-Standardschriftart">
     <w:name w:val="Default Paragraph Font"/>
     <w:uiPriority w:val="1"/>
+    <w:semiHidden/>
     <w:unhideWhenUsed/>
   </w:style>
   <w:style w:type="table" w:default="1" w:styleId="NormaleTabelle">
@@ -9619,6 +9839,24 @@
         <w:right w:w="108" w:type="dxa"/>
       </w:tblCellMar>
     </w:tblPr>
+  </w:style>
+  <w:style w:type="paragraph" w:styleId="Listenabsatz">
+    <w:name w:val="List Paragraph"/>
+    <w:basedOn w:val="Standard"/>
+    <w:uiPriority w:val="34"/>
+    <w:qFormat/>
+    <w:rsid w:val="006B6441"/>
+    <w:pPr>
+      <w:spacing w:after="200" w:line="276" w:lineRule="auto"/>
+      <w:ind w:left="720"/>
+      <w:contextualSpacing/>
+    </w:pPr>
+    <w:rPr>
+      <w:rFonts w:asciiTheme="minorHAnsi" w:eastAsiaTheme="minorHAnsi" w:hAnsiTheme="minorHAnsi" w:cstheme="minorBidi"/>
+      <w:sz w:val="22"/>
+      <w:szCs w:val="22"/>
+      <w:lang w:val="de-AT" w:eastAsia="en-US"/>
+    </w:rPr>
   </w:style>
 </w:styles>
 </file>
@@ -14795,511 +15033,511 @@
     </dgm:pt>
   </dgm:ptLst>
   <dgm:cxnLst>
-    <dgm:cxn modelId="{90B70B5A-BAAB-4D2D-9DF2-145FAE4D8BDA}" type="presOf" srcId="{02564706-4C4C-479F-A4D5-CAFE1489D3D5}" destId="{A60C9CBD-D85F-4ADE-9479-63ECE2336E24}" srcOrd="0" destOrd="0" presId="urn:microsoft.com/office/officeart/2005/8/layout/orgChart1"/>
+    <dgm:cxn modelId="{AE94321B-9F94-4919-90CF-7A573DC67E7C}" type="presOf" srcId="{7DF6F719-C8C1-4BEB-8946-B9D53772C239}" destId="{4B26D491-1329-40F9-BD38-31528B446645}" srcOrd="0" destOrd="0" presId="urn:microsoft.com/office/officeart/2005/8/layout/orgChart1"/>
+    <dgm:cxn modelId="{6D302D41-313B-479F-92CA-EC3168F71E05}" type="presOf" srcId="{E34AECC9-219A-4F44-B0F9-7B4595EFB8CA}" destId="{3CBBD42E-4B95-4A40-A6E5-56F7CA92D541}" srcOrd="1" destOrd="0" presId="urn:microsoft.com/office/officeart/2005/8/layout/orgChart1"/>
+    <dgm:cxn modelId="{E6D3912B-65D0-41A5-A1AE-D32D34459D3C}" type="presOf" srcId="{0E53CC9A-56F2-4419-B637-A2691735FB27}" destId="{A7F693F0-60A9-4372-9A45-A6A2F18B4D42}" srcOrd="1" destOrd="0" presId="urn:microsoft.com/office/officeart/2005/8/layout/orgChart1"/>
     <dgm:cxn modelId="{3FA1CB36-F475-4B07-8782-41A0AF99C0FF}" srcId="{B1185A17-624B-4A9E-844E-F7EE72605F92}" destId="{F526A479-9F2D-4AE5-ABF0-657F742A87A8}" srcOrd="3" destOrd="0" parTransId="{4F07A8F8-1624-4591-8772-B8B6347F3B5D}" sibTransId="{D3A3EB41-6D70-4CC3-918B-D1AFCB5F2CC7}"/>
-    <dgm:cxn modelId="{48E1B94F-5BE0-48EF-8F77-D94940EDAB6F}" type="presOf" srcId="{89229160-FE7D-4C96-99D4-42899E7B0428}" destId="{2B077689-4D72-4F99-9E39-FA73296A4E24}" srcOrd="1" destOrd="0" presId="urn:microsoft.com/office/officeart/2005/8/layout/orgChart1"/>
-    <dgm:cxn modelId="{F18D102D-39F2-45A2-8A20-19F76A2AFD2E}" type="presOf" srcId="{F4EBF148-9BD2-4F55-8F58-228EA5B213BB}" destId="{8061D3B0-460C-4323-A218-E89D31BF6093}" srcOrd="0" destOrd="0" presId="urn:microsoft.com/office/officeart/2005/8/layout/orgChart1"/>
-    <dgm:cxn modelId="{1E310796-C9AB-4236-A951-9887FBF2BCE3}" type="presOf" srcId="{D56C8D72-E038-4DE6-A909-7D5C3D500063}" destId="{EB56E9E0-EA0B-4E9A-9772-5504409DA3AD}" srcOrd="1" destOrd="0" presId="urn:microsoft.com/office/officeart/2005/8/layout/orgChart1"/>
-    <dgm:cxn modelId="{8DC69072-0617-4DD6-8DA5-1BD1474926F9}" type="presOf" srcId="{7CA27A6A-2697-4CA3-901B-6C1A00B6C691}" destId="{56B0EF3D-4F65-4054-B8F0-02042C17719A}" srcOrd="1" destOrd="0" presId="urn:microsoft.com/office/officeart/2005/8/layout/orgChart1"/>
+    <dgm:cxn modelId="{D97067DA-31CE-4B49-924E-0DA3FCAA4C8B}" type="presOf" srcId="{0AADB937-372F-489F-A2B3-61C4E863A298}" destId="{ABB5C7A6-9663-4AE2-A601-2F0465179C61}" srcOrd="0" destOrd="0" presId="urn:microsoft.com/office/officeart/2005/8/layout/orgChart1"/>
+    <dgm:cxn modelId="{C5C458FF-D475-44E0-AFBD-50AA0E475F33}" type="presOf" srcId="{184B2C51-DAE4-42CA-ACAC-4E427653DD2B}" destId="{211E21D4-7AEC-4B63-8F86-9C804CAB4652}" srcOrd="1" destOrd="0" presId="urn:microsoft.com/office/officeart/2005/8/layout/orgChart1"/>
+    <dgm:cxn modelId="{70A30D1E-F926-4D7B-810B-FEDF0CBB7D06}" type="presOf" srcId="{AE1FBF99-D87F-43DB-8A13-3378091C6FAA}" destId="{03F97F13-EB07-41D9-916E-F67ACCD050B7}" srcOrd="1" destOrd="0" presId="urn:microsoft.com/office/officeart/2005/8/layout/orgChart1"/>
+    <dgm:cxn modelId="{C6BF5C89-711C-4487-AEDF-61CBA28FD514}" type="presOf" srcId="{888A9604-3AD7-40F3-A759-CDC384F24702}" destId="{BCAE6814-F456-4616-AD47-292BFAFD805E}" srcOrd="0" destOrd="0" presId="urn:microsoft.com/office/officeart/2005/8/layout/orgChart1"/>
+    <dgm:cxn modelId="{A6637DAA-818D-4467-A775-198CF3A67C4C}" type="presOf" srcId="{F892B59E-6D32-4130-B932-334CBA4B8A1A}" destId="{FFDC59A7-BA2C-4B64-B178-F7EA059C6228}" srcOrd="0" destOrd="0" presId="urn:microsoft.com/office/officeart/2005/8/layout/orgChart1"/>
     <dgm:cxn modelId="{B9C59F9F-38A9-401B-8CC1-815DD46A6C32}" srcId="{7CA27A6A-2697-4CA3-901B-6C1A00B6C691}" destId="{184B2C51-DAE4-42CA-ACAC-4E427653DD2B}" srcOrd="0" destOrd="0" parTransId="{40D5E9D5-55C6-4274-B29A-FD99C54D9522}" sibTransId="{7C852DB9-C97D-44A8-B831-AC11817C6981}"/>
     <dgm:cxn modelId="{46626B1A-5D2F-472D-8B31-0733083F5686}" srcId="{47A7717B-9264-4AF4-A2BE-6971EF4B8E75}" destId="{6FC425AC-0C2E-4AB9-8C3B-214ED2E9609C}" srcOrd="6" destOrd="0" parTransId="{4860DC8C-06CE-4056-9F6D-A59B3978BF70}" sibTransId="{049DD231-62CC-4BD5-A4DB-E51CA4009F67}"/>
-    <dgm:cxn modelId="{B4A8D712-1BEA-47BA-9838-B6CC91ECF6A9}" type="presOf" srcId="{B1185A17-624B-4A9E-844E-F7EE72605F92}" destId="{D20D44DD-EFB5-41BC-A25B-04125B2FEB91}" srcOrd="1" destOrd="0" presId="urn:microsoft.com/office/officeart/2005/8/layout/orgChart1"/>
+    <dgm:cxn modelId="{DAB14862-1928-4F2A-834A-3617A5C40AB3}" type="presOf" srcId="{DD4ACF42-4264-4B64-9276-9989EE95A492}" destId="{9D6E44AC-9742-4E39-A115-5AAD14226B70}" srcOrd="0" destOrd="0" presId="urn:microsoft.com/office/officeart/2005/8/layout/orgChart1"/>
+    <dgm:cxn modelId="{C9F593D2-88A4-4FE3-A416-0E2FE37E588F}" type="presOf" srcId="{95914B63-6540-4352-84AA-11C37BC87C4F}" destId="{22E2DB3D-6DBF-425C-BC76-BF1657621BE8}" srcOrd="1" destOrd="0" presId="urn:microsoft.com/office/officeart/2005/8/layout/orgChart1"/>
     <dgm:cxn modelId="{24BA0B50-08B3-4AA5-84D6-ABC3B5FF8B85}" srcId="{8BEC8E47-96F1-4358-9085-395AF1346477}" destId="{95C8FE14-70FA-4E67-B86B-755F959ECB1C}" srcOrd="4" destOrd="0" parTransId="{2281DE4D-18A7-4D69-BA47-8B0879E274BA}" sibTransId="{62FB8C71-D7B3-482F-B176-B214048983C9}"/>
-    <dgm:cxn modelId="{79D002E6-0C9C-4AC1-90BE-1E92EDD91728}" type="presOf" srcId="{4BD5D7DB-664C-4EBC-8D14-499A92BDB25F}" destId="{E1B009BC-671E-44A5-AA85-4858276357F8}" srcOrd="0" destOrd="0" presId="urn:microsoft.com/office/officeart/2005/8/layout/orgChart1"/>
-    <dgm:cxn modelId="{E79295FA-DC28-4B79-B8EF-AE9B1522D228}" type="presOf" srcId="{C7D5C402-F0A9-495B-A40C-97E725452F9C}" destId="{7A41D753-9FF1-43D2-A1C2-D08FA9125A78}" srcOrd="0" destOrd="0" presId="urn:microsoft.com/office/officeart/2005/8/layout/orgChart1"/>
-    <dgm:cxn modelId="{5CC3ACED-D9D8-47D6-A58F-B3FD73C08553}" type="presOf" srcId="{47B0F575-31C3-49BB-A3EE-501D23A90E55}" destId="{DE67F0BF-2F30-46AA-8F5A-8DAEA83F3E3F}" srcOrd="0" destOrd="0" presId="urn:microsoft.com/office/officeart/2005/8/layout/orgChart1"/>
-    <dgm:cxn modelId="{EF673ECE-5A41-44D0-BE75-8CF4BEEA5249}" type="presOf" srcId="{F526A479-9F2D-4AE5-ABF0-657F742A87A8}" destId="{89E946A1-1E7B-4D0A-8E58-F7B3172E3993}" srcOrd="1" destOrd="0" presId="urn:microsoft.com/office/officeart/2005/8/layout/orgChart1"/>
-    <dgm:cxn modelId="{7CC63634-7DC3-4025-9203-561404445002}" type="presOf" srcId="{76B8368F-3C75-4924-A6F7-60DAB4C93AC2}" destId="{2FB68600-62EC-446A-BCDE-0920D3A13211}" srcOrd="1" destOrd="0" presId="urn:microsoft.com/office/officeart/2005/8/layout/orgChart1"/>
-    <dgm:cxn modelId="{B4904FD5-55CB-4317-BC82-5FAF827E0FBD}" type="presOf" srcId="{F526A479-9F2D-4AE5-ABF0-657F742A87A8}" destId="{A7E77CBB-BF13-45DD-9114-E32E870CD97A}" srcOrd="0" destOrd="0" presId="urn:microsoft.com/office/officeart/2005/8/layout/orgChart1"/>
+    <dgm:cxn modelId="{67A7B150-0443-4424-BDBD-5844589FD29D}" type="presOf" srcId="{3D93EBC9-196D-49EC-AFFC-2A61EC854583}" destId="{96E3A361-8F7F-4802-9713-68E9E2300615}" srcOrd="1" destOrd="0" presId="urn:microsoft.com/office/officeart/2005/8/layout/orgChart1"/>
+    <dgm:cxn modelId="{1D21EA6C-30DF-4108-922D-03D47AB924A0}" type="presOf" srcId="{20B8FB56-3C85-478E-954B-24E5F6338582}" destId="{CB99205C-F065-4369-A022-799083212B26}" srcOrd="0" destOrd="0" presId="urn:microsoft.com/office/officeart/2005/8/layout/orgChart1"/>
+    <dgm:cxn modelId="{3B239688-EDB9-4D2F-84E6-78F7B2A808A4}" type="presOf" srcId="{AE1FBF99-D87F-43DB-8A13-3378091C6FAA}" destId="{582E07AC-20BC-49D9-87B0-E56FE541AB59}" srcOrd="0" destOrd="0" presId="urn:microsoft.com/office/officeart/2005/8/layout/orgChart1"/>
+    <dgm:cxn modelId="{7A55268E-ACCF-4369-83BA-35C8316F1993}" type="presOf" srcId="{4BD5D7DB-664C-4EBC-8D14-499A92BDB25F}" destId="{6DF1B919-ECC9-492C-A545-EC0ACDE55F0C}" srcOrd="1" destOrd="0" presId="urn:microsoft.com/office/officeart/2005/8/layout/orgChart1"/>
     <dgm:cxn modelId="{CB44EB84-4851-45B5-B236-EA0B5592C7C5}" srcId="{26C0DA37-7CDD-4D77-B473-4A0A20E47B00}" destId="{B1185A17-624B-4A9E-844E-F7EE72605F92}" srcOrd="0" destOrd="0" parTransId="{61B9F7E5-FFEB-432B-99D3-69E012CC40FF}" sibTransId="{6FBCCEFD-3D2E-410E-90D9-8386E7047FAF}"/>
-    <dgm:cxn modelId="{D9616595-287F-45BA-BAC5-D7332D105A2B}" type="presOf" srcId="{0AADB937-372F-489F-A2B3-61C4E863A298}" destId="{ABB5C7A6-9663-4AE2-A601-2F0465179C61}" srcOrd="0" destOrd="0" presId="urn:microsoft.com/office/officeart/2005/8/layout/orgChart1"/>
-    <dgm:cxn modelId="{B71B0604-D179-4AB0-86AA-D9B6202C5C2D}" type="presOf" srcId="{0E53CC9A-56F2-4419-B637-A2691735FB27}" destId="{F2D27FB1-E81D-44AD-A94C-AB6BD44633E3}" srcOrd="0" destOrd="0" presId="urn:microsoft.com/office/officeart/2005/8/layout/orgChart1"/>
     <dgm:cxn modelId="{525423AC-9342-4F8D-BA88-4443BE5216E5}" srcId="{9921D836-F06D-4937-B9E5-1D971DAF02FF}" destId="{6A8AB3AA-137C-41BB-A25F-2A189069BA5C}" srcOrd="1" destOrd="0" parTransId="{DD4ACF42-4264-4B64-9276-9989EE95A492}" sibTransId="{5A359C9A-7E23-403C-AC24-6E864EB3A7D4}"/>
-    <dgm:cxn modelId="{B0FB158E-2E8C-4420-9666-1450F0450FA5}" type="presOf" srcId="{DB3D6DCE-1B2F-472B-8E6E-E8A43B5FCC48}" destId="{69AC7C24-D2D4-4E80-8BA8-3A33AB3EE661}" srcOrd="1" destOrd="0" presId="urn:microsoft.com/office/officeart/2005/8/layout/orgChart1"/>
-    <dgm:cxn modelId="{72A150A3-828A-4B2A-9191-FE7D8993B5EC}" type="presOf" srcId="{81295F07-0380-4A77-80F9-0BC0B30E0499}" destId="{EB226F19-6F09-4537-86D3-27340BD38E54}" srcOrd="0" destOrd="0" presId="urn:microsoft.com/office/officeart/2005/8/layout/orgChart1"/>
-    <dgm:cxn modelId="{7B8548C2-A11F-4342-82CC-FBA7DFF733E6}" type="presOf" srcId="{3D93EBC9-196D-49EC-AFFC-2A61EC854583}" destId="{261AD1D2-ACB8-466B-9B92-4A36FEDE4945}" srcOrd="0" destOrd="0" presId="urn:microsoft.com/office/officeart/2005/8/layout/orgChart1"/>
-    <dgm:cxn modelId="{5D899CC9-4DC1-41CA-A493-8A90BE9842DB}" type="presOf" srcId="{6A8AB3AA-137C-41BB-A25F-2A189069BA5C}" destId="{30557ACE-192F-4D13-9BEC-4ADE1AEA1472}" srcOrd="0" destOrd="0" presId="urn:microsoft.com/office/officeart/2005/8/layout/orgChart1"/>
-    <dgm:cxn modelId="{F57E222C-C3DE-4D9E-BDDC-CE83EB535869}" type="presOf" srcId="{210E6F4D-F34C-4D79-BB0A-617ED76047FD}" destId="{30487BE6-A76F-4FB7-BDF2-8C895F1F60DB}" srcOrd="1" destOrd="0" presId="urn:microsoft.com/office/officeart/2005/8/layout/orgChart1"/>
-    <dgm:cxn modelId="{A0BFC692-46A6-47BF-BD65-34211DE3AC6A}" type="presOf" srcId="{9064DCF5-D4B9-48EF-BE0A-A8CE0D1243DF}" destId="{BDDCC9F1-F655-4D82-9A8D-D4755CD42319}" srcOrd="0" destOrd="0" presId="urn:microsoft.com/office/officeart/2005/8/layout/orgChart1"/>
-    <dgm:cxn modelId="{925134A5-315E-44C8-B77A-82EDCCACFC11}" type="presOf" srcId="{6FC425AC-0C2E-4AB9-8C3B-214ED2E9609C}" destId="{C4F17EB2-8D7F-48F6-B2F7-89DA41E6BD4A}" srcOrd="1" destOrd="0" presId="urn:microsoft.com/office/officeart/2005/8/layout/orgChart1"/>
-    <dgm:cxn modelId="{ACEF0363-55E4-42A1-BB11-6D9871C1D7CA}" type="presOf" srcId="{935A2FCC-5952-40A5-87E5-BACA952A1982}" destId="{5E6B8E67-1E8E-4D90-9B69-43ED057C0262}" srcOrd="1" destOrd="0" presId="urn:microsoft.com/office/officeart/2005/8/layout/orgChart1"/>
-    <dgm:cxn modelId="{9D4A7660-60FF-4CBA-BC8C-06D4E7CA788D}" type="presOf" srcId="{0FD5ECC9-9C5C-4B9B-ACBB-B291B14CAC2B}" destId="{25F5757C-963F-415B-AEEC-F0D8F2C5AAD2}" srcOrd="1" destOrd="0" presId="urn:microsoft.com/office/officeart/2005/8/layout/orgChart1"/>
-    <dgm:cxn modelId="{4BF1F99F-2897-453B-BB82-FA9FD8AA6322}" type="presOf" srcId="{76B8368F-3C75-4924-A6F7-60DAB4C93AC2}" destId="{AACF5D93-9EE5-40EF-9653-A8E3456596F1}" srcOrd="0" destOrd="0" presId="urn:microsoft.com/office/officeart/2005/8/layout/orgChart1"/>
-    <dgm:cxn modelId="{EC0D27C4-33C7-4867-8CD8-32FF0FBA0849}" type="presOf" srcId="{9064DCF5-D4B9-48EF-BE0A-A8CE0D1243DF}" destId="{802FE49B-A1DB-47EB-8CFF-B81127D0DBD2}" srcOrd="1" destOrd="0" presId="urn:microsoft.com/office/officeart/2005/8/layout/orgChart1"/>
-    <dgm:cxn modelId="{A2214A18-5E55-451A-BBEF-C2D4FBEE2926}" type="presOf" srcId="{AE1FBF99-D87F-43DB-8A13-3378091C6FAA}" destId="{582E07AC-20BC-49D9-87B0-E56FE541AB59}" srcOrd="0" destOrd="0" presId="urn:microsoft.com/office/officeart/2005/8/layout/orgChart1"/>
-    <dgm:cxn modelId="{19EBF4A6-2ACD-4676-A87D-792B42E364F8}" type="presOf" srcId="{279C6C85-A23C-41DD-9C8B-C60A8B185EE7}" destId="{FF19A52F-6602-4F81-8D69-53B0C8329998}" srcOrd="0" destOrd="0" presId="urn:microsoft.com/office/officeart/2005/8/layout/orgChart1"/>
+    <dgm:cxn modelId="{7B87BD8D-82BB-4CF8-B942-F4C079BE35F9}" type="presOf" srcId="{314466F8-DB41-4F3D-A572-677396A49754}" destId="{2E229CC4-4C84-41BB-8F12-27A4D5E065C0}" srcOrd="1" destOrd="0" presId="urn:microsoft.com/office/officeart/2005/8/layout/orgChart1"/>
+    <dgm:cxn modelId="{487F63B0-2503-4626-A98D-15BF197E1B2D}" type="presOf" srcId="{C7D5C402-F0A9-495B-A40C-97E725452F9C}" destId="{7A41D753-9FF1-43D2-A1C2-D08FA9125A78}" srcOrd="0" destOrd="0" presId="urn:microsoft.com/office/officeart/2005/8/layout/orgChart1"/>
+    <dgm:cxn modelId="{116ECF04-8E56-40BD-AC6F-B74F053B67C2}" type="presOf" srcId="{40D5E9D5-55C6-4274-B29A-FD99C54D9522}" destId="{0A2CB184-AFC0-4E82-9198-D269E8E3C731}" srcOrd="0" destOrd="0" presId="urn:microsoft.com/office/officeart/2005/8/layout/orgChart1"/>
+    <dgm:cxn modelId="{1603F676-A459-4369-AB29-BAD1068A253C}" type="presOf" srcId="{41DB85EB-8E54-475F-8165-F488D622B62F}" destId="{C81DD41B-4B68-4705-BFED-475450C30011}" srcOrd="1" destOrd="0" presId="urn:microsoft.com/office/officeart/2005/8/layout/orgChart1"/>
+    <dgm:cxn modelId="{ABEC1859-363D-42D8-88AA-C710A3223913}" type="presOf" srcId="{E660CE00-F569-4B68-B136-3C4809107ED0}" destId="{5F5CF186-B37C-472D-928D-11F419112EB2}" srcOrd="0" destOrd="0" presId="urn:microsoft.com/office/officeart/2005/8/layout/orgChart1"/>
+    <dgm:cxn modelId="{8DC88514-7039-4701-AFE0-324C1518418B}" type="presOf" srcId="{64CD97B8-FFC8-4AAF-B3CD-082D8DA0AB77}" destId="{2D06040B-EC24-492D-9BE2-6EDE44C55FBD}" srcOrd="0" destOrd="0" presId="urn:microsoft.com/office/officeart/2005/8/layout/orgChart1"/>
+    <dgm:cxn modelId="{7D22B55E-CB86-464D-83E7-DC925249B4A5}" type="presOf" srcId="{D89962CA-1810-48AD-8BC7-3E9BE6773675}" destId="{EA66DF8E-4F51-4689-9A2C-F95595A3415C}" srcOrd="0" destOrd="0" presId="urn:microsoft.com/office/officeart/2005/8/layout/orgChart1"/>
+    <dgm:cxn modelId="{F01BE533-55AE-42EB-A126-78F4577328D2}" type="presOf" srcId="{C0DF8BC0-5D9B-4E21-941A-883009098C8C}" destId="{5382B167-89F2-4B18-8772-35770AE8F439}" srcOrd="0" destOrd="0" presId="urn:microsoft.com/office/officeart/2005/8/layout/orgChart1"/>
+    <dgm:cxn modelId="{39CCD7F4-21B6-4EA7-A2CD-6DC8C670AAD9}" type="presOf" srcId="{81295F07-0380-4A77-80F9-0BC0B30E0499}" destId="{EB226F19-6F09-4537-86D3-27340BD38E54}" srcOrd="0" destOrd="0" presId="urn:microsoft.com/office/officeart/2005/8/layout/orgChart1"/>
+    <dgm:cxn modelId="{C176B084-01DC-4661-AA91-5B0A25481754}" type="presOf" srcId="{565E177C-89B2-4E21-9C88-2CE1AADCD3D8}" destId="{8682577E-E934-4F26-84E9-9A835E13D8FE}" srcOrd="0" destOrd="0" presId="urn:microsoft.com/office/officeart/2005/8/layout/orgChart1"/>
+    <dgm:cxn modelId="{EBBB7CB3-97BE-426F-BD8D-2199D79A72E3}" type="presOf" srcId="{4F07A8F8-1624-4591-8772-B8B6347F3B5D}" destId="{8E0BAFBE-6F3D-4A1F-900F-548DF972DCFB}" srcOrd="0" destOrd="0" presId="urn:microsoft.com/office/officeart/2005/8/layout/orgChart1"/>
     <dgm:cxn modelId="{6D5A6F95-4C65-47DF-9E68-BF2188FB5005}" srcId="{7CA27A6A-2697-4CA3-901B-6C1A00B6C691}" destId="{C0DF8BC0-5D9B-4E21-941A-883009098C8C}" srcOrd="2" destOrd="0" parTransId="{47B0F575-31C3-49BB-A3EE-501D23A90E55}" sibTransId="{4769DCD2-F1A5-47AF-BC8D-E00D2D3E4DCF}"/>
     <dgm:cxn modelId="{B649C672-F91D-4E98-ABD4-0348E63F1EF3}" srcId="{619727CE-0709-4133-A1A8-14F3998C17E6}" destId="{867FC9D3-B703-419F-85A9-C0791075A4B7}" srcOrd="2" destOrd="0" parTransId="{C8D6DB52-0EC7-4F08-BE53-ADE4A06B05F2}" sibTransId="{56C32160-90DA-4AC2-89B8-A4408EF3D001}"/>
-    <dgm:cxn modelId="{C2DD5CB2-03D1-4D3D-8905-B7E2B093F48B}" type="presOf" srcId="{4F07A8F8-1624-4591-8772-B8B6347F3B5D}" destId="{8E0BAFBE-6F3D-4A1F-900F-548DF972DCFB}" srcOrd="0" destOrd="0" presId="urn:microsoft.com/office/officeart/2005/8/layout/orgChart1"/>
-    <dgm:cxn modelId="{C0E6C1B2-4E06-4132-9324-E6879ADC4BD1}" type="presOf" srcId="{B08E0DED-E9E1-46A4-BF83-A5D640430E36}" destId="{74454EA4-7E6F-43E5-A462-22FA202AA2CE}" srcOrd="1" destOrd="0" presId="urn:microsoft.com/office/officeart/2005/8/layout/orgChart1"/>
+    <dgm:cxn modelId="{D6ECA7FD-6ACF-4FF2-BDFB-558B6B78BF19}" type="presOf" srcId="{3D93EBC9-196D-49EC-AFFC-2A61EC854583}" destId="{261AD1D2-ACB8-466B-9B92-4A36FEDE4945}" srcOrd="0" destOrd="0" presId="urn:microsoft.com/office/officeart/2005/8/layout/orgChart1"/>
+    <dgm:cxn modelId="{3B8A25E5-3520-42E4-8DFF-790082200E59}" type="presOf" srcId="{90A334D4-211E-4E62-9336-F479DC6308D1}" destId="{88B4CBAD-E9D1-49B4-A52C-2BECC892BEE7}" srcOrd="0" destOrd="0" presId="urn:microsoft.com/office/officeart/2005/8/layout/orgChart1"/>
+    <dgm:cxn modelId="{E32C0669-AD57-4838-A7FD-861948EC97D4}" type="presOf" srcId="{746D6D36-EFDB-4033-9D8D-77A4F919591E}" destId="{5938891D-84CD-46FD-820C-92215B023FCC}" srcOrd="0" destOrd="0" presId="urn:microsoft.com/office/officeart/2005/8/layout/orgChart1"/>
+    <dgm:cxn modelId="{699C011C-60F3-44F6-B8E4-917E4D6CBA52}" type="presOf" srcId="{F526A479-9F2D-4AE5-ABF0-657F742A87A8}" destId="{89E946A1-1E7B-4D0A-8E58-F7B3172E3993}" srcOrd="1" destOrd="0" presId="urn:microsoft.com/office/officeart/2005/8/layout/orgChart1"/>
+    <dgm:cxn modelId="{510AFA07-44A5-4555-9764-1A3B1108042F}" type="presOf" srcId="{FD9FE179-37DE-43FB-8C57-4D8189591BAC}" destId="{1AAA77DB-8591-40D9-A098-6D5718A559F0}" srcOrd="1" destOrd="0" presId="urn:microsoft.com/office/officeart/2005/8/layout/orgChart1"/>
     <dgm:cxn modelId="{15D2E180-375A-49F8-9C9C-B14D83733BAD}" srcId="{7CA27A6A-2697-4CA3-901B-6C1A00B6C691}" destId="{76B8368F-3C75-4924-A6F7-60DAB4C93AC2}" srcOrd="3" destOrd="0" parTransId="{90A334D4-211E-4E62-9336-F479DC6308D1}" sibTransId="{1E611BEE-21D2-4CD4-807B-7B74FE87A306}"/>
+    <dgm:cxn modelId="{51F6F03F-CED2-498B-A096-87D3CECAFD07}" type="presOf" srcId="{9921D836-F06D-4937-B9E5-1D971DAF02FF}" destId="{151E0E83-AE87-426A-A2C6-398E470CA6C0}" srcOrd="1" destOrd="0" presId="urn:microsoft.com/office/officeart/2005/8/layout/orgChart1"/>
+    <dgm:cxn modelId="{88E555ED-C1EB-4ECE-A4A7-06B256E14548}" type="presOf" srcId="{4B03160E-E385-41F6-8B5A-03E14738423C}" destId="{AE7FFD8F-2E80-4574-8AA4-CAE534B3FA92}" srcOrd="0" destOrd="0" presId="urn:microsoft.com/office/officeart/2005/8/layout/orgChart1"/>
     <dgm:cxn modelId="{CB25E626-81FB-498A-80DC-D6F70535DC96}" srcId="{8BEC8E47-96F1-4358-9085-395AF1346477}" destId="{F451C538-B874-45B7-A3BA-D105A41BC6DF}" srcOrd="2" destOrd="0" parTransId="{C8221FEE-5E01-43F1-9500-05F8DD52E2FE}" sibTransId="{036AC5D3-FBB2-494B-B948-2AE2600C6630}"/>
-    <dgm:cxn modelId="{2E0D90DE-4773-469A-AB87-671815406A3C}" type="presOf" srcId="{453C8963-67D7-41F7-9E73-E4491EE1F99B}" destId="{08609F52-D2D8-4428-93E3-E5D5869BA204}" srcOrd="0" destOrd="0" presId="urn:microsoft.com/office/officeart/2005/8/layout/orgChart1"/>
-    <dgm:cxn modelId="{1672CF37-B013-45D5-A8D3-65B1393DDC52}" type="presOf" srcId="{E34AECC9-219A-4F44-B0F9-7B4595EFB8CA}" destId="{27135E83-5428-484D-8EE6-55EB0EF19FC3}" srcOrd="0" destOrd="0" presId="urn:microsoft.com/office/officeart/2005/8/layout/orgChart1"/>
-    <dgm:cxn modelId="{BB07F6A3-5EF6-400D-9F91-B61A85EE41C8}" type="presOf" srcId="{20B8FB56-3C85-478E-954B-24E5F6338582}" destId="{4C6EF907-CA87-480F-9266-9CC63C146630}" srcOrd="1" destOrd="0" presId="urn:microsoft.com/office/officeart/2005/8/layout/orgChart1"/>
-    <dgm:cxn modelId="{073AE2E5-3232-4C7A-A7A1-EA8C39C6488D}" type="presOf" srcId="{41DB85EB-8E54-475F-8165-F488D622B62F}" destId="{C81DD41B-4B68-4705-BFED-475450C30011}" srcOrd="1" destOrd="0" presId="urn:microsoft.com/office/officeart/2005/8/layout/orgChart1"/>
+    <dgm:cxn modelId="{406C97F7-8C8A-4A86-B2C1-A2B282169816}" type="presOf" srcId="{FB90292B-1870-4856-8003-4AA74E396872}" destId="{3AC8659C-95EB-4A6B-A8DA-5EE37ABCDD8C}" srcOrd="0" destOrd="0" presId="urn:microsoft.com/office/officeart/2005/8/layout/orgChart1"/>
+    <dgm:cxn modelId="{598FFA09-057A-46D7-8042-1BFB8BDA612C}" type="presOf" srcId="{95914B63-6540-4352-84AA-11C37BC87C4F}" destId="{53C2E744-6565-4585-A9D3-5075DA88270A}" srcOrd="0" destOrd="0" presId="urn:microsoft.com/office/officeart/2005/8/layout/orgChart1"/>
+    <dgm:cxn modelId="{3DB54984-5DC0-4275-A634-8912BE1C0029}" type="presOf" srcId="{DCEB5B35-4BC1-403E-AAD4-E8E9DDDF4C0F}" destId="{B2A21C99-9052-4AD5-A3BE-182D4759C249}" srcOrd="0" destOrd="0" presId="urn:microsoft.com/office/officeart/2005/8/layout/orgChart1"/>
+    <dgm:cxn modelId="{3BD84171-656E-4AFC-8347-9BFCEF232DBC}" type="presOf" srcId="{0E53CC9A-56F2-4419-B637-A2691735FB27}" destId="{F2D27FB1-E81D-44AD-A94C-AB6BD44633E3}" srcOrd="0" destOrd="0" presId="urn:microsoft.com/office/officeart/2005/8/layout/orgChart1"/>
     <dgm:cxn modelId="{5DA95DC4-956F-4E34-B93E-84A8EC47BF11}" srcId="{B1185A17-624B-4A9E-844E-F7EE72605F92}" destId="{47A7717B-9264-4AF4-A2BE-6971EF4B8E75}" srcOrd="2" destOrd="0" parTransId="{7691A20B-F4BA-4FB2-A3FD-5F7AE7AD40E9}" sibTransId="{0451F95D-3795-491E-B55C-8B2B10197855}"/>
-    <dgm:cxn modelId="{F3FF3D4E-8EBB-4AFC-87C9-C4E2A9305D5D}" type="presOf" srcId="{FE2A8CD1-7983-482C-9E71-B0054DFA0D23}" destId="{774673EE-C5F8-4460-AD5E-F9ED92DE61A1}" srcOrd="0" destOrd="0" presId="urn:microsoft.com/office/officeart/2005/8/layout/orgChart1"/>
-    <dgm:cxn modelId="{EB3267AD-D366-40AE-91B7-B60767DC566F}" type="presOf" srcId="{E660CE00-F569-4B68-B136-3C4809107ED0}" destId="{7BEF076A-D52D-497C-8ED2-572300460D77}" srcOrd="1" destOrd="0" presId="urn:microsoft.com/office/officeart/2005/8/layout/orgChart1"/>
-    <dgm:cxn modelId="{51D84621-F320-4B16-8FBF-4C499A1E1DDC}" type="presOf" srcId="{F451C538-B874-45B7-A3BA-D105A41BC6DF}" destId="{C5E9BD2A-19FD-4CAB-8A49-03467DC623BB}" srcOrd="0" destOrd="0" presId="urn:microsoft.com/office/officeart/2005/8/layout/orgChart1"/>
-    <dgm:cxn modelId="{38098C58-F5D0-413B-87BB-086F9C954038}" type="presOf" srcId="{E34AECC9-219A-4F44-B0F9-7B4595EFB8CA}" destId="{3CBBD42E-4B95-4A40-A6E5-56F7CA92D541}" srcOrd="1" destOrd="0" presId="urn:microsoft.com/office/officeart/2005/8/layout/orgChart1"/>
-    <dgm:cxn modelId="{CD236177-EB7A-4995-8F41-2395C4D162D6}" type="presOf" srcId="{4860DC8C-06CE-4056-9F6D-A59B3978BF70}" destId="{9B13A685-67A6-4AC0-B7ED-5082C2758DD5}" srcOrd="0" destOrd="0" presId="urn:microsoft.com/office/officeart/2005/8/layout/orgChart1"/>
-    <dgm:cxn modelId="{19DEB2A0-18CB-48B8-B688-F10158EB4A64}" type="presOf" srcId="{7DF6F719-C8C1-4BEB-8946-B9D53772C239}" destId="{4B26D491-1329-40F9-BD38-31528B446645}" srcOrd="0" destOrd="0" presId="urn:microsoft.com/office/officeart/2005/8/layout/orgChart1"/>
+    <dgm:cxn modelId="{73973F5E-E0AE-4DE4-90B1-359240EE66B7}" type="presOf" srcId="{E87610B1-189C-4B08-8893-77F6AB1471B4}" destId="{A244FA5F-44E7-45EC-938F-8EFB28443FFF}" srcOrd="0" destOrd="0" presId="urn:microsoft.com/office/officeart/2005/8/layout/orgChart1"/>
     <dgm:cxn modelId="{D121B128-E752-4FBE-9C02-ABDC8C122A10}" srcId="{F526A479-9F2D-4AE5-ABF0-657F742A87A8}" destId="{41DB85EB-8E54-475F-8165-F488D622B62F}" srcOrd="0" destOrd="0" parTransId="{8F55F02D-2F48-466B-8AF4-D792AFC5EA54}" sibTransId="{1230543B-D444-41AE-B8C4-A4D345B69CCC}"/>
-    <dgm:cxn modelId="{A1653444-44EC-4489-8E9B-32F58E90F431}" type="presOf" srcId="{4BD5D7DB-664C-4EBC-8D14-499A92BDB25F}" destId="{6DF1B919-ECC9-492C-A545-EC0ACDE55F0C}" srcOrd="1" destOrd="0" presId="urn:microsoft.com/office/officeart/2005/8/layout/orgChart1"/>
-    <dgm:cxn modelId="{B3ED2E44-6D76-4868-83E7-F303BB7BA477}" type="presOf" srcId="{F451C538-B874-45B7-A3BA-D105A41BC6DF}" destId="{5F088B9D-402D-40FD-9E62-E028D2BA6A40}" srcOrd="1" destOrd="0" presId="urn:microsoft.com/office/officeart/2005/8/layout/orgChart1"/>
-    <dgm:cxn modelId="{662FDCB3-6C89-4FD3-957F-B6197F6E1B0F}" type="presOf" srcId="{E87610B1-189C-4B08-8893-77F6AB1471B4}" destId="{A244FA5F-44E7-45EC-938F-8EFB28443FFF}" srcOrd="0" destOrd="0" presId="urn:microsoft.com/office/officeart/2005/8/layout/orgChart1"/>
-    <dgm:cxn modelId="{94C82410-76A7-4BE6-B08D-6BDE2E4B8F99}" type="presOf" srcId="{F1E2BC20-D7AB-45E3-A556-54675E479603}" destId="{B64677BD-AF3A-489B-8594-1D218A6DDBE0}" srcOrd="0" destOrd="0" presId="urn:microsoft.com/office/officeart/2005/8/layout/orgChart1"/>
-    <dgm:cxn modelId="{62DAD1E6-D364-418C-A6C1-57738753D165}" type="presOf" srcId="{DD4ACF42-4264-4B64-9276-9989EE95A492}" destId="{9D6E44AC-9742-4E39-A115-5AAD14226B70}" srcOrd="0" destOrd="0" presId="urn:microsoft.com/office/officeart/2005/8/layout/orgChart1"/>
-    <dgm:cxn modelId="{6D353A41-3EC1-488D-A3B7-78F873C74ADC}" type="presOf" srcId="{95914B63-6540-4352-84AA-11C37BC87C4F}" destId="{53C2E744-6565-4585-A9D3-5075DA88270A}" srcOrd="0" destOrd="0" presId="urn:microsoft.com/office/officeart/2005/8/layout/orgChart1"/>
+    <dgm:cxn modelId="{156A0FBF-C147-43C8-8D82-271FDF7E38BA}" type="presOf" srcId="{4BD5D7DB-664C-4EBC-8D14-499A92BDB25F}" destId="{E1B009BC-671E-44A5-AA85-4858276357F8}" srcOrd="0" destOrd="0" presId="urn:microsoft.com/office/officeart/2005/8/layout/orgChart1"/>
+    <dgm:cxn modelId="{28FE9190-4BA9-4225-A119-019A842F6FBB}" type="presOf" srcId="{E660CE00-F569-4B68-B136-3C4809107ED0}" destId="{7BEF076A-D52D-497C-8ED2-572300460D77}" srcOrd="1" destOrd="0" presId="urn:microsoft.com/office/officeart/2005/8/layout/orgChart1"/>
+    <dgm:cxn modelId="{7A47FA81-B13B-4C55-B0CB-D3A281D702F7}" type="presOf" srcId="{79F7FB16-2CCC-4C4E-AAB1-188207D7994E}" destId="{1BE623B1-FB85-4C99-B610-7DCB961B7825}" srcOrd="0" destOrd="0" presId="urn:microsoft.com/office/officeart/2005/8/layout/orgChart1"/>
+    <dgm:cxn modelId="{3C93CA27-8765-486F-A18C-2CFDD8AC9A4B}" type="presOf" srcId="{7CA27A6A-2697-4CA3-901B-6C1A00B6C691}" destId="{3619C4C3-7EF1-4978-899C-D268DDE9D141}" srcOrd="0" destOrd="0" presId="urn:microsoft.com/office/officeart/2005/8/layout/orgChart1"/>
+    <dgm:cxn modelId="{F00602D7-13C1-44FF-B5A0-794AB4C8E310}" type="presOf" srcId="{B1185A17-624B-4A9E-844E-F7EE72605F92}" destId="{D20D44DD-EFB5-41BC-A25B-04125B2FEB91}" srcOrd="1" destOrd="0" presId="urn:microsoft.com/office/officeart/2005/8/layout/orgChart1"/>
     <dgm:cxn modelId="{32A118E7-EFD8-4789-8596-4FD60DD557B0}" srcId="{B1185A17-624B-4A9E-844E-F7EE72605F92}" destId="{9921D836-F06D-4937-B9E5-1D971DAF02FF}" srcOrd="5" destOrd="0" parTransId="{CAF86CF4-4766-427E-B03A-C964AB94CE0C}" sibTransId="{FC808835-DB50-4D57-946A-CD784BEE1623}"/>
-    <dgm:cxn modelId="{AAA3160A-1B8B-434A-B36A-A8E9B8DA7E92}" type="presOf" srcId="{C8221FEE-5E01-43F1-9500-05F8DD52E2FE}" destId="{95D8021F-1872-4BD2-B025-0D6C70342CF1}" srcOrd="0" destOrd="0" presId="urn:microsoft.com/office/officeart/2005/8/layout/orgChart1"/>
-    <dgm:cxn modelId="{2590695F-016A-4065-91A8-DCD3B406818F}" type="presOf" srcId="{633DF3CE-7E99-4852-BE1E-1758FFCB3C63}" destId="{E4F8E52E-60CC-4DB6-8528-5CEC22D972E6}" srcOrd="0" destOrd="0" presId="urn:microsoft.com/office/officeart/2005/8/layout/orgChart1"/>
-    <dgm:cxn modelId="{B9EC479B-65B1-4E4E-95F5-A5806ECE1F09}" type="presOf" srcId="{4B620022-7B72-4AF7-AE6C-C5A097A5D7B6}" destId="{8BBA37A1-342E-4FEB-B5FB-066942BFC253}" srcOrd="1" destOrd="0" presId="urn:microsoft.com/office/officeart/2005/8/layout/orgChart1"/>
-    <dgm:cxn modelId="{1188C8A2-69E3-490D-9304-F3874B5533B1}" type="presOf" srcId="{C4BB5611-F4EE-444B-8E0F-53BE138261BB}" destId="{E4A3A5BB-8BD5-4B98-87BB-5D8C62B8DFED}" srcOrd="0" destOrd="0" presId="urn:microsoft.com/office/officeart/2005/8/layout/orgChart1"/>
-    <dgm:cxn modelId="{9EF4526A-A679-4EB6-AF47-C94A0DC7B7BF}" type="presOf" srcId="{888A9604-3AD7-40F3-A759-CDC384F24702}" destId="{BCAE6814-F456-4616-AD47-292BFAFD805E}" srcOrd="0" destOrd="0" presId="urn:microsoft.com/office/officeart/2005/8/layout/orgChart1"/>
-    <dgm:cxn modelId="{D3328263-0889-4CB9-9C9E-262333B0C71F}" type="presOf" srcId="{30B26F5D-4CEC-4C37-87C5-7DEF11CADA62}" destId="{D6303291-3CD7-465D-B8B5-B52EDD155DCC}" srcOrd="1" destOrd="0" presId="urn:microsoft.com/office/officeart/2005/8/layout/orgChart1"/>
-    <dgm:cxn modelId="{F35F658F-BF60-4907-93AC-74743954605C}" type="presOf" srcId="{8F55F02D-2F48-466B-8AF4-D792AFC5EA54}" destId="{8157D876-07C0-4CAE-870D-4BDA17952B20}" srcOrd="0" destOrd="0" presId="urn:microsoft.com/office/officeart/2005/8/layout/orgChart1"/>
+    <dgm:cxn modelId="{936033C8-F3EE-4A2F-9950-4CD575273EA9}" type="presOf" srcId="{47B0F575-31C3-49BB-A3EE-501D23A90E55}" destId="{DE67F0BF-2F30-46AA-8F5A-8DAEA83F3E3F}" srcOrd="0" destOrd="0" presId="urn:microsoft.com/office/officeart/2005/8/layout/orgChart1"/>
+    <dgm:cxn modelId="{651F4948-1456-41AF-B6B5-2F81E7E3960E}" type="presOf" srcId="{4BD648BF-1664-4C00-955F-2C3347F4B7B3}" destId="{481EDF7B-0AC4-446A-A8FB-0988D28F949B}" srcOrd="0" destOrd="0" presId="urn:microsoft.com/office/officeart/2005/8/layout/orgChart1"/>
+    <dgm:cxn modelId="{BF580BAF-2060-4B91-9832-A60197BBA2B4}" type="presOf" srcId="{B08E0DED-E9E1-46A4-BF83-A5D640430E36}" destId="{74454EA4-7E6F-43E5-A462-22FA202AA2CE}" srcOrd="1" destOrd="0" presId="urn:microsoft.com/office/officeart/2005/8/layout/orgChart1"/>
+    <dgm:cxn modelId="{6D1E9EB3-3EA8-420E-8221-A30FC717979F}" type="presOf" srcId="{FE2A8CD1-7983-482C-9E71-B0054DFA0D23}" destId="{774673EE-C5F8-4460-AD5E-F9ED92DE61A1}" srcOrd="0" destOrd="0" presId="urn:microsoft.com/office/officeart/2005/8/layout/orgChart1"/>
     <dgm:cxn modelId="{2D56C8C0-A9B4-4E0C-9074-86B1020B7F78}" srcId="{619727CE-0709-4133-A1A8-14F3998C17E6}" destId="{20B8FB56-3C85-478E-954B-24E5F6338582}" srcOrd="4" destOrd="0" parTransId="{453C8963-67D7-41F7-9E73-E4491EE1F99B}" sibTransId="{5F72B341-DA70-485D-B3BD-0072A1B485AB}"/>
-    <dgm:cxn modelId="{6E0BC139-0BCD-4A39-A0D7-B6E49764ADA7}" type="presOf" srcId="{6A8AB3AA-137C-41BB-A25F-2A189069BA5C}" destId="{72AB4FEF-9A61-47C4-A332-62864DDBB0F0}" srcOrd="1" destOrd="0" presId="urn:microsoft.com/office/officeart/2005/8/layout/orgChart1"/>
-    <dgm:cxn modelId="{5A9BDCB3-4CEB-4EC6-878B-3E48DEE82976}" type="presOf" srcId="{BC465239-2539-424E-92D8-2FC7AC28C498}" destId="{22B4527C-A2FE-4DE3-BBA2-739C77EB5A41}" srcOrd="1" destOrd="0" presId="urn:microsoft.com/office/officeart/2005/8/layout/orgChart1"/>
+    <dgm:cxn modelId="{AE82FCD3-DFD9-4EC6-B39F-08A928BE304B}" type="presOf" srcId="{F526A479-9F2D-4AE5-ABF0-657F742A87A8}" destId="{A7E77CBB-BF13-45DD-9114-E32E870CD97A}" srcOrd="0" destOrd="0" presId="urn:microsoft.com/office/officeart/2005/8/layout/orgChart1"/>
+    <dgm:cxn modelId="{795ABBD8-5C66-4F55-A7C3-6B19E91BF599}" type="presOf" srcId="{6A8AB3AA-137C-41BB-A25F-2A189069BA5C}" destId="{72AB4FEF-9A61-47C4-A332-62864DDBB0F0}" srcOrd="1" destOrd="0" presId="urn:microsoft.com/office/officeart/2005/8/layout/orgChart1"/>
+    <dgm:cxn modelId="{152D8A29-F94B-4667-939F-CCD85BDF0D4E}" type="presOf" srcId="{9931348D-1E34-446C-BCC6-C89BB32FC887}" destId="{010E498D-6F50-4988-BCE1-6F7940AF7133}" srcOrd="0" destOrd="0" presId="urn:microsoft.com/office/officeart/2005/8/layout/orgChart1"/>
     <dgm:cxn modelId="{051AC7C8-46B9-415E-B7EF-794A0504623D}" srcId="{AE1FBF99-D87F-43DB-8A13-3378091C6FAA}" destId="{633DF3CE-7E99-4852-BE1E-1758FFCB3C63}" srcOrd="1" destOrd="0" parTransId="{C7D5C402-F0A9-495B-A40C-97E725452F9C}" sibTransId="{971AB62A-6659-45AD-A74D-A682A7B4E192}"/>
-    <dgm:cxn modelId="{6AEDAD41-8FED-4645-8BA8-1287FBA6031F}" type="presOf" srcId="{210E6F4D-F34C-4D79-BB0A-617ED76047FD}" destId="{86443C05-1B4B-4192-BE98-B88ED4EBF947}" srcOrd="0" destOrd="0" presId="urn:microsoft.com/office/officeart/2005/8/layout/orgChart1"/>
-    <dgm:cxn modelId="{83AA0F02-7C8F-49E9-B0BD-0A97747D1156}" type="presOf" srcId="{9931348D-1E34-446C-BCC6-C89BB32FC887}" destId="{010E498D-6F50-4988-BCE1-6F7940AF7133}" srcOrd="0" destOrd="0" presId="urn:microsoft.com/office/officeart/2005/8/layout/orgChart1"/>
-    <dgm:cxn modelId="{B3F23AE3-5B57-48A7-8BEA-D0A07C1583E9}" type="presOf" srcId="{E1D314D4-3BE8-4456-9F04-D5EF27EF374F}" destId="{DA94F524-F4A8-450D-93EB-234F9F910490}" srcOrd="0" destOrd="0" presId="urn:microsoft.com/office/officeart/2005/8/layout/orgChart1"/>
-    <dgm:cxn modelId="{8848B07E-D376-4BE4-B3C9-FA8D0C7C2FC5}" type="presOf" srcId="{0E53CC9A-56F2-4419-B637-A2691735FB27}" destId="{A7F693F0-60A9-4372-9A45-A6A2F18B4D42}" srcOrd="1" destOrd="0" presId="urn:microsoft.com/office/officeart/2005/8/layout/orgChart1"/>
+    <dgm:cxn modelId="{1FDEA7D1-E057-448A-BF05-6E173E84025A}" type="presOf" srcId="{453C8963-67D7-41F7-9E73-E4491EE1F99B}" destId="{08609F52-D2D8-4428-93E3-E5D5869BA204}" srcOrd="0" destOrd="0" presId="urn:microsoft.com/office/officeart/2005/8/layout/orgChart1"/>
+    <dgm:cxn modelId="{66095EC3-F96D-41CB-9051-893B701CDB35}" type="presOf" srcId="{89229160-FE7D-4C96-99D4-42899E7B0428}" destId="{80529972-DB9A-4BFF-983F-751C8BDBFBA2}" srcOrd="0" destOrd="0" presId="urn:microsoft.com/office/officeart/2005/8/layout/orgChart1"/>
+    <dgm:cxn modelId="{D225898E-3910-4BA2-BBE6-68E9D5602A3F}" type="presOf" srcId="{E1D314D4-3BE8-4456-9F04-D5EF27EF374F}" destId="{DA94F524-F4A8-450D-93EB-234F9F910490}" srcOrd="0" destOrd="0" presId="urn:microsoft.com/office/officeart/2005/8/layout/orgChart1"/>
+    <dgm:cxn modelId="{669A7139-B611-44D6-AF31-70D231B67666}" type="presOf" srcId="{E34AECC9-219A-4F44-B0F9-7B4595EFB8CA}" destId="{27135E83-5428-484D-8EE6-55EB0EF19FC3}" srcOrd="0" destOrd="0" presId="urn:microsoft.com/office/officeart/2005/8/layout/orgChart1"/>
+    <dgm:cxn modelId="{48186CAC-CD57-41BE-A6AA-4CB5FDD87321}" type="presOf" srcId="{BF1D4FB9-72A2-4D32-9AD9-85C0C92A1265}" destId="{75F711D4-5FD7-46CE-B218-A5C081EEAC48}" srcOrd="0" destOrd="0" presId="urn:microsoft.com/office/officeart/2005/8/layout/orgChart1"/>
+    <dgm:cxn modelId="{FEA36BB8-7689-497E-9D7B-E3666CE32070}" type="presOf" srcId="{D56C8D72-E038-4DE6-A909-7D5C3D500063}" destId="{662E0C41-4A00-46A0-9282-BFFCB05F5CAF}" srcOrd="0" destOrd="0" presId="urn:microsoft.com/office/officeart/2005/8/layout/orgChart1"/>
     <dgm:cxn modelId="{213A0A9F-80B2-4E45-9208-CAEF04595517}" srcId="{F526A479-9F2D-4AE5-ABF0-657F742A87A8}" destId="{79F7FB16-2CCC-4C4E-AAB1-188207D7994E}" srcOrd="5" destOrd="0" parTransId="{10E9975F-E1AA-4358-A84B-9B9A849543F0}" sibTransId="{2407A305-35DB-45DF-82A6-C96B1C3A300C}"/>
-    <dgm:cxn modelId="{76E3E4CE-EC9C-46C8-89A0-D822C35F0A85}" type="presOf" srcId="{0DA054BA-79B2-42F9-B7FF-C93B0D89B4F3}" destId="{1158C3AF-A805-4D15-9CE6-380DA7999E0E}" srcOrd="0" destOrd="0" presId="urn:microsoft.com/office/officeart/2005/8/layout/orgChart1"/>
-    <dgm:cxn modelId="{658F77A3-2110-4423-B5AC-95E4E6C6665A}" type="presOf" srcId="{305E84B9-901D-449D-B089-7683384E29EF}" destId="{AB913D5B-5F05-4224-8C19-ABF7CA52405A}" srcOrd="0" destOrd="0" presId="urn:microsoft.com/office/officeart/2005/8/layout/orgChart1"/>
-    <dgm:cxn modelId="{C55DC418-3DC1-4557-B26C-26D2CC5624CC}" type="presOf" srcId="{3D93EBC9-196D-49EC-AFFC-2A61EC854583}" destId="{96E3A361-8F7F-4802-9713-68E9E2300615}" srcOrd="1" destOrd="0" presId="urn:microsoft.com/office/officeart/2005/8/layout/orgChart1"/>
+    <dgm:cxn modelId="{B3028BBF-C319-4F53-9E1F-794B04464264}" type="presOf" srcId="{0AADB937-372F-489F-A2B3-61C4E863A298}" destId="{1D50AAA5-2A4D-4FD2-BF63-986F7BE8AD85}" srcOrd="1" destOrd="0" presId="urn:microsoft.com/office/officeart/2005/8/layout/orgChart1"/>
     <dgm:cxn modelId="{F69280AA-C181-4DD6-9D3B-2464026563CB}" srcId="{B1185A17-624B-4A9E-844E-F7EE72605F92}" destId="{AE1FBF99-D87F-43DB-8A13-3378091C6FAA}" srcOrd="6" destOrd="0" parTransId="{77A3D9AB-D0A3-4C0E-99AB-BEDEBD02EF59}" sibTransId="{DA2AFA61-0ACF-4AE7-ABE1-956747985A74}"/>
-    <dgm:cxn modelId="{18623C1C-24E9-4A42-96C1-DFAB3A8FD32A}" type="presOf" srcId="{77A3D9AB-D0A3-4C0E-99AB-BEDEBD02EF59}" destId="{3A42C0C8-8014-4FFF-96B6-C09F7ED9A5B3}" srcOrd="0" destOrd="0" presId="urn:microsoft.com/office/officeart/2005/8/layout/orgChart1"/>
+    <dgm:cxn modelId="{FB32B045-EE79-458F-BD26-FAA92A6A3A0A}" type="presOf" srcId="{0FD5ECC9-9C5C-4B9B-ACBB-B291B14CAC2B}" destId="{9917F5A4-A4E2-4132-AD4F-2CFDAA190B32}" srcOrd="0" destOrd="0" presId="urn:microsoft.com/office/officeart/2005/8/layout/orgChart1"/>
+    <dgm:cxn modelId="{909332C6-8488-466B-9A0A-8B4DA2813824}" type="presOf" srcId="{F451C538-B874-45B7-A3BA-D105A41BC6DF}" destId="{5F088B9D-402D-40FD-9E62-E028D2BA6A40}" srcOrd="1" destOrd="0" presId="urn:microsoft.com/office/officeart/2005/8/layout/orgChart1"/>
+    <dgm:cxn modelId="{B6ADEA04-0B9B-495B-9DB7-9B3F07DB4A12}" type="presOf" srcId="{210E6F4D-F34C-4D79-BB0A-617ED76047FD}" destId="{86443C05-1B4B-4192-BE98-B88ED4EBF947}" srcOrd="0" destOrd="0" presId="urn:microsoft.com/office/officeart/2005/8/layout/orgChart1"/>
+    <dgm:cxn modelId="{AA978B94-34CD-4606-BF4A-2744E104675A}" type="presOf" srcId="{9064DCF5-D4B9-48EF-BE0A-A8CE0D1243DF}" destId="{BDDCC9F1-F655-4D82-9A8D-D4755CD42319}" srcOrd="0" destOrd="0" presId="urn:microsoft.com/office/officeart/2005/8/layout/orgChart1"/>
     <dgm:cxn modelId="{920F56F2-C256-4D63-8B39-4625598AA7BB}" srcId="{8BEC8E47-96F1-4358-9085-395AF1346477}" destId="{0AADB937-372F-489F-A2B3-61C4E863A298}" srcOrd="0" destOrd="0" parTransId="{FC1DB723-C762-4C63-912E-F10C106EBB93}" sibTransId="{B3A1100B-DE7D-412C-9D19-79977CC0B18A}"/>
-    <dgm:cxn modelId="{F900CB0F-8B5A-4D46-A018-FB5335948896}" type="presOf" srcId="{FC1DB723-C762-4C63-912E-F10C106EBB93}" destId="{B831B66F-A3E9-477A-8498-9071543ECDFA}" srcOrd="0" destOrd="0" presId="urn:microsoft.com/office/officeart/2005/8/layout/orgChart1"/>
-    <dgm:cxn modelId="{749A3146-F55B-446C-AB21-424737607EF0}" type="presOf" srcId="{10E9975F-E1AA-4358-A84B-9B9A849543F0}" destId="{5D484C95-9862-4C55-A868-B43B962AD01A}" srcOrd="0" destOrd="0" presId="urn:microsoft.com/office/officeart/2005/8/layout/orgChart1"/>
-    <dgm:cxn modelId="{0E71332D-8654-49FC-8EFA-12FC998D63BF}" type="presOf" srcId="{41DB85EB-8E54-475F-8165-F488D622B62F}" destId="{F0D8FA45-EA4E-40F9-B058-2E15F81651D7}" srcOrd="0" destOrd="0" presId="urn:microsoft.com/office/officeart/2005/8/layout/orgChart1"/>
-    <dgm:cxn modelId="{F1F012BC-6D97-4726-9CDA-C161E9D3D736}" type="presOf" srcId="{95914B63-6540-4352-84AA-11C37BC87C4F}" destId="{22E2DB3D-6DBF-425C-BC76-BF1657621BE8}" srcOrd="1" destOrd="0" presId="urn:microsoft.com/office/officeart/2005/8/layout/orgChart1"/>
-    <dgm:cxn modelId="{701DFBCC-60B5-4D45-977D-E2F74CE35AB7}" type="presOf" srcId="{2281DE4D-18A7-4D69-BA47-8B0879E274BA}" destId="{39CBF5E3-536A-40EC-A66B-F72D57887B08}" srcOrd="0" destOrd="0" presId="urn:microsoft.com/office/officeart/2005/8/layout/orgChart1"/>
-    <dgm:cxn modelId="{5FE557F8-6E9D-424F-BB75-F344F5835FC6}" type="presOf" srcId="{633DF3CE-7E99-4852-BE1E-1758FFCB3C63}" destId="{9B26622C-EEE7-43B7-BE08-147C8987CB61}" srcOrd="1" destOrd="0" presId="urn:microsoft.com/office/officeart/2005/8/layout/orgChart1"/>
+    <dgm:cxn modelId="{7683D3FE-EBED-4625-9E66-9A7BD8AB1F29}" type="presOf" srcId="{6A8AB3AA-137C-41BB-A25F-2A189069BA5C}" destId="{30557ACE-192F-4D13-9BEC-4ADE1AEA1472}" srcOrd="0" destOrd="0" presId="urn:microsoft.com/office/officeart/2005/8/layout/orgChart1"/>
+    <dgm:cxn modelId="{3AD07C75-4E90-45E4-B2B2-EDE76F336795}" type="presOf" srcId="{76B8368F-3C75-4924-A6F7-60DAB4C93AC2}" destId="{2FB68600-62EC-446A-BCDE-0920D3A13211}" srcOrd="1" destOrd="0" presId="urn:microsoft.com/office/officeart/2005/8/layout/orgChart1"/>
+    <dgm:cxn modelId="{C68C8A2A-F109-44CD-A745-87583449F697}" type="presOf" srcId="{0FD5ECC9-9C5C-4B9B-ACBB-B291B14CAC2B}" destId="{25F5757C-963F-415B-AEEC-F0D8F2C5AAD2}" srcOrd="1" destOrd="0" presId="urn:microsoft.com/office/officeart/2005/8/layout/orgChart1"/>
+    <dgm:cxn modelId="{BDD2F907-B453-45A2-AEBD-76E6EA5CBCD1}" type="presOf" srcId="{FD9FE179-37DE-43FB-8C57-4D8189591BAC}" destId="{7992F56E-869D-4CED-A409-DE525F56B4EE}" srcOrd="0" destOrd="0" presId="urn:microsoft.com/office/officeart/2005/8/layout/orgChart1"/>
+    <dgm:cxn modelId="{3A5C81C3-4618-4241-B98D-03E8694C0ED0}" type="presOf" srcId="{7691A20B-F4BA-4FB2-A3FD-5F7AE7AD40E9}" destId="{2FB62315-170E-484B-B9C5-DAF856CEC0F9}" srcOrd="0" destOrd="0" presId="urn:microsoft.com/office/officeart/2005/8/layout/orgChart1"/>
     <dgm:cxn modelId="{F04E9867-7EF5-4084-B2B1-BD6D356E7F86}" srcId="{619727CE-0709-4133-A1A8-14F3998C17E6}" destId="{FD9FE179-37DE-43FB-8C57-4D8189591BAC}" srcOrd="5" destOrd="0" parTransId="{1055A581-B80A-45A5-B01D-90B4F569D15F}" sibTransId="{ACE40FB5-14ED-44AF-8688-C110517047E9}"/>
+    <dgm:cxn modelId="{7A794216-F27F-4150-8E96-9DDECD03270E}" type="presOf" srcId="{6FC425AC-0C2E-4AB9-8C3B-214ED2E9609C}" destId="{3AB700B1-6B77-40FC-9340-9A540CB7D30B}" srcOrd="0" destOrd="0" presId="urn:microsoft.com/office/officeart/2005/8/layout/orgChart1"/>
+    <dgm:cxn modelId="{BAE3A615-1B49-4BD2-B08E-F13EE505D657}" type="presOf" srcId="{B10C89F8-0A88-4B09-A474-2D33852A3F09}" destId="{FADE9F42-4293-4156-9942-D70E09A8DF16}" srcOrd="1" destOrd="0" presId="urn:microsoft.com/office/officeart/2005/8/layout/orgChart1"/>
+    <dgm:cxn modelId="{72D56471-6AE3-44EF-9B5B-031DDAFD92F9}" type="presOf" srcId="{2281DE4D-18A7-4D69-BA47-8B0879E274BA}" destId="{39CBF5E3-536A-40EC-A66B-F72D57887B08}" srcOrd="0" destOrd="0" presId="urn:microsoft.com/office/officeart/2005/8/layout/orgChart1"/>
     <dgm:cxn modelId="{DA34A119-D384-462C-AE17-7BCC4840EA04}" srcId="{8BEC8E47-96F1-4358-9085-395AF1346477}" destId="{B10C89F8-0A88-4B09-A474-2D33852A3F09}" srcOrd="3" destOrd="0" parTransId="{4B03160E-E385-41F6-8B5A-03E14738423C}" sibTransId="{4E6C7FFA-B7F4-44A0-9183-B8BC4975941A}"/>
+    <dgm:cxn modelId="{59FD4097-8745-485B-ADC1-7F9A20D06339}" type="presOf" srcId="{619727CE-0709-4133-A1A8-14F3998C17E6}" destId="{9389CEFD-1413-48CA-8DC6-8158C944DDC5}" srcOrd="0" destOrd="0" presId="urn:microsoft.com/office/officeart/2005/8/layout/orgChart1"/>
+    <dgm:cxn modelId="{7E8A5A42-F227-44B5-9239-6BAB67EE8E2B}" type="presOf" srcId="{77A3D9AB-D0A3-4C0E-99AB-BEDEBD02EF59}" destId="{3A42C0C8-8014-4FFF-96B6-C09F7ED9A5B3}" srcOrd="0" destOrd="0" presId="urn:microsoft.com/office/officeart/2005/8/layout/orgChart1"/>
     <dgm:cxn modelId="{9B57D65A-46A5-4CD0-BB72-C2A6DA7DED2D}" srcId="{B1185A17-624B-4A9E-844E-F7EE72605F92}" destId="{619727CE-0709-4133-A1A8-14F3998C17E6}" srcOrd="1" destOrd="0" parTransId="{652EA16B-9EBC-4689-877D-343C9B761BA4}" sibTransId="{71BDA6FD-E408-434B-B6D3-30EDD9FB4E7F}"/>
-    <dgm:cxn modelId="{A266B693-F59D-47BF-A370-7DB4A2F19C3D}" type="presOf" srcId="{7691A20B-F4BA-4FB2-A3FD-5F7AE7AD40E9}" destId="{2FB62315-170E-484B-B9C5-DAF856CEC0F9}" srcOrd="0" destOrd="0" presId="urn:microsoft.com/office/officeart/2005/8/layout/orgChart1"/>
     <dgm:cxn modelId="{AF772082-2A72-4FD1-AECA-4F3FFD33F706}" srcId="{619727CE-0709-4133-A1A8-14F3998C17E6}" destId="{0E53CC9A-56F2-4419-B637-A2691735FB27}" srcOrd="0" destOrd="0" parTransId="{75BF490C-F563-4B5B-998B-2A301BDBFD15}" sibTransId="{6A80B865-3E9C-4CCD-BD90-6E3F3B214017}"/>
-    <dgm:cxn modelId="{DAE1893E-5AEF-4B1C-86CC-C494372DA3E9}" type="presOf" srcId="{DCEB5B35-4BC1-403E-AAD4-E8E9DDDF4C0F}" destId="{B2A21C99-9052-4AD5-A3BE-182D4759C249}" srcOrd="0" destOrd="0" presId="urn:microsoft.com/office/officeart/2005/8/layout/orgChart1"/>
-    <dgm:cxn modelId="{FCF62C27-98BC-47E0-84D9-879C78B8324F}" type="presOf" srcId="{D89962CA-1810-48AD-8BC7-3E9BE6773675}" destId="{EA66DF8E-4F51-4689-9A2C-F95595A3415C}" srcOrd="0" destOrd="0" presId="urn:microsoft.com/office/officeart/2005/8/layout/orgChart1"/>
-    <dgm:cxn modelId="{20DCF7E9-3239-4C3F-A75C-FFEF2E859CE3}" type="presOf" srcId="{89229160-FE7D-4C96-99D4-42899E7B0428}" destId="{80529972-DB9A-4BFF-983F-751C8BDBFBA2}" srcOrd="0" destOrd="0" presId="urn:microsoft.com/office/officeart/2005/8/layout/orgChart1"/>
+    <dgm:cxn modelId="{1BB98E3A-C1AE-48FD-AB6A-472D8EAA9E5D}" type="presOf" srcId="{4B620022-7B72-4AF7-AE6C-C5A097A5D7B6}" destId="{8BBA37A1-342E-4FEB-B5FB-066942BFC253}" srcOrd="1" destOrd="0" presId="urn:microsoft.com/office/officeart/2005/8/layout/orgChart1"/>
     <dgm:cxn modelId="{50944369-54B1-45A9-8406-15885D0385B9}" srcId="{F526A479-9F2D-4AE5-ABF0-657F742A87A8}" destId="{746D6D36-EFDB-4033-9D8D-77A4F919591E}" srcOrd="2" destOrd="0" parTransId="{F1E2BC20-D7AB-45E3-A556-54675E479603}" sibTransId="{1D199AE5-F495-42E3-BDD1-FB648A4ABF4A}"/>
-    <dgm:cxn modelId="{321A5862-DD64-4F45-AB73-9DD416482505}" type="presOf" srcId="{9921D836-F06D-4937-B9E5-1D971DAF02FF}" destId="{51ECF48D-0251-4CEA-99CB-6E25933B31D4}" srcOrd="0" destOrd="0" presId="urn:microsoft.com/office/officeart/2005/8/layout/orgChart1"/>
-    <dgm:cxn modelId="{0682A2C1-A90C-40E6-9B66-108BE5BE396F}" type="presOf" srcId="{9921D836-F06D-4937-B9E5-1D971DAF02FF}" destId="{151E0E83-AE87-426A-A2C6-398E470CA6C0}" srcOrd="1" destOrd="0" presId="urn:microsoft.com/office/officeart/2005/8/layout/orgChart1"/>
-    <dgm:cxn modelId="{CEAB5009-8139-4E26-8F78-CE142C738BD9}" type="presOf" srcId="{64CD97B8-FFC8-4AAF-B3CD-082D8DA0AB77}" destId="{2D06040B-EC24-492D-9BE2-6EDE44C55FBD}" srcOrd="0" destOrd="0" presId="urn:microsoft.com/office/officeart/2005/8/layout/orgChart1"/>
-    <dgm:cxn modelId="{498E0E85-98A1-418B-ADB1-C72CDA24537F}" type="presOf" srcId="{8BEC8E47-96F1-4358-9085-395AF1346477}" destId="{64FD81AA-4825-4853-80EF-C7841DEDA6D9}" srcOrd="0" destOrd="0" presId="urn:microsoft.com/office/officeart/2005/8/layout/orgChart1"/>
-    <dgm:cxn modelId="{50D8FF02-6132-431C-A1F7-EA75900E756F}" type="presOf" srcId="{652EA16B-9EBC-4689-877D-343C9B761BA4}" destId="{B7F13FD1-E923-4F0D-98DD-761C4D31BB75}" srcOrd="0" destOrd="0" presId="urn:microsoft.com/office/officeart/2005/8/layout/orgChart1"/>
-    <dgm:cxn modelId="{6A9B4DFD-8686-46A1-9527-4BD91F466789}" type="presOf" srcId="{F892B59E-6D32-4130-B932-334CBA4B8A1A}" destId="{FFDC59A7-BA2C-4B64-B178-F7EA059C6228}" srcOrd="0" destOrd="0" presId="urn:microsoft.com/office/officeart/2005/8/layout/orgChart1"/>
-    <dgm:cxn modelId="{3C20EADC-4ED7-4A2E-B24E-D9C17F3B12EC}" type="presOf" srcId="{47A7717B-9264-4AF4-A2BE-6971EF4B8E75}" destId="{4594F3B5-F2DF-44BD-8CA6-6AB18536429E}" srcOrd="1" destOrd="0" presId="urn:microsoft.com/office/officeart/2005/8/layout/orgChart1"/>
-    <dgm:cxn modelId="{5E35E071-D336-4C4C-80AD-7ABB666F8A5E}" type="presOf" srcId="{B10C89F8-0A88-4B09-A474-2D33852A3F09}" destId="{495573E9-1579-4E67-BB10-F3E521047994}" srcOrd="0" destOrd="0" presId="urn:microsoft.com/office/officeart/2005/8/layout/orgChart1"/>
-    <dgm:cxn modelId="{55545D24-028E-449B-8F49-40E2E2CBEEEE}" type="presOf" srcId="{611F4B77-917F-4CA4-8D53-0365D26A23BE}" destId="{B1728125-0454-4FE9-9C86-412A58186FFA}" srcOrd="0" destOrd="0" presId="urn:microsoft.com/office/officeart/2005/8/layout/orgChart1"/>
-    <dgm:cxn modelId="{D9EF0E53-ABBB-437E-BF60-6D25F27156DD}" type="presOf" srcId="{314466F8-DB41-4F3D-A572-677396A49754}" destId="{2E229CC4-4C84-41BB-8F12-27A4D5E065C0}" srcOrd="1" destOrd="0" presId="urn:microsoft.com/office/officeart/2005/8/layout/orgChart1"/>
+    <dgm:cxn modelId="{90936DBF-F888-4C33-A4D7-1BF363A3B3F8}" type="presOf" srcId="{619727CE-0709-4133-A1A8-14F3998C17E6}" destId="{80625D9B-18B8-49D6-ACB9-0E32B8C007A2}" srcOrd="1" destOrd="0" presId="urn:microsoft.com/office/officeart/2005/8/layout/orgChart1"/>
+    <dgm:cxn modelId="{346313F9-E876-4EFF-ACE5-BF133150971E}" type="presOf" srcId="{B10C89F8-0A88-4B09-A474-2D33852A3F09}" destId="{495573E9-1579-4E67-BB10-F3E521047994}" srcOrd="0" destOrd="0" presId="urn:microsoft.com/office/officeart/2005/8/layout/orgChart1"/>
+    <dgm:cxn modelId="{8D063DBF-0CD1-485A-871C-F7FAB577C27A}" type="presOf" srcId="{CB67EEBE-6599-4052-8673-389B5F6D1FDB}" destId="{21E91F2D-5BE1-4CD4-B72E-51DFA116D12D}" srcOrd="0" destOrd="0" presId="urn:microsoft.com/office/officeart/2005/8/layout/orgChart1"/>
+    <dgm:cxn modelId="{87E5E9E6-CBDF-4214-B4C6-0762F7C1185D}" type="presOf" srcId="{8F55F02D-2F48-466B-8AF4-D792AFC5EA54}" destId="{8157D876-07C0-4CAE-870D-4BDA17952B20}" srcOrd="0" destOrd="0" presId="urn:microsoft.com/office/officeart/2005/8/layout/orgChart1"/>
+    <dgm:cxn modelId="{E8838EB7-6E38-4EFB-BEBF-BB97839C9335}" type="presOf" srcId="{210E6F4D-F34C-4D79-BB0A-617ED76047FD}" destId="{30487BE6-A76F-4FB7-BDF2-8C895F1F60DB}" srcOrd="1" destOrd="0" presId="urn:microsoft.com/office/officeart/2005/8/layout/orgChart1"/>
+    <dgm:cxn modelId="{1283C3F1-8277-428F-AF12-73B59583D80D}" type="presOf" srcId="{7CA27A6A-2697-4CA3-901B-6C1A00B6C691}" destId="{56B0EF3D-4F65-4054-B8F0-02042C17719A}" srcOrd="1" destOrd="0" presId="urn:microsoft.com/office/officeart/2005/8/layout/orgChart1"/>
+    <dgm:cxn modelId="{03FB2998-2D43-4217-AD7A-849448C8E988}" type="presOf" srcId="{D56C8D72-E038-4DE6-A909-7D5C3D500063}" destId="{EB56E9E0-EA0B-4E9A-9772-5504409DA3AD}" srcOrd="1" destOrd="0" presId="urn:microsoft.com/office/officeart/2005/8/layout/orgChart1"/>
+    <dgm:cxn modelId="{DA37F1CF-3ACD-4474-BC44-FD3F032524C1}" type="presOf" srcId="{314466F8-DB41-4F3D-A572-677396A49754}" destId="{750E21EE-5B8F-4733-97D8-7C0A8B8635A7}" srcOrd="0" destOrd="0" presId="urn:microsoft.com/office/officeart/2005/8/layout/orgChart1"/>
+    <dgm:cxn modelId="{25CCCF09-37DB-4423-8A91-19CF3ED7EF1D}" type="presOf" srcId="{279C6C85-A23C-41DD-9C8B-C60A8B185EE7}" destId="{FF19A52F-6602-4F81-8D69-53B0C8329998}" srcOrd="0" destOrd="0" presId="urn:microsoft.com/office/officeart/2005/8/layout/orgChart1"/>
     <dgm:cxn modelId="{9BCF9BA2-FAB7-4164-B41D-A72ECD6B91E7}" srcId="{F526A479-9F2D-4AE5-ABF0-657F742A87A8}" destId="{CBC1F740-F82C-461D-86F8-414E61540218}" srcOrd="4" destOrd="0" parTransId="{565E177C-89B2-4E21-9C88-2CE1AADCD3D8}" sibTransId="{34C556A6-07BF-446B-A987-9674BABE80E7}"/>
-    <dgm:cxn modelId="{8B9B241B-FDD5-4B67-8429-007298BC0232}" type="presOf" srcId="{4BD648BF-1664-4C00-955F-2C3347F4B7B3}" destId="{7517E6BE-C88C-4316-A79D-489216A07A3A}" srcOrd="1" destOrd="0" presId="urn:microsoft.com/office/officeart/2005/8/layout/orgChart1"/>
-    <dgm:cxn modelId="{02B2D50E-3246-483E-A1EA-10DEBF9F8C6D}" type="presOf" srcId="{619727CE-0709-4133-A1A8-14F3998C17E6}" destId="{80625D9B-18B8-49D6-ACB9-0E32B8C007A2}" srcOrd="1" destOrd="0" presId="urn:microsoft.com/office/officeart/2005/8/layout/orgChart1"/>
-    <dgm:cxn modelId="{22188F25-CD77-4AF8-B151-1B57C6E525D8}" type="presOf" srcId="{75BF490C-F563-4B5B-998B-2A301BDBFD15}" destId="{D5E21B1D-2FD4-40DC-812D-6F3623AB5CB0}" srcOrd="0" destOrd="0" presId="urn:microsoft.com/office/officeart/2005/8/layout/orgChart1"/>
-    <dgm:cxn modelId="{6F9E8181-8247-4D03-A729-01B7A78CFA96}" type="presOf" srcId="{C8D6DB52-0EC7-4F08-BE53-ADE4A06B05F2}" destId="{D31BD443-D839-409C-8B8D-8D820811987D}" srcOrd="0" destOrd="0" presId="urn:microsoft.com/office/officeart/2005/8/layout/orgChart1"/>
     <dgm:cxn modelId="{B5FA51F0-9628-4A1E-9724-2BD29A344D51}" srcId="{47A7717B-9264-4AF4-A2BE-6971EF4B8E75}" destId="{0FD5ECC9-9C5C-4B9B-ACBB-B291B14CAC2B}" srcOrd="1" destOrd="0" parTransId="{E1D314D4-3BE8-4456-9F04-D5EF27EF374F}" sibTransId="{405B526E-7AE4-4BF0-BEAD-A6ABFD58035F}"/>
     <dgm:cxn modelId="{D2B2F07C-CCA6-4E2F-B392-8EEF82FE3354}" srcId="{47A7717B-9264-4AF4-A2BE-6971EF4B8E75}" destId="{0DA054BA-79B2-42F9-B7FF-C93B0D89B4F3}" srcOrd="4" destOrd="0" parTransId="{FE2A8CD1-7983-482C-9E71-B0054DFA0D23}" sibTransId="{63C66254-47F1-4418-ABDF-93757A5CBCB2}"/>
-    <dgm:cxn modelId="{262B21F2-49CB-49A2-8782-8175077B65DD}" type="presOf" srcId="{1055A581-B80A-45A5-B01D-90B4F569D15F}" destId="{02BBE8A3-894E-473D-A355-F81A4D878CCA}" srcOrd="0" destOrd="0" presId="urn:microsoft.com/office/officeart/2005/8/layout/orgChart1"/>
-    <dgm:cxn modelId="{DEE9B965-1485-4E8B-8BF9-1D7D99FAEDB8}" type="presOf" srcId="{41F93FA5-F803-43D8-89B3-C568A1C62CDC}" destId="{A0E07250-66FD-4108-8765-14B0B27C4D14}" srcOrd="0" destOrd="0" presId="urn:microsoft.com/office/officeart/2005/8/layout/orgChart1"/>
     <dgm:cxn modelId="{CEAB8698-B432-4CF1-BA5D-8839C21A98CA}" srcId="{7CA27A6A-2697-4CA3-901B-6C1A00B6C691}" destId="{210E6F4D-F34C-4D79-BB0A-617ED76047FD}" srcOrd="1" destOrd="0" parTransId="{9931348D-1E34-446C-BCC6-C89BB32FC887}" sibTransId="{16D1910C-B4C0-4DE3-96AE-2CE126CF56A7}"/>
-    <dgm:cxn modelId="{F649E792-2055-42AF-877E-92194505510A}" type="presOf" srcId="{B5EF6C34-B921-4EE8-9314-467BED92F5AD}" destId="{EDC26AE2-8666-46D1-9FC9-0888DCFC4E42}" srcOrd="0" destOrd="0" presId="urn:microsoft.com/office/officeart/2005/8/layout/orgChart1"/>
-    <dgm:cxn modelId="{C92C8D42-3C00-40B8-9C09-B210201FCE93}" type="presOf" srcId="{867FC9D3-B703-419F-85A9-C0791075A4B7}" destId="{A74F91E5-27FC-4DCF-95E5-20C1A4110C6B}" srcOrd="1" destOrd="0" presId="urn:microsoft.com/office/officeart/2005/8/layout/orgChart1"/>
-    <dgm:cxn modelId="{F8CF5015-4AC3-47AD-835B-7B8EF3F00C20}" type="presOf" srcId="{0AADB937-372F-489F-A2B3-61C4E863A298}" destId="{1D50AAA5-2A4D-4FD2-BF63-986F7BE8AD85}" srcOrd="1" destOrd="0" presId="urn:microsoft.com/office/officeart/2005/8/layout/orgChart1"/>
-    <dgm:cxn modelId="{60B954AA-13FE-408C-A9D3-6558ABE6115C}" type="presOf" srcId="{4B620022-7B72-4AF7-AE6C-C5A097A5D7B6}" destId="{B808A6B7-1041-43E5-9639-5F07C379C252}" srcOrd="0" destOrd="0" presId="urn:microsoft.com/office/officeart/2005/8/layout/orgChart1"/>
-    <dgm:cxn modelId="{CE812407-5AFD-4A2B-ACF9-E4B29F7C3EF0}" type="presOf" srcId="{02564706-4C4C-479F-A4D5-CAFE1489D3D5}" destId="{A349EC25-4292-447F-AFE6-F6C249FB59B0}" srcOrd="1" destOrd="0" presId="urn:microsoft.com/office/officeart/2005/8/layout/orgChart1"/>
-    <dgm:cxn modelId="{C4C55825-7FD1-4DE3-B0AE-604E554E2762}" type="presOf" srcId="{CB67EEBE-6599-4052-8673-389B5F6D1FDB}" destId="{21E91F2D-5BE1-4CD4-B72E-51DFA116D12D}" srcOrd="0" destOrd="0" presId="urn:microsoft.com/office/officeart/2005/8/layout/orgChart1"/>
-    <dgm:cxn modelId="{D364D5E4-362D-47DB-A4EA-A7F6FF74FBC3}" type="presOf" srcId="{314466F8-DB41-4F3D-A572-677396A49754}" destId="{750E21EE-5B8F-4733-97D8-7C0A8B8635A7}" srcOrd="0" destOrd="0" presId="urn:microsoft.com/office/officeart/2005/8/layout/orgChart1"/>
-    <dgm:cxn modelId="{ECBE5BAE-834C-416A-827D-47058B70291D}" type="presOf" srcId="{95C8FE14-70FA-4E67-B86B-755F959ECB1C}" destId="{106BFBF0-0165-4B39-A781-B967D88EE133}" srcOrd="0" destOrd="0" presId="urn:microsoft.com/office/officeart/2005/8/layout/orgChart1"/>
-    <dgm:cxn modelId="{43A1371B-DD2B-4CB5-A57D-07EBA3F2F87B}" type="presOf" srcId="{B08E0DED-E9E1-46A4-BF83-A5D640430E36}" destId="{B487FA08-0010-4B32-BFA8-A52640BC0D87}" srcOrd="0" destOrd="0" presId="urn:microsoft.com/office/officeart/2005/8/layout/orgChart1"/>
-    <dgm:cxn modelId="{EEFC3A9D-4774-4470-8E3A-2F9DE6546E35}" type="presOf" srcId="{90A334D4-211E-4E62-9336-F479DC6308D1}" destId="{88B4CBAD-E9D1-49B4-A52C-2BECC892BEE7}" srcOrd="0" destOrd="0" presId="urn:microsoft.com/office/officeart/2005/8/layout/orgChart1"/>
+    <dgm:cxn modelId="{6F9A82F6-7C57-4C97-BE4D-5D8AC1C73EBB}" type="presOf" srcId="{B08E0DED-E9E1-46A4-BF83-A5D640430E36}" destId="{B487FA08-0010-4B32-BFA8-A52640BC0D87}" srcOrd="0" destOrd="0" presId="urn:microsoft.com/office/officeart/2005/8/layout/orgChart1"/>
+    <dgm:cxn modelId="{EFE5C4A3-0B7E-4BD3-8463-6E93F9BE75C2}" type="presOf" srcId="{652EA16B-9EBC-4689-877D-343C9B761BA4}" destId="{B7F13FD1-E923-4F0D-98DD-761C4D31BB75}" srcOrd="0" destOrd="0" presId="urn:microsoft.com/office/officeart/2005/8/layout/orgChart1"/>
+    <dgm:cxn modelId="{8FF5C990-5BCC-45E4-B63D-146CD72609F1}" type="presOf" srcId="{8BEC8E47-96F1-4358-9085-395AF1346477}" destId="{091C07DC-8F5E-4E0C-8A4A-4A36EA8690E5}" srcOrd="1" destOrd="0" presId="urn:microsoft.com/office/officeart/2005/8/layout/orgChart1"/>
+    <dgm:cxn modelId="{031F2BD8-F741-4DCB-AF59-A052AE5BFA13}" type="presOf" srcId="{B5EF6C34-B921-4EE8-9314-467BED92F5AD}" destId="{EDC26AE2-8666-46D1-9FC9-0888DCFC4E42}" srcOrd="0" destOrd="0" presId="urn:microsoft.com/office/officeart/2005/8/layout/orgChart1"/>
+    <dgm:cxn modelId="{02F14479-804C-485D-8C7B-A9B10EFAC85A}" type="presOf" srcId="{867FC9D3-B703-419F-85A9-C0791075A4B7}" destId="{A74F91E5-27FC-4DCF-95E5-20C1A4110C6B}" srcOrd="1" destOrd="0" presId="urn:microsoft.com/office/officeart/2005/8/layout/orgChart1"/>
+    <dgm:cxn modelId="{ADEF514B-9CD6-4E49-9D56-EAD54FB90810}" type="presOf" srcId="{B1185A17-624B-4A9E-844E-F7EE72605F92}" destId="{A277A17B-D2FF-42BD-B3E2-AA3142E35DD8}" srcOrd="0" destOrd="0" presId="urn:microsoft.com/office/officeart/2005/8/layout/orgChart1"/>
+    <dgm:cxn modelId="{BD88C6EF-898E-4A29-9289-17A2A9437D2A}" type="presOf" srcId="{F4EBF148-9BD2-4F55-8F58-228EA5B213BB}" destId="{8061D3B0-460C-4323-A218-E89D31BF6093}" srcOrd="0" destOrd="0" presId="urn:microsoft.com/office/officeart/2005/8/layout/orgChart1"/>
     <dgm:cxn modelId="{9AC9D16B-3D11-41DA-8A55-646EF1E6AD05}" srcId="{619727CE-0709-4133-A1A8-14F3998C17E6}" destId="{3D93EBC9-196D-49EC-AFFC-2A61EC854583}" srcOrd="3" destOrd="0" parTransId="{64CD97B8-FFC8-4AAF-B3CD-082D8DA0AB77}" sibTransId="{04AA50E2-ED6E-4E73-A135-D9D9208B571E}"/>
-    <dgm:cxn modelId="{9DB3935D-19DE-4473-806A-D56E738406BC}" type="presOf" srcId="{AE1FBF99-D87F-43DB-8A13-3378091C6FAA}" destId="{03F97F13-EB07-41D9-916E-F67ACCD050B7}" srcOrd="1" destOrd="0" presId="urn:microsoft.com/office/officeart/2005/8/layout/orgChart1"/>
-    <dgm:cxn modelId="{63F31BAA-B150-4408-89E8-107086790DB0}" type="presOf" srcId="{184B2C51-DAE4-42CA-ACAC-4E427653DD2B}" destId="{5498E274-3367-47BB-9952-3EB141B54A69}" srcOrd="0" destOrd="0" presId="urn:microsoft.com/office/officeart/2005/8/layout/orgChart1"/>
-    <dgm:cxn modelId="{DE97762B-F448-4C65-AB9E-F05233D8F018}" type="presOf" srcId="{30B26F5D-4CEC-4C37-87C5-7DEF11CADA62}" destId="{35F4178F-1602-4089-BAE8-60E162072012}" srcOrd="0" destOrd="0" presId="urn:microsoft.com/office/officeart/2005/8/layout/orgChart1"/>
+    <dgm:cxn modelId="{95C0C0B0-7F25-479C-A282-A70EE61820E1}" type="presOf" srcId="{DB3D6DCE-1B2F-472B-8E6E-E8A43B5FCC48}" destId="{69AC7C24-D2D4-4E80-8BA8-3A33AB3EE661}" srcOrd="1" destOrd="0" presId="urn:microsoft.com/office/officeart/2005/8/layout/orgChart1"/>
+    <dgm:cxn modelId="{33D751BA-458A-40C6-B909-C47828A58077}" type="presOf" srcId="{CBC1F740-F82C-461D-86F8-414E61540218}" destId="{D4CFC110-4ECA-435F-B38A-374241038E76}" srcOrd="1" destOrd="0" presId="urn:microsoft.com/office/officeart/2005/8/layout/orgChart1"/>
+    <dgm:cxn modelId="{FB4AB9F0-4917-4563-9280-141BC1184C7E}" type="presOf" srcId="{CBC1F740-F82C-461D-86F8-414E61540218}" destId="{F67597BA-8896-4AB3-B44F-BAA5B7395ABD}" srcOrd="0" destOrd="0" presId="urn:microsoft.com/office/officeart/2005/8/layout/orgChart1"/>
+    <dgm:cxn modelId="{9F9D01EE-CFB3-434C-8568-84B1E7A8E2D5}" type="presOf" srcId="{8BEC8E47-96F1-4358-9085-395AF1346477}" destId="{64FD81AA-4825-4853-80EF-C7841DEDA6D9}" srcOrd="0" destOrd="0" presId="urn:microsoft.com/office/officeart/2005/8/layout/orgChart1"/>
     <dgm:cxn modelId="{D31108C8-6936-45FD-95CE-3AB6608859A1}" srcId="{47A7717B-9264-4AF4-A2BE-6971EF4B8E75}" destId="{E660CE00-F569-4B68-B136-3C4809107ED0}" srcOrd="2" destOrd="0" parTransId="{611F4B77-917F-4CA4-8D53-0365D26A23BE}" sibTransId="{98792123-9F79-42D1-8EAC-7A47F82AEB57}"/>
-    <dgm:cxn modelId="{3EC105C6-9B55-4525-95F7-744E2B70D20D}" type="presOf" srcId="{CBC1F740-F82C-461D-86F8-414E61540218}" destId="{F67597BA-8896-4AB3-B44F-BAA5B7395ABD}" srcOrd="0" destOrd="0" presId="urn:microsoft.com/office/officeart/2005/8/layout/orgChart1"/>
-    <dgm:cxn modelId="{2E7A3D76-EDAC-41B2-855D-7E40957D01EE}" type="presOf" srcId="{E660CE00-F569-4B68-B136-3C4809107ED0}" destId="{5F5CF186-B37C-472D-928D-11F419112EB2}" srcOrd="0" destOrd="0" presId="urn:microsoft.com/office/officeart/2005/8/layout/orgChart1"/>
-    <dgm:cxn modelId="{830FB114-9BF5-4AD0-A016-53386797C032}" type="presOf" srcId="{4B03160E-E385-41F6-8B5A-03E14738423C}" destId="{AE7FFD8F-2E80-4574-8AA4-CAE534B3FA92}" srcOrd="0" destOrd="0" presId="urn:microsoft.com/office/officeart/2005/8/layout/orgChart1"/>
-    <dgm:cxn modelId="{3F618E02-B977-4FD8-8FFB-58CB0FBA7E4F}" type="presOf" srcId="{C0DF8BC0-5D9B-4E21-941A-883009098C8C}" destId="{136B3B13-BD89-4B6B-A220-59879617A3CC}" srcOrd="1" destOrd="0" presId="urn:microsoft.com/office/officeart/2005/8/layout/orgChart1"/>
+    <dgm:cxn modelId="{1ADE5B0F-70F5-47C3-8A57-10063C17656D}" type="presOf" srcId="{867FC9D3-B703-419F-85A9-C0791075A4B7}" destId="{6FA740F6-2BAB-445C-8FFB-BBFD319C3643}" srcOrd="0" destOrd="0" presId="urn:microsoft.com/office/officeart/2005/8/layout/orgChart1"/>
+    <dgm:cxn modelId="{1E87CFBF-CED2-404B-B46E-E242367FB204}" type="presOf" srcId="{4BD648BF-1664-4C00-955F-2C3347F4B7B3}" destId="{7517E6BE-C88C-4316-A79D-489216A07A3A}" srcOrd="1" destOrd="0" presId="urn:microsoft.com/office/officeart/2005/8/layout/orgChart1"/>
+    <dgm:cxn modelId="{41B3C389-7393-49A8-B159-FF8C34706EFA}" type="presOf" srcId="{C8D6DB52-0EC7-4F08-BE53-ADE4A06B05F2}" destId="{D31BD443-D839-409C-8B8D-8D820811987D}" srcOrd="0" destOrd="0" presId="urn:microsoft.com/office/officeart/2005/8/layout/orgChart1"/>
+    <dgm:cxn modelId="{13D67306-8147-43AD-B1C3-C588A5EA2576}" type="presOf" srcId="{0DA054BA-79B2-42F9-B7FF-C93B0D89B4F3}" destId="{4066B780-7406-444A-A63F-DE691AB16B2F}" srcOrd="1" destOrd="0" presId="urn:microsoft.com/office/officeart/2005/8/layout/orgChart1"/>
+    <dgm:cxn modelId="{568AD49B-4E08-48BC-8277-071EF1D88A5A}" type="presOf" srcId="{10E9975F-E1AA-4358-A84B-9B9A849543F0}" destId="{5D484C95-9862-4C55-A868-B43B962AD01A}" srcOrd="0" destOrd="0" presId="urn:microsoft.com/office/officeart/2005/8/layout/orgChart1"/>
+    <dgm:cxn modelId="{2E3A92BA-94CC-416D-89C3-1CB1BF37C450}" type="presOf" srcId="{FC1DB723-C762-4C63-912E-F10C106EBB93}" destId="{B831B66F-A3E9-477A-8498-9071543ECDFA}" srcOrd="0" destOrd="0" presId="urn:microsoft.com/office/officeart/2005/8/layout/orgChart1"/>
     <dgm:cxn modelId="{860B4375-95D5-43FA-ABA1-F9AA46C17C34}" srcId="{B1185A17-624B-4A9E-844E-F7EE72605F92}" destId="{8BEC8E47-96F1-4358-9085-395AF1346477}" srcOrd="4" destOrd="0" parTransId="{FB90292B-1870-4856-8003-4AA74E396872}" sibTransId="{8122F3A3-917E-4581-B6E0-1C03000948AF}"/>
     <dgm:cxn modelId="{EA810A57-5F96-4ACB-8E6F-D9D3CCFFB986}" srcId="{47A7717B-9264-4AF4-A2BE-6971EF4B8E75}" destId="{4BD5D7DB-664C-4EBC-8D14-499A92BDB25F}" srcOrd="7" destOrd="0" parTransId="{41F93FA5-F803-43D8-89B3-C568A1C62CDC}" sibTransId="{E4F2A4E4-0083-4BCA-AD53-E3E5DB17CD98}"/>
-    <dgm:cxn modelId="{C724541C-B8E6-4C7B-8149-061CC8ABD9F7}" type="presOf" srcId="{619727CE-0709-4133-A1A8-14F3998C17E6}" destId="{9389CEFD-1413-48CA-8DC6-8158C944DDC5}" srcOrd="0" destOrd="0" presId="urn:microsoft.com/office/officeart/2005/8/layout/orgChart1"/>
-    <dgm:cxn modelId="{98073E00-0972-46B7-A00D-5E50A8B36D26}" type="presOf" srcId="{47A7717B-9264-4AF4-A2BE-6971EF4B8E75}" destId="{0A881497-F51A-4609-8E58-42E123B13E38}" srcOrd="0" destOrd="0" presId="urn:microsoft.com/office/officeart/2005/8/layout/orgChart1"/>
     <dgm:cxn modelId="{5304180D-1479-4DDF-9E55-105F13D8D496}" srcId="{619727CE-0709-4133-A1A8-14F3998C17E6}" destId="{BC465239-2539-424E-92D8-2FC7AC28C498}" srcOrd="1" destOrd="0" parTransId="{F892B59E-6D32-4130-B932-334CBA4B8A1A}" sibTransId="{A2F1F821-68F9-4E3F-8B37-9ECCE74D34EF}"/>
-    <dgm:cxn modelId="{C06D71D1-43BC-4D9B-BD73-C79F57244967}" type="presOf" srcId="{CAF86CF4-4766-427E-B03A-C964AB94CE0C}" destId="{8B4FA1A5-3A93-4049-A8D3-3A4E241608FA}" srcOrd="0" destOrd="0" presId="urn:microsoft.com/office/officeart/2005/8/layout/orgChart1"/>
+    <dgm:cxn modelId="{D52EAD3F-49C9-4DD7-B2D0-80BC16C777B2}" type="presOf" srcId="{20B8FB56-3C85-478E-954B-24E5F6338582}" destId="{4C6EF907-CA87-480F-9266-9CC63C146630}" srcOrd="1" destOrd="0" presId="urn:microsoft.com/office/officeart/2005/8/layout/orgChart1"/>
+    <dgm:cxn modelId="{9C1D02D8-C011-4E1B-BAD5-B57DDB38B57B}" type="presOf" srcId="{6FC425AC-0C2E-4AB9-8C3B-214ED2E9609C}" destId="{C4F17EB2-8D7F-48F6-B2F7-89DA41E6BD4A}" srcOrd="1" destOrd="0" presId="urn:microsoft.com/office/officeart/2005/8/layout/orgChart1"/>
+    <dgm:cxn modelId="{EEDC08F0-BB45-4977-BAAD-9EE216CDFFED}" type="presOf" srcId="{633DF3CE-7E99-4852-BE1E-1758FFCB3C63}" destId="{E4F8E52E-60CC-4DB6-8528-5CEC22D972E6}" srcOrd="0" destOrd="0" presId="urn:microsoft.com/office/officeart/2005/8/layout/orgChart1"/>
+    <dgm:cxn modelId="{D6A6E666-8EDE-4875-B256-B5F0CEE73F7B}" type="presOf" srcId="{0DA054BA-79B2-42F9-B7FF-C93B0D89B4F3}" destId="{1158C3AF-A805-4D15-9CE6-380DA7999E0E}" srcOrd="0" destOrd="0" presId="urn:microsoft.com/office/officeart/2005/8/layout/orgChart1"/>
+    <dgm:cxn modelId="{99E19F42-ABF8-4EF2-AFA6-23E315C5574C}" type="presOf" srcId="{4B620022-7B72-4AF7-AE6C-C5A097A5D7B6}" destId="{B808A6B7-1041-43E5-9639-5F07C379C252}" srcOrd="0" destOrd="0" presId="urn:microsoft.com/office/officeart/2005/8/layout/orgChart1"/>
+    <dgm:cxn modelId="{DA168B69-5580-4D8B-9558-A718376B539F}" type="presOf" srcId="{9064DCF5-D4B9-48EF-BE0A-A8CE0D1243DF}" destId="{802FE49B-A1DB-47EB-8CFF-B81127D0DBD2}" srcOrd="1" destOrd="0" presId="urn:microsoft.com/office/officeart/2005/8/layout/orgChart1"/>
     <dgm:cxn modelId="{FC2CC991-28C9-4E7F-B58E-420DC588C0A0}" srcId="{9921D836-F06D-4937-B9E5-1D971DAF02FF}" destId="{935A2FCC-5952-40A5-87E5-BACA952A1982}" srcOrd="2" destOrd="0" parTransId="{D89962CA-1810-48AD-8BC7-3E9BE6773675}" sibTransId="{D20A870E-9CC7-4608-9AA6-77613B359255}"/>
+    <dgm:cxn modelId="{B8D90365-9285-477A-B191-4D9E89484EC5}" type="presOf" srcId="{89229160-FE7D-4C96-99D4-42899E7B0428}" destId="{2B077689-4D72-4F99-9E39-FA73296A4E24}" srcOrd="1" destOrd="0" presId="urn:microsoft.com/office/officeart/2005/8/layout/orgChart1"/>
     <dgm:cxn modelId="{5967D6FB-CF13-4F43-AE82-A842B957D1CC}" srcId="{F526A479-9F2D-4AE5-ABF0-657F742A87A8}" destId="{DB3D6DCE-1B2F-472B-8E6E-E8A43B5FCC48}" srcOrd="1" destOrd="0" parTransId="{305E84B9-901D-449D-B089-7683384E29EF}" sibTransId="{C63AA1EE-8299-4CE9-A56A-361F0D58B43F}"/>
-    <dgm:cxn modelId="{4C4D708B-6407-44CD-A455-B438F405DA90}" type="presOf" srcId="{FD9FE179-37DE-43FB-8C57-4D8189591BAC}" destId="{1AAA77DB-8591-40D9-A098-6D5718A559F0}" srcOrd="1" destOrd="0" presId="urn:microsoft.com/office/officeart/2005/8/layout/orgChart1"/>
-    <dgm:cxn modelId="{495F9815-7964-4AFA-9C55-0857378AF252}" type="presOf" srcId="{7CA27A6A-2697-4CA3-901B-6C1A00B6C691}" destId="{3619C4C3-7EF1-4978-899C-D268DDE9D141}" srcOrd="0" destOrd="0" presId="urn:microsoft.com/office/officeart/2005/8/layout/orgChart1"/>
+    <dgm:cxn modelId="{F45CC4C4-7198-4F64-B325-D54FEA219507}" type="presOf" srcId="{41F93FA5-F803-43D8-89B3-C568A1C62CDC}" destId="{A0E07250-66FD-4108-8765-14B0B27C4D14}" srcOrd="0" destOrd="0" presId="urn:microsoft.com/office/officeart/2005/8/layout/orgChart1"/>
+    <dgm:cxn modelId="{99C80A3F-247A-4C7C-A9CA-23C362CF9381}" type="presOf" srcId="{F451C538-B874-45B7-A3BA-D105A41BC6DF}" destId="{C5E9BD2A-19FD-4CAB-8A49-03467DC623BB}" srcOrd="0" destOrd="0" presId="urn:microsoft.com/office/officeart/2005/8/layout/orgChart1"/>
     <dgm:cxn modelId="{98B879B2-2FEF-4E25-BB33-CC51A7C75222}" srcId="{8BEC8E47-96F1-4358-9085-395AF1346477}" destId="{E34AECC9-219A-4F44-B0F9-7B4595EFB8CA}" srcOrd="1" destOrd="0" parTransId="{81295F07-0380-4A77-80F9-0BC0B30E0499}" sibTransId="{7D021E96-F048-4342-AE5C-E6B53991CF97}"/>
-    <dgm:cxn modelId="{C5045991-2CCC-46AF-BE0D-591EDACF13BF}" type="presOf" srcId="{C0DF8BC0-5D9B-4E21-941A-883009098C8C}" destId="{5382B167-89F2-4B18-8772-35770AE8F439}" srcOrd="0" destOrd="0" presId="urn:microsoft.com/office/officeart/2005/8/layout/orgChart1"/>
+    <dgm:cxn modelId="{331D8BC6-88BD-45AA-84D6-461D901CC05E}" type="presOf" srcId="{02564706-4C4C-479F-A4D5-CAFE1489D3D5}" destId="{A349EC25-4292-447F-AFE6-F6C249FB59B0}" srcOrd="1" destOrd="0" presId="urn:microsoft.com/office/officeart/2005/8/layout/orgChart1"/>
+    <dgm:cxn modelId="{6DCF2F73-3C7E-4E93-A93A-F49E1C569995}" type="presOf" srcId="{C0DF8BC0-5D9B-4E21-941A-883009098C8C}" destId="{136B3B13-BD89-4B6B-A220-59879617A3CC}" srcOrd="1" destOrd="0" presId="urn:microsoft.com/office/officeart/2005/8/layout/orgChart1"/>
+    <dgm:cxn modelId="{FBBC149D-115C-4EEA-93C6-8F0CF5959667}" type="presOf" srcId="{4860DC8C-06CE-4056-9F6D-A59B3978BF70}" destId="{9B13A685-67A6-4AC0-B7ED-5082C2758DD5}" srcOrd="0" destOrd="0" presId="urn:microsoft.com/office/officeart/2005/8/layout/orgChart1"/>
+    <dgm:cxn modelId="{2DCFA10B-828E-4A2D-A41F-56734CDCFD64}" type="presOf" srcId="{95C8FE14-70FA-4E67-B86B-755F959ECB1C}" destId="{106BFBF0-0165-4B39-A781-B967D88EE133}" srcOrd="0" destOrd="0" presId="urn:microsoft.com/office/officeart/2005/8/layout/orgChart1"/>
     <dgm:cxn modelId="{A9303692-790C-40D1-9C85-484F82E60766}" srcId="{AE1FBF99-D87F-43DB-8A13-3378091C6FAA}" destId="{B08E0DED-E9E1-46A4-BF83-A5D640430E36}" srcOrd="2" destOrd="0" parTransId="{CB67EEBE-6599-4052-8673-389B5F6D1FDB}" sibTransId="{3A1BEFE6-2FD8-4450-B61B-77A3ECE4F910}"/>
-    <dgm:cxn modelId="{7ECE139A-A163-4160-976E-A87157A373D2}" type="presOf" srcId="{B10C89F8-0A88-4B09-A474-2D33852A3F09}" destId="{FADE9F42-4293-4156-9942-D70E09A8DF16}" srcOrd="1" destOrd="0" presId="urn:microsoft.com/office/officeart/2005/8/layout/orgChart1"/>
-    <dgm:cxn modelId="{4A0D3930-2BB0-4B05-B65B-B433C5E2740C}" type="presOf" srcId="{B1185A17-624B-4A9E-844E-F7EE72605F92}" destId="{A277A17B-D2FF-42BD-B3E2-AA3142E35DD8}" srcOrd="0" destOrd="0" presId="urn:microsoft.com/office/officeart/2005/8/layout/orgChart1"/>
+    <dgm:cxn modelId="{074D5367-7DA9-45A3-AE71-7B3BA00CDD77}" type="presOf" srcId="{9921D836-F06D-4937-B9E5-1D971DAF02FF}" destId="{51ECF48D-0251-4CEA-99CB-6E25933B31D4}" srcOrd="0" destOrd="0" presId="urn:microsoft.com/office/officeart/2005/8/layout/orgChart1"/>
+    <dgm:cxn modelId="{482CCAC9-F6AF-429C-B460-674C6E1E15C1}" type="presOf" srcId="{76B8368F-3C75-4924-A6F7-60DAB4C93AC2}" destId="{AACF5D93-9EE5-40EF-9653-A8E3456596F1}" srcOrd="0" destOrd="0" presId="urn:microsoft.com/office/officeart/2005/8/layout/orgChart1"/>
+    <dgm:cxn modelId="{10FF8F8F-8CB3-4D7B-BE60-C2619DC27BD2}" type="presOf" srcId="{DB3D6DCE-1B2F-472B-8E6E-E8A43B5FCC48}" destId="{66F03F68-5A0A-46FF-8693-6F9E223C62A5}" srcOrd="0" destOrd="0" presId="urn:microsoft.com/office/officeart/2005/8/layout/orgChart1"/>
+    <dgm:cxn modelId="{2952346C-56B1-4031-B2C8-FFF25A63D2F6}" type="presOf" srcId="{C4BB5611-F4EE-444B-8E0F-53BE138261BB}" destId="{E4A3A5BB-8BD5-4B98-87BB-5D8C62B8DFED}" srcOrd="0" destOrd="0" presId="urn:microsoft.com/office/officeart/2005/8/layout/orgChart1"/>
+    <dgm:cxn modelId="{E30F7FAE-AE04-44FB-BA9A-8CF3CF44C18B}" type="presOf" srcId="{30B26F5D-4CEC-4C37-87C5-7DEF11CADA62}" destId="{D6303291-3CD7-465D-B8B5-B52EDD155DCC}" srcOrd="1" destOrd="0" presId="urn:microsoft.com/office/officeart/2005/8/layout/orgChart1"/>
+    <dgm:cxn modelId="{AC14996E-E33C-43F5-BE10-D3A1CBCE00E9}" type="presOf" srcId="{305E84B9-901D-449D-B089-7683384E29EF}" destId="{AB913D5B-5F05-4224-8C19-ABF7CA52405A}" srcOrd="0" destOrd="0" presId="urn:microsoft.com/office/officeart/2005/8/layout/orgChart1"/>
+    <dgm:cxn modelId="{24AB8AE4-5335-4B4C-885C-2983E77D9F82}" type="presOf" srcId="{02564706-4C4C-479F-A4D5-CAFE1489D3D5}" destId="{A60C9CBD-D85F-4ADE-9479-63ECE2336E24}" srcOrd="0" destOrd="0" presId="urn:microsoft.com/office/officeart/2005/8/layout/orgChart1"/>
+    <dgm:cxn modelId="{83BB0F97-D185-4E3A-A0C4-B5E2F34507F1}" type="presOf" srcId="{935A2FCC-5952-40A5-87E5-BACA952A1982}" destId="{5E314F01-A03D-4BB5-802F-37D9EA3C47CF}" srcOrd="0" destOrd="0" presId="urn:microsoft.com/office/officeart/2005/8/layout/orgChart1"/>
     <dgm:cxn modelId="{21CAF04B-6172-42CF-908C-41FE40988E9E}" srcId="{AE1FBF99-D87F-43DB-8A13-3378091C6FAA}" destId="{D56C8D72-E038-4DE6-A909-7D5C3D500063}" srcOrd="0" destOrd="0" parTransId="{BF1D4FB9-72A2-4D32-9AD9-85C0C92A1265}" sibTransId="{BC0DFC50-687D-4877-9616-8C6EC1A52771}"/>
-    <dgm:cxn modelId="{FC611323-5A9B-4B04-82B6-E2697DA7390A}" type="presOf" srcId="{BC465239-2539-424E-92D8-2FC7AC28C498}" destId="{A3D51C1F-6E2C-4360-BF65-B8CF2027BD27}" srcOrd="0" destOrd="0" presId="urn:microsoft.com/office/officeart/2005/8/layout/orgChart1"/>
-    <dgm:cxn modelId="{DCB52975-6880-41BC-830B-CE55FD0B57E2}" type="presOf" srcId="{746D6D36-EFDB-4033-9D8D-77A4F919591E}" destId="{5938891D-84CD-46FD-820C-92215B023FCC}" srcOrd="0" destOrd="0" presId="urn:microsoft.com/office/officeart/2005/8/layout/orgChart1"/>
-    <dgm:cxn modelId="{C4DD0AB1-B304-4BF7-A810-169B2FB06B2C}" type="presOf" srcId="{DB3D6DCE-1B2F-472B-8E6E-E8A43B5FCC48}" destId="{66F03F68-5A0A-46FF-8693-6F9E223C62A5}" srcOrd="0" destOrd="0" presId="urn:microsoft.com/office/officeart/2005/8/layout/orgChart1"/>
-    <dgm:cxn modelId="{1F0DACAA-2011-484C-B90A-8BA3F38D3BE1}" type="presOf" srcId="{935A2FCC-5952-40A5-87E5-BACA952A1982}" destId="{5E314F01-A03D-4BB5-802F-37D9EA3C47CF}" srcOrd="0" destOrd="0" presId="urn:microsoft.com/office/officeart/2005/8/layout/orgChart1"/>
-    <dgm:cxn modelId="{16E7ECB9-FDE1-498C-9FD2-8A29ED27FB3A}" type="presOf" srcId="{95C8FE14-70FA-4E67-B86B-755F959ECB1C}" destId="{40F3BC38-52B3-45FC-B1E5-6F38F5CC7FFF}" srcOrd="1" destOrd="0" presId="urn:microsoft.com/office/officeart/2005/8/layout/orgChart1"/>
-    <dgm:cxn modelId="{7424D938-F4B7-4368-A438-6CD7045852EC}" type="presOf" srcId="{184B2C51-DAE4-42CA-ACAC-4E427653DD2B}" destId="{211E21D4-7AEC-4B63-8F86-9C804CAB4652}" srcOrd="1" destOrd="0" presId="urn:microsoft.com/office/officeart/2005/8/layout/orgChart1"/>
-    <dgm:cxn modelId="{9F69ACA5-CC9A-4B84-801C-EACC517E4D6D}" type="presOf" srcId="{FB90292B-1870-4856-8003-4AA74E396872}" destId="{3AC8659C-95EB-4A6B-A8DA-5EE37ABCDD8C}" srcOrd="0" destOrd="0" presId="urn:microsoft.com/office/officeart/2005/8/layout/orgChart1"/>
-    <dgm:cxn modelId="{19679892-0F58-4AA4-9C49-A585235A8891}" type="presOf" srcId="{40D5E9D5-55C6-4274-B29A-FD99C54D9522}" destId="{0A2CB184-AFC0-4E82-9198-D269E8E3C731}" srcOrd="0" destOrd="0" presId="urn:microsoft.com/office/officeart/2005/8/layout/orgChart1"/>
+    <dgm:cxn modelId="{D94CFD00-E8F7-460F-8AE6-7F47BE0F13FC}" type="presOf" srcId="{1055A581-B80A-45A5-B01D-90B4F569D15F}" destId="{02BBE8A3-894E-473D-A355-F81A4D878CCA}" srcOrd="0" destOrd="0" presId="urn:microsoft.com/office/officeart/2005/8/layout/orgChart1"/>
+    <dgm:cxn modelId="{74D298AD-6932-4DDD-B952-DA5786E3F7E0}" type="presOf" srcId="{C8221FEE-5E01-43F1-9500-05F8DD52E2FE}" destId="{95D8021F-1872-4BD2-B025-0D6C70342CF1}" srcOrd="0" destOrd="0" presId="urn:microsoft.com/office/officeart/2005/8/layout/orgChart1"/>
+    <dgm:cxn modelId="{46C160B3-2073-47D3-B32B-B722F1BAF28D}" type="presOf" srcId="{935A2FCC-5952-40A5-87E5-BACA952A1982}" destId="{5E6B8E67-1E8E-4D90-9B69-43ED057C0262}" srcOrd="1" destOrd="0" presId="urn:microsoft.com/office/officeart/2005/8/layout/orgChart1"/>
     <dgm:cxn modelId="{60301D3D-C102-4077-9529-77A0FFC401D3}" srcId="{47A7717B-9264-4AF4-A2BE-6971EF4B8E75}" destId="{314466F8-DB41-4F3D-A572-677396A49754}" srcOrd="8" destOrd="0" parTransId="{888A9604-3AD7-40F3-A759-CDC384F24702}" sibTransId="{07D18C4D-1AE5-442C-88F8-277AB132BD47}"/>
-    <dgm:cxn modelId="{1506D6D6-DBAC-466C-B047-ADF09A5C340D}" type="presOf" srcId="{36FBEF07-3975-4429-8DF2-7669BA9B6170}" destId="{EBCF4A91-F0B4-4C6D-94F9-BEA561BCC37D}" srcOrd="0" destOrd="0" presId="urn:microsoft.com/office/officeart/2005/8/layout/orgChart1"/>
-    <dgm:cxn modelId="{5B7F8F1A-2D6E-4F5C-8C90-F59BD6046718}" type="presOf" srcId="{0FD5ECC9-9C5C-4B9B-ACBB-B291B14CAC2B}" destId="{9917F5A4-A4E2-4132-AD4F-2CFDAA190B32}" srcOrd="0" destOrd="0" presId="urn:microsoft.com/office/officeart/2005/8/layout/orgChart1"/>
-    <dgm:cxn modelId="{21663B9B-1D5F-4158-96C7-1C433C601E1B}" type="presOf" srcId="{D56C8D72-E038-4DE6-A909-7D5C3D500063}" destId="{662E0C41-4A00-46A0-9282-BFFCB05F5CAF}" srcOrd="0" destOrd="0" presId="urn:microsoft.com/office/officeart/2005/8/layout/orgChart1"/>
+    <dgm:cxn modelId="{B78EB421-7F66-4A53-B52D-276A47C2532D}" type="presOf" srcId="{611F4B77-917F-4CA4-8D53-0365D26A23BE}" destId="{B1728125-0454-4FE9-9C86-412A58186FFA}" srcOrd="0" destOrd="0" presId="urn:microsoft.com/office/officeart/2005/8/layout/orgChart1"/>
     <dgm:cxn modelId="{20A7391C-4A33-4EA6-9D31-4E2A1A60C900}" srcId="{F526A479-9F2D-4AE5-ABF0-657F742A87A8}" destId="{89229160-FE7D-4C96-99D4-42899E7B0428}" srcOrd="3" destOrd="0" parTransId="{E87610B1-189C-4B08-8893-77F6AB1471B4}" sibTransId="{086E2221-24B8-4BF3-84D4-AA5E1C5D2278}"/>
-    <dgm:cxn modelId="{7A7CF124-DD60-43C4-B5EB-255699194414}" type="presOf" srcId="{BF1D4FB9-72A2-4D32-9AD9-85C0C92A1265}" destId="{75F711D4-5FD7-46CE-B218-A5C081EEAC48}" srcOrd="0" destOrd="0" presId="urn:microsoft.com/office/officeart/2005/8/layout/orgChart1"/>
-    <dgm:cxn modelId="{7403883C-3F0E-40A1-BF58-8CB4D0AFC1C6}" type="presOf" srcId="{79F7FB16-2CCC-4C4E-AAB1-188207D7994E}" destId="{1BE623B1-FB85-4C99-B610-7DCB961B7825}" srcOrd="0" destOrd="0" presId="urn:microsoft.com/office/officeart/2005/8/layout/orgChart1"/>
+    <dgm:cxn modelId="{D197A838-1E4B-4FC9-B665-2EAA22404FF1}" type="presOf" srcId="{41DB85EB-8E54-475F-8165-F488D622B62F}" destId="{F0D8FA45-EA4E-40F9-B058-2E15F81651D7}" srcOrd="0" destOrd="0" presId="urn:microsoft.com/office/officeart/2005/8/layout/orgChart1"/>
+    <dgm:cxn modelId="{4B01F0A6-F2FD-4A81-8A1D-6504540B3F69}" type="presOf" srcId="{633DF3CE-7E99-4852-BE1E-1758FFCB3C63}" destId="{9B26622C-EEE7-43B7-BE08-147C8987CB61}" srcOrd="1" destOrd="0" presId="urn:microsoft.com/office/officeart/2005/8/layout/orgChart1"/>
     <dgm:cxn modelId="{19260223-FAEC-4B4C-AEBB-7DF9D4C22121}" srcId="{9921D836-F06D-4937-B9E5-1D971DAF02FF}" destId="{02564706-4C4C-479F-A4D5-CAFE1489D3D5}" srcOrd="0" destOrd="0" parTransId="{279C6C85-A23C-41DD-9C8B-C60A8B185EE7}" sibTransId="{C1699D8C-B895-445A-8DEB-167F944130DF}"/>
+    <dgm:cxn modelId="{7A50547D-726D-41C9-9E07-337E07BD43D5}" type="presOf" srcId="{26C0DA37-7CDD-4D77-B473-4A0A20E47B00}" destId="{7F963588-8E7A-4B22-9FC1-2B20F88F1DB4}" srcOrd="0" destOrd="0" presId="urn:microsoft.com/office/officeart/2005/8/layout/orgChart1"/>
     <dgm:cxn modelId="{D8045805-DAA2-45F8-AB20-D16533164563}" srcId="{B1185A17-624B-4A9E-844E-F7EE72605F92}" destId="{7CA27A6A-2697-4CA3-901B-6C1A00B6C691}" srcOrd="0" destOrd="0" parTransId="{C4BB5611-F4EE-444B-8E0F-53BE138261BB}" sibTransId="{349D96BC-0016-4162-AE0E-27691046597B}"/>
-    <dgm:cxn modelId="{A5365912-BC73-423C-9023-8FDA03514C2D}" type="presOf" srcId="{867FC9D3-B703-419F-85A9-C0791075A4B7}" destId="{6FA740F6-2BAB-445C-8FFB-BBFD319C3643}" srcOrd="0" destOrd="0" presId="urn:microsoft.com/office/officeart/2005/8/layout/orgChart1"/>
-    <dgm:cxn modelId="{44BE7BA4-4863-4B3A-840E-3057ECFD99B1}" type="presOf" srcId="{FD9FE179-37DE-43FB-8C57-4D8189591BAC}" destId="{7992F56E-869D-4CED-A409-DE525F56B4EE}" srcOrd="0" destOrd="0" presId="urn:microsoft.com/office/officeart/2005/8/layout/orgChart1"/>
-    <dgm:cxn modelId="{4AF39E8A-087C-4649-88C1-516AEBED3CCD}" type="presOf" srcId="{CBC1F740-F82C-461D-86F8-414E61540218}" destId="{D4CFC110-4ECA-435F-B38A-374241038E76}" srcOrd="1" destOrd="0" presId="urn:microsoft.com/office/officeart/2005/8/layout/orgChart1"/>
+    <dgm:cxn modelId="{EDB65FBA-C244-4A64-8C31-515B23483D9B}" type="presOf" srcId="{746D6D36-EFDB-4033-9D8D-77A4F919591E}" destId="{AE4145D1-3411-482A-9CAC-F6100B164BDF}" srcOrd="1" destOrd="0" presId="urn:microsoft.com/office/officeart/2005/8/layout/orgChart1"/>
+    <dgm:cxn modelId="{26B508B4-20F2-412C-A7F2-6944F6007245}" type="presOf" srcId="{79F7FB16-2CCC-4C4E-AAB1-188207D7994E}" destId="{33743F9B-A83B-40F8-8C15-FF9145F298D2}" srcOrd="1" destOrd="0" presId="urn:microsoft.com/office/officeart/2005/8/layout/orgChart1"/>
+    <dgm:cxn modelId="{F6238ACB-3BDE-4DF9-B51C-3ABF61A365F8}" type="presOf" srcId="{30B26F5D-4CEC-4C37-87C5-7DEF11CADA62}" destId="{35F4178F-1602-4089-BAE8-60E162072012}" srcOrd="0" destOrd="0" presId="urn:microsoft.com/office/officeart/2005/8/layout/orgChart1"/>
+    <dgm:cxn modelId="{984A21D6-D2C1-40F4-ADED-9C1FB79C1BE4}" type="presOf" srcId="{F1E2BC20-D7AB-45E3-A556-54675E479603}" destId="{B64677BD-AF3A-489B-8594-1D218A6DDBE0}" srcOrd="0" destOrd="0" presId="urn:microsoft.com/office/officeart/2005/8/layout/orgChart1"/>
+    <dgm:cxn modelId="{00D2EC35-FABE-417F-B58B-9AE87AF7BAC3}" type="presOf" srcId="{184B2C51-DAE4-42CA-ACAC-4E427653DD2B}" destId="{5498E274-3367-47BB-9952-3EB141B54A69}" srcOrd="0" destOrd="0" presId="urn:microsoft.com/office/officeart/2005/8/layout/orgChart1"/>
     <dgm:cxn modelId="{2F08BD26-4E7E-4A87-BE44-C69A5982C9F2}" srcId="{8BEC8E47-96F1-4358-9085-395AF1346477}" destId="{9064DCF5-D4B9-48EF-BE0A-A8CE0D1243DF}" srcOrd="5" destOrd="0" parTransId="{F4EBF148-9BD2-4F55-8F58-228EA5B213BB}" sibTransId="{A900D481-352C-48B4-AEAA-924C6842570A}"/>
-    <dgm:cxn modelId="{DD15C7FA-7BC9-48BD-86A2-42A7E0B15765}" type="presOf" srcId="{565E177C-89B2-4E21-9C88-2CE1AADCD3D8}" destId="{8682577E-E934-4F26-84E9-9A835E13D8FE}" srcOrd="0" destOrd="0" presId="urn:microsoft.com/office/officeart/2005/8/layout/orgChart1"/>
-    <dgm:cxn modelId="{5E81E7B5-0EBB-4633-9DCA-2461936AB1D6}" type="presOf" srcId="{20B8FB56-3C85-478E-954B-24E5F6338582}" destId="{CB99205C-F065-4369-A022-799083212B26}" srcOrd="0" destOrd="0" presId="urn:microsoft.com/office/officeart/2005/8/layout/orgChart1"/>
+    <dgm:cxn modelId="{1F7DC768-B2C3-4199-8371-98D4A9A50CD2}" type="presOf" srcId="{47A7717B-9264-4AF4-A2BE-6971EF4B8E75}" destId="{0A881497-F51A-4609-8E58-42E123B13E38}" srcOrd="0" destOrd="0" presId="urn:microsoft.com/office/officeart/2005/8/layout/orgChart1"/>
     <dgm:cxn modelId="{CEA54EB3-0303-49A0-9B1D-BFD88302EC6B}" srcId="{7CA27A6A-2697-4CA3-901B-6C1A00B6C691}" destId="{4BD648BF-1664-4C00-955F-2C3347F4B7B3}" srcOrd="4" destOrd="0" parTransId="{DCEB5B35-4BC1-403E-AAD4-E8E9DDDF4C0F}" sibTransId="{3DDC09CB-874F-46ED-87A3-F9885AFFBFC2}"/>
     <dgm:cxn modelId="{30CB5AED-B834-48B6-8E06-8FB5D61F3E2A}" srcId="{47A7717B-9264-4AF4-A2BE-6971EF4B8E75}" destId="{4B620022-7B72-4AF7-AE6C-C5A097A5D7B6}" srcOrd="5" destOrd="0" parTransId="{36FBEF07-3975-4429-8DF2-7669BA9B6170}" sibTransId="{16709059-A4CD-49A9-B5C7-3838745748A6}"/>
+    <dgm:cxn modelId="{89622B4B-B535-46F3-AD4E-F65C260DCC94}" type="presOf" srcId="{36FBEF07-3975-4429-8DF2-7669BA9B6170}" destId="{EBCF4A91-F0B4-4C6D-94F9-BEA561BCC37D}" srcOrd="0" destOrd="0" presId="urn:microsoft.com/office/officeart/2005/8/layout/orgChart1"/>
     <dgm:cxn modelId="{7E5C6283-1684-4E8D-9586-46CE9DB25CB1}" srcId="{47A7717B-9264-4AF4-A2BE-6971EF4B8E75}" destId="{95914B63-6540-4352-84AA-11C37BC87C4F}" srcOrd="0" destOrd="0" parTransId="{B5EF6C34-B921-4EE8-9314-467BED92F5AD}" sibTransId="{65F2CA8D-AAA6-49BA-94FC-F98B0BD4A4EA}"/>
-    <dgm:cxn modelId="{E6EFBFF0-F697-452D-B5AE-DFE5CF56231F}" type="presOf" srcId="{746D6D36-EFDB-4033-9D8D-77A4F919591E}" destId="{AE4145D1-3411-482A-9CAC-F6100B164BDF}" srcOrd="1" destOrd="0" presId="urn:microsoft.com/office/officeart/2005/8/layout/orgChart1"/>
-    <dgm:cxn modelId="{77F0F6F3-05E4-49B0-B1EA-473F675A2853}" type="presOf" srcId="{4BD648BF-1664-4C00-955F-2C3347F4B7B3}" destId="{481EDF7B-0AC4-446A-A8FB-0988D28F949B}" srcOrd="0" destOrd="0" presId="urn:microsoft.com/office/officeart/2005/8/layout/orgChart1"/>
+    <dgm:cxn modelId="{0CD9A975-2631-401A-B932-0C3C9CF1834E}" type="presOf" srcId="{CAF86CF4-4766-427E-B03A-C964AB94CE0C}" destId="{8B4FA1A5-3A93-4049-A8D3-3A4E241608FA}" srcOrd="0" destOrd="0" presId="urn:microsoft.com/office/officeart/2005/8/layout/orgChart1"/>
     <dgm:cxn modelId="{2DABD0B3-E25F-4C13-9A38-F2189ECE64DC}" srcId="{47A7717B-9264-4AF4-A2BE-6971EF4B8E75}" destId="{30B26F5D-4CEC-4C37-87C5-7DEF11CADA62}" srcOrd="3" destOrd="0" parTransId="{7DF6F719-C8C1-4BEB-8946-B9D53772C239}" sibTransId="{6677051D-2056-4B25-B1D6-68924B3A3A21}"/>
-    <dgm:cxn modelId="{6FFDCD42-F01C-406D-A2C6-A3DA697A3878}" type="presOf" srcId="{8BEC8E47-96F1-4358-9085-395AF1346477}" destId="{091C07DC-8F5E-4E0C-8A4A-4A36EA8690E5}" srcOrd="1" destOrd="0" presId="urn:microsoft.com/office/officeart/2005/8/layout/orgChart1"/>
-    <dgm:cxn modelId="{DAA0F260-97E8-4D66-9EB7-13A5FE7E7B6B}" type="presOf" srcId="{26C0DA37-7CDD-4D77-B473-4A0A20E47B00}" destId="{7F963588-8E7A-4B22-9FC1-2B20F88F1DB4}" srcOrd="0" destOrd="0" presId="urn:microsoft.com/office/officeart/2005/8/layout/orgChart1"/>
-    <dgm:cxn modelId="{EEF714D8-C058-4536-9E98-D35C9F618990}" type="presOf" srcId="{0DA054BA-79B2-42F9-B7FF-C93B0D89B4F3}" destId="{4066B780-7406-444A-A63F-DE691AB16B2F}" srcOrd="1" destOrd="0" presId="urn:microsoft.com/office/officeart/2005/8/layout/orgChart1"/>
-    <dgm:cxn modelId="{511626C3-0146-4818-A3C9-6A328356DD91}" type="presOf" srcId="{79F7FB16-2CCC-4C4E-AAB1-188207D7994E}" destId="{33743F9B-A83B-40F8-8C15-FF9145F298D2}" srcOrd="1" destOrd="0" presId="urn:microsoft.com/office/officeart/2005/8/layout/orgChart1"/>
-    <dgm:cxn modelId="{29DB3CF8-10C9-486D-9F74-E3CA47874751}" type="presOf" srcId="{6FC425AC-0C2E-4AB9-8C3B-214ED2E9609C}" destId="{3AB700B1-6B77-40FC-9340-9A540CB7D30B}" srcOrd="0" destOrd="0" presId="urn:microsoft.com/office/officeart/2005/8/layout/orgChart1"/>
-    <dgm:cxn modelId="{E26711DF-E94D-47D0-9AE6-B8C2AE0C47F9}" type="presParOf" srcId="{7F963588-8E7A-4B22-9FC1-2B20F88F1DB4}" destId="{9C9CA977-66CB-47DD-B14C-5351AB99AD1A}" srcOrd="0" destOrd="0" presId="urn:microsoft.com/office/officeart/2005/8/layout/orgChart1"/>
-    <dgm:cxn modelId="{D51134C1-56F8-4F62-A33E-753D1B3B3D27}" type="presParOf" srcId="{9C9CA977-66CB-47DD-B14C-5351AB99AD1A}" destId="{8232BD97-1C16-4F4C-918C-EB307174D52B}" srcOrd="0" destOrd="0" presId="urn:microsoft.com/office/officeart/2005/8/layout/orgChart1"/>
-    <dgm:cxn modelId="{4136BA16-34D2-4105-8F5A-ED9F207EA57D}" type="presParOf" srcId="{8232BD97-1C16-4F4C-918C-EB307174D52B}" destId="{A277A17B-D2FF-42BD-B3E2-AA3142E35DD8}" srcOrd="0" destOrd="0" presId="urn:microsoft.com/office/officeart/2005/8/layout/orgChart1"/>
-    <dgm:cxn modelId="{33F6597C-70EE-471E-BB8C-AF3040A0B7D1}" type="presParOf" srcId="{8232BD97-1C16-4F4C-918C-EB307174D52B}" destId="{D20D44DD-EFB5-41BC-A25B-04125B2FEB91}" srcOrd="1" destOrd="0" presId="urn:microsoft.com/office/officeart/2005/8/layout/orgChart1"/>
-    <dgm:cxn modelId="{B0FE8C48-78B7-45BD-8960-0D8052040D63}" type="presParOf" srcId="{9C9CA977-66CB-47DD-B14C-5351AB99AD1A}" destId="{157F0E85-F770-43FC-A76F-E1AC45B60EBB}" srcOrd="1" destOrd="0" presId="urn:microsoft.com/office/officeart/2005/8/layout/orgChart1"/>
-    <dgm:cxn modelId="{7A8E334D-2E06-4200-9F4D-3565586AE819}" type="presParOf" srcId="{157F0E85-F770-43FC-A76F-E1AC45B60EBB}" destId="{E4A3A5BB-8BD5-4B98-87BB-5D8C62B8DFED}" srcOrd="0" destOrd="0" presId="urn:microsoft.com/office/officeart/2005/8/layout/orgChart1"/>
-    <dgm:cxn modelId="{3DC4D97D-3ED7-47B1-B265-8B70816D2209}" type="presParOf" srcId="{157F0E85-F770-43FC-A76F-E1AC45B60EBB}" destId="{895CDAC9-3448-4C25-B9C0-AC060EF0A710}" srcOrd="1" destOrd="0" presId="urn:microsoft.com/office/officeart/2005/8/layout/orgChart1"/>
-    <dgm:cxn modelId="{95364585-4D6E-4C7E-B21E-580226AA353B}" type="presParOf" srcId="{895CDAC9-3448-4C25-B9C0-AC060EF0A710}" destId="{0D10A0B3-ECD4-424C-948A-2DE64FCFE8F3}" srcOrd="0" destOrd="0" presId="urn:microsoft.com/office/officeart/2005/8/layout/orgChart1"/>
-    <dgm:cxn modelId="{9948A76C-C3C9-42C6-BD52-D4BF1C797343}" type="presParOf" srcId="{0D10A0B3-ECD4-424C-948A-2DE64FCFE8F3}" destId="{3619C4C3-7EF1-4978-899C-D268DDE9D141}" srcOrd="0" destOrd="0" presId="urn:microsoft.com/office/officeart/2005/8/layout/orgChart1"/>
-    <dgm:cxn modelId="{7E03707D-7DAC-41A7-BD64-88D5283FAB21}" type="presParOf" srcId="{0D10A0B3-ECD4-424C-948A-2DE64FCFE8F3}" destId="{56B0EF3D-4F65-4054-B8F0-02042C17719A}" srcOrd="1" destOrd="0" presId="urn:microsoft.com/office/officeart/2005/8/layout/orgChart1"/>
-    <dgm:cxn modelId="{6F4AB967-A0EE-4479-8C31-32CE0BA94CF6}" type="presParOf" srcId="{895CDAC9-3448-4C25-B9C0-AC060EF0A710}" destId="{772AF73B-837E-4F4D-97C5-005504399765}" srcOrd="1" destOrd="0" presId="urn:microsoft.com/office/officeart/2005/8/layout/orgChart1"/>
-    <dgm:cxn modelId="{B9FB5824-56F6-44BC-BA7C-28F7B94AD908}" type="presParOf" srcId="{772AF73B-837E-4F4D-97C5-005504399765}" destId="{0A2CB184-AFC0-4E82-9198-D269E8E3C731}" srcOrd="0" destOrd="0" presId="urn:microsoft.com/office/officeart/2005/8/layout/orgChart1"/>
-    <dgm:cxn modelId="{867BBAB8-E957-46F6-AC34-8D2ECD0EB0B7}" type="presParOf" srcId="{772AF73B-837E-4F4D-97C5-005504399765}" destId="{E0783888-8637-457A-8FAD-406361F507F2}" srcOrd="1" destOrd="0" presId="urn:microsoft.com/office/officeart/2005/8/layout/orgChart1"/>
-    <dgm:cxn modelId="{CA1B1F8B-98CB-44D1-A60D-0C7592DFBE07}" type="presParOf" srcId="{E0783888-8637-457A-8FAD-406361F507F2}" destId="{2CFC6DC8-4CB2-4F65-ACD7-57BABE9D530E}" srcOrd="0" destOrd="0" presId="urn:microsoft.com/office/officeart/2005/8/layout/orgChart1"/>
-    <dgm:cxn modelId="{010AB534-0B0B-4CB3-83B5-80B44EF26198}" type="presParOf" srcId="{2CFC6DC8-4CB2-4F65-ACD7-57BABE9D530E}" destId="{5498E274-3367-47BB-9952-3EB141B54A69}" srcOrd="0" destOrd="0" presId="urn:microsoft.com/office/officeart/2005/8/layout/orgChart1"/>
-    <dgm:cxn modelId="{CD046ACA-2524-4FC1-A28B-351F93B2BA71}" type="presParOf" srcId="{2CFC6DC8-4CB2-4F65-ACD7-57BABE9D530E}" destId="{211E21D4-7AEC-4B63-8F86-9C804CAB4652}" srcOrd="1" destOrd="0" presId="urn:microsoft.com/office/officeart/2005/8/layout/orgChart1"/>
-    <dgm:cxn modelId="{12206D11-C97B-4B58-8F58-3F13FE6C8F86}" type="presParOf" srcId="{E0783888-8637-457A-8FAD-406361F507F2}" destId="{68EE070D-9417-4EA5-B795-5F8E57B654A7}" srcOrd="1" destOrd="0" presId="urn:microsoft.com/office/officeart/2005/8/layout/orgChart1"/>
-    <dgm:cxn modelId="{ED110B11-CF7C-4B68-9108-E77FB63F3BC0}" type="presParOf" srcId="{E0783888-8637-457A-8FAD-406361F507F2}" destId="{2B30CCFF-4E26-420E-83D2-49D85761C10E}" srcOrd="2" destOrd="0" presId="urn:microsoft.com/office/officeart/2005/8/layout/orgChart1"/>
-    <dgm:cxn modelId="{3D851499-4E3D-4759-A77C-A7C66942BC43}" type="presParOf" srcId="{772AF73B-837E-4F4D-97C5-005504399765}" destId="{010E498D-6F50-4988-BCE1-6F7940AF7133}" srcOrd="2" destOrd="0" presId="urn:microsoft.com/office/officeart/2005/8/layout/orgChart1"/>
-    <dgm:cxn modelId="{9520F094-8C6F-4FC7-BE99-13254605E94E}" type="presParOf" srcId="{772AF73B-837E-4F4D-97C5-005504399765}" destId="{D22C437F-F66D-4B0C-8CCC-26678EADFA4F}" srcOrd="3" destOrd="0" presId="urn:microsoft.com/office/officeart/2005/8/layout/orgChart1"/>
-    <dgm:cxn modelId="{13DAEBB2-C1A0-489E-8C08-31433DDBA983}" type="presParOf" srcId="{D22C437F-F66D-4B0C-8CCC-26678EADFA4F}" destId="{05C66199-3314-4A1D-94D3-E7BB5172DBC3}" srcOrd="0" destOrd="0" presId="urn:microsoft.com/office/officeart/2005/8/layout/orgChart1"/>
-    <dgm:cxn modelId="{323E15DF-9C12-4077-95B0-2DD628AB5806}" type="presParOf" srcId="{05C66199-3314-4A1D-94D3-E7BB5172DBC3}" destId="{86443C05-1B4B-4192-BE98-B88ED4EBF947}" srcOrd="0" destOrd="0" presId="urn:microsoft.com/office/officeart/2005/8/layout/orgChart1"/>
-    <dgm:cxn modelId="{3429A421-72D9-4055-8176-5134BA762571}" type="presParOf" srcId="{05C66199-3314-4A1D-94D3-E7BB5172DBC3}" destId="{30487BE6-A76F-4FB7-BDF2-8C895F1F60DB}" srcOrd="1" destOrd="0" presId="urn:microsoft.com/office/officeart/2005/8/layout/orgChart1"/>
-    <dgm:cxn modelId="{D27479DE-76DC-4E23-8B76-ADA244F613DA}" type="presParOf" srcId="{D22C437F-F66D-4B0C-8CCC-26678EADFA4F}" destId="{FF7E7D3B-B7B6-442F-B83B-3CB687CE37A8}" srcOrd="1" destOrd="0" presId="urn:microsoft.com/office/officeart/2005/8/layout/orgChart1"/>
-    <dgm:cxn modelId="{DC03CCDD-9A6C-4EBA-9C0B-1F8FC833E42B}" type="presParOf" srcId="{D22C437F-F66D-4B0C-8CCC-26678EADFA4F}" destId="{4D05552D-C1B4-40C4-8605-E7930C0CF066}" srcOrd="2" destOrd="0" presId="urn:microsoft.com/office/officeart/2005/8/layout/orgChart1"/>
-    <dgm:cxn modelId="{DBB146AC-B820-40D6-84EE-3720D14F174B}" type="presParOf" srcId="{772AF73B-837E-4F4D-97C5-005504399765}" destId="{DE67F0BF-2F30-46AA-8F5A-8DAEA83F3E3F}" srcOrd="4" destOrd="0" presId="urn:microsoft.com/office/officeart/2005/8/layout/orgChart1"/>
-    <dgm:cxn modelId="{605D1D5E-21D5-4254-B458-5EAB2D3F1451}" type="presParOf" srcId="{772AF73B-837E-4F4D-97C5-005504399765}" destId="{7D25312E-D571-4955-86B7-EB03DC781CD7}" srcOrd="5" destOrd="0" presId="urn:microsoft.com/office/officeart/2005/8/layout/orgChart1"/>
-    <dgm:cxn modelId="{45967CA7-7C9D-41F6-8555-8C7EF0B747C9}" type="presParOf" srcId="{7D25312E-D571-4955-86B7-EB03DC781CD7}" destId="{89DD3908-F625-4DDC-930D-4D260456D360}" srcOrd="0" destOrd="0" presId="urn:microsoft.com/office/officeart/2005/8/layout/orgChart1"/>
-    <dgm:cxn modelId="{B876AE82-6622-4617-8309-F09B7EACFC61}" type="presParOf" srcId="{89DD3908-F625-4DDC-930D-4D260456D360}" destId="{5382B167-89F2-4B18-8772-35770AE8F439}" srcOrd="0" destOrd="0" presId="urn:microsoft.com/office/officeart/2005/8/layout/orgChart1"/>
-    <dgm:cxn modelId="{A80E6A7D-0713-424E-8EA6-7BA0E4510BC4}" type="presParOf" srcId="{89DD3908-F625-4DDC-930D-4D260456D360}" destId="{136B3B13-BD89-4B6B-A220-59879617A3CC}" srcOrd="1" destOrd="0" presId="urn:microsoft.com/office/officeart/2005/8/layout/orgChart1"/>
-    <dgm:cxn modelId="{727DDA07-7564-4BB1-95C5-59E3FCB99E8F}" type="presParOf" srcId="{7D25312E-D571-4955-86B7-EB03DC781CD7}" destId="{79AF9CE5-E83C-4F10-93DB-65AC57D48764}" srcOrd="1" destOrd="0" presId="urn:microsoft.com/office/officeart/2005/8/layout/orgChart1"/>
-    <dgm:cxn modelId="{D107156E-B120-4516-9408-66B6EB4ABB7A}" type="presParOf" srcId="{7D25312E-D571-4955-86B7-EB03DC781CD7}" destId="{E096845A-A23D-42EE-BA18-BD94BAF3608C}" srcOrd="2" destOrd="0" presId="urn:microsoft.com/office/officeart/2005/8/layout/orgChart1"/>
-    <dgm:cxn modelId="{62EB232C-62CE-4EDD-847A-B2826F8AAFE1}" type="presParOf" srcId="{772AF73B-837E-4F4D-97C5-005504399765}" destId="{88B4CBAD-E9D1-49B4-A52C-2BECC892BEE7}" srcOrd="6" destOrd="0" presId="urn:microsoft.com/office/officeart/2005/8/layout/orgChart1"/>
-    <dgm:cxn modelId="{E1298CBB-77FD-4C08-BF22-CEBE1A0D4D78}" type="presParOf" srcId="{772AF73B-837E-4F4D-97C5-005504399765}" destId="{65D6CCA4-1877-4876-AA72-8560C8AA0B91}" srcOrd="7" destOrd="0" presId="urn:microsoft.com/office/officeart/2005/8/layout/orgChart1"/>
-    <dgm:cxn modelId="{5A064A0F-5860-4DC2-9798-708633A564CE}" type="presParOf" srcId="{65D6CCA4-1877-4876-AA72-8560C8AA0B91}" destId="{6797F6BD-F68C-4A78-9CB9-60C45053F1F6}" srcOrd="0" destOrd="0" presId="urn:microsoft.com/office/officeart/2005/8/layout/orgChart1"/>
-    <dgm:cxn modelId="{77485130-24FC-48AE-90A8-118EB368757F}" type="presParOf" srcId="{6797F6BD-F68C-4A78-9CB9-60C45053F1F6}" destId="{AACF5D93-9EE5-40EF-9653-A8E3456596F1}" srcOrd="0" destOrd="0" presId="urn:microsoft.com/office/officeart/2005/8/layout/orgChart1"/>
-    <dgm:cxn modelId="{ACFF13AB-C52A-402F-BF29-7F6763AF45E8}" type="presParOf" srcId="{6797F6BD-F68C-4A78-9CB9-60C45053F1F6}" destId="{2FB68600-62EC-446A-BCDE-0920D3A13211}" srcOrd="1" destOrd="0" presId="urn:microsoft.com/office/officeart/2005/8/layout/orgChart1"/>
-    <dgm:cxn modelId="{6C96C569-D2D6-457C-8D2A-C8DB0FA797AD}" type="presParOf" srcId="{65D6CCA4-1877-4876-AA72-8560C8AA0B91}" destId="{55C07F2E-0E71-4CC9-B2E7-196C6123DE99}" srcOrd="1" destOrd="0" presId="urn:microsoft.com/office/officeart/2005/8/layout/orgChart1"/>
-    <dgm:cxn modelId="{4A39890B-2971-405A-9436-E7163D3737A2}" type="presParOf" srcId="{65D6CCA4-1877-4876-AA72-8560C8AA0B91}" destId="{81BBB607-C79D-4180-8944-DBF49108DD8A}" srcOrd="2" destOrd="0" presId="urn:microsoft.com/office/officeart/2005/8/layout/orgChart1"/>
-    <dgm:cxn modelId="{55A14C49-1195-4937-97E5-2011B3643A36}" type="presParOf" srcId="{772AF73B-837E-4F4D-97C5-005504399765}" destId="{B2A21C99-9052-4AD5-A3BE-182D4759C249}" srcOrd="8" destOrd="0" presId="urn:microsoft.com/office/officeart/2005/8/layout/orgChart1"/>
-    <dgm:cxn modelId="{1319D1B7-0D8C-416E-BB29-5FE9695F7D9D}" type="presParOf" srcId="{772AF73B-837E-4F4D-97C5-005504399765}" destId="{C1CD415F-FCC4-4B92-BB0E-1B85130EEC5A}" srcOrd="9" destOrd="0" presId="urn:microsoft.com/office/officeart/2005/8/layout/orgChart1"/>
-    <dgm:cxn modelId="{4000EAD3-FD00-4AC2-94A9-47C25CDF8B1D}" type="presParOf" srcId="{C1CD415F-FCC4-4B92-BB0E-1B85130EEC5A}" destId="{AA5B4276-3186-474F-895A-5961B1F829C0}" srcOrd="0" destOrd="0" presId="urn:microsoft.com/office/officeart/2005/8/layout/orgChart1"/>
-    <dgm:cxn modelId="{3E2FE443-FBFD-42EA-B5A3-CE2B2859AB7C}" type="presParOf" srcId="{AA5B4276-3186-474F-895A-5961B1F829C0}" destId="{481EDF7B-0AC4-446A-A8FB-0988D28F949B}" srcOrd="0" destOrd="0" presId="urn:microsoft.com/office/officeart/2005/8/layout/orgChart1"/>
-    <dgm:cxn modelId="{BC6FD16C-78AB-4103-8E4D-A4DE89F76DB2}" type="presParOf" srcId="{AA5B4276-3186-474F-895A-5961B1F829C0}" destId="{7517E6BE-C88C-4316-A79D-489216A07A3A}" srcOrd="1" destOrd="0" presId="urn:microsoft.com/office/officeart/2005/8/layout/orgChart1"/>
-    <dgm:cxn modelId="{7413C921-5E54-4D8F-984F-7235B8AB834B}" type="presParOf" srcId="{C1CD415F-FCC4-4B92-BB0E-1B85130EEC5A}" destId="{26D5A3F3-4C10-46C0-AF6C-F32156CE2969}" srcOrd="1" destOrd="0" presId="urn:microsoft.com/office/officeart/2005/8/layout/orgChart1"/>
-    <dgm:cxn modelId="{D27656CA-4909-483D-9E6B-D905F2EB157C}" type="presParOf" srcId="{C1CD415F-FCC4-4B92-BB0E-1B85130EEC5A}" destId="{17BDBD75-287D-4AF6-B2BC-1DAA9A5EC09F}" srcOrd="2" destOrd="0" presId="urn:microsoft.com/office/officeart/2005/8/layout/orgChart1"/>
-    <dgm:cxn modelId="{8A96340F-3C7D-424F-8737-6E955BEFC6CC}" type="presParOf" srcId="{895CDAC9-3448-4C25-B9C0-AC060EF0A710}" destId="{F91E9944-A613-468E-BA0B-455A6629B602}" srcOrd="2" destOrd="0" presId="urn:microsoft.com/office/officeart/2005/8/layout/orgChart1"/>
-    <dgm:cxn modelId="{D4422834-3A7C-403A-AAA1-E10D0798DCCC}" type="presParOf" srcId="{157F0E85-F770-43FC-A76F-E1AC45B60EBB}" destId="{B7F13FD1-E923-4F0D-98DD-761C4D31BB75}" srcOrd="2" destOrd="0" presId="urn:microsoft.com/office/officeart/2005/8/layout/orgChart1"/>
-    <dgm:cxn modelId="{1CCE8DAB-634D-4D17-BFB4-D2DA72336C49}" type="presParOf" srcId="{157F0E85-F770-43FC-A76F-E1AC45B60EBB}" destId="{6EAF5DEA-8B1D-4BF8-990E-E71E39D24D6E}" srcOrd="3" destOrd="0" presId="urn:microsoft.com/office/officeart/2005/8/layout/orgChart1"/>
-    <dgm:cxn modelId="{5E7861FB-15BF-4125-A978-4D5D0E189E43}" type="presParOf" srcId="{6EAF5DEA-8B1D-4BF8-990E-E71E39D24D6E}" destId="{C98A6FC9-C0A9-4BBF-AA6D-1F403C6C9F23}" srcOrd="0" destOrd="0" presId="urn:microsoft.com/office/officeart/2005/8/layout/orgChart1"/>
-    <dgm:cxn modelId="{1825196D-BFFA-428C-A16F-44CCF52A4494}" type="presParOf" srcId="{C98A6FC9-C0A9-4BBF-AA6D-1F403C6C9F23}" destId="{9389CEFD-1413-48CA-8DC6-8158C944DDC5}" srcOrd="0" destOrd="0" presId="urn:microsoft.com/office/officeart/2005/8/layout/orgChart1"/>
-    <dgm:cxn modelId="{741673C5-20EB-457B-AE2A-38B26AA7E242}" type="presParOf" srcId="{C98A6FC9-C0A9-4BBF-AA6D-1F403C6C9F23}" destId="{80625D9B-18B8-49D6-ACB9-0E32B8C007A2}" srcOrd="1" destOrd="0" presId="urn:microsoft.com/office/officeart/2005/8/layout/orgChart1"/>
-    <dgm:cxn modelId="{5820BF00-E03B-4D6D-998A-E3DA43B4C7BA}" type="presParOf" srcId="{6EAF5DEA-8B1D-4BF8-990E-E71E39D24D6E}" destId="{3CFB6443-E634-4B34-A2DB-FA1D1BAE61A5}" srcOrd="1" destOrd="0" presId="urn:microsoft.com/office/officeart/2005/8/layout/orgChart1"/>
-    <dgm:cxn modelId="{0526326A-7D9E-4422-AC26-0CC350F593CD}" type="presParOf" srcId="{3CFB6443-E634-4B34-A2DB-FA1D1BAE61A5}" destId="{D5E21B1D-2FD4-40DC-812D-6F3623AB5CB0}" srcOrd="0" destOrd="0" presId="urn:microsoft.com/office/officeart/2005/8/layout/orgChart1"/>
-    <dgm:cxn modelId="{75CAB422-D12E-4F70-8599-E7862F2152AD}" type="presParOf" srcId="{3CFB6443-E634-4B34-A2DB-FA1D1BAE61A5}" destId="{FBF79903-5312-43C8-BFF4-7133BB20D48B}" srcOrd="1" destOrd="0" presId="urn:microsoft.com/office/officeart/2005/8/layout/orgChart1"/>
-    <dgm:cxn modelId="{8B2D9921-A825-47AF-A6E8-805D278A1D16}" type="presParOf" srcId="{FBF79903-5312-43C8-BFF4-7133BB20D48B}" destId="{05CD3C0D-0510-405F-B85B-7A35F7F9F80C}" srcOrd="0" destOrd="0" presId="urn:microsoft.com/office/officeart/2005/8/layout/orgChart1"/>
-    <dgm:cxn modelId="{FFCA1DA3-97CE-4C83-A907-A0F1E0117D95}" type="presParOf" srcId="{05CD3C0D-0510-405F-B85B-7A35F7F9F80C}" destId="{F2D27FB1-E81D-44AD-A94C-AB6BD44633E3}" srcOrd="0" destOrd="0" presId="urn:microsoft.com/office/officeart/2005/8/layout/orgChart1"/>
-    <dgm:cxn modelId="{045BA150-65EA-4612-A999-7EF662181323}" type="presParOf" srcId="{05CD3C0D-0510-405F-B85B-7A35F7F9F80C}" destId="{A7F693F0-60A9-4372-9A45-A6A2F18B4D42}" srcOrd="1" destOrd="0" presId="urn:microsoft.com/office/officeart/2005/8/layout/orgChart1"/>
-    <dgm:cxn modelId="{E2A31D84-4712-4589-B19F-B669B08EF051}" type="presParOf" srcId="{FBF79903-5312-43C8-BFF4-7133BB20D48B}" destId="{2CC76FA8-A4EF-4112-808F-86564E921023}" srcOrd="1" destOrd="0" presId="urn:microsoft.com/office/officeart/2005/8/layout/orgChart1"/>
-    <dgm:cxn modelId="{D5126F29-0DF3-46E5-B1FB-783D4AE0F876}" type="presParOf" srcId="{FBF79903-5312-43C8-BFF4-7133BB20D48B}" destId="{7291D64D-C4AB-4678-BBCE-D5BD6A721F6D}" srcOrd="2" destOrd="0" presId="urn:microsoft.com/office/officeart/2005/8/layout/orgChart1"/>
-    <dgm:cxn modelId="{8043043A-C8EE-459D-9A1A-D1DC4481057F}" type="presParOf" srcId="{3CFB6443-E634-4B34-A2DB-FA1D1BAE61A5}" destId="{FFDC59A7-BA2C-4B64-B178-F7EA059C6228}" srcOrd="2" destOrd="0" presId="urn:microsoft.com/office/officeart/2005/8/layout/orgChart1"/>
-    <dgm:cxn modelId="{11664E06-C451-4A2B-8B2D-CF9BB354C8C7}" type="presParOf" srcId="{3CFB6443-E634-4B34-A2DB-FA1D1BAE61A5}" destId="{90DCD3D1-3D82-47F1-A215-8CE62BA21038}" srcOrd="3" destOrd="0" presId="urn:microsoft.com/office/officeart/2005/8/layout/orgChart1"/>
-    <dgm:cxn modelId="{C0E2CB21-AA34-4412-9136-E19C7499F019}" type="presParOf" srcId="{90DCD3D1-3D82-47F1-A215-8CE62BA21038}" destId="{FAA53D81-6A94-4346-9AAC-016F62687E6F}" srcOrd="0" destOrd="0" presId="urn:microsoft.com/office/officeart/2005/8/layout/orgChart1"/>
-    <dgm:cxn modelId="{7212BD3E-AA5F-45AD-82F1-03814FC2F140}" type="presParOf" srcId="{FAA53D81-6A94-4346-9AAC-016F62687E6F}" destId="{A3D51C1F-6E2C-4360-BF65-B8CF2027BD27}" srcOrd="0" destOrd="0" presId="urn:microsoft.com/office/officeart/2005/8/layout/orgChart1"/>
-    <dgm:cxn modelId="{99CEF100-8D92-42C9-97C5-E63FFE697C71}" type="presParOf" srcId="{FAA53D81-6A94-4346-9AAC-016F62687E6F}" destId="{22B4527C-A2FE-4DE3-BBA2-739C77EB5A41}" srcOrd="1" destOrd="0" presId="urn:microsoft.com/office/officeart/2005/8/layout/orgChart1"/>
-    <dgm:cxn modelId="{04001F35-34A5-4838-B6A1-9ADB1CC61F1D}" type="presParOf" srcId="{90DCD3D1-3D82-47F1-A215-8CE62BA21038}" destId="{E21B0326-114C-4C57-B561-2E865394D076}" srcOrd="1" destOrd="0" presId="urn:microsoft.com/office/officeart/2005/8/layout/orgChart1"/>
-    <dgm:cxn modelId="{F2AD5890-7F7A-4E77-BB4D-91E560615416}" type="presParOf" srcId="{90DCD3D1-3D82-47F1-A215-8CE62BA21038}" destId="{FCE4661C-F59B-4E8A-A4B0-0E5FFA8F8271}" srcOrd="2" destOrd="0" presId="urn:microsoft.com/office/officeart/2005/8/layout/orgChart1"/>
-    <dgm:cxn modelId="{64F27E21-8A28-4B5E-BAB5-D9F6143D9A54}" type="presParOf" srcId="{3CFB6443-E634-4B34-A2DB-FA1D1BAE61A5}" destId="{D31BD443-D839-409C-8B8D-8D820811987D}" srcOrd="4" destOrd="0" presId="urn:microsoft.com/office/officeart/2005/8/layout/orgChart1"/>
-    <dgm:cxn modelId="{46338AF7-D705-4FFE-8744-9239250F7785}" type="presParOf" srcId="{3CFB6443-E634-4B34-A2DB-FA1D1BAE61A5}" destId="{66171BCF-99B1-45B6-AD2A-D2B64B45A145}" srcOrd="5" destOrd="0" presId="urn:microsoft.com/office/officeart/2005/8/layout/orgChart1"/>
-    <dgm:cxn modelId="{D5EA09C3-BD6C-42A6-8D81-AFD720070A18}" type="presParOf" srcId="{66171BCF-99B1-45B6-AD2A-D2B64B45A145}" destId="{26823BB6-3965-4FCF-A167-C8396B58B8A5}" srcOrd="0" destOrd="0" presId="urn:microsoft.com/office/officeart/2005/8/layout/orgChart1"/>
-    <dgm:cxn modelId="{37DF626F-1A75-4A77-8124-0F67BBD906A3}" type="presParOf" srcId="{26823BB6-3965-4FCF-A167-C8396B58B8A5}" destId="{6FA740F6-2BAB-445C-8FFB-BBFD319C3643}" srcOrd="0" destOrd="0" presId="urn:microsoft.com/office/officeart/2005/8/layout/orgChart1"/>
-    <dgm:cxn modelId="{DEB2BADD-AF0C-427D-91CA-AB3C2A7E50A5}" type="presParOf" srcId="{26823BB6-3965-4FCF-A167-C8396B58B8A5}" destId="{A74F91E5-27FC-4DCF-95E5-20C1A4110C6B}" srcOrd="1" destOrd="0" presId="urn:microsoft.com/office/officeart/2005/8/layout/orgChart1"/>
-    <dgm:cxn modelId="{5F839EA8-D76F-4468-A8EC-D9AC1C884756}" type="presParOf" srcId="{66171BCF-99B1-45B6-AD2A-D2B64B45A145}" destId="{51B38B01-E779-474B-A45C-40EF9F5E14D2}" srcOrd="1" destOrd="0" presId="urn:microsoft.com/office/officeart/2005/8/layout/orgChart1"/>
-    <dgm:cxn modelId="{F71686ED-DD9B-44B6-BF64-165FEA2CD044}" type="presParOf" srcId="{66171BCF-99B1-45B6-AD2A-D2B64B45A145}" destId="{B01BEB75-BF7D-4B93-AAD9-BA95F397E373}" srcOrd="2" destOrd="0" presId="urn:microsoft.com/office/officeart/2005/8/layout/orgChart1"/>
-    <dgm:cxn modelId="{E39A3E0F-5F60-4C03-A0DF-C2BC7958CB29}" type="presParOf" srcId="{3CFB6443-E634-4B34-A2DB-FA1D1BAE61A5}" destId="{2D06040B-EC24-492D-9BE2-6EDE44C55FBD}" srcOrd="6" destOrd="0" presId="urn:microsoft.com/office/officeart/2005/8/layout/orgChart1"/>
-    <dgm:cxn modelId="{FCC83ACC-196A-4FB5-AE75-4EA6BBEB982F}" type="presParOf" srcId="{3CFB6443-E634-4B34-A2DB-FA1D1BAE61A5}" destId="{310A6AEB-8512-4FF3-911B-4584EB151C4B}" srcOrd="7" destOrd="0" presId="urn:microsoft.com/office/officeart/2005/8/layout/orgChart1"/>
-    <dgm:cxn modelId="{3CFE8A77-58CB-4D35-A463-8E3BEC3FE117}" type="presParOf" srcId="{310A6AEB-8512-4FF3-911B-4584EB151C4B}" destId="{039081F8-888B-4F4F-89DB-268F08DFEB70}" srcOrd="0" destOrd="0" presId="urn:microsoft.com/office/officeart/2005/8/layout/orgChart1"/>
-    <dgm:cxn modelId="{44B440F2-F53A-45E5-B27A-3B81FF510EAA}" type="presParOf" srcId="{039081F8-888B-4F4F-89DB-268F08DFEB70}" destId="{261AD1D2-ACB8-466B-9B92-4A36FEDE4945}" srcOrd="0" destOrd="0" presId="urn:microsoft.com/office/officeart/2005/8/layout/orgChart1"/>
-    <dgm:cxn modelId="{53D5A7C5-9FA0-44DB-AA5B-B102F93212F6}" type="presParOf" srcId="{039081F8-888B-4F4F-89DB-268F08DFEB70}" destId="{96E3A361-8F7F-4802-9713-68E9E2300615}" srcOrd="1" destOrd="0" presId="urn:microsoft.com/office/officeart/2005/8/layout/orgChart1"/>
-    <dgm:cxn modelId="{4B607B1C-A3E9-4725-AB96-5A6CADBDA9A3}" type="presParOf" srcId="{310A6AEB-8512-4FF3-911B-4584EB151C4B}" destId="{D1F852DB-55A3-4A20-93EA-5D2573495DCF}" srcOrd="1" destOrd="0" presId="urn:microsoft.com/office/officeart/2005/8/layout/orgChart1"/>
-    <dgm:cxn modelId="{B47DB7FA-62EA-4BE8-82FA-2B8EEA5E4EFD}" type="presParOf" srcId="{310A6AEB-8512-4FF3-911B-4584EB151C4B}" destId="{F77229E6-3CAB-43DA-AEA7-EE906C04D40A}" srcOrd="2" destOrd="0" presId="urn:microsoft.com/office/officeart/2005/8/layout/orgChart1"/>
-    <dgm:cxn modelId="{D7D2766C-45FB-44EA-9AAF-3568A5A6CDE6}" type="presParOf" srcId="{3CFB6443-E634-4B34-A2DB-FA1D1BAE61A5}" destId="{08609F52-D2D8-4428-93E3-E5D5869BA204}" srcOrd="8" destOrd="0" presId="urn:microsoft.com/office/officeart/2005/8/layout/orgChart1"/>
-    <dgm:cxn modelId="{A1DB3085-C67E-4B05-8773-18346874413C}" type="presParOf" srcId="{3CFB6443-E634-4B34-A2DB-FA1D1BAE61A5}" destId="{DCF34A6C-BF98-471A-813B-02870D61CE06}" srcOrd="9" destOrd="0" presId="urn:microsoft.com/office/officeart/2005/8/layout/orgChart1"/>
-    <dgm:cxn modelId="{07FF1ADB-1614-4758-8D40-225AB8C754D9}" type="presParOf" srcId="{DCF34A6C-BF98-471A-813B-02870D61CE06}" destId="{0D8EE8A9-B22D-48DB-89CF-82F529015BF8}" srcOrd="0" destOrd="0" presId="urn:microsoft.com/office/officeart/2005/8/layout/orgChart1"/>
-    <dgm:cxn modelId="{3119D9E8-182F-4903-AE01-E2F23CB4CB89}" type="presParOf" srcId="{0D8EE8A9-B22D-48DB-89CF-82F529015BF8}" destId="{CB99205C-F065-4369-A022-799083212B26}" srcOrd="0" destOrd="0" presId="urn:microsoft.com/office/officeart/2005/8/layout/orgChart1"/>
-    <dgm:cxn modelId="{85708F7C-2790-4D3A-98D8-F58EAFA007BA}" type="presParOf" srcId="{0D8EE8A9-B22D-48DB-89CF-82F529015BF8}" destId="{4C6EF907-CA87-480F-9266-9CC63C146630}" srcOrd="1" destOrd="0" presId="urn:microsoft.com/office/officeart/2005/8/layout/orgChart1"/>
-    <dgm:cxn modelId="{77E41644-2CC6-4D4E-8B72-6EA01ACB6380}" type="presParOf" srcId="{DCF34A6C-BF98-471A-813B-02870D61CE06}" destId="{096C968A-ED56-4AA5-9D4B-2C54C151CE22}" srcOrd="1" destOrd="0" presId="urn:microsoft.com/office/officeart/2005/8/layout/orgChart1"/>
-    <dgm:cxn modelId="{B57E29C9-50A0-4A26-A604-7CD7F552356B}" type="presParOf" srcId="{DCF34A6C-BF98-471A-813B-02870D61CE06}" destId="{26FA9138-7B92-4038-BF58-D92B6998A7B5}" srcOrd="2" destOrd="0" presId="urn:microsoft.com/office/officeart/2005/8/layout/orgChart1"/>
-    <dgm:cxn modelId="{12968C20-BB7C-412C-9947-0DCC68A1CD2D}" type="presParOf" srcId="{3CFB6443-E634-4B34-A2DB-FA1D1BAE61A5}" destId="{02BBE8A3-894E-473D-A355-F81A4D878CCA}" srcOrd="10" destOrd="0" presId="urn:microsoft.com/office/officeart/2005/8/layout/orgChart1"/>
-    <dgm:cxn modelId="{D55412AD-878D-47F0-ABE0-91D44360FFA4}" type="presParOf" srcId="{3CFB6443-E634-4B34-A2DB-FA1D1BAE61A5}" destId="{348344C9-5318-4451-8AEC-82D779CDF79B}" srcOrd="11" destOrd="0" presId="urn:microsoft.com/office/officeart/2005/8/layout/orgChart1"/>
-    <dgm:cxn modelId="{9E32F124-5E88-4B3E-8C91-185BFD0B6CBE}" type="presParOf" srcId="{348344C9-5318-4451-8AEC-82D779CDF79B}" destId="{520DF7A3-983E-4035-BE0A-E04242562816}" srcOrd="0" destOrd="0" presId="urn:microsoft.com/office/officeart/2005/8/layout/orgChart1"/>
-    <dgm:cxn modelId="{0A7CD37C-7ABA-41E1-BD3B-670DFCA037D3}" type="presParOf" srcId="{520DF7A3-983E-4035-BE0A-E04242562816}" destId="{7992F56E-869D-4CED-A409-DE525F56B4EE}" srcOrd="0" destOrd="0" presId="urn:microsoft.com/office/officeart/2005/8/layout/orgChart1"/>
-    <dgm:cxn modelId="{4691AC3A-C94C-409C-AE14-0AFE721B6EB5}" type="presParOf" srcId="{520DF7A3-983E-4035-BE0A-E04242562816}" destId="{1AAA77DB-8591-40D9-A098-6D5718A559F0}" srcOrd="1" destOrd="0" presId="urn:microsoft.com/office/officeart/2005/8/layout/orgChart1"/>
-    <dgm:cxn modelId="{E119498A-B785-4414-A5AE-5DA024197902}" type="presParOf" srcId="{348344C9-5318-4451-8AEC-82D779CDF79B}" destId="{856985F2-A8C9-4A8C-B32B-DD114DA1F8DA}" srcOrd="1" destOrd="0" presId="urn:microsoft.com/office/officeart/2005/8/layout/orgChart1"/>
-    <dgm:cxn modelId="{D978586A-3359-4B9A-A234-1612EACBC1D8}" type="presParOf" srcId="{348344C9-5318-4451-8AEC-82D779CDF79B}" destId="{9DECE6DA-2D8D-4FE4-8234-45579E4D1886}" srcOrd="2" destOrd="0" presId="urn:microsoft.com/office/officeart/2005/8/layout/orgChart1"/>
-    <dgm:cxn modelId="{F9232AC0-C345-4160-813C-C18B26C9C449}" type="presParOf" srcId="{6EAF5DEA-8B1D-4BF8-990E-E71E39D24D6E}" destId="{B1B8AE33-E0D0-4B5A-A969-3C0BB2A57A67}" srcOrd="2" destOrd="0" presId="urn:microsoft.com/office/officeart/2005/8/layout/orgChart1"/>
-    <dgm:cxn modelId="{8146724D-0292-495E-975A-86A962D16C34}" type="presParOf" srcId="{157F0E85-F770-43FC-A76F-E1AC45B60EBB}" destId="{2FB62315-170E-484B-B9C5-DAF856CEC0F9}" srcOrd="4" destOrd="0" presId="urn:microsoft.com/office/officeart/2005/8/layout/orgChart1"/>
-    <dgm:cxn modelId="{5B48DA68-6C2B-4B56-A0C0-C92FE2126AC4}" type="presParOf" srcId="{157F0E85-F770-43FC-A76F-E1AC45B60EBB}" destId="{134CA2A6-94CA-4DC9-9C70-89CA19F82095}" srcOrd="5" destOrd="0" presId="urn:microsoft.com/office/officeart/2005/8/layout/orgChart1"/>
-    <dgm:cxn modelId="{4778D336-7007-43CF-813B-BA270F3BA781}" type="presParOf" srcId="{134CA2A6-94CA-4DC9-9C70-89CA19F82095}" destId="{1F3D03C2-3D0F-4814-BA91-4FDC76427BE7}" srcOrd="0" destOrd="0" presId="urn:microsoft.com/office/officeart/2005/8/layout/orgChart1"/>
-    <dgm:cxn modelId="{24D9AE3F-A5F2-41E3-AC60-163C2BD53C0E}" type="presParOf" srcId="{1F3D03C2-3D0F-4814-BA91-4FDC76427BE7}" destId="{0A881497-F51A-4609-8E58-42E123B13E38}" srcOrd="0" destOrd="0" presId="urn:microsoft.com/office/officeart/2005/8/layout/orgChart1"/>
-    <dgm:cxn modelId="{82D255E3-83B4-49A4-A948-16EB270C1888}" type="presParOf" srcId="{1F3D03C2-3D0F-4814-BA91-4FDC76427BE7}" destId="{4594F3B5-F2DF-44BD-8CA6-6AB18536429E}" srcOrd="1" destOrd="0" presId="urn:microsoft.com/office/officeart/2005/8/layout/orgChart1"/>
-    <dgm:cxn modelId="{5BAD1A3E-321F-49D3-B434-A56465669683}" type="presParOf" srcId="{134CA2A6-94CA-4DC9-9C70-89CA19F82095}" destId="{183CCC4D-8148-48B5-9664-08B563A8EA03}" srcOrd="1" destOrd="0" presId="urn:microsoft.com/office/officeart/2005/8/layout/orgChart1"/>
-    <dgm:cxn modelId="{B513F18A-21DA-4B57-AA47-D041B9A5F646}" type="presParOf" srcId="{183CCC4D-8148-48B5-9664-08B563A8EA03}" destId="{EDC26AE2-8666-46D1-9FC9-0888DCFC4E42}" srcOrd="0" destOrd="0" presId="urn:microsoft.com/office/officeart/2005/8/layout/orgChart1"/>
-    <dgm:cxn modelId="{93393C96-EC2E-4AC4-A5F1-4F8CA69CE8A5}" type="presParOf" srcId="{183CCC4D-8148-48B5-9664-08B563A8EA03}" destId="{1F2DEA3A-D88D-4817-A7DA-064F7E7155B7}" srcOrd="1" destOrd="0" presId="urn:microsoft.com/office/officeart/2005/8/layout/orgChart1"/>
-    <dgm:cxn modelId="{82C33F18-A964-4F68-AE66-C341A8E66DA1}" type="presParOf" srcId="{1F2DEA3A-D88D-4817-A7DA-064F7E7155B7}" destId="{48EEB855-C101-4268-B4D4-6E4F5F2117BD}" srcOrd="0" destOrd="0" presId="urn:microsoft.com/office/officeart/2005/8/layout/orgChart1"/>
-    <dgm:cxn modelId="{044CBC07-1AFD-4D3A-A8CB-DFC449F10BFD}" type="presParOf" srcId="{48EEB855-C101-4268-B4D4-6E4F5F2117BD}" destId="{53C2E744-6565-4585-A9D3-5075DA88270A}" srcOrd="0" destOrd="0" presId="urn:microsoft.com/office/officeart/2005/8/layout/orgChart1"/>
-    <dgm:cxn modelId="{07C6E8C9-E36F-4CC8-962F-E34A566CC046}" type="presParOf" srcId="{48EEB855-C101-4268-B4D4-6E4F5F2117BD}" destId="{22E2DB3D-6DBF-425C-BC76-BF1657621BE8}" srcOrd="1" destOrd="0" presId="urn:microsoft.com/office/officeart/2005/8/layout/orgChart1"/>
-    <dgm:cxn modelId="{A84A3FE5-2F7D-47FD-B803-DB9844436FBD}" type="presParOf" srcId="{1F2DEA3A-D88D-4817-A7DA-064F7E7155B7}" destId="{E08560FD-9806-455A-B495-1E7DA2F176FD}" srcOrd="1" destOrd="0" presId="urn:microsoft.com/office/officeart/2005/8/layout/orgChart1"/>
-    <dgm:cxn modelId="{181058B0-6DD5-4F05-94C2-C6F7F697A5FB}" type="presParOf" srcId="{1F2DEA3A-D88D-4817-A7DA-064F7E7155B7}" destId="{8FBF27AD-7871-4917-A5CE-F90BB932C9D5}" srcOrd="2" destOrd="0" presId="urn:microsoft.com/office/officeart/2005/8/layout/orgChart1"/>
-    <dgm:cxn modelId="{E30D12EF-5C43-40AB-9897-25082C191B7D}" type="presParOf" srcId="{183CCC4D-8148-48B5-9664-08B563A8EA03}" destId="{DA94F524-F4A8-450D-93EB-234F9F910490}" srcOrd="2" destOrd="0" presId="urn:microsoft.com/office/officeart/2005/8/layout/orgChart1"/>
-    <dgm:cxn modelId="{116C2BCA-973D-4553-80A4-C942FE8BF450}" type="presParOf" srcId="{183CCC4D-8148-48B5-9664-08B563A8EA03}" destId="{2E245395-2548-4E3C-84D7-FF5BF504AFBE}" srcOrd="3" destOrd="0" presId="urn:microsoft.com/office/officeart/2005/8/layout/orgChart1"/>
-    <dgm:cxn modelId="{57B4CEB7-C294-4EB6-B2FA-BFB524603936}" type="presParOf" srcId="{2E245395-2548-4E3C-84D7-FF5BF504AFBE}" destId="{2C8F0B2C-CDB8-48B1-939A-BCD4FA5BD6E1}" srcOrd="0" destOrd="0" presId="urn:microsoft.com/office/officeart/2005/8/layout/orgChart1"/>
-    <dgm:cxn modelId="{66D51ED6-8862-49B9-99B4-D371D3A29F89}" type="presParOf" srcId="{2C8F0B2C-CDB8-48B1-939A-BCD4FA5BD6E1}" destId="{9917F5A4-A4E2-4132-AD4F-2CFDAA190B32}" srcOrd="0" destOrd="0" presId="urn:microsoft.com/office/officeart/2005/8/layout/orgChart1"/>
-    <dgm:cxn modelId="{B76AA11B-2CB7-42F9-9B1B-9A85BAAC53E0}" type="presParOf" srcId="{2C8F0B2C-CDB8-48B1-939A-BCD4FA5BD6E1}" destId="{25F5757C-963F-415B-AEEC-F0D8F2C5AAD2}" srcOrd="1" destOrd="0" presId="urn:microsoft.com/office/officeart/2005/8/layout/orgChart1"/>
-    <dgm:cxn modelId="{CD0AA63E-A3FA-4183-A86B-F0DE9DE97BA4}" type="presParOf" srcId="{2E245395-2548-4E3C-84D7-FF5BF504AFBE}" destId="{1FB01665-754E-424D-B2D9-1CD7FA1A1CF2}" srcOrd="1" destOrd="0" presId="urn:microsoft.com/office/officeart/2005/8/layout/orgChart1"/>
-    <dgm:cxn modelId="{8FBE7FB2-98F9-411A-88AC-B672D21D92E1}" type="presParOf" srcId="{2E245395-2548-4E3C-84D7-FF5BF504AFBE}" destId="{563A7353-9E2E-4A71-A608-E74BCB025872}" srcOrd="2" destOrd="0" presId="urn:microsoft.com/office/officeart/2005/8/layout/orgChart1"/>
-    <dgm:cxn modelId="{2AD22E0E-357F-49E0-9F13-CEF416C898F1}" type="presParOf" srcId="{183CCC4D-8148-48B5-9664-08B563A8EA03}" destId="{B1728125-0454-4FE9-9C86-412A58186FFA}" srcOrd="4" destOrd="0" presId="urn:microsoft.com/office/officeart/2005/8/layout/orgChart1"/>
-    <dgm:cxn modelId="{CACE171E-B55F-4D6E-A6DB-C92335F3DE47}" type="presParOf" srcId="{183CCC4D-8148-48B5-9664-08B563A8EA03}" destId="{F5BEB345-E368-4FB6-8C7B-B0B46DF91767}" srcOrd="5" destOrd="0" presId="urn:microsoft.com/office/officeart/2005/8/layout/orgChart1"/>
-    <dgm:cxn modelId="{F06778D1-C170-4DAD-84F6-1E0D95ACBDCB}" type="presParOf" srcId="{F5BEB345-E368-4FB6-8C7B-B0B46DF91767}" destId="{91326FA7-DEA1-499C-9F9C-1FAFF7CF8CAD}" srcOrd="0" destOrd="0" presId="urn:microsoft.com/office/officeart/2005/8/layout/orgChart1"/>
-    <dgm:cxn modelId="{F347010A-24E9-4695-8B73-395EA11C1897}" type="presParOf" srcId="{91326FA7-DEA1-499C-9F9C-1FAFF7CF8CAD}" destId="{5F5CF186-B37C-472D-928D-11F419112EB2}" srcOrd="0" destOrd="0" presId="urn:microsoft.com/office/officeart/2005/8/layout/orgChart1"/>
-    <dgm:cxn modelId="{B13BBB7D-5774-4B1A-8B2D-127045382CF8}" type="presParOf" srcId="{91326FA7-DEA1-499C-9F9C-1FAFF7CF8CAD}" destId="{7BEF076A-D52D-497C-8ED2-572300460D77}" srcOrd="1" destOrd="0" presId="urn:microsoft.com/office/officeart/2005/8/layout/orgChart1"/>
-    <dgm:cxn modelId="{6AFA394E-52C7-4755-AF59-587DB9294802}" type="presParOf" srcId="{F5BEB345-E368-4FB6-8C7B-B0B46DF91767}" destId="{D462D0A8-82A8-45B0-BFF4-FB97B0300C22}" srcOrd="1" destOrd="0" presId="urn:microsoft.com/office/officeart/2005/8/layout/orgChart1"/>
-    <dgm:cxn modelId="{B03D1D66-872F-40F1-B92B-164812B33F41}" type="presParOf" srcId="{F5BEB345-E368-4FB6-8C7B-B0B46DF91767}" destId="{D5DD3647-E570-4F4E-821F-3348A5330322}" srcOrd="2" destOrd="0" presId="urn:microsoft.com/office/officeart/2005/8/layout/orgChart1"/>
-    <dgm:cxn modelId="{4351D2B6-26DB-4691-AA88-DC285E738A76}" type="presParOf" srcId="{183CCC4D-8148-48B5-9664-08B563A8EA03}" destId="{4B26D491-1329-40F9-BD38-31528B446645}" srcOrd="6" destOrd="0" presId="urn:microsoft.com/office/officeart/2005/8/layout/orgChart1"/>
-    <dgm:cxn modelId="{8023E472-44C2-49C7-85E1-4858785EAB92}" type="presParOf" srcId="{183CCC4D-8148-48B5-9664-08B563A8EA03}" destId="{4EA2E3A5-4CE8-4BA1-86C7-6D862D4ADD55}" srcOrd="7" destOrd="0" presId="urn:microsoft.com/office/officeart/2005/8/layout/orgChart1"/>
-    <dgm:cxn modelId="{53866C6F-FC0B-4DD9-857C-875501911020}" type="presParOf" srcId="{4EA2E3A5-4CE8-4BA1-86C7-6D862D4ADD55}" destId="{3E70F2F6-0993-48AB-A99C-B1B7D27D7201}" srcOrd="0" destOrd="0" presId="urn:microsoft.com/office/officeart/2005/8/layout/orgChart1"/>
-    <dgm:cxn modelId="{A87E87B4-4CDA-48CB-8C5C-E355A88525D9}" type="presParOf" srcId="{3E70F2F6-0993-48AB-A99C-B1B7D27D7201}" destId="{35F4178F-1602-4089-BAE8-60E162072012}" srcOrd="0" destOrd="0" presId="urn:microsoft.com/office/officeart/2005/8/layout/orgChart1"/>
-    <dgm:cxn modelId="{8B8C15F1-7318-4044-84C9-C82CF07121CA}" type="presParOf" srcId="{3E70F2F6-0993-48AB-A99C-B1B7D27D7201}" destId="{D6303291-3CD7-465D-B8B5-B52EDD155DCC}" srcOrd="1" destOrd="0" presId="urn:microsoft.com/office/officeart/2005/8/layout/orgChart1"/>
-    <dgm:cxn modelId="{5F3A5091-BCE5-498B-BD80-EDA12A5B09A9}" type="presParOf" srcId="{4EA2E3A5-4CE8-4BA1-86C7-6D862D4ADD55}" destId="{51FBF9F6-D728-418C-861E-64F4BFA2A409}" srcOrd="1" destOrd="0" presId="urn:microsoft.com/office/officeart/2005/8/layout/orgChart1"/>
-    <dgm:cxn modelId="{F38E547E-2A3A-4279-A5A8-61AAE82E289B}" type="presParOf" srcId="{4EA2E3A5-4CE8-4BA1-86C7-6D862D4ADD55}" destId="{4D334D45-5D08-43B1-9501-84F0E3065231}" srcOrd="2" destOrd="0" presId="urn:microsoft.com/office/officeart/2005/8/layout/orgChart1"/>
-    <dgm:cxn modelId="{0EAEFE2C-48D6-42CE-9140-866C42379216}" type="presParOf" srcId="{183CCC4D-8148-48B5-9664-08B563A8EA03}" destId="{774673EE-C5F8-4460-AD5E-F9ED92DE61A1}" srcOrd="8" destOrd="0" presId="urn:microsoft.com/office/officeart/2005/8/layout/orgChart1"/>
-    <dgm:cxn modelId="{BE1114D0-828B-45F5-B4C5-2F0824604307}" type="presParOf" srcId="{183CCC4D-8148-48B5-9664-08B563A8EA03}" destId="{EED730C9-39F9-4B06-B7AF-AE7EF9619613}" srcOrd="9" destOrd="0" presId="urn:microsoft.com/office/officeart/2005/8/layout/orgChart1"/>
-    <dgm:cxn modelId="{6EBC2055-724F-44A8-BF2F-923AB17086EA}" type="presParOf" srcId="{EED730C9-39F9-4B06-B7AF-AE7EF9619613}" destId="{AA209173-26C7-4284-9FA6-1E3743938BAA}" srcOrd="0" destOrd="0" presId="urn:microsoft.com/office/officeart/2005/8/layout/orgChart1"/>
-    <dgm:cxn modelId="{3E488831-8E3B-4F9B-8368-BE30D11B2D5F}" type="presParOf" srcId="{AA209173-26C7-4284-9FA6-1E3743938BAA}" destId="{1158C3AF-A805-4D15-9CE6-380DA7999E0E}" srcOrd="0" destOrd="0" presId="urn:microsoft.com/office/officeart/2005/8/layout/orgChart1"/>
-    <dgm:cxn modelId="{57C427E6-E31F-4C11-8F7A-8142A128501A}" type="presParOf" srcId="{AA209173-26C7-4284-9FA6-1E3743938BAA}" destId="{4066B780-7406-444A-A63F-DE691AB16B2F}" srcOrd="1" destOrd="0" presId="urn:microsoft.com/office/officeart/2005/8/layout/orgChart1"/>
-    <dgm:cxn modelId="{AD94433A-CAEB-4AEF-9A3E-2EF331CB4FD5}" type="presParOf" srcId="{EED730C9-39F9-4B06-B7AF-AE7EF9619613}" destId="{BC353657-6775-4549-872B-C41A981B7B8D}" srcOrd="1" destOrd="0" presId="urn:microsoft.com/office/officeart/2005/8/layout/orgChart1"/>
-    <dgm:cxn modelId="{E7457C3B-5C39-43D9-8084-692BCA58040C}" type="presParOf" srcId="{EED730C9-39F9-4B06-B7AF-AE7EF9619613}" destId="{B9D2C2C6-454C-45C9-8726-B2C01C1F2045}" srcOrd="2" destOrd="0" presId="urn:microsoft.com/office/officeart/2005/8/layout/orgChart1"/>
-    <dgm:cxn modelId="{3EBCA630-45AE-4670-8C86-79B249AF7D06}" type="presParOf" srcId="{183CCC4D-8148-48B5-9664-08B563A8EA03}" destId="{EBCF4A91-F0B4-4C6D-94F9-BEA561BCC37D}" srcOrd="10" destOrd="0" presId="urn:microsoft.com/office/officeart/2005/8/layout/orgChart1"/>
-    <dgm:cxn modelId="{13946C50-F0EE-4816-88CF-A73B08151354}" type="presParOf" srcId="{183CCC4D-8148-48B5-9664-08B563A8EA03}" destId="{C14AC98E-D310-4BEB-8898-91EFB608FC43}" srcOrd="11" destOrd="0" presId="urn:microsoft.com/office/officeart/2005/8/layout/orgChart1"/>
-    <dgm:cxn modelId="{5D93C550-C51A-412C-B983-E8E545B643F8}" type="presParOf" srcId="{C14AC98E-D310-4BEB-8898-91EFB608FC43}" destId="{9CB4C9ED-1CCB-4C8C-82D9-11ED2D74328D}" srcOrd="0" destOrd="0" presId="urn:microsoft.com/office/officeart/2005/8/layout/orgChart1"/>
-    <dgm:cxn modelId="{7C76FD43-4C0B-4FEC-9950-BD2EF96D4513}" type="presParOf" srcId="{9CB4C9ED-1CCB-4C8C-82D9-11ED2D74328D}" destId="{B808A6B7-1041-43E5-9639-5F07C379C252}" srcOrd="0" destOrd="0" presId="urn:microsoft.com/office/officeart/2005/8/layout/orgChart1"/>
-    <dgm:cxn modelId="{B2F60E21-A1B5-4083-A52A-7D2E1CA2D81E}" type="presParOf" srcId="{9CB4C9ED-1CCB-4C8C-82D9-11ED2D74328D}" destId="{8BBA37A1-342E-4FEB-B5FB-066942BFC253}" srcOrd="1" destOrd="0" presId="urn:microsoft.com/office/officeart/2005/8/layout/orgChart1"/>
-    <dgm:cxn modelId="{B563AF11-A8F1-45A6-8D55-165DEFDEE5CD}" type="presParOf" srcId="{C14AC98E-D310-4BEB-8898-91EFB608FC43}" destId="{D6007353-F76D-49D3-BB2A-99103A4D2AE5}" srcOrd="1" destOrd="0" presId="urn:microsoft.com/office/officeart/2005/8/layout/orgChart1"/>
-    <dgm:cxn modelId="{583EFD54-1CFD-4B09-8407-91C1AD8FC9D3}" type="presParOf" srcId="{C14AC98E-D310-4BEB-8898-91EFB608FC43}" destId="{D38C8E3F-81E6-4FAC-98BD-95D93B31A5B6}" srcOrd="2" destOrd="0" presId="urn:microsoft.com/office/officeart/2005/8/layout/orgChart1"/>
-    <dgm:cxn modelId="{978E5844-14B1-44D4-827C-B149EF214DC5}" type="presParOf" srcId="{183CCC4D-8148-48B5-9664-08B563A8EA03}" destId="{9B13A685-67A6-4AC0-B7ED-5082C2758DD5}" srcOrd="12" destOrd="0" presId="urn:microsoft.com/office/officeart/2005/8/layout/orgChart1"/>
-    <dgm:cxn modelId="{B4D7416C-40E5-4757-A4D3-BB4A01BC8E9D}" type="presParOf" srcId="{183CCC4D-8148-48B5-9664-08B563A8EA03}" destId="{65E4B65D-804F-4B95-B656-260F9807120A}" srcOrd="13" destOrd="0" presId="urn:microsoft.com/office/officeart/2005/8/layout/orgChart1"/>
-    <dgm:cxn modelId="{A85139CC-A6C8-4ABC-B4BE-99A08CABBBBF}" type="presParOf" srcId="{65E4B65D-804F-4B95-B656-260F9807120A}" destId="{D62504B1-A394-472B-BFA0-655138D48483}" srcOrd="0" destOrd="0" presId="urn:microsoft.com/office/officeart/2005/8/layout/orgChart1"/>
-    <dgm:cxn modelId="{E7F43E0E-8844-4BE6-8A11-C1422463EBBD}" type="presParOf" srcId="{D62504B1-A394-472B-BFA0-655138D48483}" destId="{3AB700B1-6B77-40FC-9340-9A540CB7D30B}" srcOrd="0" destOrd="0" presId="urn:microsoft.com/office/officeart/2005/8/layout/orgChart1"/>
-    <dgm:cxn modelId="{F36A62A0-75E3-491A-AAC7-28A421508BB2}" type="presParOf" srcId="{D62504B1-A394-472B-BFA0-655138D48483}" destId="{C4F17EB2-8D7F-48F6-B2F7-89DA41E6BD4A}" srcOrd="1" destOrd="0" presId="urn:microsoft.com/office/officeart/2005/8/layout/orgChart1"/>
-    <dgm:cxn modelId="{EF1FC998-C96F-44F7-975A-3694BB6F6C2D}" type="presParOf" srcId="{65E4B65D-804F-4B95-B656-260F9807120A}" destId="{A7E1F544-3AA1-43A4-87F2-9ED7C58A7D37}" srcOrd="1" destOrd="0" presId="urn:microsoft.com/office/officeart/2005/8/layout/orgChart1"/>
-    <dgm:cxn modelId="{89872385-9EFF-41D9-AE01-A2E309FDCC61}" type="presParOf" srcId="{65E4B65D-804F-4B95-B656-260F9807120A}" destId="{B2F82528-93DE-499B-9321-45644CDEBD75}" srcOrd="2" destOrd="0" presId="urn:microsoft.com/office/officeart/2005/8/layout/orgChart1"/>
-    <dgm:cxn modelId="{29DEF86C-9C2A-4384-9CC9-E2110D4B7934}" type="presParOf" srcId="{183CCC4D-8148-48B5-9664-08B563A8EA03}" destId="{A0E07250-66FD-4108-8765-14B0B27C4D14}" srcOrd="14" destOrd="0" presId="urn:microsoft.com/office/officeart/2005/8/layout/orgChart1"/>
-    <dgm:cxn modelId="{D6462597-D511-4231-8801-37FF879A1DF5}" type="presParOf" srcId="{183CCC4D-8148-48B5-9664-08B563A8EA03}" destId="{CF804BF6-9972-4201-8F4B-85A43F503BC3}" srcOrd="15" destOrd="0" presId="urn:microsoft.com/office/officeart/2005/8/layout/orgChart1"/>
-    <dgm:cxn modelId="{D6A39EDF-6053-4366-873E-0199406D7595}" type="presParOf" srcId="{CF804BF6-9972-4201-8F4B-85A43F503BC3}" destId="{0CBFFA92-96AF-4467-912B-49FF04A7BF53}" srcOrd="0" destOrd="0" presId="urn:microsoft.com/office/officeart/2005/8/layout/orgChart1"/>
-    <dgm:cxn modelId="{4754A7FB-2D97-46BF-90E1-0907ACF15E09}" type="presParOf" srcId="{0CBFFA92-96AF-4467-912B-49FF04A7BF53}" destId="{E1B009BC-671E-44A5-AA85-4858276357F8}" srcOrd="0" destOrd="0" presId="urn:microsoft.com/office/officeart/2005/8/layout/orgChart1"/>
-    <dgm:cxn modelId="{729F5F7F-472B-484C-8F76-D50ACBD8F591}" type="presParOf" srcId="{0CBFFA92-96AF-4467-912B-49FF04A7BF53}" destId="{6DF1B919-ECC9-492C-A545-EC0ACDE55F0C}" srcOrd="1" destOrd="0" presId="urn:microsoft.com/office/officeart/2005/8/layout/orgChart1"/>
-    <dgm:cxn modelId="{35B37A4A-7CAA-44EA-973F-78D7BB4C54B0}" type="presParOf" srcId="{CF804BF6-9972-4201-8F4B-85A43F503BC3}" destId="{5C8D738D-AF28-4CE9-AC8D-86DDF966E156}" srcOrd="1" destOrd="0" presId="urn:microsoft.com/office/officeart/2005/8/layout/orgChart1"/>
-    <dgm:cxn modelId="{C9A7FBBC-2A1E-45F1-93A6-76EC6E6B639A}" type="presParOf" srcId="{CF804BF6-9972-4201-8F4B-85A43F503BC3}" destId="{7C7AA8EE-9C6E-4512-8D5D-1BC3A73AF152}" srcOrd="2" destOrd="0" presId="urn:microsoft.com/office/officeart/2005/8/layout/orgChart1"/>
-    <dgm:cxn modelId="{0DCD5A28-0219-4F9F-BC96-8037E0B46CAF}" type="presParOf" srcId="{183CCC4D-8148-48B5-9664-08B563A8EA03}" destId="{BCAE6814-F456-4616-AD47-292BFAFD805E}" srcOrd="16" destOrd="0" presId="urn:microsoft.com/office/officeart/2005/8/layout/orgChart1"/>
-    <dgm:cxn modelId="{02B3CDAD-CDDB-49D0-B4EB-55470AF5A009}" type="presParOf" srcId="{183CCC4D-8148-48B5-9664-08B563A8EA03}" destId="{9FE4B9E0-E800-47BB-AE06-0DEEF29C61A1}" srcOrd="17" destOrd="0" presId="urn:microsoft.com/office/officeart/2005/8/layout/orgChart1"/>
-    <dgm:cxn modelId="{4FB695E0-EE11-4B2C-A6D1-14E103E2A771}" type="presParOf" srcId="{9FE4B9E0-E800-47BB-AE06-0DEEF29C61A1}" destId="{D044A0B6-5DF4-4020-A83C-1D04A9BA89C6}" srcOrd="0" destOrd="0" presId="urn:microsoft.com/office/officeart/2005/8/layout/orgChart1"/>
-    <dgm:cxn modelId="{C0D626B7-8C0F-472F-B997-0620667BAB02}" type="presParOf" srcId="{D044A0B6-5DF4-4020-A83C-1D04A9BA89C6}" destId="{750E21EE-5B8F-4733-97D8-7C0A8B8635A7}" srcOrd="0" destOrd="0" presId="urn:microsoft.com/office/officeart/2005/8/layout/orgChart1"/>
-    <dgm:cxn modelId="{80078D28-C714-4DAC-8FA1-4E8C43318757}" type="presParOf" srcId="{D044A0B6-5DF4-4020-A83C-1D04A9BA89C6}" destId="{2E229CC4-4C84-41BB-8F12-27A4D5E065C0}" srcOrd="1" destOrd="0" presId="urn:microsoft.com/office/officeart/2005/8/layout/orgChart1"/>
-    <dgm:cxn modelId="{4EB1CBD6-4618-4524-8EA7-283210D8E423}" type="presParOf" srcId="{9FE4B9E0-E800-47BB-AE06-0DEEF29C61A1}" destId="{939FCC3E-3C9A-4539-8C48-070A5A78ED8D}" srcOrd="1" destOrd="0" presId="urn:microsoft.com/office/officeart/2005/8/layout/orgChart1"/>
-    <dgm:cxn modelId="{93488FCA-E9E1-47C0-B3A0-F8AD7D072F79}" type="presParOf" srcId="{9FE4B9E0-E800-47BB-AE06-0DEEF29C61A1}" destId="{0578156F-ACD6-47C3-AADF-7CF3F43346FA}" srcOrd="2" destOrd="0" presId="urn:microsoft.com/office/officeart/2005/8/layout/orgChart1"/>
-    <dgm:cxn modelId="{3408D7B7-AF62-4BE9-BCD8-1DDFDFC1EA56}" type="presParOf" srcId="{134CA2A6-94CA-4DC9-9C70-89CA19F82095}" destId="{4C028806-6A77-4242-A8DD-BB60AB49F32A}" srcOrd="2" destOrd="0" presId="urn:microsoft.com/office/officeart/2005/8/layout/orgChart1"/>
-    <dgm:cxn modelId="{71353EA9-D608-4483-98C2-35483D44568C}" type="presParOf" srcId="{157F0E85-F770-43FC-A76F-E1AC45B60EBB}" destId="{8E0BAFBE-6F3D-4A1F-900F-548DF972DCFB}" srcOrd="6" destOrd="0" presId="urn:microsoft.com/office/officeart/2005/8/layout/orgChart1"/>
-    <dgm:cxn modelId="{0F1356A5-C8B1-4192-AD41-3EEBD5E201B9}" type="presParOf" srcId="{157F0E85-F770-43FC-A76F-E1AC45B60EBB}" destId="{7F9341D1-E74E-484C-A1CA-18D117B8D4C6}" srcOrd="7" destOrd="0" presId="urn:microsoft.com/office/officeart/2005/8/layout/orgChart1"/>
-    <dgm:cxn modelId="{D3AFE649-B27C-4651-BEA1-6695A8737391}" type="presParOf" srcId="{7F9341D1-E74E-484C-A1CA-18D117B8D4C6}" destId="{FC4BEC6F-600C-4FFF-A576-B05E5FE8BD8E}" srcOrd="0" destOrd="0" presId="urn:microsoft.com/office/officeart/2005/8/layout/orgChart1"/>
-    <dgm:cxn modelId="{1B21A6BB-FE04-444B-8B41-448E6EE2FCC5}" type="presParOf" srcId="{FC4BEC6F-600C-4FFF-A576-B05E5FE8BD8E}" destId="{A7E77CBB-BF13-45DD-9114-E32E870CD97A}" srcOrd="0" destOrd="0" presId="urn:microsoft.com/office/officeart/2005/8/layout/orgChart1"/>
-    <dgm:cxn modelId="{429608CD-F731-45BC-9230-E30B64A6B80F}" type="presParOf" srcId="{FC4BEC6F-600C-4FFF-A576-B05E5FE8BD8E}" destId="{89E946A1-1E7B-4D0A-8E58-F7B3172E3993}" srcOrd="1" destOrd="0" presId="urn:microsoft.com/office/officeart/2005/8/layout/orgChart1"/>
-    <dgm:cxn modelId="{B7C849AD-45E9-4A5A-8FB1-83EB7FB2FB30}" type="presParOf" srcId="{7F9341D1-E74E-484C-A1CA-18D117B8D4C6}" destId="{6E8FCAF3-129E-4E0D-9681-F4E5064ED9F8}" srcOrd="1" destOrd="0" presId="urn:microsoft.com/office/officeart/2005/8/layout/orgChart1"/>
-    <dgm:cxn modelId="{99B85A67-4B3E-463C-BCD4-A12200E945E6}" type="presParOf" srcId="{6E8FCAF3-129E-4E0D-9681-F4E5064ED9F8}" destId="{8157D876-07C0-4CAE-870D-4BDA17952B20}" srcOrd="0" destOrd="0" presId="urn:microsoft.com/office/officeart/2005/8/layout/orgChart1"/>
-    <dgm:cxn modelId="{23AA14B1-A603-4A16-8DB4-0B437FE88DDE}" type="presParOf" srcId="{6E8FCAF3-129E-4E0D-9681-F4E5064ED9F8}" destId="{84FEDA4A-6ABC-46D6-93D1-F3EA84EBBAA7}" srcOrd="1" destOrd="0" presId="urn:microsoft.com/office/officeart/2005/8/layout/orgChart1"/>
-    <dgm:cxn modelId="{161A181E-E196-49A6-AC34-32EB82BDDDFE}" type="presParOf" srcId="{84FEDA4A-6ABC-46D6-93D1-F3EA84EBBAA7}" destId="{0B8570CC-06E7-404E-A96B-6C1852BFF9E4}" srcOrd="0" destOrd="0" presId="urn:microsoft.com/office/officeart/2005/8/layout/orgChart1"/>
-    <dgm:cxn modelId="{731F619C-112D-4F4E-B8EF-62E19AC3E06E}" type="presParOf" srcId="{0B8570CC-06E7-404E-A96B-6C1852BFF9E4}" destId="{F0D8FA45-EA4E-40F9-B058-2E15F81651D7}" srcOrd="0" destOrd="0" presId="urn:microsoft.com/office/officeart/2005/8/layout/orgChart1"/>
-    <dgm:cxn modelId="{94CEB7A7-3E68-4B9C-91F2-B5D3E00B7BDA}" type="presParOf" srcId="{0B8570CC-06E7-404E-A96B-6C1852BFF9E4}" destId="{C81DD41B-4B68-4705-BFED-475450C30011}" srcOrd="1" destOrd="0" presId="urn:microsoft.com/office/officeart/2005/8/layout/orgChart1"/>
-    <dgm:cxn modelId="{DE09BF6D-EB46-4B9D-BB0C-A6066762C9E2}" type="presParOf" srcId="{84FEDA4A-6ABC-46D6-93D1-F3EA84EBBAA7}" destId="{16EE657B-4511-4C42-943A-15971B300B3D}" srcOrd="1" destOrd="0" presId="urn:microsoft.com/office/officeart/2005/8/layout/orgChart1"/>
-    <dgm:cxn modelId="{E3C61006-0418-4DE4-B2C0-1F27C6B8B073}" type="presParOf" srcId="{84FEDA4A-6ABC-46D6-93D1-F3EA84EBBAA7}" destId="{89A82D9A-729A-4920-8DBF-B2CB96076176}" srcOrd="2" destOrd="0" presId="urn:microsoft.com/office/officeart/2005/8/layout/orgChart1"/>
-    <dgm:cxn modelId="{57A1852B-8F55-4B7E-A6FC-00909ED0DF41}" type="presParOf" srcId="{6E8FCAF3-129E-4E0D-9681-F4E5064ED9F8}" destId="{AB913D5B-5F05-4224-8C19-ABF7CA52405A}" srcOrd="2" destOrd="0" presId="urn:microsoft.com/office/officeart/2005/8/layout/orgChart1"/>
-    <dgm:cxn modelId="{5676AC39-0141-4124-A49B-122C7500DB65}" type="presParOf" srcId="{6E8FCAF3-129E-4E0D-9681-F4E5064ED9F8}" destId="{885C93F2-26F4-48B3-AE3D-8F21F0DB920B}" srcOrd="3" destOrd="0" presId="urn:microsoft.com/office/officeart/2005/8/layout/orgChart1"/>
-    <dgm:cxn modelId="{E0AD47A2-1A45-4D5B-8B43-980253CDB94F}" type="presParOf" srcId="{885C93F2-26F4-48B3-AE3D-8F21F0DB920B}" destId="{3DDE1659-8965-4167-8535-2DFE305576B1}" srcOrd="0" destOrd="0" presId="urn:microsoft.com/office/officeart/2005/8/layout/orgChart1"/>
-    <dgm:cxn modelId="{673349F3-0765-4967-BE60-3BF875C43EB3}" type="presParOf" srcId="{3DDE1659-8965-4167-8535-2DFE305576B1}" destId="{66F03F68-5A0A-46FF-8693-6F9E223C62A5}" srcOrd="0" destOrd="0" presId="urn:microsoft.com/office/officeart/2005/8/layout/orgChart1"/>
-    <dgm:cxn modelId="{8BC39A07-A659-4329-B0DB-E93C3EDF47D6}" type="presParOf" srcId="{3DDE1659-8965-4167-8535-2DFE305576B1}" destId="{69AC7C24-D2D4-4E80-8BA8-3A33AB3EE661}" srcOrd="1" destOrd="0" presId="urn:microsoft.com/office/officeart/2005/8/layout/orgChart1"/>
-    <dgm:cxn modelId="{D1A7C026-6EFA-47C9-8265-5ACCD2426157}" type="presParOf" srcId="{885C93F2-26F4-48B3-AE3D-8F21F0DB920B}" destId="{9EAC318F-2CB8-40BE-8679-F9CCE770755D}" srcOrd="1" destOrd="0" presId="urn:microsoft.com/office/officeart/2005/8/layout/orgChart1"/>
-    <dgm:cxn modelId="{9CF3094E-C5FF-4599-A1A0-1A446003C32B}" type="presParOf" srcId="{885C93F2-26F4-48B3-AE3D-8F21F0DB920B}" destId="{F7CB79D5-C698-48C6-ADCE-DE3D801B0CD4}" srcOrd="2" destOrd="0" presId="urn:microsoft.com/office/officeart/2005/8/layout/orgChart1"/>
-    <dgm:cxn modelId="{3AAE5213-CC71-49C6-AE86-5335794D3DA3}" type="presParOf" srcId="{6E8FCAF3-129E-4E0D-9681-F4E5064ED9F8}" destId="{B64677BD-AF3A-489B-8594-1D218A6DDBE0}" srcOrd="4" destOrd="0" presId="urn:microsoft.com/office/officeart/2005/8/layout/orgChart1"/>
-    <dgm:cxn modelId="{1C8040F1-0616-45BC-A813-54CC8D9D9295}" type="presParOf" srcId="{6E8FCAF3-129E-4E0D-9681-F4E5064ED9F8}" destId="{C12930EF-221C-4BB8-B927-0115C0EE30B1}" srcOrd="5" destOrd="0" presId="urn:microsoft.com/office/officeart/2005/8/layout/orgChart1"/>
-    <dgm:cxn modelId="{9145D1D0-BA5D-43AE-94D1-A844881A6813}" type="presParOf" srcId="{C12930EF-221C-4BB8-B927-0115C0EE30B1}" destId="{B3632FC2-4995-43B6-9EB1-4B33566E6DA3}" srcOrd="0" destOrd="0" presId="urn:microsoft.com/office/officeart/2005/8/layout/orgChart1"/>
-    <dgm:cxn modelId="{8944C595-1628-4FE1-B12F-335F4A329A38}" type="presParOf" srcId="{B3632FC2-4995-43B6-9EB1-4B33566E6DA3}" destId="{5938891D-84CD-46FD-820C-92215B023FCC}" srcOrd="0" destOrd="0" presId="urn:microsoft.com/office/officeart/2005/8/layout/orgChart1"/>
-    <dgm:cxn modelId="{69A8CFFE-39B2-4F0F-AC6B-C5D6B1F3CF8A}" type="presParOf" srcId="{B3632FC2-4995-43B6-9EB1-4B33566E6DA3}" destId="{AE4145D1-3411-482A-9CAC-F6100B164BDF}" srcOrd="1" destOrd="0" presId="urn:microsoft.com/office/officeart/2005/8/layout/orgChart1"/>
-    <dgm:cxn modelId="{836BE04D-0374-4D4F-87A0-64D6199CB075}" type="presParOf" srcId="{C12930EF-221C-4BB8-B927-0115C0EE30B1}" destId="{EF0D4580-EC4D-443B-8CDD-DEC813134A91}" srcOrd="1" destOrd="0" presId="urn:microsoft.com/office/officeart/2005/8/layout/orgChart1"/>
-    <dgm:cxn modelId="{ABB43E63-DA56-42E5-9533-449F363CEA07}" type="presParOf" srcId="{C12930EF-221C-4BB8-B927-0115C0EE30B1}" destId="{7B725768-CE1E-4ADC-AB2D-AF0DC7F6778D}" srcOrd="2" destOrd="0" presId="urn:microsoft.com/office/officeart/2005/8/layout/orgChart1"/>
-    <dgm:cxn modelId="{2138DD9C-5CF7-42D0-A326-17DFDB5B7FB1}" type="presParOf" srcId="{6E8FCAF3-129E-4E0D-9681-F4E5064ED9F8}" destId="{A244FA5F-44E7-45EC-938F-8EFB28443FFF}" srcOrd="6" destOrd="0" presId="urn:microsoft.com/office/officeart/2005/8/layout/orgChart1"/>
-    <dgm:cxn modelId="{2DB90A7B-936F-4766-A758-CE023ABB4A20}" type="presParOf" srcId="{6E8FCAF3-129E-4E0D-9681-F4E5064ED9F8}" destId="{B6877A00-D75D-45FF-B034-5F2CE22BC50C}" srcOrd="7" destOrd="0" presId="urn:microsoft.com/office/officeart/2005/8/layout/orgChart1"/>
-    <dgm:cxn modelId="{BB2CCA06-46E4-462D-81FF-34B04D744E44}" type="presParOf" srcId="{B6877A00-D75D-45FF-B034-5F2CE22BC50C}" destId="{E8E8C36A-C5EC-4EB4-BE16-AFF5524CD0B3}" srcOrd="0" destOrd="0" presId="urn:microsoft.com/office/officeart/2005/8/layout/orgChart1"/>
-    <dgm:cxn modelId="{CE29485E-1DAB-4F1F-9FEB-2819A2F0E05F}" type="presParOf" srcId="{E8E8C36A-C5EC-4EB4-BE16-AFF5524CD0B3}" destId="{80529972-DB9A-4BFF-983F-751C8BDBFBA2}" srcOrd="0" destOrd="0" presId="urn:microsoft.com/office/officeart/2005/8/layout/orgChart1"/>
-    <dgm:cxn modelId="{18A2DC57-CDF2-41F5-9581-4EE95DF7F019}" type="presParOf" srcId="{E8E8C36A-C5EC-4EB4-BE16-AFF5524CD0B3}" destId="{2B077689-4D72-4F99-9E39-FA73296A4E24}" srcOrd="1" destOrd="0" presId="urn:microsoft.com/office/officeart/2005/8/layout/orgChart1"/>
-    <dgm:cxn modelId="{D22B819D-7EE7-4AF8-B40F-A28600223552}" type="presParOf" srcId="{B6877A00-D75D-45FF-B034-5F2CE22BC50C}" destId="{757EE42A-299C-45F1-B016-40FCC9E902DA}" srcOrd="1" destOrd="0" presId="urn:microsoft.com/office/officeart/2005/8/layout/orgChart1"/>
-    <dgm:cxn modelId="{7E9919FB-CF4E-4A80-BD8D-5B24597810F8}" type="presParOf" srcId="{B6877A00-D75D-45FF-B034-5F2CE22BC50C}" destId="{3466DAC2-73FD-4E8B-B7E2-79272C337061}" srcOrd="2" destOrd="0" presId="urn:microsoft.com/office/officeart/2005/8/layout/orgChart1"/>
-    <dgm:cxn modelId="{8401EF3B-FAFD-4C3E-B7AB-44EAE256DF3D}" type="presParOf" srcId="{6E8FCAF3-129E-4E0D-9681-F4E5064ED9F8}" destId="{8682577E-E934-4F26-84E9-9A835E13D8FE}" srcOrd="8" destOrd="0" presId="urn:microsoft.com/office/officeart/2005/8/layout/orgChart1"/>
-    <dgm:cxn modelId="{0081E846-8B74-47EC-B522-444D0BB640C9}" type="presParOf" srcId="{6E8FCAF3-129E-4E0D-9681-F4E5064ED9F8}" destId="{73154158-095D-461D-BE21-EE9919355DF6}" srcOrd="9" destOrd="0" presId="urn:microsoft.com/office/officeart/2005/8/layout/orgChart1"/>
-    <dgm:cxn modelId="{938F61D9-4821-4249-993C-6AD971401F8A}" type="presParOf" srcId="{73154158-095D-461D-BE21-EE9919355DF6}" destId="{C648FE48-2EF6-47A4-B5B1-71174FE14606}" srcOrd="0" destOrd="0" presId="urn:microsoft.com/office/officeart/2005/8/layout/orgChart1"/>
-    <dgm:cxn modelId="{FE8B3324-1018-485C-8327-08A411E3768F}" type="presParOf" srcId="{C648FE48-2EF6-47A4-B5B1-71174FE14606}" destId="{F67597BA-8896-4AB3-B44F-BAA5B7395ABD}" srcOrd="0" destOrd="0" presId="urn:microsoft.com/office/officeart/2005/8/layout/orgChart1"/>
-    <dgm:cxn modelId="{24806983-671B-42FA-9ED0-34F1F5B221E2}" type="presParOf" srcId="{C648FE48-2EF6-47A4-B5B1-71174FE14606}" destId="{D4CFC110-4ECA-435F-B38A-374241038E76}" srcOrd="1" destOrd="0" presId="urn:microsoft.com/office/officeart/2005/8/layout/orgChart1"/>
-    <dgm:cxn modelId="{61FFF41D-E9FD-4F1A-8A6B-7CAA707CA81F}" type="presParOf" srcId="{73154158-095D-461D-BE21-EE9919355DF6}" destId="{0A6E54D7-5106-4811-AE75-12D14F284CEE}" srcOrd="1" destOrd="0" presId="urn:microsoft.com/office/officeart/2005/8/layout/orgChart1"/>
-    <dgm:cxn modelId="{05206FA6-8717-4506-BD5F-F43813CCD19A}" type="presParOf" srcId="{73154158-095D-461D-BE21-EE9919355DF6}" destId="{CCCF9F47-1F22-4E0C-A000-A02CB985B373}" srcOrd="2" destOrd="0" presId="urn:microsoft.com/office/officeart/2005/8/layout/orgChart1"/>
-    <dgm:cxn modelId="{59FF4FA9-BC24-497F-9E50-FCF2242F32C9}" type="presParOf" srcId="{6E8FCAF3-129E-4E0D-9681-F4E5064ED9F8}" destId="{5D484C95-9862-4C55-A868-B43B962AD01A}" srcOrd="10" destOrd="0" presId="urn:microsoft.com/office/officeart/2005/8/layout/orgChart1"/>
-    <dgm:cxn modelId="{84BA3AA3-3DA7-4400-91C0-0CBEDE47708B}" type="presParOf" srcId="{6E8FCAF3-129E-4E0D-9681-F4E5064ED9F8}" destId="{67B80423-B27C-4C59-BBE9-8D5EE0D47E3D}" srcOrd="11" destOrd="0" presId="urn:microsoft.com/office/officeart/2005/8/layout/orgChart1"/>
-    <dgm:cxn modelId="{3DE783F6-19D0-463C-91C1-554E3D05FAAC}" type="presParOf" srcId="{67B80423-B27C-4C59-BBE9-8D5EE0D47E3D}" destId="{047EAA75-B7E8-4D2D-9158-2EF61956E0E0}" srcOrd="0" destOrd="0" presId="urn:microsoft.com/office/officeart/2005/8/layout/orgChart1"/>
-    <dgm:cxn modelId="{6993F85C-59F4-4AFC-AD4E-BFA95BAB3370}" type="presParOf" srcId="{047EAA75-B7E8-4D2D-9158-2EF61956E0E0}" destId="{1BE623B1-FB85-4C99-B610-7DCB961B7825}" srcOrd="0" destOrd="0" presId="urn:microsoft.com/office/officeart/2005/8/layout/orgChart1"/>
-    <dgm:cxn modelId="{BA59EB4F-7917-45D3-884F-EA6A6E34B37E}" type="presParOf" srcId="{047EAA75-B7E8-4D2D-9158-2EF61956E0E0}" destId="{33743F9B-A83B-40F8-8C15-FF9145F298D2}" srcOrd="1" destOrd="0" presId="urn:microsoft.com/office/officeart/2005/8/layout/orgChart1"/>
-    <dgm:cxn modelId="{443D8768-96C7-4496-A746-0D40212320E9}" type="presParOf" srcId="{67B80423-B27C-4C59-BBE9-8D5EE0D47E3D}" destId="{4C516296-F82D-43A0-81EB-1C08EC93B3DB}" srcOrd="1" destOrd="0" presId="urn:microsoft.com/office/officeart/2005/8/layout/orgChart1"/>
-    <dgm:cxn modelId="{96B9DDDA-A40B-4797-BF7B-9E636173C5E9}" type="presParOf" srcId="{67B80423-B27C-4C59-BBE9-8D5EE0D47E3D}" destId="{7A49648B-42EA-41D1-9BFE-846CEB86A1E6}" srcOrd="2" destOrd="0" presId="urn:microsoft.com/office/officeart/2005/8/layout/orgChart1"/>
-    <dgm:cxn modelId="{69153582-67A2-451E-8CF8-08F1BDB52575}" type="presParOf" srcId="{7F9341D1-E74E-484C-A1CA-18D117B8D4C6}" destId="{F1050E9D-D35C-41F9-9E38-EB270C8883B1}" srcOrd="2" destOrd="0" presId="urn:microsoft.com/office/officeart/2005/8/layout/orgChart1"/>
-    <dgm:cxn modelId="{A24FACC1-36E2-49ED-B565-DBA853B078AC}" type="presParOf" srcId="{157F0E85-F770-43FC-A76F-E1AC45B60EBB}" destId="{3AC8659C-95EB-4A6B-A8DA-5EE37ABCDD8C}" srcOrd="8" destOrd="0" presId="urn:microsoft.com/office/officeart/2005/8/layout/orgChart1"/>
-    <dgm:cxn modelId="{AFCC3467-9B7F-4FA7-95D2-B6239B495B2A}" type="presParOf" srcId="{157F0E85-F770-43FC-A76F-E1AC45B60EBB}" destId="{197A6B24-295C-4C52-A2D8-A18CAEE784E8}" srcOrd="9" destOrd="0" presId="urn:microsoft.com/office/officeart/2005/8/layout/orgChart1"/>
-    <dgm:cxn modelId="{A16DB118-30B2-4246-B90F-D6781A724245}" type="presParOf" srcId="{197A6B24-295C-4C52-A2D8-A18CAEE784E8}" destId="{898E57E2-9EC4-4D31-9663-E900735232F4}" srcOrd="0" destOrd="0" presId="urn:microsoft.com/office/officeart/2005/8/layout/orgChart1"/>
-    <dgm:cxn modelId="{DBCE29A1-72A3-43A6-980C-CA096C8828F6}" type="presParOf" srcId="{898E57E2-9EC4-4D31-9663-E900735232F4}" destId="{64FD81AA-4825-4853-80EF-C7841DEDA6D9}" srcOrd="0" destOrd="0" presId="urn:microsoft.com/office/officeart/2005/8/layout/orgChart1"/>
-    <dgm:cxn modelId="{BB0902B5-1C32-44AE-8027-89DED15C61D0}" type="presParOf" srcId="{898E57E2-9EC4-4D31-9663-E900735232F4}" destId="{091C07DC-8F5E-4E0C-8A4A-4A36EA8690E5}" srcOrd="1" destOrd="0" presId="urn:microsoft.com/office/officeart/2005/8/layout/orgChart1"/>
-    <dgm:cxn modelId="{65CDC9F2-273C-4BFD-8667-26B7683B6890}" type="presParOf" srcId="{197A6B24-295C-4C52-A2D8-A18CAEE784E8}" destId="{3D69643F-9D5D-4B28-B671-1D010CC9A5D2}" srcOrd="1" destOrd="0" presId="urn:microsoft.com/office/officeart/2005/8/layout/orgChart1"/>
-    <dgm:cxn modelId="{7518CEC0-4CFB-4971-A56B-8FD93F9FE6FB}" type="presParOf" srcId="{3D69643F-9D5D-4B28-B671-1D010CC9A5D2}" destId="{B831B66F-A3E9-477A-8498-9071543ECDFA}" srcOrd="0" destOrd="0" presId="urn:microsoft.com/office/officeart/2005/8/layout/orgChart1"/>
-    <dgm:cxn modelId="{83F5D7A3-77D4-41D4-A938-FB09767429AA}" type="presParOf" srcId="{3D69643F-9D5D-4B28-B671-1D010CC9A5D2}" destId="{E2786618-58EF-4383-AC4B-BB71B660F0AD}" srcOrd="1" destOrd="0" presId="urn:microsoft.com/office/officeart/2005/8/layout/orgChart1"/>
-    <dgm:cxn modelId="{138ABF1C-29C0-4C2A-88C0-98D4FD7F82E9}" type="presParOf" srcId="{E2786618-58EF-4383-AC4B-BB71B660F0AD}" destId="{387B70B2-BA0A-49D1-BE01-E87B8B7CF7E1}" srcOrd="0" destOrd="0" presId="urn:microsoft.com/office/officeart/2005/8/layout/orgChart1"/>
-    <dgm:cxn modelId="{6B095C5C-1E7B-472E-9487-7E28041D09FE}" type="presParOf" srcId="{387B70B2-BA0A-49D1-BE01-E87B8B7CF7E1}" destId="{ABB5C7A6-9663-4AE2-A601-2F0465179C61}" srcOrd="0" destOrd="0" presId="urn:microsoft.com/office/officeart/2005/8/layout/orgChart1"/>
-    <dgm:cxn modelId="{29D14D21-9A91-4981-A840-F35F800E4ACD}" type="presParOf" srcId="{387B70B2-BA0A-49D1-BE01-E87B8B7CF7E1}" destId="{1D50AAA5-2A4D-4FD2-BF63-986F7BE8AD85}" srcOrd="1" destOrd="0" presId="urn:microsoft.com/office/officeart/2005/8/layout/orgChart1"/>
-    <dgm:cxn modelId="{F82A4484-EFFF-49F8-8324-6457F972249F}" type="presParOf" srcId="{E2786618-58EF-4383-AC4B-BB71B660F0AD}" destId="{A4947815-7FC5-446C-9382-859DD002F1AD}" srcOrd="1" destOrd="0" presId="urn:microsoft.com/office/officeart/2005/8/layout/orgChart1"/>
-    <dgm:cxn modelId="{78C7DF6D-AD84-46C1-8DB3-DF643D4EC788}" type="presParOf" srcId="{E2786618-58EF-4383-AC4B-BB71B660F0AD}" destId="{6AB206CC-7558-4B7E-A111-370C0BD40332}" srcOrd="2" destOrd="0" presId="urn:microsoft.com/office/officeart/2005/8/layout/orgChart1"/>
-    <dgm:cxn modelId="{EA7285B1-30AB-4480-8426-19F67B24D676}" type="presParOf" srcId="{3D69643F-9D5D-4B28-B671-1D010CC9A5D2}" destId="{EB226F19-6F09-4537-86D3-27340BD38E54}" srcOrd="2" destOrd="0" presId="urn:microsoft.com/office/officeart/2005/8/layout/orgChart1"/>
-    <dgm:cxn modelId="{6265DDF1-A0E2-456B-AFCB-6754E4564418}" type="presParOf" srcId="{3D69643F-9D5D-4B28-B671-1D010CC9A5D2}" destId="{6FDC81D3-D41B-432C-8296-C84860B643AA}" srcOrd="3" destOrd="0" presId="urn:microsoft.com/office/officeart/2005/8/layout/orgChart1"/>
-    <dgm:cxn modelId="{1AFAD001-87A9-41FB-BCFE-09C5DE9BE2B2}" type="presParOf" srcId="{6FDC81D3-D41B-432C-8296-C84860B643AA}" destId="{EF8510E6-AD05-45BE-A7E5-5B80A5D395AC}" srcOrd="0" destOrd="0" presId="urn:microsoft.com/office/officeart/2005/8/layout/orgChart1"/>
-    <dgm:cxn modelId="{90807F08-4F43-44D3-9EEF-042BB62384C8}" type="presParOf" srcId="{EF8510E6-AD05-45BE-A7E5-5B80A5D395AC}" destId="{27135E83-5428-484D-8EE6-55EB0EF19FC3}" srcOrd="0" destOrd="0" presId="urn:microsoft.com/office/officeart/2005/8/layout/orgChart1"/>
-    <dgm:cxn modelId="{7CC14358-0AB4-47F5-BEBD-CF4FEB51109B}" type="presParOf" srcId="{EF8510E6-AD05-45BE-A7E5-5B80A5D395AC}" destId="{3CBBD42E-4B95-4A40-A6E5-56F7CA92D541}" srcOrd="1" destOrd="0" presId="urn:microsoft.com/office/officeart/2005/8/layout/orgChart1"/>
-    <dgm:cxn modelId="{9FC76995-A908-4A19-A85C-5A62B7F3D143}" type="presParOf" srcId="{6FDC81D3-D41B-432C-8296-C84860B643AA}" destId="{3BB8361D-7B9B-4B5B-826A-5A8662398678}" srcOrd="1" destOrd="0" presId="urn:microsoft.com/office/officeart/2005/8/layout/orgChart1"/>
-    <dgm:cxn modelId="{99743355-B426-4791-A174-437BE710D9F5}" type="presParOf" srcId="{6FDC81D3-D41B-432C-8296-C84860B643AA}" destId="{F01B26C8-3446-4521-921D-DD34AFD2BC5B}" srcOrd="2" destOrd="0" presId="urn:microsoft.com/office/officeart/2005/8/layout/orgChart1"/>
-    <dgm:cxn modelId="{139FD245-CC15-4596-8BCA-7F0D84256D98}" type="presParOf" srcId="{3D69643F-9D5D-4B28-B671-1D010CC9A5D2}" destId="{95D8021F-1872-4BD2-B025-0D6C70342CF1}" srcOrd="4" destOrd="0" presId="urn:microsoft.com/office/officeart/2005/8/layout/orgChart1"/>
-    <dgm:cxn modelId="{892710F7-1ECE-417B-B34C-C2AD5F60BFA5}" type="presParOf" srcId="{3D69643F-9D5D-4B28-B671-1D010CC9A5D2}" destId="{7A8CBCAC-F7D5-4D9E-894E-401959061B28}" srcOrd="5" destOrd="0" presId="urn:microsoft.com/office/officeart/2005/8/layout/orgChart1"/>
-    <dgm:cxn modelId="{8A5A7478-B9DD-4AE0-8123-79741748EA8B}" type="presParOf" srcId="{7A8CBCAC-F7D5-4D9E-894E-401959061B28}" destId="{E0FBBD65-1E3A-4B70-9487-E20C8868D77F}" srcOrd="0" destOrd="0" presId="urn:microsoft.com/office/officeart/2005/8/layout/orgChart1"/>
-    <dgm:cxn modelId="{2C43E8A7-4152-436E-A087-116A14770FC8}" type="presParOf" srcId="{E0FBBD65-1E3A-4B70-9487-E20C8868D77F}" destId="{C5E9BD2A-19FD-4CAB-8A49-03467DC623BB}" srcOrd="0" destOrd="0" presId="urn:microsoft.com/office/officeart/2005/8/layout/orgChart1"/>
-    <dgm:cxn modelId="{7DC7B31F-0E81-4BC9-B984-9E0F0198E37D}" type="presParOf" srcId="{E0FBBD65-1E3A-4B70-9487-E20C8868D77F}" destId="{5F088B9D-402D-40FD-9E62-E028D2BA6A40}" srcOrd="1" destOrd="0" presId="urn:microsoft.com/office/officeart/2005/8/layout/orgChart1"/>
-    <dgm:cxn modelId="{A80C514B-01F9-45D1-B144-84A371EE7C72}" type="presParOf" srcId="{7A8CBCAC-F7D5-4D9E-894E-401959061B28}" destId="{00F97909-D092-4016-B3D6-CF9FCC2F4E27}" srcOrd="1" destOrd="0" presId="urn:microsoft.com/office/officeart/2005/8/layout/orgChart1"/>
-    <dgm:cxn modelId="{B47039AF-E272-4775-B91B-6FBCF1AF183A}" type="presParOf" srcId="{7A8CBCAC-F7D5-4D9E-894E-401959061B28}" destId="{8B038431-BAD7-4D53-847B-6F18772CC555}" srcOrd="2" destOrd="0" presId="urn:microsoft.com/office/officeart/2005/8/layout/orgChart1"/>
-    <dgm:cxn modelId="{47FF4647-BEA7-4956-A5DA-6A7227435FAC}" type="presParOf" srcId="{3D69643F-9D5D-4B28-B671-1D010CC9A5D2}" destId="{AE7FFD8F-2E80-4574-8AA4-CAE534B3FA92}" srcOrd="6" destOrd="0" presId="urn:microsoft.com/office/officeart/2005/8/layout/orgChart1"/>
-    <dgm:cxn modelId="{914A0D6D-A733-406F-B542-91CC39C6DC24}" type="presParOf" srcId="{3D69643F-9D5D-4B28-B671-1D010CC9A5D2}" destId="{23023ACD-88FF-42B6-9A67-EEA87B02ED3A}" srcOrd="7" destOrd="0" presId="urn:microsoft.com/office/officeart/2005/8/layout/orgChart1"/>
-    <dgm:cxn modelId="{E30B3339-0CAE-4832-8B80-610A6F95FC90}" type="presParOf" srcId="{23023ACD-88FF-42B6-9A67-EEA87B02ED3A}" destId="{8F3483EC-DA23-4B05-9F79-238E8B1E04A8}" srcOrd="0" destOrd="0" presId="urn:microsoft.com/office/officeart/2005/8/layout/orgChart1"/>
-    <dgm:cxn modelId="{691745BE-03B6-4B83-A7BC-582FEC0E4BDF}" type="presParOf" srcId="{8F3483EC-DA23-4B05-9F79-238E8B1E04A8}" destId="{495573E9-1579-4E67-BB10-F3E521047994}" srcOrd="0" destOrd="0" presId="urn:microsoft.com/office/officeart/2005/8/layout/orgChart1"/>
-    <dgm:cxn modelId="{A07FB9C1-2A99-4D94-BA87-366FF3D7334F}" type="presParOf" srcId="{8F3483EC-DA23-4B05-9F79-238E8B1E04A8}" destId="{FADE9F42-4293-4156-9942-D70E09A8DF16}" srcOrd="1" destOrd="0" presId="urn:microsoft.com/office/officeart/2005/8/layout/orgChart1"/>
-    <dgm:cxn modelId="{1E87AF33-64F0-406C-8D1F-05617D32DE5F}" type="presParOf" srcId="{23023ACD-88FF-42B6-9A67-EEA87B02ED3A}" destId="{0F901DDE-1989-409F-AA32-FC090ECFC57B}" srcOrd="1" destOrd="0" presId="urn:microsoft.com/office/officeart/2005/8/layout/orgChart1"/>
-    <dgm:cxn modelId="{D8304C05-6CA6-43EF-AB77-DB83AF5EF0FA}" type="presParOf" srcId="{23023ACD-88FF-42B6-9A67-EEA87B02ED3A}" destId="{1744BA8C-D0AA-4A9D-BD97-35304A3C3597}" srcOrd="2" destOrd="0" presId="urn:microsoft.com/office/officeart/2005/8/layout/orgChart1"/>
-    <dgm:cxn modelId="{48F5D7B8-2D4B-4647-9F43-DB838EB38542}" type="presParOf" srcId="{3D69643F-9D5D-4B28-B671-1D010CC9A5D2}" destId="{39CBF5E3-536A-40EC-A66B-F72D57887B08}" srcOrd="8" destOrd="0" presId="urn:microsoft.com/office/officeart/2005/8/layout/orgChart1"/>
-    <dgm:cxn modelId="{FCC5D67C-31D4-46BD-AB58-1ED1FCF87A83}" type="presParOf" srcId="{3D69643F-9D5D-4B28-B671-1D010CC9A5D2}" destId="{918DD255-8250-4E37-B4AA-54817BFF9551}" srcOrd="9" destOrd="0" presId="urn:microsoft.com/office/officeart/2005/8/layout/orgChart1"/>
-    <dgm:cxn modelId="{11ECB01E-0238-4AF3-9144-B78114FFB65A}" type="presParOf" srcId="{918DD255-8250-4E37-B4AA-54817BFF9551}" destId="{41971FC2-AE56-414B-8495-77BAAAF9112C}" srcOrd="0" destOrd="0" presId="urn:microsoft.com/office/officeart/2005/8/layout/orgChart1"/>
-    <dgm:cxn modelId="{4ABC767A-D939-4588-8C3B-F05CA829360E}" type="presParOf" srcId="{41971FC2-AE56-414B-8495-77BAAAF9112C}" destId="{106BFBF0-0165-4B39-A781-B967D88EE133}" srcOrd="0" destOrd="0" presId="urn:microsoft.com/office/officeart/2005/8/layout/orgChart1"/>
-    <dgm:cxn modelId="{1F079B10-4E93-48E3-9691-EABA25912998}" type="presParOf" srcId="{41971FC2-AE56-414B-8495-77BAAAF9112C}" destId="{40F3BC38-52B3-45FC-B1E5-6F38F5CC7FFF}" srcOrd="1" destOrd="0" presId="urn:microsoft.com/office/officeart/2005/8/layout/orgChart1"/>
-    <dgm:cxn modelId="{D41465FF-A498-4305-ADCA-8082FCC2C9C2}" type="presParOf" srcId="{918DD255-8250-4E37-B4AA-54817BFF9551}" destId="{E19A9751-708F-4615-8514-AF2F35EF5DD1}" srcOrd="1" destOrd="0" presId="urn:microsoft.com/office/officeart/2005/8/layout/orgChart1"/>
-    <dgm:cxn modelId="{14FC2EE0-E98D-4767-BF5A-2A9DD74E0E28}" type="presParOf" srcId="{918DD255-8250-4E37-B4AA-54817BFF9551}" destId="{C8AC79B8-762C-430C-8892-61AA82561C8C}" srcOrd="2" destOrd="0" presId="urn:microsoft.com/office/officeart/2005/8/layout/orgChart1"/>
-    <dgm:cxn modelId="{88D08C38-500F-4E82-9F59-5A9A73B57D7D}" type="presParOf" srcId="{3D69643F-9D5D-4B28-B671-1D010CC9A5D2}" destId="{8061D3B0-460C-4323-A218-E89D31BF6093}" srcOrd="10" destOrd="0" presId="urn:microsoft.com/office/officeart/2005/8/layout/orgChart1"/>
-    <dgm:cxn modelId="{856E9EF3-6DFF-4BA8-8CF2-F7F12D16571E}" type="presParOf" srcId="{3D69643F-9D5D-4B28-B671-1D010CC9A5D2}" destId="{E51340F1-85CE-4F75-9ED5-9B4B0EC71B27}" srcOrd="11" destOrd="0" presId="urn:microsoft.com/office/officeart/2005/8/layout/orgChart1"/>
-    <dgm:cxn modelId="{2F7480FC-22B0-47EC-8BEA-AA849679F0BA}" type="presParOf" srcId="{E51340F1-85CE-4F75-9ED5-9B4B0EC71B27}" destId="{FF76BDB9-9956-479C-827C-311FAEEAF1AE}" srcOrd="0" destOrd="0" presId="urn:microsoft.com/office/officeart/2005/8/layout/orgChart1"/>
-    <dgm:cxn modelId="{5A8F2A73-E21E-4819-88C2-3E3FFB72E062}" type="presParOf" srcId="{FF76BDB9-9956-479C-827C-311FAEEAF1AE}" destId="{BDDCC9F1-F655-4D82-9A8D-D4755CD42319}" srcOrd="0" destOrd="0" presId="urn:microsoft.com/office/officeart/2005/8/layout/orgChart1"/>
-    <dgm:cxn modelId="{2E9458E7-0E2B-4A3C-B5B5-35C2985DB292}" type="presParOf" srcId="{FF76BDB9-9956-479C-827C-311FAEEAF1AE}" destId="{802FE49B-A1DB-47EB-8CFF-B81127D0DBD2}" srcOrd="1" destOrd="0" presId="urn:microsoft.com/office/officeart/2005/8/layout/orgChart1"/>
-    <dgm:cxn modelId="{9A6C7530-E7F8-474A-907F-81BE143A8E56}" type="presParOf" srcId="{E51340F1-85CE-4F75-9ED5-9B4B0EC71B27}" destId="{E36F1A37-3C51-4BC4-B117-087B5706DA2A}" srcOrd="1" destOrd="0" presId="urn:microsoft.com/office/officeart/2005/8/layout/orgChart1"/>
-    <dgm:cxn modelId="{3E91EABE-24BF-485A-AA28-5E6E7D90BEE4}" type="presParOf" srcId="{E51340F1-85CE-4F75-9ED5-9B4B0EC71B27}" destId="{E4AED423-08F7-4EFD-9672-44963683E937}" srcOrd="2" destOrd="0" presId="urn:microsoft.com/office/officeart/2005/8/layout/orgChart1"/>
-    <dgm:cxn modelId="{22FF50D1-C082-46DE-89D7-F58300E50273}" type="presParOf" srcId="{197A6B24-295C-4C52-A2D8-A18CAEE784E8}" destId="{0E6B01AD-F24D-42E4-818A-B93E04C4F8E6}" srcOrd="2" destOrd="0" presId="urn:microsoft.com/office/officeart/2005/8/layout/orgChart1"/>
-    <dgm:cxn modelId="{A91A279B-EB7A-4B22-9BE6-6D723F264D43}" type="presParOf" srcId="{157F0E85-F770-43FC-A76F-E1AC45B60EBB}" destId="{8B4FA1A5-3A93-4049-A8D3-3A4E241608FA}" srcOrd="10" destOrd="0" presId="urn:microsoft.com/office/officeart/2005/8/layout/orgChart1"/>
-    <dgm:cxn modelId="{3F1B1BEA-CBFC-48F6-B8A4-616B837A586A}" type="presParOf" srcId="{157F0E85-F770-43FC-A76F-E1AC45B60EBB}" destId="{55D43D4D-0B3E-433E-80DB-CCB0CD871DA7}" srcOrd="11" destOrd="0" presId="urn:microsoft.com/office/officeart/2005/8/layout/orgChart1"/>
-    <dgm:cxn modelId="{95EDBD57-F77C-4A97-BC7F-BA7DB7292BD5}" type="presParOf" srcId="{55D43D4D-0B3E-433E-80DB-CCB0CD871DA7}" destId="{7E022AD1-7431-4171-AFBA-3FEEAD47FFBB}" srcOrd="0" destOrd="0" presId="urn:microsoft.com/office/officeart/2005/8/layout/orgChart1"/>
-    <dgm:cxn modelId="{9C231C49-23F0-497F-9D00-A035B07CC88C}" type="presParOf" srcId="{7E022AD1-7431-4171-AFBA-3FEEAD47FFBB}" destId="{51ECF48D-0251-4CEA-99CB-6E25933B31D4}" srcOrd="0" destOrd="0" presId="urn:microsoft.com/office/officeart/2005/8/layout/orgChart1"/>
-    <dgm:cxn modelId="{BCAC3E92-638F-4C66-9B69-94C2B13EF69D}" type="presParOf" srcId="{7E022AD1-7431-4171-AFBA-3FEEAD47FFBB}" destId="{151E0E83-AE87-426A-A2C6-398E470CA6C0}" srcOrd="1" destOrd="0" presId="urn:microsoft.com/office/officeart/2005/8/layout/orgChart1"/>
-    <dgm:cxn modelId="{9DBA8FBA-BD70-45A2-9814-6BE0EC331440}" type="presParOf" srcId="{55D43D4D-0B3E-433E-80DB-CCB0CD871DA7}" destId="{EA09F1C0-13BB-46D3-A9E6-9D3C34B3CE13}" srcOrd="1" destOrd="0" presId="urn:microsoft.com/office/officeart/2005/8/layout/orgChart1"/>
-    <dgm:cxn modelId="{9B0744C7-FDB8-481B-A759-8114F17750D1}" type="presParOf" srcId="{EA09F1C0-13BB-46D3-A9E6-9D3C34B3CE13}" destId="{FF19A52F-6602-4F81-8D69-53B0C8329998}" srcOrd="0" destOrd="0" presId="urn:microsoft.com/office/officeart/2005/8/layout/orgChart1"/>
-    <dgm:cxn modelId="{70871B20-5CC3-4F2E-BCD5-4A1FEBF6EF11}" type="presParOf" srcId="{EA09F1C0-13BB-46D3-A9E6-9D3C34B3CE13}" destId="{49E67650-B81C-42D1-B538-B54C5CB0F7D1}" srcOrd="1" destOrd="0" presId="urn:microsoft.com/office/officeart/2005/8/layout/orgChart1"/>
-    <dgm:cxn modelId="{D4618F71-B248-480C-8C46-C92B7E341B00}" type="presParOf" srcId="{49E67650-B81C-42D1-B538-B54C5CB0F7D1}" destId="{A6687A11-C5B7-440D-BFAD-300673B44B4D}" srcOrd="0" destOrd="0" presId="urn:microsoft.com/office/officeart/2005/8/layout/orgChart1"/>
-    <dgm:cxn modelId="{335FD537-419C-4650-9079-48FAE21464BA}" type="presParOf" srcId="{A6687A11-C5B7-440D-BFAD-300673B44B4D}" destId="{A60C9CBD-D85F-4ADE-9479-63ECE2336E24}" srcOrd="0" destOrd="0" presId="urn:microsoft.com/office/officeart/2005/8/layout/orgChart1"/>
-    <dgm:cxn modelId="{23DA22B3-CBC8-4DAC-A99A-3168850474B3}" type="presParOf" srcId="{A6687A11-C5B7-440D-BFAD-300673B44B4D}" destId="{A349EC25-4292-447F-AFE6-F6C249FB59B0}" srcOrd="1" destOrd="0" presId="urn:microsoft.com/office/officeart/2005/8/layout/orgChart1"/>
-    <dgm:cxn modelId="{1473D40F-D6F3-418E-831F-7D95822CF531}" type="presParOf" srcId="{49E67650-B81C-42D1-B538-B54C5CB0F7D1}" destId="{74B9D796-F0E6-46D8-AA93-C073D2ACD0C6}" srcOrd="1" destOrd="0" presId="urn:microsoft.com/office/officeart/2005/8/layout/orgChart1"/>
-    <dgm:cxn modelId="{9933EA4D-65C3-458A-A396-9F271F225466}" type="presParOf" srcId="{49E67650-B81C-42D1-B538-B54C5CB0F7D1}" destId="{0974798D-32F7-4BF7-B51E-37F4299EB532}" srcOrd="2" destOrd="0" presId="urn:microsoft.com/office/officeart/2005/8/layout/orgChart1"/>
-    <dgm:cxn modelId="{3C9C389A-7AD8-4317-9AA2-BCF3829C98B5}" type="presParOf" srcId="{EA09F1C0-13BB-46D3-A9E6-9D3C34B3CE13}" destId="{9D6E44AC-9742-4E39-A115-5AAD14226B70}" srcOrd="2" destOrd="0" presId="urn:microsoft.com/office/officeart/2005/8/layout/orgChart1"/>
-    <dgm:cxn modelId="{CBE089FA-643B-434C-8A56-047E729BDB8E}" type="presParOf" srcId="{EA09F1C0-13BB-46D3-A9E6-9D3C34B3CE13}" destId="{76BEBEC3-8404-4FDE-A7C4-88C2A246E11A}" srcOrd="3" destOrd="0" presId="urn:microsoft.com/office/officeart/2005/8/layout/orgChart1"/>
-    <dgm:cxn modelId="{F597ED48-059C-4F95-BF4D-AD8EA16CE295}" type="presParOf" srcId="{76BEBEC3-8404-4FDE-A7C4-88C2A246E11A}" destId="{D2DE4E9F-8346-4A78-AB17-80D9D524B063}" srcOrd="0" destOrd="0" presId="urn:microsoft.com/office/officeart/2005/8/layout/orgChart1"/>
-    <dgm:cxn modelId="{94B7B9BC-7C73-4354-B4CF-6F3457C3FEE4}" type="presParOf" srcId="{D2DE4E9F-8346-4A78-AB17-80D9D524B063}" destId="{30557ACE-192F-4D13-9BEC-4ADE1AEA1472}" srcOrd="0" destOrd="0" presId="urn:microsoft.com/office/officeart/2005/8/layout/orgChart1"/>
-    <dgm:cxn modelId="{E84A0050-57E1-4E72-A860-F06CA3DDF47A}" type="presParOf" srcId="{D2DE4E9F-8346-4A78-AB17-80D9D524B063}" destId="{72AB4FEF-9A61-47C4-A332-62864DDBB0F0}" srcOrd="1" destOrd="0" presId="urn:microsoft.com/office/officeart/2005/8/layout/orgChart1"/>
-    <dgm:cxn modelId="{7A4FB6A1-F970-49C3-889C-B1D970673241}" type="presParOf" srcId="{76BEBEC3-8404-4FDE-A7C4-88C2A246E11A}" destId="{79F72609-0956-4AA6-BF5D-D9FC99876766}" srcOrd="1" destOrd="0" presId="urn:microsoft.com/office/officeart/2005/8/layout/orgChart1"/>
-    <dgm:cxn modelId="{E2D54CCF-9093-4E69-99F3-0DF2C6EC9884}" type="presParOf" srcId="{76BEBEC3-8404-4FDE-A7C4-88C2A246E11A}" destId="{B471F8DB-DC5A-4D9B-8B8C-13D75C1DC0DD}" srcOrd="2" destOrd="0" presId="urn:microsoft.com/office/officeart/2005/8/layout/orgChart1"/>
-    <dgm:cxn modelId="{3C16F86E-76F5-412E-A706-51F9D664D8F1}" type="presParOf" srcId="{EA09F1C0-13BB-46D3-A9E6-9D3C34B3CE13}" destId="{EA66DF8E-4F51-4689-9A2C-F95595A3415C}" srcOrd="4" destOrd="0" presId="urn:microsoft.com/office/officeart/2005/8/layout/orgChart1"/>
-    <dgm:cxn modelId="{AFA5FB24-7E4E-4557-90D4-95DCF013E916}" type="presParOf" srcId="{EA09F1C0-13BB-46D3-A9E6-9D3C34B3CE13}" destId="{F9BF8195-0A58-445C-B4AF-1B46233B29D3}" srcOrd="5" destOrd="0" presId="urn:microsoft.com/office/officeart/2005/8/layout/orgChart1"/>
-    <dgm:cxn modelId="{5B0B6509-6DE7-43D4-A0C0-C060CC73AFD1}" type="presParOf" srcId="{F9BF8195-0A58-445C-B4AF-1B46233B29D3}" destId="{3DABF5E0-E290-4AEB-B79B-CF34409A029D}" srcOrd="0" destOrd="0" presId="urn:microsoft.com/office/officeart/2005/8/layout/orgChart1"/>
-    <dgm:cxn modelId="{3A9ED1B3-D8A6-425B-B1A5-10E81568822C}" type="presParOf" srcId="{3DABF5E0-E290-4AEB-B79B-CF34409A029D}" destId="{5E314F01-A03D-4BB5-802F-37D9EA3C47CF}" srcOrd="0" destOrd="0" presId="urn:microsoft.com/office/officeart/2005/8/layout/orgChart1"/>
-    <dgm:cxn modelId="{C74B8A04-0353-4682-862A-048CCA0ADCD0}" type="presParOf" srcId="{3DABF5E0-E290-4AEB-B79B-CF34409A029D}" destId="{5E6B8E67-1E8E-4D90-9B69-43ED057C0262}" srcOrd="1" destOrd="0" presId="urn:microsoft.com/office/officeart/2005/8/layout/orgChart1"/>
-    <dgm:cxn modelId="{21C3C82E-20C0-49DE-94E7-710532C64D12}" type="presParOf" srcId="{F9BF8195-0A58-445C-B4AF-1B46233B29D3}" destId="{BCD5289B-45F8-47F4-846B-52D4CF68041A}" srcOrd="1" destOrd="0" presId="urn:microsoft.com/office/officeart/2005/8/layout/orgChart1"/>
-    <dgm:cxn modelId="{D8DEE883-2DB8-4950-AD8D-6B1F24AD050C}" type="presParOf" srcId="{F9BF8195-0A58-445C-B4AF-1B46233B29D3}" destId="{51FFCC4E-B7F4-4CF4-B844-CCC135B23CB9}" srcOrd="2" destOrd="0" presId="urn:microsoft.com/office/officeart/2005/8/layout/orgChart1"/>
-    <dgm:cxn modelId="{54731C74-9381-4EB9-9814-C6093953EC8A}" type="presParOf" srcId="{55D43D4D-0B3E-433E-80DB-CCB0CD871DA7}" destId="{20EC1DF9-65B1-4C73-850C-27CB394F6056}" srcOrd="2" destOrd="0" presId="urn:microsoft.com/office/officeart/2005/8/layout/orgChart1"/>
-    <dgm:cxn modelId="{5666586E-9A51-48D3-8C57-C5AF4A776FAA}" type="presParOf" srcId="{157F0E85-F770-43FC-A76F-E1AC45B60EBB}" destId="{3A42C0C8-8014-4FFF-96B6-C09F7ED9A5B3}" srcOrd="12" destOrd="0" presId="urn:microsoft.com/office/officeart/2005/8/layout/orgChart1"/>
-    <dgm:cxn modelId="{719CF96E-A2B8-4669-ABB6-B0F020104D6C}" type="presParOf" srcId="{157F0E85-F770-43FC-A76F-E1AC45B60EBB}" destId="{154929E0-BCBC-4238-99B4-C2ED5113306D}" srcOrd="13" destOrd="0" presId="urn:microsoft.com/office/officeart/2005/8/layout/orgChart1"/>
-    <dgm:cxn modelId="{D7D26532-7BC2-4BEF-85F6-D9937F2C31A7}" type="presParOf" srcId="{154929E0-BCBC-4238-99B4-C2ED5113306D}" destId="{67C53699-C52A-4DB6-B9B5-CA76DBEB1DDB}" srcOrd="0" destOrd="0" presId="urn:microsoft.com/office/officeart/2005/8/layout/orgChart1"/>
-    <dgm:cxn modelId="{9977D6EC-E018-44AC-8EF6-209AF705157F}" type="presParOf" srcId="{67C53699-C52A-4DB6-B9B5-CA76DBEB1DDB}" destId="{582E07AC-20BC-49D9-87B0-E56FE541AB59}" srcOrd="0" destOrd="0" presId="urn:microsoft.com/office/officeart/2005/8/layout/orgChart1"/>
-    <dgm:cxn modelId="{73D344FC-982C-4EA7-AC1F-3FF5BDEDEFD1}" type="presParOf" srcId="{67C53699-C52A-4DB6-B9B5-CA76DBEB1DDB}" destId="{03F97F13-EB07-41D9-916E-F67ACCD050B7}" srcOrd="1" destOrd="0" presId="urn:microsoft.com/office/officeart/2005/8/layout/orgChart1"/>
-    <dgm:cxn modelId="{35D7B10D-9CA4-466C-B3F8-90852B369485}" type="presParOf" srcId="{154929E0-BCBC-4238-99B4-C2ED5113306D}" destId="{A5413330-CA06-4935-BFB0-043157E8B1F6}" srcOrd="1" destOrd="0" presId="urn:microsoft.com/office/officeart/2005/8/layout/orgChart1"/>
-    <dgm:cxn modelId="{602B354C-37C9-44BE-A5A3-979E359A7CCF}" type="presParOf" srcId="{A5413330-CA06-4935-BFB0-043157E8B1F6}" destId="{75F711D4-5FD7-46CE-B218-A5C081EEAC48}" srcOrd="0" destOrd="0" presId="urn:microsoft.com/office/officeart/2005/8/layout/orgChart1"/>
-    <dgm:cxn modelId="{7F8283EE-DEAA-4BEB-8808-2C06DEBC83EF}" type="presParOf" srcId="{A5413330-CA06-4935-BFB0-043157E8B1F6}" destId="{158CC11F-ACA1-4AFF-9E5D-927F7DD9E66C}" srcOrd="1" destOrd="0" presId="urn:microsoft.com/office/officeart/2005/8/layout/orgChart1"/>
-    <dgm:cxn modelId="{27BE7B5E-A192-408B-878A-19210D5CE3A8}" type="presParOf" srcId="{158CC11F-ACA1-4AFF-9E5D-927F7DD9E66C}" destId="{DA7D522B-C697-4001-AD1F-98C6B88390AD}" srcOrd="0" destOrd="0" presId="urn:microsoft.com/office/officeart/2005/8/layout/orgChart1"/>
-    <dgm:cxn modelId="{576E3252-77BB-48A4-8CAF-A012F02EADF3}" type="presParOf" srcId="{DA7D522B-C697-4001-AD1F-98C6B88390AD}" destId="{662E0C41-4A00-46A0-9282-BFFCB05F5CAF}" srcOrd="0" destOrd="0" presId="urn:microsoft.com/office/officeart/2005/8/layout/orgChart1"/>
-    <dgm:cxn modelId="{22D8A06B-61A8-4F10-830A-36F1F8E19532}" type="presParOf" srcId="{DA7D522B-C697-4001-AD1F-98C6B88390AD}" destId="{EB56E9E0-EA0B-4E9A-9772-5504409DA3AD}" srcOrd="1" destOrd="0" presId="urn:microsoft.com/office/officeart/2005/8/layout/orgChart1"/>
-    <dgm:cxn modelId="{51E523D4-761D-4709-8FD0-DF86A9EF671E}" type="presParOf" srcId="{158CC11F-ACA1-4AFF-9E5D-927F7DD9E66C}" destId="{6F99B1B0-3D74-4028-8B1C-63B90AF9B803}" srcOrd="1" destOrd="0" presId="urn:microsoft.com/office/officeart/2005/8/layout/orgChart1"/>
-    <dgm:cxn modelId="{95255BF4-B7F9-472B-B8AA-B8748CDBE07F}" type="presParOf" srcId="{158CC11F-ACA1-4AFF-9E5D-927F7DD9E66C}" destId="{955638B8-C961-4519-A613-C945BBDDB41E}" srcOrd="2" destOrd="0" presId="urn:microsoft.com/office/officeart/2005/8/layout/orgChart1"/>
-    <dgm:cxn modelId="{F8ABBE61-2DF2-4ABF-8F63-2D59276E0F3C}" type="presParOf" srcId="{A5413330-CA06-4935-BFB0-043157E8B1F6}" destId="{7A41D753-9FF1-43D2-A1C2-D08FA9125A78}" srcOrd="2" destOrd="0" presId="urn:microsoft.com/office/officeart/2005/8/layout/orgChart1"/>
-    <dgm:cxn modelId="{2BBD1F43-87AF-4053-AD19-5146327150AC}" type="presParOf" srcId="{A5413330-CA06-4935-BFB0-043157E8B1F6}" destId="{0AE8718C-D6F0-464B-AF87-4962099EDB3D}" srcOrd="3" destOrd="0" presId="urn:microsoft.com/office/officeart/2005/8/layout/orgChart1"/>
-    <dgm:cxn modelId="{57DC0AB3-3548-45B6-B5BF-BC96B4D9EEFC}" type="presParOf" srcId="{0AE8718C-D6F0-464B-AF87-4962099EDB3D}" destId="{4296DA30-3CD4-4564-A88B-9AE457A893AE}" srcOrd="0" destOrd="0" presId="urn:microsoft.com/office/officeart/2005/8/layout/orgChart1"/>
-    <dgm:cxn modelId="{4B51970D-7CCD-4D62-ABF5-C244D81441E2}" type="presParOf" srcId="{4296DA30-3CD4-4564-A88B-9AE457A893AE}" destId="{E4F8E52E-60CC-4DB6-8528-5CEC22D972E6}" srcOrd="0" destOrd="0" presId="urn:microsoft.com/office/officeart/2005/8/layout/orgChart1"/>
-    <dgm:cxn modelId="{140B4FBD-6680-4859-9956-ADFEE6E57ACC}" type="presParOf" srcId="{4296DA30-3CD4-4564-A88B-9AE457A893AE}" destId="{9B26622C-EEE7-43B7-BE08-147C8987CB61}" srcOrd="1" destOrd="0" presId="urn:microsoft.com/office/officeart/2005/8/layout/orgChart1"/>
-    <dgm:cxn modelId="{CC68C2DE-2592-435E-97CD-F49489F9FB75}" type="presParOf" srcId="{0AE8718C-D6F0-464B-AF87-4962099EDB3D}" destId="{269C5FBB-6FD0-4D68-B7D3-8B83918202B5}" srcOrd="1" destOrd="0" presId="urn:microsoft.com/office/officeart/2005/8/layout/orgChart1"/>
-    <dgm:cxn modelId="{5034A108-54F3-448D-8F1B-75EF2ECA1ABA}" type="presParOf" srcId="{0AE8718C-D6F0-464B-AF87-4962099EDB3D}" destId="{0DF79354-3F78-493E-8085-9EF43259190B}" srcOrd="2" destOrd="0" presId="urn:microsoft.com/office/officeart/2005/8/layout/orgChart1"/>
-    <dgm:cxn modelId="{36DF5AFE-A331-40DF-87F7-B9252AFB2E00}" type="presParOf" srcId="{A5413330-CA06-4935-BFB0-043157E8B1F6}" destId="{21E91F2D-5BE1-4CD4-B72E-51DFA116D12D}" srcOrd="4" destOrd="0" presId="urn:microsoft.com/office/officeart/2005/8/layout/orgChart1"/>
-    <dgm:cxn modelId="{96A0E55B-EC97-4AC4-8CDC-E3BE234378AC}" type="presParOf" srcId="{A5413330-CA06-4935-BFB0-043157E8B1F6}" destId="{76F4B1E2-6567-41AB-A414-944E5CC1B08F}" srcOrd="5" destOrd="0" presId="urn:microsoft.com/office/officeart/2005/8/layout/orgChart1"/>
-    <dgm:cxn modelId="{A4B391BE-35F0-4528-9F86-F441C24A739F}" type="presParOf" srcId="{76F4B1E2-6567-41AB-A414-944E5CC1B08F}" destId="{D272E0EE-2823-4A66-BF1E-884D7677BA72}" srcOrd="0" destOrd="0" presId="urn:microsoft.com/office/officeart/2005/8/layout/orgChart1"/>
-    <dgm:cxn modelId="{0772E7DF-3104-4E95-BE3E-DC8844266CEE}" type="presParOf" srcId="{D272E0EE-2823-4A66-BF1E-884D7677BA72}" destId="{B487FA08-0010-4B32-BFA8-A52640BC0D87}" srcOrd="0" destOrd="0" presId="urn:microsoft.com/office/officeart/2005/8/layout/orgChart1"/>
-    <dgm:cxn modelId="{1DC37311-DAAC-4F91-B3F2-88CE220DA8B1}" type="presParOf" srcId="{D272E0EE-2823-4A66-BF1E-884D7677BA72}" destId="{74454EA4-7E6F-43E5-A462-22FA202AA2CE}" srcOrd="1" destOrd="0" presId="urn:microsoft.com/office/officeart/2005/8/layout/orgChart1"/>
-    <dgm:cxn modelId="{BFDCF535-780A-4D42-AF54-CC1E9749C40A}" type="presParOf" srcId="{76F4B1E2-6567-41AB-A414-944E5CC1B08F}" destId="{A3D10110-CD16-4736-B90F-E67FC8592E7F}" srcOrd="1" destOrd="0" presId="urn:microsoft.com/office/officeart/2005/8/layout/orgChart1"/>
-    <dgm:cxn modelId="{B674C9CF-C331-4FA4-8EC4-F81F51A8B07E}" type="presParOf" srcId="{76F4B1E2-6567-41AB-A414-944E5CC1B08F}" destId="{67B712FF-049D-4DFF-9A14-555941C8B72C}" srcOrd="2" destOrd="0" presId="urn:microsoft.com/office/officeart/2005/8/layout/orgChart1"/>
-    <dgm:cxn modelId="{B778E768-CA8E-4380-9799-CD614577611A}" type="presParOf" srcId="{154929E0-BCBC-4238-99B4-C2ED5113306D}" destId="{5136B7AB-0BBC-4651-A4DF-3A7443DB1EC5}" srcOrd="2" destOrd="0" presId="urn:microsoft.com/office/officeart/2005/8/layout/orgChart1"/>
-    <dgm:cxn modelId="{FABE802E-0FE6-4252-9E83-F969D40FDFE7}" type="presParOf" srcId="{9C9CA977-66CB-47DD-B14C-5351AB99AD1A}" destId="{A20428FC-5715-4214-B904-60A62C38AA9F}" srcOrd="2" destOrd="0" presId="urn:microsoft.com/office/officeart/2005/8/layout/orgChart1"/>
+    <dgm:cxn modelId="{2DFFF71D-59F9-4710-B8ED-C7B73F3A87F6}" type="presOf" srcId="{47A7717B-9264-4AF4-A2BE-6971EF4B8E75}" destId="{4594F3B5-F2DF-44BD-8CA6-6AB18536429E}" srcOrd="1" destOrd="0" presId="urn:microsoft.com/office/officeart/2005/8/layout/orgChart1"/>
+    <dgm:cxn modelId="{331C2303-4809-47D3-8B4A-1F5134AC7474}" type="presOf" srcId="{BC465239-2539-424E-92D8-2FC7AC28C498}" destId="{A3D51C1F-6E2C-4360-BF65-B8CF2027BD27}" srcOrd="0" destOrd="0" presId="urn:microsoft.com/office/officeart/2005/8/layout/orgChart1"/>
+    <dgm:cxn modelId="{1AED98E0-1940-406A-A7AB-EE38C61523E3}" type="presOf" srcId="{BC465239-2539-424E-92D8-2FC7AC28C498}" destId="{22B4527C-A2FE-4DE3-BBA2-739C77EB5A41}" srcOrd="1" destOrd="0" presId="urn:microsoft.com/office/officeart/2005/8/layout/orgChart1"/>
+    <dgm:cxn modelId="{411C0C4C-47D0-43EA-BF9D-CFA15815C9B1}" type="presOf" srcId="{75BF490C-F563-4B5B-998B-2A301BDBFD15}" destId="{D5E21B1D-2FD4-40DC-812D-6F3623AB5CB0}" srcOrd="0" destOrd="0" presId="urn:microsoft.com/office/officeart/2005/8/layout/orgChart1"/>
+    <dgm:cxn modelId="{84D4F879-AC68-4145-BAFB-E05A374E419C}" type="presOf" srcId="{95C8FE14-70FA-4E67-B86B-755F959ECB1C}" destId="{40F3BC38-52B3-45FC-B1E5-6F38F5CC7FFF}" srcOrd="1" destOrd="0" presId="urn:microsoft.com/office/officeart/2005/8/layout/orgChart1"/>
+    <dgm:cxn modelId="{8DB5B77E-91DA-41DD-A013-E7CA8970F943}" type="presParOf" srcId="{7F963588-8E7A-4B22-9FC1-2B20F88F1DB4}" destId="{9C9CA977-66CB-47DD-B14C-5351AB99AD1A}" srcOrd="0" destOrd="0" presId="urn:microsoft.com/office/officeart/2005/8/layout/orgChart1"/>
+    <dgm:cxn modelId="{92FAC738-641B-48C0-A875-6DD15B235A3F}" type="presParOf" srcId="{9C9CA977-66CB-47DD-B14C-5351AB99AD1A}" destId="{8232BD97-1C16-4F4C-918C-EB307174D52B}" srcOrd="0" destOrd="0" presId="urn:microsoft.com/office/officeart/2005/8/layout/orgChart1"/>
+    <dgm:cxn modelId="{1006CE6B-671E-4386-B62F-19A1A4536418}" type="presParOf" srcId="{8232BD97-1C16-4F4C-918C-EB307174D52B}" destId="{A277A17B-D2FF-42BD-B3E2-AA3142E35DD8}" srcOrd="0" destOrd="0" presId="urn:microsoft.com/office/officeart/2005/8/layout/orgChart1"/>
+    <dgm:cxn modelId="{0377ED5D-B1F5-4C69-A0D1-064A35027DDA}" type="presParOf" srcId="{8232BD97-1C16-4F4C-918C-EB307174D52B}" destId="{D20D44DD-EFB5-41BC-A25B-04125B2FEB91}" srcOrd="1" destOrd="0" presId="urn:microsoft.com/office/officeart/2005/8/layout/orgChart1"/>
+    <dgm:cxn modelId="{F9D445E1-0D8E-45D0-8B23-8F346728A6A5}" type="presParOf" srcId="{9C9CA977-66CB-47DD-B14C-5351AB99AD1A}" destId="{157F0E85-F770-43FC-A76F-E1AC45B60EBB}" srcOrd="1" destOrd="0" presId="urn:microsoft.com/office/officeart/2005/8/layout/orgChart1"/>
+    <dgm:cxn modelId="{4A895554-C7A8-415C-9AB7-617AEB362127}" type="presParOf" srcId="{157F0E85-F770-43FC-A76F-E1AC45B60EBB}" destId="{E4A3A5BB-8BD5-4B98-87BB-5D8C62B8DFED}" srcOrd="0" destOrd="0" presId="urn:microsoft.com/office/officeart/2005/8/layout/orgChart1"/>
+    <dgm:cxn modelId="{23359136-71B4-4CD9-8FDF-8F0C7034FF3D}" type="presParOf" srcId="{157F0E85-F770-43FC-A76F-E1AC45B60EBB}" destId="{895CDAC9-3448-4C25-B9C0-AC060EF0A710}" srcOrd="1" destOrd="0" presId="urn:microsoft.com/office/officeart/2005/8/layout/orgChart1"/>
+    <dgm:cxn modelId="{612A6606-AD5F-40BD-B19E-99EF42D53EC3}" type="presParOf" srcId="{895CDAC9-3448-4C25-B9C0-AC060EF0A710}" destId="{0D10A0B3-ECD4-424C-948A-2DE64FCFE8F3}" srcOrd="0" destOrd="0" presId="urn:microsoft.com/office/officeart/2005/8/layout/orgChart1"/>
+    <dgm:cxn modelId="{D0AE1A18-05B5-46FB-8274-B7994E5E50D7}" type="presParOf" srcId="{0D10A0B3-ECD4-424C-948A-2DE64FCFE8F3}" destId="{3619C4C3-7EF1-4978-899C-D268DDE9D141}" srcOrd="0" destOrd="0" presId="urn:microsoft.com/office/officeart/2005/8/layout/orgChart1"/>
+    <dgm:cxn modelId="{0069662B-49CF-4704-A791-8129A7E671AD}" type="presParOf" srcId="{0D10A0B3-ECD4-424C-948A-2DE64FCFE8F3}" destId="{56B0EF3D-4F65-4054-B8F0-02042C17719A}" srcOrd="1" destOrd="0" presId="urn:microsoft.com/office/officeart/2005/8/layout/orgChart1"/>
+    <dgm:cxn modelId="{038772CD-F1E1-4D73-9DEB-F4F15D7D268F}" type="presParOf" srcId="{895CDAC9-3448-4C25-B9C0-AC060EF0A710}" destId="{772AF73B-837E-4F4D-97C5-005504399765}" srcOrd="1" destOrd="0" presId="urn:microsoft.com/office/officeart/2005/8/layout/orgChart1"/>
+    <dgm:cxn modelId="{E06E3347-2E77-4F4E-BB2E-B486B98FA95E}" type="presParOf" srcId="{772AF73B-837E-4F4D-97C5-005504399765}" destId="{0A2CB184-AFC0-4E82-9198-D269E8E3C731}" srcOrd="0" destOrd="0" presId="urn:microsoft.com/office/officeart/2005/8/layout/orgChart1"/>
+    <dgm:cxn modelId="{56F262D7-F419-4051-A8AC-E44B5F2DE4DA}" type="presParOf" srcId="{772AF73B-837E-4F4D-97C5-005504399765}" destId="{E0783888-8637-457A-8FAD-406361F507F2}" srcOrd="1" destOrd="0" presId="urn:microsoft.com/office/officeart/2005/8/layout/orgChart1"/>
+    <dgm:cxn modelId="{D533CE8F-EAC4-4B5F-9765-142B83A62948}" type="presParOf" srcId="{E0783888-8637-457A-8FAD-406361F507F2}" destId="{2CFC6DC8-4CB2-4F65-ACD7-57BABE9D530E}" srcOrd="0" destOrd="0" presId="urn:microsoft.com/office/officeart/2005/8/layout/orgChart1"/>
+    <dgm:cxn modelId="{7DED59FA-F0B9-4C7C-9056-B8713B3A95A8}" type="presParOf" srcId="{2CFC6DC8-4CB2-4F65-ACD7-57BABE9D530E}" destId="{5498E274-3367-47BB-9952-3EB141B54A69}" srcOrd="0" destOrd="0" presId="urn:microsoft.com/office/officeart/2005/8/layout/orgChart1"/>
+    <dgm:cxn modelId="{6C2C785A-CE55-47E7-83AE-9FC8EA939417}" type="presParOf" srcId="{2CFC6DC8-4CB2-4F65-ACD7-57BABE9D530E}" destId="{211E21D4-7AEC-4B63-8F86-9C804CAB4652}" srcOrd="1" destOrd="0" presId="urn:microsoft.com/office/officeart/2005/8/layout/orgChart1"/>
+    <dgm:cxn modelId="{F575D70D-81D6-4E99-88F6-9A641053A98D}" type="presParOf" srcId="{E0783888-8637-457A-8FAD-406361F507F2}" destId="{68EE070D-9417-4EA5-B795-5F8E57B654A7}" srcOrd="1" destOrd="0" presId="urn:microsoft.com/office/officeart/2005/8/layout/orgChart1"/>
+    <dgm:cxn modelId="{47DEE324-720A-4F60-860B-52BA0040D594}" type="presParOf" srcId="{E0783888-8637-457A-8FAD-406361F507F2}" destId="{2B30CCFF-4E26-420E-83D2-49D85761C10E}" srcOrd="2" destOrd="0" presId="urn:microsoft.com/office/officeart/2005/8/layout/orgChart1"/>
+    <dgm:cxn modelId="{52D8D271-7AE2-472E-8714-3530122A8D84}" type="presParOf" srcId="{772AF73B-837E-4F4D-97C5-005504399765}" destId="{010E498D-6F50-4988-BCE1-6F7940AF7133}" srcOrd="2" destOrd="0" presId="urn:microsoft.com/office/officeart/2005/8/layout/orgChart1"/>
+    <dgm:cxn modelId="{92179DB6-8728-4A63-95DB-E25E06CFBC7E}" type="presParOf" srcId="{772AF73B-837E-4F4D-97C5-005504399765}" destId="{D22C437F-F66D-4B0C-8CCC-26678EADFA4F}" srcOrd="3" destOrd="0" presId="urn:microsoft.com/office/officeart/2005/8/layout/orgChart1"/>
+    <dgm:cxn modelId="{1E168922-A5A1-4DC9-B8F1-1F0B04136E6D}" type="presParOf" srcId="{D22C437F-F66D-4B0C-8CCC-26678EADFA4F}" destId="{05C66199-3314-4A1D-94D3-E7BB5172DBC3}" srcOrd="0" destOrd="0" presId="urn:microsoft.com/office/officeart/2005/8/layout/orgChart1"/>
+    <dgm:cxn modelId="{48942898-41FA-4411-8408-3C4C8BD08F31}" type="presParOf" srcId="{05C66199-3314-4A1D-94D3-E7BB5172DBC3}" destId="{86443C05-1B4B-4192-BE98-B88ED4EBF947}" srcOrd="0" destOrd="0" presId="urn:microsoft.com/office/officeart/2005/8/layout/orgChart1"/>
+    <dgm:cxn modelId="{8CDBCB70-F628-4D6A-8548-84123899010E}" type="presParOf" srcId="{05C66199-3314-4A1D-94D3-E7BB5172DBC3}" destId="{30487BE6-A76F-4FB7-BDF2-8C895F1F60DB}" srcOrd="1" destOrd="0" presId="urn:microsoft.com/office/officeart/2005/8/layout/orgChart1"/>
+    <dgm:cxn modelId="{FCF03929-D326-492A-9DE2-3EECC0E333F2}" type="presParOf" srcId="{D22C437F-F66D-4B0C-8CCC-26678EADFA4F}" destId="{FF7E7D3B-B7B6-442F-B83B-3CB687CE37A8}" srcOrd="1" destOrd="0" presId="urn:microsoft.com/office/officeart/2005/8/layout/orgChart1"/>
+    <dgm:cxn modelId="{7139D7C6-3E7D-42C6-9C1D-531062B38179}" type="presParOf" srcId="{D22C437F-F66D-4B0C-8CCC-26678EADFA4F}" destId="{4D05552D-C1B4-40C4-8605-E7930C0CF066}" srcOrd="2" destOrd="0" presId="urn:microsoft.com/office/officeart/2005/8/layout/orgChart1"/>
+    <dgm:cxn modelId="{37E973FC-F1D0-460E-9C7B-F690744D0950}" type="presParOf" srcId="{772AF73B-837E-4F4D-97C5-005504399765}" destId="{DE67F0BF-2F30-46AA-8F5A-8DAEA83F3E3F}" srcOrd="4" destOrd="0" presId="urn:microsoft.com/office/officeart/2005/8/layout/orgChart1"/>
+    <dgm:cxn modelId="{D2DAC57A-C846-44A3-AAF7-24B99755E36A}" type="presParOf" srcId="{772AF73B-837E-4F4D-97C5-005504399765}" destId="{7D25312E-D571-4955-86B7-EB03DC781CD7}" srcOrd="5" destOrd="0" presId="urn:microsoft.com/office/officeart/2005/8/layout/orgChart1"/>
+    <dgm:cxn modelId="{7CD6F301-181E-420C-A563-C999A6D3800B}" type="presParOf" srcId="{7D25312E-D571-4955-86B7-EB03DC781CD7}" destId="{89DD3908-F625-4DDC-930D-4D260456D360}" srcOrd="0" destOrd="0" presId="urn:microsoft.com/office/officeart/2005/8/layout/orgChart1"/>
+    <dgm:cxn modelId="{376AD42F-C449-473C-AAB1-D8E0599CF202}" type="presParOf" srcId="{89DD3908-F625-4DDC-930D-4D260456D360}" destId="{5382B167-89F2-4B18-8772-35770AE8F439}" srcOrd="0" destOrd="0" presId="urn:microsoft.com/office/officeart/2005/8/layout/orgChart1"/>
+    <dgm:cxn modelId="{8C9ADD9C-00C2-41FF-AB90-80F9BB80756F}" type="presParOf" srcId="{89DD3908-F625-4DDC-930D-4D260456D360}" destId="{136B3B13-BD89-4B6B-A220-59879617A3CC}" srcOrd="1" destOrd="0" presId="urn:microsoft.com/office/officeart/2005/8/layout/orgChart1"/>
+    <dgm:cxn modelId="{94F9194A-3C21-4B52-A16D-2A628B1A914A}" type="presParOf" srcId="{7D25312E-D571-4955-86B7-EB03DC781CD7}" destId="{79AF9CE5-E83C-4F10-93DB-65AC57D48764}" srcOrd="1" destOrd="0" presId="urn:microsoft.com/office/officeart/2005/8/layout/orgChart1"/>
+    <dgm:cxn modelId="{61A9AD83-7133-4ABC-948F-3FA713BECA0D}" type="presParOf" srcId="{7D25312E-D571-4955-86B7-EB03DC781CD7}" destId="{E096845A-A23D-42EE-BA18-BD94BAF3608C}" srcOrd="2" destOrd="0" presId="urn:microsoft.com/office/officeart/2005/8/layout/orgChart1"/>
+    <dgm:cxn modelId="{21D84CA0-33BD-4A5B-A8EA-C3AC3B4FCA6D}" type="presParOf" srcId="{772AF73B-837E-4F4D-97C5-005504399765}" destId="{88B4CBAD-E9D1-49B4-A52C-2BECC892BEE7}" srcOrd="6" destOrd="0" presId="urn:microsoft.com/office/officeart/2005/8/layout/orgChart1"/>
+    <dgm:cxn modelId="{500BF01D-25F0-44D5-9619-6444DB350273}" type="presParOf" srcId="{772AF73B-837E-4F4D-97C5-005504399765}" destId="{65D6CCA4-1877-4876-AA72-8560C8AA0B91}" srcOrd="7" destOrd="0" presId="urn:microsoft.com/office/officeart/2005/8/layout/orgChart1"/>
+    <dgm:cxn modelId="{5B8A7425-04F7-400D-9BE0-5A18E5159162}" type="presParOf" srcId="{65D6CCA4-1877-4876-AA72-8560C8AA0B91}" destId="{6797F6BD-F68C-4A78-9CB9-60C45053F1F6}" srcOrd="0" destOrd="0" presId="urn:microsoft.com/office/officeart/2005/8/layout/orgChart1"/>
+    <dgm:cxn modelId="{0457CFC5-F151-4D05-BB7C-324488BED828}" type="presParOf" srcId="{6797F6BD-F68C-4A78-9CB9-60C45053F1F6}" destId="{AACF5D93-9EE5-40EF-9653-A8E3456596F1}" srcOrd="0" destOrd="0" presId="urn:microsoft.com/office/officeart/2005/8/layout/orgChart1"/>
+    <dgm:cxn modelId="{2F8FBD84-0426-479C-A9EF-ABFB9A1A2936}" type="presParOf" srcId="{6797F6BD-F68C-4A78-9CB9-60C45053F1F6}" destId="{2FB68600-62EC-446A-BCDE-0920D3A13211}" srcOrd="1" destOrd="0" presId="urn:microsoft.com/office/officeart/2005/8/layout/orgChart1"/>
+    <dgm:cxn modelId="{16C10C4A-B4BA-4AED-9110-694BBA57EC1A}" type="presParOf" srcId="{65D6CCA4-1877-4876-AA72-8560C8AA0B91}" destId="{55C07F2E-0E71-4CC9-B2E7-196C6123DE99}" srcOrd="1" destOrd="0" presId="urn:microsoft.com/office/officeart/2005/8/layout/orgChart1"/>
+    <dgm:cxn modelId="{8BC7782B-4B24-46FF-878D-D449CADA450A}" type="presParOf" srcId="{65D6CCA4-1877-4876-AA72-8560C8AA0B91}" destId="{81BBB607-C79D-4180-8944-DBF49108DD8A}" srcOrd="2" destOrd="0" presId="urn:microsoft.com/office/officeart/2005/8/layout/orgChart1"/>
+    <dgm:cxn modelId="{628A0F65-D266-4B63-A7AF-004F9BB8B4E6}" type="presParOf" srcId="{772AF73B-837E-4F4D-97C5-005504399765}" destId="{B2A21C99-9052-4AD5-A3BE-182D4759C249}" srcOrd="8" destOrd="0" presId="urn:microsoft.com/office/officeart/2005/8/layout/orgChart1"/>
+    <dgm:cxn modelId="{338E4A87-7A7B-4CEF-80E1-CB5F533DAA20}" type="presParOf" srcId="{772AF73B-837E-4F4D-97C5-005504399765}" destId="{C1CD415F-FCC4-4B92-BB0E-1B85130EEC5A}" srcOrd="9" destOrd="0" presId="urn:microsoft.com/office/officeart/2005/8/layout/orgChart1"/>
+    <dgm:cxn modelId="{A45A7CED-A2A1-492D-B0DD-8C500D2DFA12}" type="presParOf" srcId="{C1CD415F-FCC4-4B92-BB0E-1B85130EEC5A}" destId="{AA5B4276-3186-474F-895A-5961B1F829C0}" srcOrd="0" destOrd="0" presId="urn:microsoft.com/office/officeart/2005/8/layout/orgChart1"/>
+    <dgm:cxn modelId="{3F8738EA-A836-44DD-858B-62CD3C4E3E23}" type="presParOf" srcId="{AA5B4276-3186-474F-895A-5961B1F829C0}" destId="{481EDF7B-0AC4-446A-A8FB-0988D28F949B}" srcOrd="0" destOrd="0" presId="urn:microsoft.com/office/officeart/2005/8/layout/orgChart1"/>
+    <dgm:cxn modelId="{FC1C7D2F-086E-491A-BA6A-A9E3A2C239E3}" type="presParOf" srcId="{AA5B4276-3186-474F-895A-5961B1F829C0}" destId="{7517E6BE-C88C-4316-A79D-489216A07A3A}" srcOrd="1" destOrd="0" presId="urn:microsoft.com/office/officeart/2005/8/layout/orgChart1"/>
+    <dgm:cxn modelId="{D519E1DE-6B17-4AB9-9F94-D020F54A82D5}" type="presParOf" srcId="{C1CD415F-FCC4-4B92-BB0E-1B85130EEC5A}" destId="{26D5A3F3-4C10-46C0-AF6C-F32156CE2969}" srcOrd="1" destOrd="0" presId="urn:microsoft.com/office/officeart/2005/8/layout/orgChart1"/>
+    <dgm:cxn modelId="{9D08D17B-B493-4DE6-9C76-3E82D49D3B23}" type="presParOf" srcId="{C1CD415F-FCC4-4B92-BB0E-1B85130EEC5A}" destId="{17BDBD75-287D-4AF6-B2BC-1DAA9A5EC09F}" srcOrd="2" destOrd="0" presId="urn:microsoft.com/office/officeart/2005/8/layout/orgChart1"/>
+    <dgm:cxn modelId="{FC341BB2-AE4D-4953-8F15-E9E0123BE968}" type="presParOf" srcId="{895CDAC9-3448-4C25-B9C0-AC060EF0A710}" destId="{F91E9944-A613-468E-BA0B-455A6629B602}" srcOrd="2" destOrd="0" presId="urn:microsoft.com/office/officeart/2005/8/layout/orgChart1"/>
+    <dgm:cxn modelId="{5A825F1E-D00D-4086-972B-10054789D070}" type="presParOf" srcId="{157F0E85-F770-43FC-A76F-E1AC45B60EBB}" destId="{B7F13FD1-E923-4F0D-98DD-761C4D31BB75}" srcOrd="2" destOrd="0" presId="urn:microsoft.com/office/officeart/2005/8/layout/orgChart1"/>
+    <dgm:cxn modelId="{7809C116-533B-4BF0-B1BD-6EE6810272EF}" type="presParOf" srcId="{157F0E85-F770-43FC-A76F-E1AC45B60EBB}" destId="{6EAF5DEA-8B1D-4BF8-990E-E71E39D24D6E}" srcOrd="3" destOrd="0" presId="urn:microsoft.com/office/officeart/2005/8/layout/orgChart1"/>
+    <dgm:cxn modelId="{14E41F69-2F6D-48C3-8BFE-CC4E4988090F}" type="presParOf" srcId="{6EAF5DEA-8B1D-4BF8-990E-E71E39D24D6E}" destId="{C98A6FC9-C0A9-4BBF-AA6D-1F403C6C9F23}" srcOrd="0" destOrd="0" presId="urn:microsoft.com/office/officeart/2005/8/layout/orgChart1"/>
+    <dgm:cxn modelId="{5B15F097-FEB7-4AA4-B874-5D931D063CB8}" type="presParOf" srcId="{C98A6FC9-C0A9-4BBF-AA6D-1F403C6C9F23}" destId="{9389CEFD-1413-48CA-8DC6-8158C944DDC5}" srcOrd="0" destOrd="0" presId="urn:microsoft.com/office/officeart/2005/8/layout/orgChart1"/>
+    <dgm:cxn modelId="{DB92EEA1-BE3A-4F64-AA35-4477929E2B61}" type="presParOf" srcId="{C98A6FC9-C0A9-4BBF-AA6D-1F403C6C9F23}" destId="{80625D9B-18B8-49D6-ACB9-0E32B8C007A2}" srcOrd="1" destOrd="0" presId="urn:microsoft.com/office/officeart/2005/8/layout/orgChart1"/>
+    <dgm:cxn modelId="{E678C6A4-B150-4697-8B30-AA2E08FA9009}" type="presParOf" srcId="{6EAF5DEA-8B1D-4BF8-990E-E71E39D24D6E}" destId="{3CFB6443-E634-4B34-A2DB-FA1D1BAE61A5}" srcOrd="1" destOrd="0" presId="urn:microsoft.com/office/officeart/2005/8/layout/orgChart1"/>
+    <dgm:cxn modelId="{D0C5072B-E36C-419B-BF14-AB59A89A5334}" type="presParOf" srcId="{3CFB6443-E634-4B34-A2DB-FA1D1BAE61A5}" destId="{D5E21B1D-2FD4-40DC-812D-6F3623AB5CB0}" srcOrd="0" destOrd="0" presId="urn:microsoft.com/office/officeart/2005/8/layout/orgChart1"/>
+    <dgm:cxn modelId="{FEFBC895-BBAF-47EC-88D4-186F467F02D4}" type="presParOf" srcId="{3CFB6443-E634-4B34-A2DB-FA1D1BAE61A5}" destId="{FBF79903-5312-43C8-BFF4-7133BB20D48B}" srcOrd="1" destOrd="0" presId="urn:microsoft.com/office/officeart/2005/8/layout/orgChart1"/>
+    <dgm:cxn modelId="{35ECDD36-CE0E-497B-A4AA-00EB1716A108}" type="presParOf" srcId="{FBF79903-5312-43C8-BFF4-7133BB20D48B}" destId="{05CD3C0D-0510-405F-B85B-7A35F7F9F80C}" srcOrd="0" destOrd="0" presId="urn:microsoft.com/office/officeart/2005/8/layout/orgChart1"/>
+    <dgm:cxn modelId="{79DEAC19-B2AA-44A8-9605-C22AB0F90F89}" type="presParOf" srcId="{05CD3C0D-0510-405F-B85B-7A35F7F9F80C}" destId="{F2D27FB1-E81D-44AD-A94C-AB6BD44633E3}" srcOrd="0" destOrd="0" presId="urn:microsoft.com/office/officeart/2005/8/layout/orgChart1"/>
+    <dgm:cxn modelId="{3D00E7B1-BCD5-495A-A2C9-A34494124A57}" type="presParOf" srcId="{05CD3C0D-0510-405F-B85B-7A35F7F9F80C}" destId="{A7F693F0-60A9-4372-9A45-A6A2F18B4D42}" srcOrd="1" destOrd="0" presId="urn:microsoft.com/office/officeart/2005/8/layout/orgChart1"/>
+    <dgm:cxn modelId="{21C4AC80-F8B3-4B25-8FC8-C27E9748644D}" type="presParOf" srcId="{FBF79903-5312-43C8-BFF4-7133BB20D48B}" destId="{2CC76FA8-A4EF-4112-808F-86564E921023}" srcOrd="1" destOrd="0" presId="urn:microsoft.com/office/officeart/2005/8/layout/orgChart1"/>
+    <dgm:cxn modelId="{BF5487EF-72F1-4390-A10C-AE3B2AFDFAC9}" type="presParOf" srcId="{FBF79903-5312-43C8-BFF4-7133BB20D48B}" destId="{7291D64D-C4AB-4678-BBCE-D5BD6A721F6D}" srcOrd="2" destOrd="0" presId="urn:microsoft.com/office/officeart/2005/8/layout/orgChart1"/>
+    <dgm:cxn modelId="{2E01DDF7-F134-41D3-A87F-392E78AB3DFC}" type="presParOf" srcId="{3CFB6443-E634-4B34-A2DB-FA1D1BAE61A5}" destId="{FFDC59A7-BA2C-4B64-B178-F7EA059C6228}" srcOrd="2" destOrd="0" presId="urn:microsoft.com/office/officeart/2005/8/layout/orgChart1"/>
+    <dgm:cxn modelId="{31EBC4FD-BECE-4207-8173-74EF525964B2}" type="presParOf" srcId="{3CFB6443-E634-4B34-A2DB-FA1D1BAE61A5}" destId="{90DCD3D1-3D82-47F1-A215-8CE62BA21038}" srcOrd="3" destOrd="0" presId="urn:microsoft.com/office/officeart/2005/8/layout/orgChart1"/>
+    <dgm:cxn modelId="{1B567FB0-E845-4317-85B4-6D625BE751B3}" type="presParOf" srcId="{90DCD3D1-3D82-47F1-A215-8CE62BA21038}" destId="{FAA53D81-6A94-4346-9AAC-016F62687E6F}" srcOrd="0" destOrd="0" presId="urn:microsoft.com/office/officeart/2005/8/layout/orgChart1"/>
+    <dgm:cxn modelId="{57C0C4DD-2621-4E94-ACCD-91B25DC0B905}" type="presParOf" srcId="{FAA53D81-6A94-4346-9AAC-016F62687E6F}" destId="{A3D51C1F-6E2C-4360-BF65-B8CF2027BD27}" srcOrd="0" destOrd="0" presId="urn:microsoft.com/office/officeart/2005/8/layout/orgChart1"/>
+    <dgm:cxn modelId="{6992F1B8-635C-4CBA-8D63-44B09B4351C3}" type="presParOf" srcId="{FAA53D81-6A94-4346-9AAC-016F62687E6F}" destId="{22B4527C-A2FE-4DE3-BBA2-739C77EB5A41}" srcOrd="1" destOrd="0" presId="urn:microsoft.com/office/officeart/2005/8/layout/orgChart1"/>
+    <dgm:cxn modelId="{C83F19CE-5FEF-4F22-AEDA-C9A7455760A4}" type="presParOf" srcId="{90DCD3D1-3D82-47F1-A215-8CE62BA21038}" destId="{E21B0326-114C-4C57-B561-2E865394D076}" srcOrd="1" destOrd="0" presId="urn:microsoft.com/office/officeart/2005/8/layout/orgChart1"/>
+    <dgm:cxn modelId="{C25015E5-1F1D-4FE1-A85C-0A022C400DEF}" type="presParOf" srcId="{90DCD3D1-3D82-47F1-A215-8CE62BA21038}" destId="{FCE4661C-F59B-4E8A-A4B0-0E5FFA8F8271}" srcOrd="2" destOrd="0" presId="urn:microsoft.com/office/officeart/2005/8/layout/orgChart1"/>
+    <dgm:cxn modelId="{5A3F7326-7C61-4300-B93C-970796C46ADB}" type="presParOf" srcId="{3CFB6443-E634-4B34-A2DB-FA1D1BAE61A5}" destId="{D31BD443-D839-409C-8B8D-8D820811987D}" srcOrd="4" destOrd="0" presId="urn:microsoft.com/office/officeart/2005/8/layout/orgChart1"/>
+    <dgm:cxn modelId="{7BFCD0B2-4233-4C53-9A58-953782EFA721}" type="presParOf" srcId="{3CFB6443-E634-4B34-A2DB-FA1D1BAE61A5}" destId="{66171BCF-99B1-45B6-AD2A-D2B64B45A145}" srcOrd="5" destOrd="0" presId="urn:microsoft.com/office/officeart/2005/8/layout/orgChart1"/>
+    <dgm:cxn modelId="{D87E9AB6-8DDD-4F47-9A3A-5E3A27AAE761}" type="presParOf" srcId="{66171BCF-99B1-45B6-AD2A-D2B64B45A145}" destId="{26823BB6-3965-4FCF-A167-C8396B58B8A5}" srcOrd="0" destOrd="0" presId="urn:microsoft.com/office/officeart/2005/8/layout/orgChart1"/>
+    <dgm:cxn modelId="{5EE00D58-514B-4CDE-88BC-A130B4FACC7D}" type="presParOf" srcId="{26823BB6-3965-4FCF-A167-C8396B58B8A5}" destId="{6FA740F6-2BAB-445C-8FFB-BBFD319C3643}" srcOrd="0" destOrd="0" presId="urn:microsoft.com/office/officeart/2005/8/layout/orgChart1"/>
+    <dgm:cxn modelId="{15466315-D0B9-4889-A2C4-06FC3D4F8319}" type="presParOf" srcId="{26823BB6-3965-4FCF-A167-C8396B58B8A5}" destId="{A74F91E5-27FC-4DCF-95E5-20C1A4110C6B}" srcOrd="1" destOrd="0" presId="urn:microsoft.com/office/officeart/2005/8/layout/orgChart1"/>
+    <dgm:cxn modelId="{9176EC47-C739-437F-A710-2A2D9076691D}" type="presParOf" srcId="{66171BCF-99B1-45B6-AD2A-D2B64B45A145}" destId="{51B38B01-E779-474B-A45C-40EF9F5E14D2}" srcOrd="1" destOrd="0" presId="urn:microsoft.com/office/officeart/2005/8/layout/orgChart1"/>
+    <dgm:cxn modelId="{66D220FA-0ACE-4F2A-8AE0-EAA4E31B5F44}" type="presParOf" srcId="{66171BCF-99B1-45B6-AD2A-D2B64B45A145}" destId="{B01BEB75-BF7D-4B93-AAD9-BA95F397E373}" srcOrd="2" destOrd="0" presId="urn:microsoft.com/office/officeart/2005/8/layout/orgChart1"/>
+    <dgm:cxn modelId="{984C82DD-1ECD-4966-9EC7-FA0017251064}" type="presParOf" srcId="{3CFB6443-E634-4B34-A2DB-FA1D1BAE61A5}" destId="{2D06040B-EC24-492D-9BE2-6EDE44C55FBD}" srcOrd="6" destOrd="0" presId="urn:microsoft.com/office/officeart/2005/8/layout/orgChart1"/>
+    <dgm:cxn modelId="{423B94DA-588D-4700-BB38-63E035015E1C}" type="presParOf" srcId="{3CFB6443-E634-4B34-A2DB-FA1D1BAE61A5}" destId="{310A6AEB-8512-4FF3-911B-4584EB151C4B}" srcOrd="7" destOrd="0" presId="urn:microsoft.com/office/officeart/2005/8/layout/orgChart1"/>
+    <dgm:cxn modelId="{7534E84B-4F76-4C83-9132-F456D0D10A4A}" type="presParOf" srcId="{310A6AEB-8512-4FF3-911B-4584EB151C4B}" destId="{039081F8-888B-4F4F-89DB-268F08DFEB70}" srcOrd="0" destOrd="0" presId="urn:microsoft.com/office/officeart/2005/8/layout/orgChart1"/>
+    <dgm:cxn modelId="{E63BD119-C973-4B56-A046-8036882DDFDA}" type="presParOf" srcId="{039081F8-888B-4F4F-89DB-268F08DFEB70}" destId="{261AD1D2-ACB8-466B-9B92-4A36FEDE4945}" srcOrd="0" destOrd="0" presId="urn:microsoft.com/office/officeart/2005/8/layout/orgChart1"/>
+    <dgm:cxn modelId="{3793BA87-2F86-4D0C-8C7A-8C67C4E95296}" type="presParOf" srcId="{039081F8-888B-4F4F-89DB-268F08DFEB70}" destId="{96E3A361-8F7F-4802-9713-68E9E2300615}" srcOrd="1" destOrd="0" presId="urn:microsoft.com/office/officeart/2005/8/layout/orgChart1"/>
+    <dgm:cxn modelId="{30484E4D-9432-4617-8AD3-E9601ECC01A9}" type="presParOf" srcId="{310A6AEB-8512-4FF3-911B-4584EB151C4B}" destId="{D1F852DB-55A3-4A20-93EA-5D2573495DCF}" srcOrd="1" destOrd="0" presId="urn:microsoft.com/office/officeart/2005/8/layout/orgChart1"/>
+    <dgm:cxn modelId="{A360C628-FD52-4BA0-9239-D46622CDF08F}" type="presParOf" srcId="{310A6AEB-8512-4FF3-911B-4584EB151C4B}" destId="{F77229E6-3CAB-43DA-AEA7-EE906C04D40A}" srcOrd="2" destOrd="0" presId="urn:microsoft.com/office/officeart/2005/8/layout/orgChart1"/>
+    <dgm:cxn modelId="{A62EEB62-0811-442A-A6B7-3C5E2ED61D03}" type="presParOf" srcId="{3CFB6443-E634-4B34-A2DB-FA1D1BAE61A5}" destId="{08609F52-D2D8-4428-93E3-E5D5869BA204}" srcOrd="8" destOrd="0" presId="urn:microsoft.com/office/officeart/2005/8/layout/orgChart1"/>
+    <dgm:cxn modelId="{955EC7B8-BCD9-4B56-BE54-C8A0A4B48751}" type="presParOf" srcId="{3CFB6443-E634-4B34-A2DB-FA1D1BAE61A5}" destId="{DCF34A6C-BF98-471A-813B-02870D61CE06}" srcOrd="9" destOrd="0" presId="urn:microsoft.com/office/officeart/2005/8/layout/orgChart1"/>
+    <dgm:cxn modelId="{3EFCC6FC-5E32-48D6-9AA9-BFD43F095B09}" type="presParOf" srcId="{DCF34A6C-BF98-471A-813B-02870D61CE06}" destId="{0D8EE8A9-B22D-48DB-89CF-82F529015BF8}" srcOrd="0" destOrd="0" presId="urn:microsoft.com/office/officeart/2005/8/layout/orgChart1"/>
+    <dgm:cxn modelId="{69E03886-D113-45EC-B858-29C7A66C27EE}" type="presParOf" srcId="{0D8EE8A9-B22D-48DB-89CF-82F529015BF8}" destId="{CB99205C-F065-4369-A022-799083212B26}" srcOrd="0" destOrd="0" presId="urn:microsoft.com/office/officeart/2005/8/layout/orgChart1"/>
+    <dgm:cxn modelId="{1D50F1F5-5167-422F-9F9E-0FE3D9D875ED}" type="presParOf" srcId="{0D8EE8A9-B22D-48DB-89CF-82F529015BF8}" destId="{4C6EF907-CA87-480F-9266-9CC63C146630}" srcOrd="1" destOrd="0" presId="urn:microsoft.com/office/officeart/2005/8/layout/orgChart1"/>
+    <dgm:cxn modelId="{D819EEC5-0A3D-4FF6-BD96-ED0AEC77646F}" type="presParOf" srcId="{DCF34A6C-BF98-471A-813B-02870D61CE06}" destId="{096C968A-ED56-4AA5-9D4B-2C54C151CE22}" srcOrd="1" destOrd="0" presId="urn:microsoft.com/office/officeart/2005/8/layout/orgChart1"/>
+    <dgm:cxn modelId="{E380082B-3596-4639-9D76-428E1F7BF07C}" type="presParOf" srcId="{DCF34A6C-BF98-471A-813B-02870D61CE06}" destId="{26FA9138-7B92-4038-BF58-D92B6998A7B5}" srcOrd="2" destOrd="0" presId="urn:microsoft.com/office/officeart/2005/8/layout/orgChart1"/>
+    <dgm:cxn modelId="{F32A756B-46B6-491B-ADA2-780E480C3486}" type="presParOf" srcId="{3CFB6443-E634-4B34-A2DB-FA1D1BAE61A5}" destId="{02BBE8A3-894E-473D-A355-F81A4D878CCA}" srcOrd="10" destOrd="0" presId="urn:microsoft.com/office/officeart/2005/8/layout/orgChart1"/>
+    <dgm:cxn modelId="{E44A7668-BB88-4059-A060-375206BE6064}" type="presParOf" srcId="{3CFB6443-E634-4B34-A2DB-FA1D1BAE61A5}" destId="{348344C9-5318-4451-8AEC-82D779CDF79B}" srcOrd="11" destOrd="0" presId="urn:microsoft.com/office/officeart/2005/8/layout/orgChart1"/>
+    <dgm:cxn modelId="{F23B10B6-A5E2-4B58-B3AE-F0810C8DE1A3}" type="presParOf" srcId="{348344C9-5318-4451-8AEC-82D779CDF79B}" destId="{520DF7A3-983E-4035-BE0A-E04242562816}" srcOrd="0" destOrd="0" presId="urn:microsoft.com/office/officeart/2005/8/layout/orgChart1"/>
+    <dgm:cxn modelId="{3E9FA1E9-D5CE-4E20-8461-1221E07748C9}" type="presParOf" srcId="{520DF7A3-983E-4035-BE0A-E04242562816}" destId="{7992F56E-869D-4CED-A409-DE525F56B4EE}" srcOrd="0" destOrd="0" presId="urn:microsoft.com/office/officeart/2005/8/layout/orgChart1"/>
+    <dgm:cxn modelId="{916ACC0F-FB7F-46E5-899E-AC38114C570D}" type="presParOf" srcId="{520DF7A3-983E-4035-BE0A-E04242562816}" destId="{1AAA77DB-8591-40D9-A098-6D5718A559F0}" srcOrd="1" destOrd="0" presId="urn:microsoft.com/office/officeart/2005/8/layout/orgChart1"/>
+    <dgm:cxn modelId="{080AB2EB-4528-4B3E-8A83-B1CABEBA0111}" type="presParOf" srcId="{348344C9-5318-4451-8AEC-82D779CDF79B}" destId="{856985F2-A8C9-4A8C-B32B-DD114DA1F8DA}" srcOrd="1" destOrd="0" presId="urn:microsoft.com/office/officeart/2005/8/layout/orgChart1"/>
+    <dgm:cxn modelId="{93891234-1132-4DAE-BBD1-9E36475E5FD0}" type="presParOf" srcId="{348344C9-5318-4451-8AEC-82D779CDF79B}" destId="{9DECE6DA-2D8D-4FE4-8234-45579E4D1886}" srcOrd="2" destOrd="0" presId="urn:microsoft.com/office/officeart/2005/8/layout/orgChart1"/>
+    <dgm:cxn modelId="{CF3C35A0-B8B9-454A-AB70-82138AB9E40B}" type="presParOf" srcId="{6EAF5DEA-8B1D-4BF8-990E-E71E39D24D6E}" destId="{B1B8AE33-E0D0-4B5A-A969-3C0BB2A57A67}" srcOrd="2" destOrd="0" presId="urn:microsoft.com/office/officeart/2005/8/layout/orgChart1"/>
+    <dgm:cxn modelId="{773095B8-524E-4309-B716-207B9C854BB4}" type="presParOf" srcId="{157F0E85-F770-43FC-A76F-E1AC45B60EBB}" destId="{2FB62315-170E-484B-B9C5-DAF856CEC0F9}" srcOrd="4" destOrd="0" presId="urn:microsoft.com/office/officeart/2005/8/layout/orgChart1"/>
+    <dgm:cxn modelId="{C8BB1CB4-23A3-43CE-B367-BE4A86CFE3BB}" type="presParOf" srcId="{157F0E85-F770-43FC-A76F-E1AC45B60EBB}" destId="{134CA2A6-94CA-4DC9-9C70-89CA19F82095}" srcOrd="5" destOrd="0" presId="urn:microsoft.com/office/officeart/2005/8/layout/orgChart1"/>
+    <dgm:cxn modelId="{D1E02313-B825-4C18-9840-8FCE75375F95}" type="presParOf" srcId="{134CA2A6-94CA-4DC9-9C70-89CA19F82095}" destId="{1F3D03C2-3D0F-4814-BA91-4FDC76427BE7}" srcOrd="0" destOrd="0" presId="urn:microsoft.com/office/officeart/2005/8/layout/orgChart1"/>
+    <dgm:cxn modelId="{4C29C598-5F23-43D0-9A44-6D60CB5DCAD7}" type="presParOf" srcId="{1F3D03C2-3D0F-4814-BA91-4FDC76427BE7}" destId="{0A881497-F51A-4609-8E58-42E123B13E38}" srcOrd="0" destOrd="0" presId="urn:microsoft.com/office/officeart/2005/8/layout/orgChart1"/>
+    <dgm:cxn modelId="{62167B39-01EC-46F7-888E-EDA900DC12FD}" type="presParOf" srcId="{1F3D03C2-3D0F-4814-BA91-4FDC76427BE7}" destId="{4594F3B5-F2DF-44BD-8CA6-6AB18536429E}" srcOrd="1" destOrd="0" presId="urn:microsoft.com/office/officeart/2005/8/layout/orgChart1"/>
+    <dgm:cxn modelId="{89EC6A0A-7568-4947-A95C-9EE72AFBC4E4}" type="presParOf" srcId="{134CA2A6-94CA-4DC9-9C70-89CA19F82095}" destId="{183CCC4D-8148-48B5-9664-08B563A8EA03}" srcOrd="1" destOrd="0" presId="urn:microsoft.com/office/officeart/2005/8/layout/orgChart1"/>
+    <dgm:cxn modelId="{80B5EFDB-537B-4882-B63F-AEF6F381E5C6}" type="presParOf" srcId="{183CCC4D-8148-48B5-9664-08B563A8EA03}" destId="{EDC26AE2-8666-46D1-9FC9-0888DCFC4E42}" srcOrd="0" destOrd="0" presId="urn:microsoft.com/office/officeart/2005/8/layout/orgChart1"/>
+    <dgm:cxn modelId="{280F43EF-12A9-4C4A-91C4-A4E8A95C1040}" type="presParOf" srcId="{183CCC4D-8148-48B5-9664-08B563A8EA03}" destId="{1F2DEA3A-D88D-4817-A7DA-064F7E7155B7}" srcOrd="1" destOrd="0" presId="urn:microsoft.com/office/officeart/2005/8/layout/orgChart1"/>
+    <dgm:cxn modelId="{0B76165A-6612-4040-BBDA-327897B7AB29}" type="presParOf" srcId="{1F2DEA3A-D88D-4817-A7DA-064F7E7155B7}" destId="{48EEB855-C101-4268-B4D4-6E4F5F2117BD}" srcOrd="0" destOrd="0" presId="urn:microsoft.com/office/officeart/2005/8/layout/orgChart1"/>
+    <dgm:cxn modelId="{46844FA7-FEA0-4080-9464-C9575D59B5EC}" type="presParOf" srcId="{48EEB855-C101-4268-B4D4-6E4F5F2117BD}" destId="{53C2E744-6565-4585-A9D3-5075DA88270A}" srcOrd="0" destOrd="0" presId="urn:microsoft.com/office/officeart/2005/8/layout/orgChart1"/>
+    <dgm:cxn modelId="{465B7CB8-DC96-413C-8C85-985C2E63F388}" type="presParOf" srcId="{48EEB855-C101-4268-B4D4-6E4F5F2117BD}" destId="{22E2DB3D-6DBF-425C-BC76-BF1657621BE8}" srcOrd="1" destOrd="0" presId="urn:microsoft.com/office/officeart/2005/8/layout/orgChart1"/>
+    <dgm:cxn modelId="{AF866DDC-B7AA-4CC5-926C-FF4689BC9B31}" type="presParOf" srcId="{1F2DEA3A-D88D-4817-A7DA-064F7E7155B7}" destId="{E08560FD-9806-455A-B495-1E7DA2F176FD}" srcOrd="1" destOrd="0" presId="urn:microsoft.com/office/officeart/2005/8/layout/orgChart1"/>
+    <dgm:cxn modelId="{D8356271-E1A2-428A-A89B-A9508503C2E3}" type="presParOf" srcId="{1F2DEA3A-D88D-4817-A7DA-064F7E7155B7}" destId="{8FBF27AD-7871-4917-A5CE-F90BB932C9D5}" srcOrd="2" destOrd="0" presId="urn:microsoft.com/office/officeart/2005/8/layout/orgChart1"/>
+    <dgm:cxn modelId="{D9B25FC8-8261-4DE6-8146-ED02A90CBBAD}" type="presParOf" srcId="{183CCC4D-8148-48B5-9664-08B563A8EA03}" destId="{DA94F524-F4A8-450D-93EB-234F9F910490}" srcOrd="2" destOrd="0" presId="urn:microsoft.com/office/officeart/2005/8/layout/orgChart1"/>
+    <dgm:cxn modelId="{48AE2C46-95A4-4F6D-A2D2-296900279C06}" type="presParOf" srcId="{183CCC4D-8148-48B5-9664-08B563A8EA03}" destId="{2E245395-2548-4E3C-84D7-FF5BF504AFBE}" srcOrd="3" destOrd="0" presId="urn:microsoft.com/office/officeart/2005/8/layout/orgChart1"/>
+    <dgm:cxn modelId="{1A28B49F-AF86-471E-B37D-65A9EFF6FB8E}" type="presParOf" srcId="{2E245395-2548-4E3C-84D7-FF5BF504AFBE}" destId="{2C8F0B2C-CDB8-48B1-939A-BCD4FA5BD6E1}" srcOrd="0" destOrd="0" presId="urn:microsoft.com/office/officeart/2005/8/layout/orgChart1"/>
+    <dgm:cxn modelId="{84C95BB0-9E23-4CB0-8FCC-A3BD02BF6A07}" type="presParOf" srcId="{2C8F0B2C-CDB8-48B1-939A-BCD4FA5BD6E1}" destId="{9917F5A4-A4E2-4132-AD4F-2CFDAA190B32}" srcOrd="0" destOrd="0" presId="urn:microsoft.com/office/officeart/2005/8/layout/orgChart1"/>
+    <dgm:cxn modelId="{70C96872-2C06-49A0-B20E-B69D093515DD}" type="presParOf" srcId="{2C8F0B2C-CDB8-48B1-939A-BCD4FA5BD6E1}" destId="{25F5757C-963F-415B-AEEC-F0D8F2C5AAD2}" srcOrd="1" destOrd="0" presId="urn:microsoft.com/office/officeart/2005/8/layout/orgChart1"/>
+    <dgm:cxn modelId="{25536D9E-A768-499C-BEC3-937B82568281}" type="presParOf" srcId="{2E245395-2548-4E3C-84D7-FF5BF504AFBE}" destId="{1FB01665-754E-424D-B2D9-1CD7FA1A1CF2}" srcOrd="1" destOrd="0" presId="urn:microsoft.com/office/officeart/2005/8/layout/orgChart1"/>
+    <dgm:cxn modelId="{A0495C7C-7BF6-4FED-9449-F67A3BFE5C17}" type="presParOf" srcId="{2E245395-2548-4E3C-84D7-FF5BF504AFBE}" destId="{563A7353-9E2E-4A71-A608-E74BCB025872}" srcOrd="2" destOrd="0" presId="urn:microsoft.com/office/officeart/2005/8/layout/orgChart1"/>
+    <dgm:cxn modelId="{ECA2217C-8978-4D73-A5F9-80170D780289}" type="presParOf" srcId="{183CCC4D-8148-48B5-9664-08B563A8EA03}" destId="{B1728125-0454-4FE9-9C86-412A58186FFA}" srcOrd="4" destOrd="0" presId="urn:microsoft.com/office/officeart/2005/8/layout/orgChart1"/>
+    <dgm:cxn modelId="{ECC1F51F-764E-42AF-B5C7-D6F088478AD8}" type="presParOf" srcId="{183CCC4D-8148-48B5-9664-08B563A8EA03}" destId="{F5BEB345-E368-4FB6-8C7B-B0B46DF91767}" srcOrd="5" destOrd="0" presId="urn:microsoft.com/office/officeart/2005/8/layout/orgChart1"/>
+    <dgm:cxn modelId="{34927EB9-89B7-41C1-BF3D-BB77F23C819D}" type="presParOf" srcId="{F5BEB345-E368-4FB6-8C7B-B0B46DF91767}" destId="{91326FA7-DEA1-499C-9F9C-1FAFF7CF8CAD}" srcOrd="0" destOrd="0" presId="urn:microsoft.com/office/officeart/2005/8/layout/orgChart1"/>
+    <dgm:cxn modelId="{01BADB1D-D3C9-4839-A8FE-2E4C4A0A9468}" type="presParOf" srcId="{91326FA7-DEA1-499C-9F9C-1FAFF7CF8CAD}" destId="{5F5CF186-B37C-472D-928D-11F419112EB2}" srcOrd="0" destOrd="0" presId="urn:microsoft.com/office/officeart/2005/8/layout/orgChart1"/>
+    <dgm:cxn modelId="{F2832F9D-154C-493B-A607-45597407E056}" type="presParOf" srcId="{91326FA7-DEA1-499C-9F9C-1FAFF7CF8CAD}" destId="{7BEF076A-D52D-497C-8ED2-572300460D77}" srcOrd="1" destOrd="0" presId="urn:microsoft.com/office/officeart/2005/8/layout/orgChart1"/>
+    <dgm:cxn modelId="{BEB0956B-31BF-4933-BEF4-EF75FBDAAAD3}" type="presParOf" srcId="{F5BEB345-E368-4FB6-8C7B-B0B46DF91767}" destId="{D462D0A8-82A8-45B0-BFF4-FB97B0300C22}" srcOrd="1" destOrd="0" presId="urn:microsoft.com/office/officeart/2005/8/layout/orgChart1"/>
+    <dgm:cxn modelId="{77674137-2451-413F-8E2C-F0A6A23A0843}" type="presParOf" srcId="{F5BEB345-E368-4FB6-8C7B-B0B46DF91767}" destId="{D5DD3647-E570-4F4E-821F-3348A5330322}" srcOrd="2" destOrd="0" presId="urn:microsoft.com/office/officeart/2005/8/layout/orgChart1"/>
+    <dgm:cxn modelId="{7F84ED3E-5699-4D78-B131-269597C6E83D}" type="presParOf" srcId="{183CCC4D-8148-48B5-9664-08B563A8EA03}" destId="{4B26D491-1329-40F9-BD38-31528B446645}" srcOrd="6" destOrd="0" presId="urn:microsoft.com/office/officeart/2005/8/layout/orgChart1"/>
+    <dgm:cxn modelId="{D7B408AA-EB9A-40B1-AD30-CB1D8CA4A531}" type="presParOf" srcId="{183CCC4D-8148-48B5-9664-08B563A8EA03}" destId="{4EA2E3A5-4CE8-4BA1-86C7-6D862D4ADD55}" srcOrd="7" destOrd="0" presId="urn:microsoft.com/office/officeart/2005/8/layout/orgChart1"/>
+    <dgm:cxn modelId="{64715716-149B-4F3D-BC4A-AFF83E4949CA}" type="presParOf" srcId="{4EA2E3A5-4CE8-4BA1-86C7-6D862D4ADD55}" destId="{3E70F2F6-0993-48AB-A99C-B1B7D27D7201}" srcOrd="0" destOrd="0" presId="urn:microsoft.com/office/officeart/2005/8/layout/orgChart1"/>
+    <dgm:cxn modelId="{6DE08BB5-F86F-4B66-B6B3-948606443BB8}" type="presParOf" srcId="{3E70F2F6-0993-48AB-A99C-B1B7D27D7201}" destId="{35F4178F-1602-4089-BAE8-60E162072012}" srcOrd="0" destOrd="0" presId="urn:microsoft.com/office/officeart/2005/8/layout/orgChart1"/>
+    <dgm:cxn modelId="{7C34F62D-4581-4A58-99BE-BF946DC709D6}" type="presParOf" srcId="{3E70F2F6-0993-48AB-A99C-B1B7D27D7201}" destId="{D6303291-3CD7-465D-B8B5-B52EDD155DCC}" srcOrd="1" destOrd="0" presId="urn:microsoft.com/office/officeart/2005/8/layout/orgChart1"/>
+    <dgm:cxn modelId="{EAAEEEF2-E209-4D51-AEA5-4A13F0078131}" type="presParOf" srcId="{4EA2E3A5-4CE8-4BA1-86C7-6D862D4ADD55}" destId="{51FBF9F6-D728-418C-861E-64F4BFA2A409}" srcOrd="1" destOrd="0" presId="urn:microsoft.com/office/officeart/2005/8/layout/orgChart1"/>
+    <dgm:cxn modelId="{54CC580D-126B-49CA-B70E-DE36706A8A6A}" type="presParOf" srcId="{4EA2E3A5-4CE8-4BA1-86C7-6D862D4ADD55}" destId="{4D334D45-5D08-43B1-9501-84F0E3065231}" srcOrd="2" destOrd="0" presId="urn:microsoft.com/office/officeart/2005/8/layout/orgChart1"/>
+    <dgm:cxn modelId="{301BE1B5-6405-45EC-A931-2E38C732DAED}" type="presParOf" srcId="{183CCC4D-8148-48B5-9664-08B563A8EA03}" destId="{774673EE-C5F8-4460-AD5E-F9ED92DE61A1}" srcOrd="8" destOrd="0" presId="urn:microsoft.com/office/officeart/2005/8/layout/orgChart1"/>
+    <dgm:cxn modelId="{3C43D4B1-3F45-4CC2-A860-B4F9D808819E}" type="presParOf" srcId="{183CCC4D-8148-48B5-9664-08B563A8EA03}" destId="{EED730C9-39F9-4B06-B7AF-AE7EF9619613}" srcOrd="9" destOrd="0" presId="urn:microsoft.com/office/officeart/2005/8/layout/orgChart1"/>
+    <dgm:cxn modelId="{CDB395E2-BE6C-4299-BFC9-E414C8FA7B16}" type="presParOf" srcId="{EED730C9-39F9-4B06-B7AF-AE7EF9619613}" destId="{AA209173-26C7-4284-9FA6-1E3743938BAA}" srcOrd="0" destOrd="0" presId="urn:microsoft.com/office/officeart/2005/8/layout/orgChart1"/>
+    <dgm:cxn modelId="{677AA1D0-2950-48B0-AA18-BCB514D0ED06}" type="presParOf" srcId="{AA209173-26C7-4284-9FA6-1E3743938BAA}" destId="{1158C3AF-A805-4D15-9CE6-380DA7999E0E}" srcOrd="0" destOrd="0" presId="urn:microsoft.com/office/officeart/2005/8/layout/orgChart1"/>
+    <dgm:cxn modelId="{ECB4722A-DB1F-4789-BC40-55574DB1F7E6}" type="presParOf" srcId="{AA209173-26C7-4284-9FA6-1E3743938BAA}" destId="{4066B780-7406-444A-A63F-DE691AB16B2F}" srcOrd="1" destOrd="0" presId="urn:microsoft.com/office/officeart/2005/8/layout/orgChart1"/>
+    <dgm:cxn modelId="{BED42296-C4BC-4487-89BB-7122FD29CC2B}" type="presParOf" srcId="{EED730C9-39F9-4B06-B7AF-AE7EF9619613}" destId="{BC353657-6775-4549-872B-C41A981B7B8D}" srcOrd="1" destOrd="0" presId="urn:microsoft.com/office/officeart/2005/8/layout/orgChart1"/>
+    <dgm:cxn modelId="{387472E3-9516-48D5-A1E2-7F64E567D2D2}" type="presParOf" srcId="{EED730C9-39F9-4B06-B7AF-AE7EF9619613}" destId="{B9D2C2C6-454C-45C9-8726-B2C01C1F2045}" srcOrd="2" destOrd="0" presId="urn:microsoft.com/office/officeart/2005/8/layout/orgChart1"/>
+    <dgm:cxn modelId="{8DC66791-5074-48B5-96F7-7961A0BF3ADF}" type="presParOf" srcId="{183CCC4D-8148-48B5-9664-08B563A8EA03}" destId="{EBCF4A91-F0B4-4C6D-94F9-BEA561BCC37D}" srcOrd="10" destOrd="0" presId="urn:microsoft.com/office/officeart/2005/8/layout/orgChart1"/>
+    <dgm:cxn modelId="{3ED127AD-509C-4DF5-927A-F6A5A3B8D601}" type="presParOf" srcId="{183CCC4D-8148-48B5-9664-08B563A8EA03}" destId="{C14AC98E-D310-4BEB-8898-91EFB608FC43}" srcOrd="11" destOrd="0" presId="urn:microsoft.com/office/officeart/2005/8/layout/orgChart1"/>
+    <dgm:cxn modelId="{7BE08384-0988-4A13-8C6E-8DA2D4169518}" type="presParOf" srcId="{C14AC98E-D310-4BEB-8898-91EFB608FC43}" destId="{9CB4C9ED-1CCB-4C8C-82D9-11ED2D74328D}" srcOrd="0" destOrd="0" presId="urn:microsoft.com/office/officeart/2005/8/layout/orgChart1"/>
+    <dgm:cxn modelId="{435FCD41-574C-4131-A921-7E30AA945807}" type="presParOf" srcId="{9CB4C9ED-1CCB-4C8C-82D9-11ED2D74328D}" destId="{B808A6B7-1041-43E5-9639-5F07C379C252}" srcOrd="0" destOrd="0" presId="urn:microsoft.com/office/officeart/2005/8/layout/orgChart1"/>
+    <dgm:cxn modelId="{70A382F3-2AE4-41BD-9984-2A6BAF5692B6}" type="presParOf" srcId="{9CB4C9ED-1CCB-4C8C-82D9-11ED2D74328D}" destId="{8BBA37A1-342E-4FEB-B5FB-066942BFC253}" srcOrd="1" destOrd="0" presId="urn:microsoft.com/office/officeart/2005/8/layout/orgChart1"/>
+    <dgm:cxn modelId="{CE618F2A-18CE-4F39-9F59-90357463C5AE}" type="presParOf" srcId="{C14AC98E-D310-4BEB-8898-91EFB608FC43}" destId="{D6007353-F76D-49D3-BB2A-99103A4D2AE5}" srcOrd="1" destOrd="0" presId="urn:microsoft.com/office/officeart/2005/8/layout/orgChart1"/>
+    <dgm:cxn modelId="{5543D726-8965-460C-B16A-E36262ADEDF1}" type="presParOf" srcId="{C14AC98E-D310-4BEB-8898-91EFB608FC43}" destId="{D38C8E3F-81E6-4FAC-98BD-95D93B31A5B6}" srcOrd="2" destOrd="0" presId="urn:microsoft.com/office/officeart/2005/8/layout/orgChart1"/>
+    <dgm:cxn modelId="{39224533-E098-4629-A768-DF53CA1D846A}" type="presParOf" srcId="{183CCC4D-8148-48B5-9664-08B563A8EA03}" destId="{9B13A685-67A6-4AC0-B7ED-5082C2758DD5}" srcOrd="12" destOrd="0" presId="urn:microsoft.com/office/officeart/2005/8/layout/orgChart1"/>
+    <dgm:cxn modelId="{6A1FAF57-734D-4434-8B19-7BB45CC97B29}" type="presParOf" srcId="{183CCC4D-8148-48B5-9664-08B563A8EA03}" destId="{65E4B65D-804F-4B95-B656-260F9807120A}" srcOrd="13" destOrd="0" presId="urn:microsoft.com/office/officeart/2005/8/layout/orgChart1"/>
+    <dgm:cxn modelId="{641935CF-286E-4396-BE4E-D950DC0B1174}" type="presParOf" srcId="{65E4B65D-804F-4B95-B656-260F9807120A}" destId="{D62504B1-A394-472B-BFA0-655138D48483}" srcOrd="0" destOrd="0" presId="urn:microsoft.com/office/officeart/2005/8/layout/orgChart1"/>
+    <dgm:cxn modelId="{FCC8A345-D9E7-4467-A1E6-79CF50691532}" type="presParOf" srcId="{D62504B1-A394-472B-BFA0-655138D48483}" destId="{3AB700B1-6B77-40FC-9340-9A540CB7D30B}" srcOrd="0" destOrd="0" presId="urn:microsoft.com/office/officeart/2005/8/layout/orgChart1"/>
+    <dgm:cxn modelId="{7321E18B-A67C-436B-B57A-E632E8F7C629}" type="presParOf" srcId="{D62504B1-A394-472B-BFA0-655138D48483}" destId="{C4F17EB2-8D7F-48F6-B2F7-89DA41E6BD4A}" srcOrd="1" destOrd="0" presId="urn:microsoft.com/office/officeart/2005/8/layout/orgChart1"/>
+    <dgm:cxn modelId="{ED0DA163-3911-421C-B9E6-95AF24CE9BB4}" type="presParOf" srcId="{65E4B65D-804F-4B95-B656-260F9807120A}" destId="{A7E1F544-3AA1-43A4-87F2-9ED7C58A7D37}" srcOrd="1" destOrd="0" presId="urn:microsoft.com/office/officeart/2005/8/layout/orgChart1"/>
+    <dgm:cxn modelId="{7002D982-E805-4D55-953E-8B27FCB24C2D}" type="presParOf" srcId="{65E4B65D-804F-4B95-B656-260F9807120A}" destId="{B2F82528-93DE-499B-9321-45644CDEBD75}" srcOrd="2" destOrd="0" presId="urn:microsoft.com/office/officeart/2005/8/layout/orgChart1"/>
+    <dgm:cxn modelId="{8CFB0070-F317-4A84-9DF2-7DAEF5A4245B}" type="presParOf" srcId="{183CCC4D-8148-48B5-9664-08B563A8EA03}" destId="{A0E07250-66FD-4108-8765-14B0B27C4D14}" srcOrd="14" destOrd="0" presId="urn:microsoft.com/office/officeart/2005/8/layout/orgChart1"/>
+    <dgm:cxn modelId="{7B3A2497-5DCB-49F7-A2EC-4AC3ADAFB393}" type="presParOf" srcId="{183CCC4D-8148-48B5-9664-08B563A8EA03}" destId="{CF804BF6-9972-4201-8F4B-85A43F503BC3}" srcOrd="15" destOrd="0" presId="urn:microsoft.com/office/officeart/2005/8/layout/orgChart1"/>
+    <dgm:cxn modelId="{9BDC1629-E353-44C1-B48A-09F5E26857AD}" type="presParOf" srcId="{CF804BF6-9972-4201-8F4B-85A43F503BC3}" destId="{0CBFFA92-96AF-4467-912B-49FF04A7BF53}" srcOrd="0" destOrd="0" presId="urn:microsoft.com/office/officeart/2005/8/layout/orgChart1"/>
+    <dgm:cxn modelId="{A834CE5D-E47B-438A-952B-14D644A54AE0}" type="presParOf" srcId="{0CBFFA92-96AF-4467-912B-49FF04A7BF53}" destId="{E1B009BC-671E-44A5-AA85-4858276357F8}" srcOrd="0" destOrd="0" presId="urn:microsoft.com/office/officeart/2005/8/layout/orgChart1"/>
+    <dgm:cxn modelId="{ECC14F23-BD19-4BA5-BA5D-5F71E4AA2397}" type="presParOf" srcId="{0CBFFA92-96AF-4467-912B-49FF04A7BF53}" destId="{6DF1B919-ECC9-492C-A545-EC0ACDE55F0C}" srcOrd="1" destOrd="0" presId="urn:microsoft.com/office/officeart/2005/8/layout/orgChart1"/>
+    <dgm:cxn modelId="{DBF5BDE7-3E4F-442C-974D-53BB32961605}" type="presParOf" srcId="{CF804BF6-9972-4201-8F4B-85A43F503BC3}" destId="{5C8D738D-AF28-4CE9-AC8D-86DDF966E156}" srcOrd="1" destOrd="0" presId="urn:microsoft.com/office/officeart/2005/8/layout/orgChart1"/>
+    <dgm:cxn modelId="{F253D53C-7F21-419E-9E9B-ED7D46F1BAEF}" type="presParOf" srcId="{CF804BF6-9972-4201-8F4B-85A43F503BC3}" destId="{7C7AA8EE-9C6E-4512-8D5D-1BC3A73AF152}" srcOrd="2" destOrd="0" presId="urn:microsoft.com/office/officeart/2005/8/layout/orgChart1"/>
+    <dgm:cxn modelId="{0D2F5540-AEA5-469D-B8ED-FE98A3CDA4ED}" type="presParOf" srcId="{183CCC4D-8148-48B5-9664-08B563A8EA03}" destId="{BCAE6814-F456-4616-AD47-292BFAFD805E}" srcOrd="16" destOrd="0" presId="urn:microsoft.com/office/officeart/2005/8/layout/orgChart1"/>
+    <dgm:cxn modelId="{7820E1AD-22F3-46C5-9FCA-BC45684B1CD7}" type="presParOf" srcId="{183CCC4D-8148-48B5-9664-08B563A8EA03}" destId="{9FE4B9E0-E800-47BB-AE06-0DEEF29C61A1}" srcOrd="17" destOrd="0" presId="urn:microsoft.com/office/officeart/2005/8/layout/orgChart1"/>
+    <dgm:cxn modelId="{324D49E4-D198-4FF9-BF8F-5A21BE309ABA}" type="presParOf" srcId="{9FE4B9E0-E800-47BB-AE06-0DEEF29C61A1}" destId="{D044A0B6-5DF4-4020-A83C-1D04A9BA89C6}" srcOrd="0" destOrd="0" presId="urn:microsoft.com/office/officeart/2005/8/layout/orgChart1"/>
+    <dgm:cxn modelId="{F6C99549-1E08-48D0-85D4-F2DEE449CAA9}" type="presParOf" srcId="{D044A0B6-5DF4-4020-A83C-1D04A9BA89C6}" destId="{750E21EE-5B8F-4733-97D8-7C0A8B8635A7}" srcOrd="0" destOrd="0" presId="urn:microsoft.com/office/officeart/2005/8/layout/orgChart1"/>
+    <dgm:cxn modelId="{449F1C95-7BE5-41A2-A243-90FB1B1E5D64}" type="presParOf" srcId="{D044A0B6-5DF4-4020-A83C-1D04A9BA89C6}" destId="{2E229CC4-4C84-41BB-8F12-27A4D5E065C0}" srcOrd="1" destOrd="0" presId="urn:microsoft.com/office/officeart/2005/8/layout/orgChart1"/>
+    <dgm:cxn modelId="{BE1C986B-6A91-4485-A981-F65225B9D0DB}" type="presParOf" srcId="{9FE4B9E0-E800-47BB-AE06-0DEEF29C61A1}" destId="{939FCC3E-3C9A-4539-8C48-070A5A78ED8D}" srcOrd="1" destOrd="0" presId="urn:microsoft.com/office/officeart/2005/8/layout/orgChart1"/>
+    <dgm:cxn modelId="{418FBF8B-7DB1-49BF-B52B-000BC0D0167E}" type="presParOf" srcId="{9FE4B9E0-E800-47BB-AE06-0DEEF29C61A1}" destId="{0578156F-ACD6-47C3-AADF-7CF3F43346FA}" srcOrd="2" destOrd="0" presId="urn:microsoft.com/office/officeart/2005/8/layout/orgChart1"/>
+    <dgm:cxn modelId="{81947296-4BFF-43E7-B64D-A991D7DA7767}" type="presParOf" srcId="{134CA2A6-94CA-4DC9-9C70-89CA19F82095}" destId="{4C028806-6A77-4242-A8DD-BB60AB49F32A}" srcOrd="2" destOrd="0" presId="urn:microsoft.com/office/officeart/2005/8/layout/orgChart1"/>
+    <dgm:cxn modelId="{E6FE0041-B54F-44F8-980B-80D07EA8C317}" type="presParOf" srcId="{157F0E85-F770-43FC-A76F-E1AC45B60EBB}" destId="{8E0BAFBE-6F3D-4A1F-900F-548DF972DCFB}" srcOrd="6" destOrd="0" presId="urn:microsoft.com/office/officeart/2005/8/layout/orgChart1"/>
+    <dgm:cxn modelId="{52E0619F-4407-4CAD-A812-E177CD9417F9}" type="presParOf" srcId="{157F0E85-F770-43FC-A76F-E1AC45B60EBB}" destId="{7F9341D1-E74E-484C-A1CA-18D117B8D4C6}" srcOrd="7" destOrd="0" presId="urn:microsoft.com/office/officeart/2005/8/layout/orgChart1"/>
+    <dgm:cxn modelId="{FC4D8664-68BB-4892-816E-ABD99B79D6F6}" type="presParOf" srcId="{7F9341D1-E74E-484C-A1CA-18D117B8D4C6}" destId="{FC4BEC6F-600C-4FFF-A576-B05E5FE8BD8E}" srcOrd="0" destOrd="0" presId="urn:microsoft.com/office/officeart/2005/8/layout/orgChart1"/>
+    <dgm:cxn modelId="{BDF9A762-3647-4E52-89F0-55232CD22FDB}" type="presParOf" srcId="{FC4BEC6F-600C-4FFF-A576-B05E5FE8BD8E}" destId="{A7E77CBB-BF13-45DD-9114-E32E870CD97A}" srcOrd="0" destOrd="0" presId="urn:microsoft.com/office/officeart/2005/8/layout/orgChart1"/>
+    <dgm:cxn modelId="{7E037CC2-F1CC-4234-83A1-F5443003928F}" type="presParOf" srcId="{FC4BEC6F-600C-4FFF-A576-B05E5FE8BD8E}" destId="{89E946A1-1E7B-4D0A-8E58-F7B3172E3993}" srcOrd="1" destOrd="0" presId="urn:microsoft.com/office/officeart/2005/8/layout/orgChart1"/>
+    <dgm:cxn modelId="{BA7B3B88-50B6-48F3-BDCD-F73B8490E29C}" type="presParOf" srcId="{7F9341D1-E74E-484C-A1CA-18D117B8D4C6}" destId="{6E8FCAF3-129E-4E0D-9681-F4E5064ED9F8}" srcOrd="1" destOrd="0" presId="urn:microsoft.com/office/officeart/2005/8/layout/orgChart1"/>
+    <dgm:cxn modelId="{97998748-AD8D-429A-8931-B12F25222C32}" type="presParOf" srcId="{6E8FCAF3-129E-4E0D-9681-F4E5064ED9F8}" destId="{8157D876-07C0-4CAE-870D-4BDA17952B20}" srcOrd="0" destOrd="0" presId="urn:microsoft.com/office/officeart/2005/8/layout/orgChart1"/>
+    <dgm:cxn modelId="{1C9CCF2A-BA22-4E25-9523-26957242BA5D}" type="presParOf" srcId="{6E8FCAF3-129E-4E0D-9681-F4E5064ED9F8}" destId="{84FEDA4A-6ABC-46D6-93D1-F3EA84EBBAA7}" srcOrd="1" destOrd="0" presId="urn:microsoft.com/office/officeart/2005/8/layout/orgChart1"/>
+    <dgm:cxn modelId="{3E6C7BB9-4D9D-40A7-883C-BE91FD49EC26}" type="presParOf" srcId="{84FEDA4A-6ABC-46D6-93D1-F3EA84EBBAA7}" destId="{0B8570CC-06E7-404E-A96B-6C1852BFF9E4}" srcOrd="0" destOrd="0" presId="urn:microsoft.com/office/officeart/2005/8/layout/orgChart1"/>
+    <dgm:cxn modelId="{4C0DF130-0CF0-4C10-B57E-AF2C4CA053F6}" type="presParOf" srcId="{0B8570CC-06E7-404E-A96B-6C1852BFF9E4}" destId="{F0D8FA45-EA4E-40F9-B058-2E15F81651D7}" srcOrd="0" destOrd="0" presId="urn:microsoft.com/office/officeart/2005/8/layout/orgChart1"/>
+    <dgm:cxn modelId="{331C0507-6AC8-45FF-9A66-8FEC6BF6D732}" type="presParOf" srcId="{0B8570CC-06E7-404E-A96B-6C1852BFF9E4}" destId="{C81DD41B-4B68-4705-BFED-475450C30011}" srcOrd="1" destOrd="0" presId="urn:microsoft.com/office/officeart/2005/8/layout/orgChart1"/>
+    <dgm:cxn modelId="{EAC7572E-123B-40F1-85D1-AABBCB9E6F42}" type="presParOf" srcId="{84FEDA4A-6ABC-46D6-93D1-F3EA84EBBAA7}" destId="{16EE657B-4511-4C42-943A-15971B300B3D}" srcOrd="1" destOrd="0" presId="urn:microsoft.com/office/officeart/2005/8/layout/orgChart1"/>
+    <dgm:cxn modelId="{868A9EAA-C9D5-41A2-9533-295F6FAFDFA1}" type="presParOf" srcId="{84FEDA4A-6ABC-46D6-93D1-F3EA84EBBAA7}" destId="{89A82D9A-729A-4920-8DBF-B2CB96076176}" srcOrd="2" destOrd="0" presId="urn:microsoft.com/office/officeart/2005/8/layout/orgChart1"/>
+    <dgm:cxn modelId="{EB960150-F274-4EB1-B779-1A767D062C03}" type="presParOf" srcId="{6E8FCAF3-129E-4E0D-9681-F4E5064ED9F8}" destId="{AB913D5B-5F05-4224-8C19-ABF7CA52405A}" srcOrd="2" destOrd="0" presId="urn:microsoft.com/office/officeart/2005/8/layout/orgChart1"/>
+    <dgm:cxn modelId="{FD18558B-5917-4D6D-AA5E-579F8A3DC31C}" type="presParOf" srcId="{6E8FCAF3-129E-4E0D-9681-F4E5064ED9F8}" destId="{885C93F2-26F4-48B3-AE3D-8F21F0DB920B}" srcOrd="3" destOrd="0" presId="urn:microsoft.com/office/officeart/2005/8/layout/orgChart1"/>
+    <dgm:cxn modelId="{243E3F8A-BF3B-4486-9CB5-E10B42DB2848}" type="presParOf" srcId="{885C93F2-26F4-48B3-AE3D-8F21F0DB920B}" destId="{3DDE1659-8965-4167-8535-2DFE305576B1}" srcOrd="0" destOrd="0" presId="urn:microsoft.com/office/officeart/2005/8/layout/orgChart1"/>
+    <dgm:cxn modelId="{6156BACD-E475-4947-ACB1-70D021E62C9F}" type="presParOf" srcId="{3DDE1659-8965-4167-8535-2DFE305576B1}" destId="{66F03F68-5A0A-46FF-8693-6F9E223C62A5}" srcOrd="0" destOrd="0" presId="urn:microsoft.com/office/officeart/2005/8/layout/orgChart1"/>
+    <dgm:cxn modelId="{AE8CFCEB-FC20-4FC7-946E-F78C88DD1F29}" type="presParOf" srcId="{3DDE1659-8965-4167-8535-2DFE305576B1}" destId="{69AC7C24-D2D4-4E80-8BA8-3A33AB3EE661}" srcOrd="1" destOrd="0" presId="urn:microsoft.com/office/officeart/2005/8/layout/orgChart1"/>
+    <dgm:cxn modelId="{BA9BA5D3-1D0A-451F-B56D-CA1874C6900C}" type="presParOf" srcId="{885C93F2-26F4-48B3-AE3D-8F21F0DB920B}" destId="{9EAC318F-2CB8-40BE-8679-F9CCE770755D}" srcOrd="1" destOrd="0" presId="urn:microsoft.com/office/officeart/2005/8/layout/orgChart1"/>
+    <dgm:cxn modelId="{D16FB8A5-EDCA-4E16-9C1D-CB36FD9B881F}" type="presParOf" srcId="{885C93F2-26F4-48B3-AE3D-8F21F0DB920B}" destId="{F7CB79D5-C698-48C6-ADCE-DE3D801B0CD4}" srcOrd="2" destOrd="0" presId="urn:microsoft.com/office/officeart/2005/8/layout/orgChart1"/>
+    <dgm:cxn modelId="{D404AD45-AD7F-49B4-A789-DCFFA62DC16C}" type="presParOf" srcId="{6E8FCAF3-129E-4E0D-9681-F4E5064ED9F8}" destId="{B64677BD-AF3A-489B-8594-1D218A6DDBE0}" srcOrd="4" destOrd="0" presId="urn:microsoft.com/office/officeart/2005/8/layout/orgChart1"/>
+    <dgm:cxn modelId="{8981EAFC-51BE-4553-A668-D56DAFA62720}" type="presParOf" srcId="{6E8FCAF3-129E-4E0D-9681-F4E5064ED9F8}" destId="{C12930EF-221C-4BB8-B927-0115C0EE30B1}" srcOrd="5" destOrd="0" presId="urn:microsoft.com/office/officeart/2005/8/layout/orgChart1"/>
+    <dgm:cxn modelId="{3EAA3988-BEFB-41A3-AF09-41F22B4BD3F6}" type="presParOf" srcId="{C12930EF-221C-4BB8-B927-0115C0EE30B1}" destId="{B3632FC2-4995-43B6-9EB1-4B33566E6DA3}" srcOrd="0" destOrd="0" presId="urn:microsoft.com/office/officeart/2005/8/layout/orgChart1"/>
+    <dgm:cxn modelId="{DFAFBBB8-A8E7-4FC5-B604-24C0FE077B51}" type="presParOf" srcId="{B3632FC2-4995-43B6-9EB1-4B33566E6DA3}" destId="{5938891D-84CD-46FD-820C-92215B023FCC}" srcOrd="0" destOrd="0" presId="urn:microsoft.com/office/officeart/2005/8/layout/orgChart1"/>
+    <dgm:cxn modelId="{2C0EC63F-FA1A-4BCF-A643-4BB35AFB9A19}" type="presParOf" srcId="{B3632FC2-4995-43B6-9EB1-4B33566E6DA3}" destId="{AE4145D1-3411-482A-9CAC-F6100B164BDF}" srcOrd="1" destOrd="0" presId="urn:microsoft.com/office/officeart/2005/8/layout/orgChart1"/>
+    <dgm:cxn modelId="{144DAE07-702D-404E-AAF9-3736B4BB42C1}" type="presParOf" srcId="{C12930EF-221C-4BB8-B927-0115C0EE30B1}" destId="{EF0D4580-EC4D-443B-8CDD-DEC813134A91}" srcOrd="1" destOrd="0" presId="urn:microsoft.com/office/officeart/2005/8/layout/orgChart1"/>
+    <dgm:cxn modelId="{12970240-0491-4AE1-8F7F-04D2979BFC7F}" type="presParOf" srcId="{C12930EF-221C-4BB8-B927-0115C0EE30B1}" destId="{7B725768-CE1E-4ADC-AB2D-AF0DC7F6778D}" srcOrd="2" destOrd="0" presId="urn:microsoft.com/office/officeart/2005/8/layout/orgChart1"/>
+    <dgm:cxn modelId="{0287A954-C498-40A2-9870-89B807A0E66B}" type="presParOf" srcId="{6E8FCAF3-129E-4E0D-9681-F4E5064ED9F8}" destId="{A244FA5F-44E7-45EC-938F-8EFB28443FFF}" srcOrd="6" destOrd="0" presId="urn:microsoft.com/office/officeart/2005/8/layout/orgChart1"/>
+    <dgm:cxn modelId="{EA3F09A0-FDC1-4889-9296-17B527924F5C}" type="presParOf" srcId="{6E8FCAF3-129E-4E0D-9681-F4E5064ED9F8}" destId="{B6877A00-D75D-45FF-B034-5F2CE22BC50C}" srcOrd="7" destOrd="0" presId="urn:microsoft.com/office/officeart/2005/8/layout/orgChart1"/>
+    <dgm:cxn modelId="{9E33A4EE-BACA-4D1C-8F8B-9AA72995FF54}" type="presParOf" srcId="{B6877A00-D75D-45FF-B034-5F2CE22BC50C}" destId="{E8E8C36A-C5EC-4EB4-BE16-AFF5524CD0B3}" srcOrd="0" destOrd="0" presId="urn:microsoft.com/office/officeart/2005/8/layout/orgChart1"/>
+    <dgm:cxn modelId="{72FDA6FB-0AE9-4F3E-BF5D-252A1E91D6D9}" type="presParOf" srcId="{E8E8C36A-C5EC-4EB4-BE16-AFF5524CD0B3}" destId="{80529972-DB9A-4BFF-983F-751C8BDBFBA2}" srcOrd="0" destOrd="0" presId="urn:microsoft.com/office/officeart/2005/8/layout/orgChart1"/>
+    <dgm:cxn modelId="{05212EE7-5E41-4F51-B919-6DFC10F57EC6}" type="presParOf" srcId="{E8E8C36A-C5EC-4EB4-BE16-AFF5524CD0B3}" destId="{2B077689-4D72-4F99-9E39-FA73296A4E24}" srcOrd="1" destOrd="0" presId="urn:microsoft.com/office/officeart/2005/8/layout/orgChart1"/>
+    <dgm:cxn modelId="{1A652A2D-A537-4AF0-BB14-177C75F0263B}" type="presParOf" srcId="{B6877A00-D75D-45FF-B034-5F2CE22BC50C}" destId="{757EE42A-299C-45F1-B016-40FCC9E902DA}" srcOrd="1" destOrd="0" presId="urn:microsoft.com/office/officeart/2005/8/layout/orgChart1"/>
+    <dgm:cxn modelId="{326F64C7-09F7-4F7D-A69B-264033EFE087}" type="presParOf" srcId="{B6877A00-D75D-45FF-B034-5F2CE22BC50C}" destId="{3466DAC2-73FD-4E8B-B7E2-79272C337061}" srcOrd="2" destOrd="0" presId="urn:microsoft.com/office/officeart/2005/8/layout/orgChart1"/>
+    <dgm:cxn modelId="{E6DDAB5F-D79F-47D9-B8EB-D99FDA7A6AA7}" type="presParOf" srcId="{6E8FCAF3-129E-4E0D-9681-F4E5064ED9F8}" destId="{8682577E-E934-4F26-84E9-9A835E13D8FE}" srcOrd="8" destOrd="0" presId="urn:microsoft.com/office/officeart/2005/8/layout/orgChart1"/>
+    <dgm:cxn modelId="{C182E098-55EA-40DE-B4B4-6316186C0959}" type="presParOf" srcId="{6E8FCAF3-129E-4E0D-9681-F4E5064ED9F8}" destId="{73154158-095D-461D-BE21-EE9919355DF6}" srcOrd="9" destOrd="0" presId="urn:microsoft.com/office/officeart/2005/8/layout/orgChart1"/>
+    <dgm:cxn modelId="{000780DA-A9E4-417B-BDD3-E5E1897F5715}" type="presParOf" srcId="{73154158-095D-461D-BE21-EE9919355DF6}" destId="{C648FE48-2EF6-47A4-B5B1-71174FE14606}" srcOrd="0" destOrd="0" presId="urn:microsoft.com/office/officeart/2005/8/layout/orgChart1"/>
+    <dgm:cxn modelId="{D1609A83-E81E-46FD-B73F-7C60A8C45392}" type="presParOf" srcId="{C648FE48-2EF6-47A4-B5B1-71174FE14606}" destId="{F67597BA-8896-4AB3-B44F-BAA5B7395ABD}" srcOrd="0" destOrd="0" presId="urn:microsoft.com/office/officeart/2005/8/layout/orgChart1"/>
+    <dgm:cxn modelId="{E06D3108-1520-4E8B-90CA-1DBC1B3F31CF}" type="presParOf" srcId="{C648FE48-2EF6-47A4-B5B1-71174FE14606}" destId="{D4CFC110-4ECA-435F-B38A-374241038E76}" srcOrd="1" destOrd="0" presId="urn:microsoft.com/office/officeart/2005/8/layout/orgChart1"/>
+    <dgm:cxn modelId="{73757896-01CF-46A7-B12D-8B654E71C897}" type="presParOf" srcId="{73154158-095D-461D-BE21-EE9919355DF6}" destId="{0A6E54D7-5106-4811-AE75-12D14F284CEE}" srcOrd="1" destOrd="0" presId="urn:microsoft.com/office/officeart/2005/8/layout/orgChart1"/>
+    <dgm:cxn modelId="{057A8EA4-B03D-4D76-80E6-BCCA8BD33E56}" type="presParOf" srcId="{73154158-095D-461D-BE21-EE9919355DF6}" destId="{CCCF9F47-1F22-4E0C-A000-A02CB985B373}" srcOrd="2" destOrd="0" presId="urn:microsoft.com/office/officeart/2005/8/layout/orgChart1"/>
+    <dgm:cxn modelId="{97C1DCFA-6E04-4A13-A322-317FFF9182C2}" type="presParOf" srcId="{6E8FCAF3-129E-4E0D-9681-F4E5064ED9F8}" destId="{5D484C95-9862-4C55-A868-B43B962AD01A}" srcOrd="10" destOrd="0" presId="urn:microsoft.com/office/officeart/2005/8/layout/orgChart1"/>
+    <dgm:cxn modelId="{A331E5BE-7FA7-444A-BF20-AE1702E87523}" type="presParOf" srcId="{6E8FCAF3-129E-4E0D-9681-F4E5064ED9F8}" destId="{67B80423-B27C-4C59-BBE9-8D5EE0D47E3D}" srcOrd="11" destOrd="0" presId="urn:microsoft.com/office/officeart/2005/8/layout/orgChart1"/>
+    <dgm:cxn modelId="{4DB14C9D-F8FE-4291-93E7-9FAAB333FB59}" type="presParOf" srcId="{67B80423-B27C-4C59-BBE9-8D5EE0D47E3D}" destId="{047EAA75-B7E8-4D2D-9158-2EF61956E0E0}" srcOrd="0" destOrd="0" presId="urn:microsoft.com/office/officeart/2005/8/layout/orgChart1"/>
+    <dgm:cxn modelId="{E08F4E8D-A59F-4258-840E-B0D577782D43}" type="presParOf" srcId="{047EAA75-B7E8-4D2D-9158-2EF61956E0E0}" destId="{1BE623B1-FB85-4C99-B610-7DCB961B7825}" srcOrd="0" destOrd="0" presId="urn:microsoft.com/office/officeart/2005/8/layout/orgChart1"/>
+    <dgm:cxn modelId="{071F4BDE-424C-4524-8950-4A2A75FC7C73}" type="presParOf" srcId="{047EAA75-B7E8-4D2D-9158-2EF61956E0E0}" destId="{33743F9B-A83B-40F8-8C15-FF9145F298D2}" srcOrd="1" destOrd="0" presId="urn:microsoft.com/office/officeart/2005/8/layout/orgChart1"/>
+    <dgm:cxn modelId="{A03E5328-BDC5-4A0E-9E03-8EBCAD8C1942}" type="presParOf" srcId="{67B80423-B27C-4C59-BBE9-8D5EE0D47E3D}" destId="{4C516296-F82D-43A0-81EB-1C08EC93B3DB}" srcOrd="1" destOrd="0" presId="urn:microsoft.com/office/officeart/2005/8/layout/orgChart1"/>
+    <dgm:cxn modelId="{B490D130-00DE-48E9-845A-1F06F2871750}" type="presParOf" srcId="{67B80423-B27C-4C59-BBE9-8D5EE0D47E3D}" destId="{7A49648B-42EA-41D1-9BFE-846CEB86A1E6}" srcOrd="2" destOrd="0" presId="urn:microsoft.com/office/officeart/2005/8/layout/orgChart1"/>
+    <dgm:cxn modelId="{6AD8B2DF-57E1-4A84-B598-D21EBEB79878}" type="presParOf" srcId="{7F9341D1-E74E-484C-A1CA-18D117B8D4C6}" destId="{F1050E9D-D35C-41F9-9E38-EB270C8883B1}" srcOrd="2" destOrd="0" presId="urn:microsoft.com/office/officeart/2005/8/layout/orgChart1"/>
+    <dgm:cxn modelId="{F127F77C-9913-4D4A-87E6-04EA6F297F66}" type="presParOf" srcId="{157F0E85-F770-43FC-A76F-E1AC45B60EBB}" destId="{3AC8659C-95EB-4A6B-A8DA-5EE37ABCDD8C}" srcOrd="8" destOrd="0" presId="urn:microsoft.com/office/officeart/2005/8/layout/orgChart1"/>
+    <dgm:cxn modelId="{8A53CC23-334A-44B4-AB0D-4509B96C188D}" type="presParOf" srcId="{157F0E85-F770-43FC-A76F-E1AC45B60EBB}" destId="{197A6B24-295C-4C52-A2D8-A18CAEE784E8}" srcOrd="9" destOrd="0" presId="urn:microsoft.com/office/officeart/2005/8/layout/orgChart1"/>
+    <dgm:cxn modelId="{5B58DFF1-574D-437B-91EB-590C83C94338}" type="presParOf" srcId="{197A6B24-295C-4C52-A2D8-A18CAEE784E8}" destId="{898E57E2-9EC4-4D31-9663-E900735232F4}" srcOrd="0" destOrd="0" presId="urn:microsoft.com/office/officeart/2005/8/layout/orgChart1"/>
+    <dgm:cxn modelId="{610CDB75-6E8E-4B34-81C9-E76A5743D05D}" type="presParOf" srcId="{898E57E2-9EC4-4D31-9663-E900735232F4}" destId="{64FD81AA-4825-4853-80EF-C7841DEDA6D9}" srcOrd="0" destOrd="0" presId="urn:microsoft.com/office/officeart/2005/8/layout/orgChart1"/>
+    <dgm:cxn modelId="{6394FF38-49C3-43FA-95B5-9EA3B27C0D11}" type="presParOf" srcId="{898E57E2-9EC4-4D31-9663-E900735232F4}" destId="{091C07DC-8F5E-4E0C-8A4A-4A36EA8690E5}" srcOrd="1" destOrd="0" presId="urn:microsoft.com/office/officeart/2005/8/layout/orgChart1"/>
+    <dgm:cxn modelId="{ACDBAA7C-8882-4589-914A-94E4668BDF00}" type="presParOf" srcId="{197A6B24-295C-4C52-A2D8-A18CAEE784E8}" destId="{3D69643F-9D5D-4B28-B671-1D010CC9A5D2}" srcOrd="1" destOrd="0" presId="urn:microsoft.com/office/officeart/2005/8/layout/orgChart1"/>
+    <dgm:cxn modelId="{8353E9A0-F75F-4EFA-B30A-62ACBA751674}" type="presParOf" srcId="{3D69643F-9D5D-4B28-B671-1D010CC9A5D2}" destId="{B831B66F-A3E9-477A-8498-9071543ECDFA}" srcOrd="0" destOrd="0" presId="urn:microsoft.com/office/officeart/2005/8/layout/orgChart1"/>
+    <dgm:cxn modelId="{7A971930-78F0-46BF-99ED-732B6353A488}" type="presParOf" srcId="{3D69643F-9D5D-4B28-B671-1D010CC9A5D2}" destId="{E2786618-58EF-4383-AC4B-BB71B660F0AD}" srcOrd="1" destOrd="0" presId="urn:microsoft.com/office/officeart/2005/8/layout/orgChart1"/>
+    <dgm:cxn modelId="{B7265879-8BAA-4947-A1E2-C9C17945C123}" type="presParOf" srcId="{E2786618-58EF-4383-AC4B-BB71B660F0AD}" destId="{387B70B2-BA0A-49D1-BE01-E87B8B7CF7E1}" srcOrd="0" destOrd="0" presId="urn:microsoft.com/office/officeart/2005/8/layout/orgChart1"/>
+    <dgm:cxn modelId="{3E7BEE2D-3681-4C7E-AA1F-A53649E25459}" type="presParOf" srcId="{387B70B2-BA0A-49D1-BE01-E87B8B7CF7E1}" destId="{ABB5C7A6-9663-4AE2-A601-2F0465179C61}" srcOrd="0" destOrd="0" presId="urn:microsoft.com/office/officeart/2005/8/layout/orgChart1"/>
+    <dgm:cxn modelId="{C336610C-B6A1-43C3-91AA-B78BF09CA47C}" type="presParOf" srcId="{387B70B2-BA0A-49D1-BE01-E87B8B7CF7E1}" destId="{1D50AAA5-2A4D-4FD2-BF63-986F7BE8AD85}" srcOrd="1" destOrd="0" presId="urn:microsoft.com/office/officeart/2005/8/layout/orgChart1"/>
+    <dgm:cxn modelId="{6FC11D35-B226-4B4C-9C02-772B73670123}" type="presParOf" srcId="{E2786618-58EF-4383-AC4B-BB71B660F0AD}" destId="{A4947815-7FC5-446C-9382-859DD002F1AD}" srcOrd="1" destOrd="0" presId="urn:microsoft.com/office/officeart/2005/8/layout/orgChart1"/>
+    <dgm:cxn modelId="{95972053-9AC2-4669-8956-CF34C49A2938}" type="presParOf" srcId="{E2786618-58EF-4383-AC4B-BB71B660F0AD}" destId="{6AB206CC-7558-4B7E-A111-370C0BD40332}" srcOrd="2" destOrd="0" presId="urn:microsoft.com/office/officeart/2005/8/layout/orgChart1"/>
+    <dgm:cxn modelId="{3998AEE6-E8A3-475E-A5F4-7FD8B5EC14C9}" type="presParOf" srcId="{3D69643F-9D5D-4B28-B671-1D010CC9A5D2}" destId="{EB226F19-6F09-4537-86D3-27340BD38E54}" srcOrd="2" destOrd="0" presId="urn:microsoft.com/office/officeart/2005/8/layout/orgChart1"/>
+    <dgm:cxn modelId="{46A5FF63-74D4-4D23-8634-7D4A606D2CFB}" type="presParOf" srcId="{3D69643F-9D5D-4B28-B671-1D010CC9A5D2}" destId="{6FDC81D3-D41B-432C-8296-C84860B643AA}" srcOrd="3" destOrd="0" presId="urn:microsoft.com/office/officeart/2005/8/layout/orgChart1"/>
+    <dgm:cxn modelId="{A77E8A03-3AE4-4036-A8B3-7C5321DBAD1B}" type="presParOf" srcId="{6FDC81D3-D41B-432C-8296-C84860B643AA}" destId="{EF8510E6-AD05-45BE-A7E5-5B80A5D395AC}" srcOrd="0" destOrd="0" presId="urn:microsoft.com/office/officeart/2005/8/layout/orgChart1"/>
+    <dgm:cxn modelId="{BA36460F-CCD4-4E98-99A7-89006F9B705E}" type="presParOf" srcId="{EF8510E6-AD05-45BE-A7E5-5B80A5D395AC}" destId="{27135E83-5428-484D-8EE6-55EB0EF19FC3}" srcOrd="0" destOrd="0" presId="urn:microsoft.com/office/officeart/2005/8/layout/orgChart1"/>
+    <dgm:cxn modelId="{8A8B7297-E262-49D4-B684-15DA9D62356D}" type="presParOf" srcId="{EF8510E6-AD05-45BE-A7E5-5B80A5D395AC}" destId="{3CBBD42E-4B95-4A40-A6E5-56F7CA92D541}" srcOrd="1" destOrd="0" presId="urn:microsoft.com/office/officeart/2005/8/layout/orgChart1"/>
+    <dgm:cxn modelId="{C209B84C-9E4C-469A-A4F2-BD1E0F0D1EF6}" type="presParOf" srcId="{6FDC81D3-D41B-432C-8296-C84860B643AA}" destId="{3BB8361D-7B9B-4B5B-826A-5A8662398678}" srcOrd="1" destOrd="0" presId="urn:microsoft.com/office/officeart/2005/8/layout/orgChart1"/>
+    <dgm:cxn modelId="{865A8430-C33E-4026-9DA0-555D1288EBA0}" type="presParOf" srcId="{6FDC81D3-D41B-432C-8296-C84860B643AA}" destId="{F01B26C8-3446-4521-921D-DD34AFD2BC5B}" srcOrd="2" destOrd="0" presId="urn:microsoft.com/office/officeart/2005/8/layout/orgChart1"/>
+    <dgm:cxn modelId="{1098E2C4-64E7-42E2-AD3D-CC33552E536F}" type="presParOf" srcId="{3D69643F-9D5D-4B28-B671-1D010CC9A5D2}" destId="{95D8021F-1872-4BD2-B025-0D6C70342CF1}" srcOrd="4" destOrd="0" presId="urn:microsoft.com/office/officeart/2005/8/layout/orgChart1"/>
+    <dgm:cxn modelId="{C390B0AD-B46E-4DB9-975B-D563FCD10DF3}" type="presParOf" srcId="{3D69643F-9D5D-4B28-B671-1D010CC9A5D2}" destId="{7A8CBCAC-F7D5-4D9E-894E-401959061B28}" srcOrd="5" destOrd="0" presId="urn:microsoft.com/office/officeart/2005/8/layout/orgChart1"/>
+    <dgm:cxn modelId="{ED461427-B79E-4F78-B0B0-3B1491B4D918}" type="presParOf" srcId="{7A8CBCAC-F7D5-4D9E-894E-401959061B28}" destId="{E0FBBD65-1E3A-4B70-9487-E20C8868D77F}" srcOrd="0" destOrd="0" presId="urn:microsoft.com/office/officeart/2005/8/layout/orgChart1"/>
+    <dgm:cxn modelId="{D52AFFDE-9B33-49FC-8499-917039CC944C}" type="presParOf" srcId="{E0FBBD65-1E3A-4B70-9487-E20C8868D77F}" destId="{C5E9BD2A-19FD-4CAB-8A49-03467DC623BB}" srcOrd="0" destOrd="0" presId="urn:microsoft.com/office/officeart/2005/8/layout/orgChart1"/>
+    <dgm:cxn modelId="{0B54768E-1227-4195-8EFF-27D608D59D96}" type="presParOf" srcId="{E0FBBD65-1E3A-4B70-9487-E20C8868D77F}" destId="{5F088B9D-402D-40FD-9E62-E028D2BA6A40}" srcOrd="1" destOrd="0" presId="urn:microsoft.com/office/officeart/2005/8/layout/orgChart1"/>
+    <dgm:cxn modelId="{406BDEC5-2632-4778-B825-7FA30964CBFB}" type="presParOf" srcId="{7A8CBCAC-F7D5-4D9E-894E-401959061B28}" destId="{00F97909-D092-4016-B3D6-CF9FCC2F4E27}" srcOrd="1" destOrd="0" presId="urn:microsoft.com/office/officeart/2005/8/layout/orgChart1"/>
+    <dgm:cxn modelId="{8BC53C4E-D1F7-46C8-ABE1-2FFE48CECC22}" type="presParOf" srcId="{7A8CBCAC-F7D5-4D9E-894E-401959061B28}" destId="{8B038431-BAD7-4D53-847B-6F18772CC555}" srcOrd="2" destOrd="0" presId="urn:microsoft.com/office/officeart/2005/8/layout/orgChart1"/>
+    <dgm:cxn modelId="{73524C9D-4DD4-4EF6-96DC-E7A453350D88}" type="presParOf" srcId="{3D69643F-9D5D-4B28-B671-1D010CC9A5D2}" destId="{AE7FFD8F-2E80-4574-8AA4-CAE534B3FA92}" srcOrd="6" destOrd="0" presId="urn:microsoft.com/office/officeart/2005/8/layout/orgChart1"/>
+    <dgm:cxn modelId="{23B81EA5-BF87-4A24-A232-A35B55D4E1D2}" type="presParOf" srcId="{3D69643F-9D5D-4B28-B671-1D010CC9A5D2}" destId="{23023ACD-88FF-42B6-9A67-EEA87B02ED3A}" srcOrd="7" destOrd="0" presId="urn:microsoft.com/office/officeart/2005/8/layout/orgChart1"/>
+    <dgm:cxn modelId="{2A72F538-A7DB-4D52-A23D-1EAE791BADDB}" type="presParOf" srcId="{23023ACD-88FF-42B6-9A67-EEA87B02ED3A}" destId="{8F3483EC-DA23-4B05-9F79-238E8B1E04A8}" srcOrd="0" destOrd="0" presId="urn:microsoft.com/office/officeart/2005/8/layout/orgChart1"/>
+    <dgm:cxn modelId="{0712172F-61C5-48FD-80AE-F865BBA483F1}" type="presParOf" srcId="{8F3483EC-DA23-4B05-9F79-238E8B1E04A8}" destId="{495573E9-1579-4E67-BB10-F3E521047994}" srcOrd="0" destOrd="0" presId="urn:microsoft.com/office/officeart/2005/8/layout/orgChart1"/>
+    <dgm:cxn modelId="{ABD8D4D3-1EF4-4D16-A306-741EADC80353}" type="presParOf" srcId="{8F3483EC-DA23-4B05-9F79-238E8B1E04A8}" destId="{FADE9F42-4293-4156-9942-D70E09A8DF16}" srcOrd="1" destOrd="0" presId="urn:microsoft.com/office/officeart/2005/8/layout/orgChart1"/>
+    <dgm:cxn modelId="{E76FCDCD-FCFD-401A-AD8E-06D4BD52F712}" type="presParOf" srcId="{23023ACD-88FF-42B6-9A67-EEA87B02ED3A}" destId="{0F901DDE-1989-409F-AA32-FC090ECFC57B}" srcOrd="1" destOrd="0" presId="urn:microsoft.com/office/officeart/2005/8/layout/orgChart1"/>
+    <dgm:cxn modelId="{FE7C3150-9822-4586-8B47-5909702ACF24}" type="presParOf" srcId="{23023ACD-88FF-42B6-9A67-EEA87B02ED3A}" destId="{1744BA8C-D0AA-4A9D-BD97-35304A3C3597}" srcOrd="2" destOrd="0" presId="urn:microsoft.com/office/officeart/2005/8/layout/orgChart1"/>
+    <dgm:cxn modelId="{ABD13982-2FC7-4210-A7A6-2CE80882D8FB}" type="presParOf" srcId="{3D69643F-9D5D-4B28-B671-1D010CC9A5D2}" destId="{39CBF5E3-536A-40EC-A66B-F72D57887B08}" srcOrd="8" destOrd="0" presId="urn:microsoft.com/office/officeart/2005/8/layout/orgChart1"/>
+    <dgm:cxn modelId="{8E4FB5E3-9C39-4E72-BC01-7BF131FD4F48}" type="presParOf" srcId="{3D69643F-9D5D-4B28-B671-1D010CC9A5D2}" destId="{918DD255-8250-4E37-B4AA-54817BFF9551}" srcOrd="9" destOrd="0" presId="urn:microsoft.com/office/officeart/2005/8/layout/orgChart1"/>
+    <dgm:cxn modelId="{1D080D07-A6F9-458C-AF39-42D5A342B756}" type="presParOf" srcId="{918DD255-8250-4E37-B4AA-54817BFF9551}" destId="{41971FC2-AE56-414B-8495-77BAAAF9112C}" srcOrd="0" destOrd="0" presId="urn:microsoft.com/office/officeart/2005/8/layout/orgChart1"/>
+    <dgm:cxn modelId="{C5EC0AFC-F12B-4C88-AF19-36401F76D397}" type="presParOf" srcId="{41971FC2-AE56-414B-8495-77BAAAF9112C}" destId="{106BFBF0-0165-4B39-A781-B967D88EE133}" srcOrd="0" destOrd="0" presId="urn:microsoft.com/office/officeart/2005/8/layout/orgChart1"/>
+    <dgm:cxn modelId="{73FC8AB5-CE98-4C07-B57D-CC974C740259}" type="presParOf" srcId="{41971FC2-AE56-414B-8495-77BAAAF9112C}" destId="{40F3BC38-52B3-45FC-B1E5-6F38F5CC7FFF}" srcOrd="1" destOrd="0" presId="urn:microsoft.com/office/officeart/2005/8/layout/orgChart1"/>
+    <dgm:cxn modelId="{1FBDC989-1549-46A0-B9E2-9245F60B5CAA}" type="presParOf" srcId="{918DD255-8250-4E37-B4AA-54817BFF9551}" destId="{E19A9751-708F-4615-8514-AF2F35EF5DD1}" srcOrd="1" destOrd="0" presId="urn:microsoft.com/office/officeart/2005/8/layout/orgChart1"/>
+    <dgm:cxn modelId="{707EAD36-F357-4342-9161-DA310E001600}" type="presParOf" srcId="{918DD255-8250-4E37-B4AA-54817BFF9551}" destId="{C8AC79B8-762C-430C-8892-61AA82561C8C}" srcOrd="2" destOrd="0" presId="urn:microsoft.com/office/officeart/2005/8/layout/orgChart1"/>
+    <dgm:cxn modelId="{8C810EE1-B843-42C4-80DC-B2EB44A8022E}" type="presParOf" srcId="{3D69643F-9D5D-4B28-B671-1D010CC9A5D2}" destId="{8061D3B0-460C-4323-A218-E89D31BF6093}" srcOrd="10" destOrd="0" presId="urn:microsoft.com/office/officeart/2005/8/layout/orgChart1"/>
+    <dgm:cxn modelId="{BD8CD73A-DD56-4507-92C2-426D9FD72FC8}" type="presParOf" srcId="{3D69643F-9D5D-4B28-B671-1D010CC9A5D2}" destId="{E51340F1-85CE-4F75-9ED5-9B4B0EC71B27}" srcOrd="11" destOrd="0" presId="urn:microsoft.com/office/officeart/2005/8/layout/orgChart1"/>
+    <dgm:cxn modelId="{E3007F64-5F0D-4736-BAC4-3C2B500E2C6E}" type="presParOf" srcId="{E51340F1-85CE-4F75-9ED5-9B4B0EC71B27}" destId="{FF76BDB9-9956-479C-827C-311FAEEAF1AE}" srcOrd="0" destOrd="0" presId="urn:microsoft.com/office/officeart/2005/8/layout/orgChart1"/>
+    <dgm:cxn modelId="{9B057162-0BFA-4E10-83AB-A1CB3C5E3286}" type="presParOf" srcId="{FF76BDB9-9956-479C-827C-311FAEEAF1AE}" destId="{BDDCC9F1-F655-4D82-9A8D-D4755CD42319}" srcOrd="0" destOrd="0" presId="urn:microsoft.com/office/officeart/2005/8/layout/orgChart1"/>
+    <dgm:cxn modelId="{37BEAB5E-F6BF-416D-BB81-BE1B577E6292}" type="presParOf" srcId="{FF76BDB9-9956-479C-827C-311FAEEAF1AE}" destId="{802FE49B-A1DB-47EB-8CFF-B81127D0DBD2}" srcOrd="1" destOrd="0" presId="urn:microsoft.com/office/officeart/2005/8/layout/orgChart1"/>
+    <dgm:cxn modelId="{B08F0D1D-3E78-4851-8A2C-F965576579AC}" type="presParOf" srcId="{E51340F1-85CE-4F75-9ED5-9B4B0EC71B27}" destId="{E36F1A37-3C51-4BC4-B117-087B5706DA2A}" srcOrd="1" destOrd="0" presId="urn:microsoft.com/office/officeart/2005/8/layout/orgChart1"/>
+    <dgm:cxn modelId="{ADEFADBE-F8D4-4A6E-A429-8C8627CC2DE6}" type="presParOf" srcId="{E51340F1-85CE-4F75-9ED5-9B4B0EC71B27}" destId="{E4AED423-08F7-4EFD-9672-44963683E937}" srcOrd="2" destOrd="0" presId="urn:microsoft.com/office/officeart/2005/8/layout/orgChart1"/>
+    <dgm:cxn modelId="{B31310CB-DE80-4FC8-A618-170EEE6EC860}" type="presParOf" srcId="{197A6B24-295C-4C52-A2D8-A18CAEE784E8}" destId="{0E6B01AD-F24D-42E4-818A-B93E04C4F8E6}" srcOrd="2" destOrd="0" presId="urn:microsoft.com/office/officeart/2005/8/layout/orgChart1"/>
+    <dgm:cxn modelId="{3F4AF53A-4943-4BD1-BD86-9D406AAB9597}" type="presParOf" srcId="{157F0E85-F770-43FC-A76F-E1AC45B60EBB}" destId="{8B4FA1A5-3A93-4049-A8D3-3A4E241608FA}" srcOrd="10" destOrd="0" presId="urn:microsoft.com/office/officeart/2005/8/layout/orgChart1"/>
+    <dgm:cxn modelId="{DB4E29E5-EFC8-466A-8C8A-47B66B8D0C61}" type="presParOf" srcId="{157F0E85-F770-43FC-A76F-E1AC45B60EBB}" destId="{55D43D4D-0B3E-433E-80DB-CCB0CD871DA7}" srcOrd="11" destOrd="0" presId="urn:microsoft.com/office/officeart/2005/8/layout/orgChart1"/>
+    <dgm:cxn modelId="{8BC3374B-268C-4633-8B67-514E8A52DBE7}" type="presParOf" srcId="{55D43D4D-0B3E-433E-80DB-CCB0CD871DA7}" destId="{7E022AD1-7431-4171-AFBA-3FEEAD47FFBB}" srcOrd="0" destOrd="0" presId="urn:microsoft.com/office/officeart/2005/8/layout/orgChart1"/>
+    <dgm:cxn modelId="{D5DD99AF-6CF9-4AD9-B7D0-D9D0AFF63325}" type="presParOf" srcId="{7E022AD1-7431-4171-AFBA-3FEEAD47FFBB}" destId="{51ECF48D-0251-4CEA-99CB-6E25933B31D4}" srcOrd="0" destOrd="0" presId="urn:microsoft.com/office/officeart/2005/8/layout/orgChart1"/>
+    <dgm:cxn modelId="{0C491317-196D-45BA-B503-7BEFE473E816}" type="presParOf" srcId="{7E022AD1-7431-4171-AFBA-3FEEAD47FFBB}" destId="{151E0E83-AE87-426A-A2C6-398E470CA6C0}" srcOrd="1" destOrd="0" presId="urn:microsoft.com/office/officeart/2005/8/layout/orgChart1"/>
+    <dgm:cxn modelId="{52E8338E-0FF5-4AF2-A173-6EFCFD283BEE}" type="presParOf" srcId="{55D43D4D-0B3E-433E-80DB-CCB0CD871DA7}" destId="{EA09F1C0-13BB-46D3-A9E6-9D3C34B3CE13}" srcOrd="1" destOrd="0" presId="urn:microsoft.com/office/officeart/2005/8/layout/orgChart1"/>
+    <dgm:cxn modelId="{6CF5A9C3-C4E5-4727-BD2E-15290C4550C9}" type="presParOf" srcId="{EA09F1C0-13BB-46D3-A9E6-9D3C34B3CE13}" destId="{FF19A52F-6602-4F81-8D69-53B0C8329998}" srcOrd="0" destOrd="0" presId="urn:microsoft.com/office/officeart/2005/8/layout/orgChart1"/>
+    <dgm:cxn modelId="{64081718-40A3-448E-92A9-90D32353ECE6}" type="presParOf" srcId="{EA09F1C0-13BB-46D3-A9E6-9D3C34B3CE13}" destId="{49E67650-B81C-42D1-B538-B54C5CB0F7D1}" srcOrd="1" destOrd="0" presId="urn:microsoft.com/office/officeart/2005/8/layout/orgChart1"/>
+    <dgm:cxn modelId="{45A9C964-731E-499C-830A-C5C8C7AE3658}" type="presParOf" srcId="{49E67650-B81C-42D1-B538-B54C5CB0F7D1}" destId="{A6687A11-C5B7-440D-BFAD-300673B44B4D}" srcOrd="0" destOrd="0" presId="urn:microsoft.com/office/officeart/2005/8/layout/orgChart1"/>
+    <dgm:cxn modelId="{612B380A-C299-48FA-8E50-FD0443C94C5D}" type="presParOf" srcId="{A6687A11-C5B7-440D-BFAD-300673B44B4D}" destId="{A60C9CBD-D85F-4ADE-9479-63ECE2336E24}" srcOrd="0" destOrd="0" presId="urn:microsoft.com/office/officeart/2005/8/layout/orgChart1"/>
+    <dgm:cxn modelId="{03734D2B-EB3A-45E7-A79F-CF3BFD5876F8}" type="presParOf" srcId="{A6687A11-C5B7-440D-BFAD-300673B44B4D}" destId="{A349EC25-4292-447F-AFE6-F6C249FB59B0}" srcOrd="1" destOrd="0" presId="urn:microsoft.com/office/officeart/2005/8/layout/orgChart1"/>
+    <dgm:cxn modelId="{0C25D85D-D9EE-4B52-B2EE-ED22E4860886}" type="presParOf" srcId="{49E67650-B81C-42D1-B538-B54C5CB0F7D1}" destId="{74B9D796-F0E6-46D8-AA93-C073D2ACD0C6}" srcOrd="1" destOrd="0" presId="urn:microsoft.com/office/officeart/2005/8/layout/orgChart1"/>
+    <dgm:cxn modelId="{B0B4680E-A0D0-4B7F-9F39-607683781FC0}" type="presParOf" srcId="{49E67650-B81C-42D1-B538-B54C5CB0F7D1}" destId="{0974798D-32F7-4BF7-B51E-37F4299EB532}" srcOrd="2" destOrd="0" presId="urn:microsoft.com/office/officeart/2005/8/layout/orgChart1"/>
+    <dgm:cxn modelId="{35E906A3-9FB9-429E-A661-41B4A2F6227F}" type="presParOf" srcId="{EA09F1C0-13BB-46D3-A9E6-9D3C34B3CE13}" destId="{9D6E44AC-9742-4E39-A115-5AAD14226B70}" srcOrd="2" destOrd="0" presId="urn:microsoft.com/office/officeart/2005/8/layout/orgChart1"/>
+    <dgm:cxn modelId="{E07CEA7E-FD16-41CC-91E9-214A2B08D1E2}" type="presParOf" srcId="{EA09F1C0-13BB-46D3-A9E6-9D3C34B3CE13}" destId="{76BEBEC3-8404-4FDE-A7C4-88C2A246E11A}" srcOrd="3" destOrd="0" presId="urn:microsoft.com/office/officeart/2005/8/layout/orgChart1"/>
+    <dgm:cxn modelId="{8FFDDE35-86F2-40CE-A7D8-CEEFFEEE6B5D}" type="presParOf" srcId="{76BEBEC3-8404-4FDE-A7C4-88C2A246E11A}" destId="{D2DE4E9F-8346-4A78-AB17-80D9D524B063}" srcOrd="0" destOrd="0" presId="urn:microsoft.com/office/officeart/2005/8/layout/orgChart1"/>
+    <dgm:cxn modelId="{7161F093-A27D-4041-A8EB-818BBA7BFB3B}" type="presParOf" srcId="{D2DE4E9F-8346-4A78-AB17-80D9D524B063}" destId="{30557ACE-192F-4D13-9BEC-4ADE1AEA1472}" srcOrd="0" destOrd="0" presId="urn:microsoft.com/office/officeart/2005/8/layout/orgChart1"/>
+    <dgm:cxn modelId="{28C6BF3D-2C2D-45CA-B32F-0AF7A588CD7F}" type="presParOf" srcId="{D2DE4E9F-8346-4A78-AB17-80D9D524B063}" destId="{72AB4FEF-9A61-47C4-A332-62864DDBB0F0}" srcOrd="1" destOrd="0" presId="urn:microsoft.com/office/officeart/2005/8/layout/orgChart1"/>
+    <dgm:cxn modelId="{1F1C12A5-18B0-47F1-9990-931E97449DFD}" type="presParOf" srcId="{76BEBEC3-8404-4FDE-A7C4-88C2A246E11A}" destId="{79F72609-0956-4AA6-BF5D-D9FC99876766}" srcOrd="1" destOrd="0" presId="urn:microsoft.com/office/officeart/2005/8/layout/orgChart1"/>
+    <dgm:cxn modelId="{CBE8182A-B55A-4C82-BCBB-BCD3DDFFCE74}" type="presParOf" srcId="{76BEBEC3-8404-4FDE-A7C4-88C2A246E11A}" destId="{B471F8DB-DC5A-4D9B-8B8C-13D75C1DC0DD}" srcOrd="2" destOrd="0" presId="urn:microsoft.com/office/officeart/2005/8/layout/orgChart1"/>
+    <dgm:cxn modelId="{00F425A8-7622-47A8-AF07-56955FE565E8}" type="presParOf" srcId="{EA09F1C0-13BB-46D3-A9E6-9D3C34B3CE13}" destId="{EA66DF8E-4F51-4689-9A2C-F95595A3415C}" srcOrd="4" destOrd="0" presId="urn:microsoft.com/office/officeart/2005/8/layout/orgChart1"/>
+    <dgm:cxn modelId="{C9CCE3F1-E27A-4AC7-866E-C0ABEB2C14EC}" type="presParOf" srcId="{EA09F1C0-13BB-46D3-A9E6-9D3C34B3CE13}" destId="{F9BF8195-0A58-445C-B4AF-1B46233B29D3}" srcOrd="5" destOrd="0" presId="urn:microsoft.com/office/officeart/2005/8/layout/orgChart1"/>
+    <dgm:cxn modelId="{E6D8FD71-C54D-42CC-A847-F33C66C425AB}" type="presParOf" srcId="{F9BF8195-0A58-445C-B4AF-1B46233B29D3}" destId="{3DABF5E0-E290-4AEB-B79B-CF34409A029D}" srcOrd="0" destOrd="0" presId="urn:microsoft.com/office/officeart/2005/8/layout/orgChart1"/>
+    <dgm:cxn modelId="{B1F8C5E8-DA6A-46D4-A8DC-4B0E185FCDC5}" type="presParOf" srcId="{3DABF5E0-E290-4AEB-B79B-CF34409A029D}" destId="{5E314F01-A03D-4BB5-802F-37D9EA3C47CF}" srcOrd="0" destOrd="0" presId="urn:microsoft.com/office/officeart/2005/8/layout/orgChart1"/>
+    <dgm:cxn modelId="{D1A199BD-EE83-4921-974F-66C7545E3011}" type="presParOf" srcId="{3DABF5E0-E290-4AEB-B79B-CF34409A029D}" destId="{5E6B8E67-1E8E-4D90-9B69-43ED057C0262}" srcOrd="1" destOrd="0" presId="urn:microsoft.com/office/officeart/2005/8/layout/orgChart1"/>
+    <dgm:cxn modelId="{166A82EA-F264-4289-983D-E9FE7536F086}" type="presParOf" srcId="{F9BF8195-0A58-445C-B4AF-1B46233B29D3}" destId="{BCD5289B-45F8-47F4-846B-52D4CF68041A}" srcOrd="1" destOrd="0" presId="urn:microsoft.com/office/officeart/2005/8/layout/orgChart1"/>
+    <dgm:cxn modelId="{862553FB-43E7-4060-BEFC-DBE176D32394}" type="presParOf" srcId="{F9BF8195-0A58-445C-B4AF-1B46233B29D3}" destId="{51FFCC4E-B7F4-4CF4-B844-CCC135B23CB9}" srcOrd="2" destOrd="0" presId="urn:microsoft.com/office/officeart/2005/8/layout/orgChart1"/>
+    <dgm:cxn modelId="{0FAD2A59-091B-4BF4-B956-66BD6D96F64D}" type="presParOf" srcId="{55D43D4D-0B3E-433E-80DB-CCB0CD871DA7}" destId="{20EC1DF9-65B1-4C73-850C-27CB394F6056}" srcOrd="2" destOrd="0" presId="urn:microsoft.com/office/officeart/2005/8/layout/orgChart1"/>
+    <dgm:cxn modelId="{06A94DAD-1F09-45D8-8A6A-0C551190D060}" type="presParOf" srcId="{157F0E85-F770-43FC-A76F-E1AC45B60EBB}" destId="{3A42C0C8-8014-4FFF-96B6-C09F7ED9A5B3}" srcOrd="12" destOrd="0" presId="urn:microsoft.com/office/officeart/2005/8/layout/orgChart1"/>
+    <dgm:cxn modelId="{E9B85662-C13A-4ACF-BDA4-8536EA2EA6B2}" type="presParOf" srcId="{157F0E85-F770-43FC-A76F-E1AC45B60EBB}" destId="{154929E0-BCBC-4238-99B4-C2ED5113306D}" srcOrd="13" destOrd="0" presId="urn:microsoft.com/office/officeart/2005/8/layout/orgChart1"/>
+    <dgm:cxn modelId="{DCE1BF84-8FF0-4CE5-A8E7-D2DE193E8419}" type="presParOf" srcId="{154929E0-BCBC-4238-99B4-C2ED5113306D}" destId="{67C53699-C52A-4DB6-B9B5-CA76DBEB1DDB}" srcOrd="0" destOrd="0" presId="urn:microsoft.com/office/officeart/2005/8/layout/orgChart1"/>
+    <dgm:cxn modelId="{55035683-E520-4739-98FC-22F8C03EB3E7}" type="presParOf" srcId="{67C53699-C52A-4DB6-B9B5-CA76DBEB1DDB}" destId="{582E07AC-20BC-49D9-87B0-E56FE541AB59}" srcOrd="0" destOrd="0" presId="urn:microsoft.com/office/officeart/2005/8/layout/orgChart1"/>
+    <dgm:cxn modelId="{F497CBF8-472C-48CC-962C-9812B534A15B}" type="presParOf" srcId="{67C53699-C52A-4DB6-B9B5-CA76DBEB1DDB}" destId="{03F97F13-EB07-41D9-916E-F67ACCD050B7}" srcOrd="1" destOrd="0" presId="urn:microsoft.com/office/officeart/2005/8/layout/orgChart1"/>
+    <dgm:cxn modelId="{2B9C80ED-644D-4426-8FAD-A38EDEDFAE81}" type="presParOf" srcId="{154929E0-BCBC-4238-99B4-C2ED5113306D}" destId="{A5413330-CA06-4935-BFB0-043157E8B1F6}" srcOrd="1" destOrd="0" presId="urn:microsoft.com/office/officeart/2005/8/layout/orgChart1"/>
+    <dgm:cxn modelId="{A2BBDF2B-8532-44C5-B883-3BFEFD594B95}" type="presParOf" srcId="{A5413330-CA06-4935-BFB0-043157E8B1F6}" destId="{75F711D4-5FD7-46CE-B218-A5C081EEAC48}" srcOrd="0" destOrd="0" presId="urn:microsoft.com/office/officeart/2005/8/layout/orgChart1"/>
+    <dgm:cxn modelId="{DD2A6A08-F828-4B94-AF18-061CBF900E6C}" type="presParOf" srcId="{A5413330-CA06-4935-BFB0-043157E8B1F6}" destId="{158CC11F-ACA1-4AFF-9E5D-927F7DD9E66C}" srcOrd="1" destOrd="0" presId="urn:microsoft.com/office/officeart/2005/8/layout/orgChart1"/>
+    <dgm:cxn modelId="{AB5ED7B7-8308-4FEB-91F5-B410A023A07F}" type="presParOf" srcId="{158CC11F-ACA1-4AFF-9E5D-927F7DD9E66C}" destId="{DA7D522B-C697-4001-AD1F-98C6B88390AD}" srcOrd="0" destOrd="0" presId="urn:microsoft.com/office/officeart/2005/8/layout/orgChart1"/>
+    <dgm:cxn modelId="{F8CCC539-3C1B-4796-8F35-A12B282E2D5C}" type="presParOf" srcId="{DA7D522B-C697-4001-AD1F-98C6B88390AD}" destId="{662E0C41-4A00-46A0-9282-BFFCB05F5CAF}" srcOrd="0" destOrd="0" presId="urn:microsoft.com/office/officeart/2005/8/layout/orgChart1"/>
+    <dgm:cxn modelId="{002F98A1-A603-4688-8F48-2DA67D3E6B5B}" type="presParOf" srcId="{DA7D522B-C697-4001-AD1F-98C6B88390AD}" destId="{EB56E9E0-EA0B-4E9A-9772-5504409DA3AD}" srcOrd="1" destOrd="0" presId="urn:microsoft.com/office/officeart/2005/8/layout/orgChart1"/>
+    <dgm:cxn modelId="{0A419312-9351-4F18-B147-7938EA6955B8}" type="presParOf" srcId="{158CC11F-ACA1-4AFF-9E5D-927F7DD9E66C}" destId="{6F99B1B0-3D74-4028-8B1C-63B90AF9B803}" srcOrd="1" destOrd="0" presId="urn:microsoft.com/office/officeart/2005/8/layout/orgChart1"/>
+    <dgm:cxn modelId="{3FD874D5-763A-491E-8A7A-AB81834373C5}" type="presParOf" srcId="{158CC11F-ACA1-4AFF-9E5D-927F7DD9E66C}" destId="{955638B8-C961-4519-A613-C945BBDDB41E}" srcOrd="2" destOrd="0" presId="urn:microsoft.com/office/officeart/2005/8/layout/orgChart1"/>
+    <dgm:cxn modelId="{8D03C57F-799D-4ED3-9A94-F3C2C5703142}" type="presParOf" srcId="{A5413330-CA06-4935-BFB0-043157E8B1F6}" destId="{7A41D753-9FF1-43D2-A1C2-D08FA9125A78}" srcOrd="2" destOrd="0" presId="urn:microsoft.com/office/officeart/2005/8/layout/orgChart1"/>
+    <dgm:cxn modelId="{C2F428AC-310C-48E6-93A7-BD020DBB5B58}" type="presParOf" srcId="{A5413330-CA06-4935-BFB0-043157E8B1F6}" destId="{0AE8718C-D6F0-464B-AF87-4962099EDB3D}" srcOrd="3" destOrd="0" presId="urn:microsoft.com/office/officeart/2005/8/layout/orgChart1"/>
+    <dgm:cxn modelId="{B8277A3A-3BF4-4ABB-857E-4BF3695B0E3E}" type="presParOf" srcId="{0AE8718C-D6F0-464B-AF87-4962099EDB3D}" destId="{4296DA30-3CD4-4564-A88B-9AE457A893AE}" srcOrd="0" destOrd="0" presId="urn:microsoft.com/office/officeart/2005/8/layout/orgChart1"/>
+    <dgm:cxn modelId="{AB45964C-F6E9-46C1-AC03-83581400A840}" type="presParOf" srcId="{4296DA30-3CD4-4564-A88B-9AE457A893AE}" destId="{E4F8E52E-60CC-4DB6-8528-5CEC22D972E6}" srcOrd="0" destOrd="0" presId="urn:microsoft.com/office/officeart/2005/8/layout/orgChart1"/>
+    <dgm:cxn modelId="{B1D6E131-1BD9-4FBF-8EDF-7EBE1EB7446A}" type="presParOf" srcId="{4296DA30-3CD4-4564-A88B-9AE457A893AE}" destId="{9B26622C-EEE7-43B7-BE08-147C8987CB61}" srcOrd="1" destOrd="0" presId="urn:microsoft.com/office/officeart/2005/8/layout/orgChart1"/>
+    <dgm:cxn modelId="{F8244E19-FFA0-4A65-81D7-4F58AF54BACE}" type="presParOf" srcId="{0AE8718C-D6F0-464B-AF87-4962099EDB3D}" destId="{269C5FBB-6FD0-4D68-B7D3-8B83918202B5}" srcOrd="1" destOrd="0" presId="urn:microsoft.com/office/officeart/2005/8/layout/orgChart1"/>
+    <dgm:cxn modelId="{E35CEBA7-F6E1-4672-950D-A9F6FA64B962}" type="presParOf" srcId="{0AE8718C-D6F0-464B-AF87-4962099EDB3D}" destId="{0DF79354-3F78-493E-8085-9EF43259190B}" srcOrd="2" destOrd="0" presId="urn:microsoft.com/office/officeart/2005/8/layout/orgChart1"/>
+    <dgm:cxn modelId="{C6EF2D33-2305-41EA-809A-55AABB1877C3}" type="presParOf" srcId="{A5413330-CA06-4935-BFB0-043157E8B1F6}" destId="{21E91F2D-5BE1-4CD4-B72E-51DFA116D12D}" srcOrd="4" destOrd="0" presId="urn:microsoft.com/office/officeart/2005/8/layout/orgChart1"/>
+    <dgm:cxn modelId="{D8233FE0-E56F-4F84-A23A-4B92A2B300EB}" type="presParOf" srcId="{A5413330-CA06-4935-BFB0-043157E8B1F6}" destId="{76F4B1E2-6567-41AB-A414-944E5CC1B08F}" srcOrd="5" destOrd="0" presId="urn:microsoft.com/office/officeart/2005/8/layout/orgChart1"/>
+    <dgm:cxn modelId="{358B94D3-EC57-4E6A-B599-721279F920A8}" type="presParOf" srcId="{76F4B1E2-6567-41AB-A414-944E5CC1B08F}" destId="{D272E0EE-2823-4A66-BF1E-884D7677BA72}" srcOrd="0" destOrd="0" presId="urn:microsoft.com/office/officeart/2005/8/layout/orgChart1"/>
+    <dgm:cxn modelId="{B63339B8-AC86-433E-B9D4-4C9DE1DB540D}" type="presParOf" srcId="{D272E0EE-2823-4A66-BF1E-884D7677BA72}" destId="{B487FA08-0010-4B32-BFA8-A52640BC0D87}" srcOrd="0" destOrd="0" presId="urn:microsoft.com/office/officeart/2005/8/layout/orgChart1"/>
+    <dgm:cxn modelId="{720AD402-8F0C-44BA-8ADD-49A5B5A2C0C7}" type="presParOf" srcId="{D272E0EE-2823-4A66-BF1E-884D7677BA72}" destId="{74454EA4-7E6F-43E5-A462-22FA202AA2CE}" srcOrd="1" destOrd="0" presId="urn:microsoft.com/office/officeart/2005/8/layout/orgChart1"/>
+    <dgm:cxn modelId="{1F6AB5FE-15C3-484A-9EF0-4D998D38C942}" type="presParOf" srcId="{76F4B1E2-6567-41AB-A414-944E5CC1B08F}" destId="{A3D10110-CD16-4736-B90F-E67FC8592E7F}" srcOrd="1" destOrd="0" presId="urn:microsoft.com/office/officeart/2005/8/layout/orgChart1"/>
+    <dgm:cxn modelId="{4C54AD95-30F7-4B9B-B08D-6757209FBD0A}" type="presParOf" srcId="{76F4B1E2-6567-41AB-A414-944E5CC1B08F}" destId="{67B712FF-049D-4DFF-9A14-555941C8B72C}" srcOrd="2" destOrd="0" presId="urn:microsoft.com/office/officeart/2005/8/layout/orgChart1"/>
+    <dgm:cxn modelId="{26E7233F-A83C-4347-886A-665417B29A8B}" type="presParOf" srcId="{154929E0-BCBC-4238-99B4-C2ED5113306D}" destId="{5136B7AB-0BBC-4651-A4DF-3A7443DB1EC5}" srcOrd="2" destOrd="0" presId="urn:microsoft.com/office/officeart/2005/8/layout/orgChart1"/>
+    <dgm:cxn modelId="{650A427A-3722-4E28-8AA8-0E2EA43D116E}" type="presParOf" srcId="{9C9CA977-66CB-47DD-B14C-5351AB99AD1A}" destId="{A20428FC-5715-4214-B904-60A62C38AA9F}" srcOrd="2" destOrd="0" presId="urn:microsoft.com/office/officeart/2005/8/layout/orgChart1"/>
   </dgm:cxnLst>
   <dgm:bg/>
   <dgm:whole/>

</xml_diff>